<commit_message>
Actualización de indicadores a trabajar
</commit_message>
<xml_diff>
--- a/Listado Indicadores/Propuesta Compendio Estadístico Con Enfoque de Género 2022.docx
+++ b/Listado Indicadores/Propuesta Compendio Estadístico Con Enfoque de Género 2022.docx
@@ -10,7 +10,6 @@
           <w:docPartUnique/>
         </w:docPartObj>
       </w:sdtPr>
-      <w:sdtEndPr/>
       <w:sdtContent>
         <w:p>
           <w:r>
@@ -1054,6 +1053,7 @@
           <w:rFonts w:asciiTheme="majorHAnsi" w:hAnsiTheme="majorHAnsi" w:cstheme="majorHAnsi"/>
           <w:lang w:val="es-MX"/>
         </w:rPr>
+        <w:lastRenderedPageBreak/>
         <w:t>Tasa neta de escolaridad en el ciclo básico por sexo (serie histórica de 2018 a 2022)</w:t>
       </w:r>
     </w:p>
@@ -1753,6 +1753,7 @@
           <w:rFonts w:asciiTheme="majorHAnsi" w:hAnsiTheme="majorHAnsi" w:cstheme="majorHAnsi"/>
           <w:lang w:val="es-MX"/>
         </w:rPr>
+        <w:lastRenderedPageBreak/>
         <w:t>Salario o ingresos promedio por sexo, según dominio de estudio y rama de actividad económica</w:t>
       </w:r>
     </w:p>
@@ -2457,6 +2458,7 @@
           <w:rFonts w:asciiTheme="majorHAnsi" w:hAnsiTheme="majorHAnsi" w:cstheme="majorHAnsi"/>
           <w:lang w:val="es-MX"/>
         </w:rPr>
+        <w:lastRenderedPageBreak/>
         <w:t xml:space="preserve">Mujeres magistradas en el Organismo Judicial </w:t>
       </w:r>
       <w:r>

</xml_diff>

<commit_message>
Carga de ruta y bases
Se cargo la ruta de la base personas y hogares enei y se creo la variable personas y hogares ENEI
</commit_message>
<xml_diff>
--- a/Listado Indicadores/Propuesta Compendio Estadístico Con Enfoque de Género 2022.docx
+++ b/Listado Indicadores/Propuesta Compendio Estadístico Con Enfoque de Género 2022.docx
@@ -1,6 +1,6 @@
 
 <file path=word/document.xml><?xml version="1.0" encoding="utf-8"?>
-<w:document xmlns:wpc="http://schemas.microsoft.com/office/word/2010/wordprocessingCanvas" xmlns:cx="http://schemas.microsoft.com/office/drawing/2014/chartex" xmlns:cx1="http://schemas.microsoft.com/office/drawing/2015/9/8/chartex" xmlns:cx2="http://schemas.microsoft.com/office/drawing/2015/10/21/chartex" xmlns:cx3="http://schemas.microsoft.com/office/drawing/2016/5/9/chartex" xmlns:cx4="http://schemas.microsoft.com/office/drawing/2016/5/10/chartex" xmlns:cx5="http://schemas.microsoft.com/office/drawing/2016/5/11/chartex" xmlns:cx6="http://schemas.microsoft.com/office/drawing/2016/5/12/chartex" xmlns:cx7="http://schemas.microsoft.com/office/drawing/2016/5/13/chartex" xmlns:cx8="http://schemas.microsoft.com/office/drawing/2016/5/14/chartex" xmlns:mc="http://schemas.openxmlformats.org/markup-compatibility/2006" xmlns:aink="http://schemas.microsoft.com/office/drawing/2016/ink" xmlns:am3d="http://schemas.microsoft.com/office/drawing/2017/model3d" xmlns:o="urn:schemas-microsoft-com:office:office" xmlns:oel="http://schemas.microsoft.com/office/2019/extlst" xmlns:r="http://schemas.openxmlformats.org/officeDocument/2006/relationships" xmlns:m="http://schemas.openxmlformats.org/officeDocument/2006/math" xmlns:v="urn:schemas-microsoft-com:vml" xmlns:wp14="http://schemas.microsoft.com/office/word/2010/wordprocessingDrawing" xmlns:wp="http://schemas.openxmlformats.org/drawingml/2006/wordprocessingDrawing" xmlns:w10="urn:schemas-microsoft-com:office:word" xmlns:w="http://schemas.openxmlformats.org/wordprocessingml/2006/main" xmlns:w14="http://schemas.microsoft.com/office/word/2010/wordml" xmlns:w15="http://schemas.microsoft.com/office/word/2012/wordml" xmlns:w16cex="http://schemas.microsoft.com/office/word/2018/wordml/cex" xmlns:w16cid="http://schemas.microsoft.com/office/word/2016/wordml/cid" xmlns:w16="http://schemas.microsoft.com/office/word/2018/wordml" xmlns:w16sdtdh="http://schemas.microsoft.com/office/word/2020/wordml/sdtdatahash" xmlns:w16se="http://schemas.microsoft.com/office/word/2015/wordml/symex" xmlns:wpg="http://schemas.microsoft.com/office/word/2010/wordprocessingGroup" xmlns:wpi="http://schemas.microsoft.com/office/word/2010/wordprocessingInk" xmlns:wne="http://schemas.microsoft.com/office/word/2006/wordml" xmlns:wps="http://schemas.microsoft.com/office/word/2010/wordprocessingShape" mc:Ignorable="w14 w15 w16se w16cid w16 w16cex w16sdtdh wp14">
+<w:document xmlns:wpc="http://schemas.microsoft.com/office/word/2010/wordprocessingCanvas" xmlns:cx="http://schemas.microsoft.com/office/drawing/2014/chartex" xmlns:cx1="http://schemas.microsoft.com/office/drawing/2015/9/8/chartex" xmlns:cx2="http://schemas.microsoft.com/office/drawing/2015/10/21/chartex" xmlns:cx3="http://schemas.microsoft.com/office/drawing/2016/5/9/chartex" xmlns:cx4="http://schemas.microsoft.com/office/drawing/2016/5/10/chartex" xmlns:cx5="http://schemas.microsoft.com/office/drawing/2016/5/11/chartex" xmlns:cx6="http://schemas.microsoft.com/office/drawing/2016/5/12/chartex" xmlns:cx7="http://schemas.microsoft.com/office/drawing/2016/5/13/chartex" xmlns:cx8="http://schemas.microsoft.com/office/drawing/2016/5/14/chartex" xmlns:mc="http://schemas.openxmlformats.org/markup-compatibility/2006" xmlns:aink="http://schemas.microsoft.com/office/drawing/2016/ink" xmlns:am3d="http://schemas.microsoft.com/office/drawing/2017/model3d" xmlns:o="urn:schemas-microsoft-com:office:office" xmlns:oel="http://schemas.microsoft.com/office/2019/extlst" xmlns:r="http://schemas.openxmlformats.org/officeDocument/2006/relationships" xmlns:m="http://schemas.openxmlformats.org/officeDocument/2006/math" xmlns:v="urn:schemas-microsoft-com:vml" xmlns:wp14="http://schemas.microsoft.com/office/word/2010/wordprocessingDrawing" xmlns:wp="http://schemas.openxmlformats.org/drawingml/2006/wordprocessingDrawing" xmlns:w10="urn:schemas-microsoft-com:office:word" xmlns:w="http://schemas.openxmlformats.org/wordprocessingml/2006/main" xmlns:w14="http://schemas.microsoft.com/office/word/2010/wordml" xmlns:w15="http://schemas.microsoft.com/office/word/2012/wordml" xmlns:w16cex="http://schemas.microsoft.com/office/word/2018/wordml/cex" xmlns:w16cid="http://schemas.microsoft.com/office/word/2016/wordml/cid" xmlns:w16="http://schemas.microsoft.com/office/word/2018/wordml" xmlns:w16du="http://schemas.microsoft.com/office/word/2023/wordml/word16du" xmlns:w16sdtdh="http://schemas.microsoft.com/office/word/2020/wordml/sdtdatahash" xmlns:w16se="http://schemas.microsoft.com/office/word/2015/wordml/symex" xmlns:wpg="http://schemas.microsoft.com/office/word/2010/wordprocessingGroup" xmlns:wpi="http://schemas.microsoft.com/office/word/2010/wordprocessingInk" xmlns:wne="http://schemas.microsoft.com/office/word/2006/wordml" xmlns:wps="http://schemas.microsoft.com/office/word/2010/wordprocessingShape" mc:Ignorable="w14 w15 w16se w16cid w16 w16cex w16sdtdh wp14">
   <w:body>
     <w:sdt>
       <w:sdtPr>
@@ -643,12 +643,14 @@
         </w:numPr>
         <w:rPr>
           <w:rFonts w:asciiTheme="majorHAnsi" w:hAnsiTheme="majorHAnsi" w:cstheme="majorHAnsi"/>
-          <w:lang w:val="es-MX"/>
-        </w:rPr>
-      </w:pPr>
-      <w:r>
-        <w:rPr>
-          <w:rFonts w:asciiTheme="majorHAnsi" w:hAnsiTheme="majorHAnsi" w:cstheme="majorHAnsi"/>
+          <w:highlight w:val="yellow"/>
+          <w:lang w:val="es-MX"/>
+        </w:rPr>
+      </w:pPr>
+      <w:r>
+        <w:rPr>
+          <w:rFonts w:asciiTheme="majorHAnsi" w:hAnsiTheme="majorHAnsi" w:cstheme="majorHAnsi"/>
+          <w:highlight w:val="yellow"/>
           <w:lang w:val="es-MX"/>
         </w:rPr>
         <w:t xml:space="preserve">Número de casos de mujeres embarazadas entre 15 y 49 años por Pueblo </w:t>
@@ -658,6 +660,7 @@
           <w:rFonts w:asciiTheme="majorHAnsi" w:hAnsiTheme="majorHAnsi" w:cstheme="majorHAnsi"/>
           <w:i/>
           <w:iCs/>
+          <w:highlight w:val="yellow"/>
           <w:lang w:val="es-MX"/>
         </w:rPr>
         <w:t>(serie histórica de 2018 a 2022)</w:t>
@@ -712,12 +715,14 @@
         </w:numPr>
         <w:rPr>
           <w:rFonts w:asciiTheme="majorHAnsi" w:hAnsiTheme="majorHAnsi" w:cstheme="majorHAnsi"/>
-          <w:lang w:val="es-MX"/>
-        </w:rPr>
-      </w:pPr>
-      <w:r>
-        <w:rPr>
-          <w:rFonts w:asciiTheme="majorHAnsi" w:hAnsiTheme="majorHAnsi" w:cstheme="majorHAnsi"/>
+          <w:highlight w:val="green"/>
+          <w:lang w:val="es-MX"/>
+        </w:rPr>
+      </w:pPr>
+      <w:r>
+        <w:rPr>
+          <w:rFonts w:asciiTheme="majorHAnsi" w:hAnsiTheme="majorHAnsi" w:cstheme="majorHAnsi"/>
+          <w:highlight w:val="green"/>
           <w:lang w:val="es-MX"/>
         </w:rPr>
         <w:t>Nacimientos por edad de la madre, según grupos de edad</w:t>
@@ -858,7 +863,23 @@
           <w:rFonts w:asciiTheme="majorHAnsi" w:hAnsiTheme="majorHAnsi" w:cstheme="majorHAnsi"/>
           <w:lang w:val="es-MX"/>
         </w:rPr>
-        <w:t xml:space="preserve">Tasa de mortalidad materna, según dominio de estudio </w:t>
+        <w:t xml:space="preserve">Tasa de mortalidad materna, </w:t>
+      </w:r>
+      <w:r>
+        <w:rPr>
+          <w:rFonts w:asciiTheme="majorHAnsi" w:hAnsiTheme="majorHAnsi" w:cstheme="majorHAnsi"/>
+          <w:strike/>
+          <w:highlight w:val="red"/>
+          <w:lang w:val="es-MX"/>
+        </w:rPr>
+        <w:t>según dominio de estudio</w:t>
+      </w:r>
+      <w:r>
+        <w:rPr>
+          <w:rFonts w:asciiTheme="majorHAnsi" w:hAnsiTheme="majorHAnsi" w:cstheme="majorHAnsi"/>
+          <w:lang w:val="es-MX"/>
+        </w:rPr>
+        <w:t xml:space="preserve"> </w:t>
       </w:r>
       <w:r>
         <w:rPr>
@@ -879,12 +900,14 @@
         </w:numPr>
         <w:rPr>
           <w:rFonts w:asciiTheme="majorHAnsi" w:hAnsiTheme="majorHAnsi" w:cstheme="majorHAnsi"/>
-          <w:lang w:val="es-MX"/>
-        </w:rPr>
-      </w:pPr>
-      <w:r>
-        <w:rPr>
-          <w:rFonts w:asciiTheme="majorHAnsi" w:hAnsiTheme="majorHAnsi" w:cstheme="majorHAnsi"/>
+          <w:highlight w:val="green"/>
+          <w:lang w:val="es-MX"/>
+        </w:rPr>
+      </w:pPr>
+      <w:r>
+        <w:rPr>
+          <w:rFonts w:asciiTheme="majorHAnsi" w:hAnsiTheme="majorHAnsi" w:cstheme="majorHAnsi"/>
+          <w:highlight w:val="green"/>
           <w:lang w:val="es-MX"/>
         </w:rPr>
         <w:t>Tasa de mortalidad materna por causa de muerte</w:t>
@@ -2660,7 +2683,7 @@
 </file>
 
 <file path=word/endnotes.xml><?xml version="1.0" encoding="utf-8"?>
-<w:endnotes xmlns:wpc="http://schemas.microsoft.com/office/word/2010/wordprocessingCanvas" xmlns:cx="http://schemas.microsoft.com/office/drawing/2014/chartex" xmlns:cx1="http://schemas.microsoft.com/office/drawing/2015/9/8/chartex" xmlns:cx2="http://schemas.microsoft.com/office/drawing/2015/10/21/chartex" xmlns:cx3="http://schemas.microsoft.com/office/drawing/2016/5/9/chartex" xmlns:cx4="http://schemas.microsoft.com/office/drawing/2016/5/10/chartex" xmlns:cx5="http://schemas.microsoft.com/office/drawing/2016/5/11/chartex" xmlns:cx6="http://schemas.microsoft.com/office/drawing/2016/5/12/chartex" xmlns:cx7="http://schemas.microsoft.com/office/drawing/2016/5/13/chartex" xmlns:cx8="http://schemas.microsoft.com/office/drawing/2016/5/14/chartex" xmlns:mc="http://schemas.openxmlformats.org/markup-compatibility/2006" xmlns:aink="http://schemas.microsoft.com/office/drawing/2016/ink" xmlns:am3d="http://schemas.microsoft.com/office/drawing/2017/model3d" xmlns:o="urn:schemas-microsoft-com:office:office" xmlns:oel="http://schemas.microsoft.com/office/2019/extlst" xmlns:r="http://schemas.openxmlformats.org/officeDocument/2006/relationships" xmlns:m="http://schemas.openxmlformats.org/officeDocument/2006/math" xmlns:v="urn:schemas-microsoft-com:vml" xmlns:wp14="http://schemas.microsoft.com/office/word/2010/wordprocessingDrawing" xmlns:wp="http://schemas.openxmlformats.org/drawingml/2006/wordprocessingDrawing" xmlns:w10="urn:schemas-microsoft-com:office:word" xmlns:w="http://schemas.openxmlformats.org/wordprocessingml/2006/main" xmlns:w14="http://schemas.microsoft.com/office/word/2010/wordml" xmlns:w15="http://schemas.microsoft.com/office/word/2012/wordml" xmlns:w16cex="http://schemas.microsoft.com/office/word/2018/wordml/cex" xmlns:w16cid="http://schemas.microsoft.com/office/word/2016/wordml/cid" xmlns:w16="http://schemas.microsoft.com/office/word/2018/wordml" xmlns:w16sdtdh="http://schemas.microsoft.com/office/word/2020/wordml/sdtdatahash" xmlns:w16se="http://schemas.microsoft.com/office/word/2015/wordml/symex" xmlns:wpg="http://schemas.microsoft.com/office/word/2010/wordprocessingGroup" xmlns:wpi="http://schemas.microsoft.com/office/word/2010/wordprocessingInk" xmlns:wne="http://schemas.microsoft.com/office/word/2006/wordml" xmlns:wps="http://schemas.microsoft.com/office/word/2010/wordprocessingShape" mc:Ignorable="w14 w15 w16se w16cid w16 w16cex w16sdtdh wp14">
+<w:endnotes xmlns:wpc="http://schemas.microsoft.com/office/word/2010/wordprocessingCanvas" xmlns:cx="http://schemas.microsoft.com/office/drawing/2014/chartex" xmlns:cx1="http://schemas.microsoft.com/office/drawing/2015/9/8/chartex" xmlns:cx2="http://schemas.microsoft.com/office/drawing/2015/10/21/chartex" xmlns:cx3="http://schemas.microsoft.com/office/drawing/2016/5/9/chartex" xmlns:cx4="http://schemas.microsoft.com/office/drawing/2016/5/10/chartex" xmlns:cx5="http://schemas.microsoft.com/office/drawing/2016/5/11/chartex" xmlns:cx6="http://schemas.microsoft.com/office/drawing/2016/5/12/chartex" xmlns:cx7="http://schemas.microsoft.com/office/drawing/2016/5/13/chartex" xmlns:cx8="http://schemas.microsoft.com/office/drawing/2016/5/14/chartex" xmlns:mc="http://schemas.openxmlformats.org/markup-compatibility/2006" xmlns:aink="http://schemas.microsoft.com/office/drawing/2016/ink" xmlns:am3d="http://schemas.microsoft.com/office/drawing/2017/model3d" xmlns:o="urn:schemas-microsoft-com:office:office" xmlns:oel="http://schemas.microsoft.com/office/2019/extlst" xmlns:r="http://schemas.openxmlformats.org/officeDocument/2006/relationships" xmlns:m="http://schemas.openxmlformats.org/officeDocument/2006/math" xmlns:v="urn:schemas-microsoft-com:vml" xmlns:wp14="http://schemas.microsoft.com/office/word/2010/wordprocessingDrawing" xmlns:wp="http://schemas.openxmlformats.org/drawingml/2006/wordprocessingDrawing" xmlns:w10="urn:schemas-microsoft-com:office:word" xmlns:w="http://schemas.openxmlformats.org/wordprocessingml/2006/main" xmlns:w14="http://schemas.microsoft.com/office/word/2010/wordml" xmlns:w15="http://schemas.microsoft.com/office/word/2012/wordml" xmlns:w16cex="http://schemas.microsoft.com/office/word/2018/wordml/cex" xmlns:w16cid="http://schemas.microsoft.com/office/word/2016/wordml/cid" xmlns:w16="http://schemas.microsoft.com/office/word/2018/wordml" xmlns:w16du="http://schemas.microsoft.com/office/word/2023/wordml/word16du" xmlns:w16sdtdh="http://schemas.microsoft.com/office/word/2020/wordml/sdtdatahash" xmlns:w16se="http://schemas.microsoft.com/office/word/2015/wordml/symex" xmlns:wpg="http://schemas.microsoft.com/office/word/2010/wordprocessingGroup" xmlns:wpi="http://schemas.microsoft.com/office/word/2010/wordprocessingInk" xmlns:wne="http://schemas.microsoft.com/office/word/2006/wordml" xmlns:wps="http://schemas.microsoft.com/office/word/2010/wordprocessingShape" mc:Ignorable="w14 w15 w16se w16cid w16 w16cex w16sdtdh wp14">
   <w:endnote w:type="separator" w:id="-1">
     <w:p>
       <w:pPr>
@@ -2685,7 +2708,7 @@
 </file>
 
 <file path=word/footer1.xml><?xml version="1.0" encoding="utf-8"?>
-<w:ftr xmlns:wpc="http://schemas.microsoft.com/office/word/2010/wordprocessingCanvas" xmlns:cx="http://schemas.microsoft.com/office/drawing/2014/chartex" xmlns:cx1="http://schemas.microsoft.com/office/drawing/2015/9/8/chartex" xmlns:cx2="http://schemas.microsoft.com/office/drawing/2015/10/21/chartex" xmlns:cx3="http://schemas.microsoft.com/office/drawing/2016/5/9/chartex" xmlns:cx4="http://schemas.microsoft.com/office/drawing/2016/5/10/chartex" xmlns:cx5="http://schemas.microsoft.com/office/drawing/2016/5/11/chartex" xmlns:cx6="http://schemas.microsoft.com/office/drawing/2016/5/12/chartex" xmlns:cx7="http://schemas.microsoft.com/office/drawing/2016/5/13/chartex" xmlns:cx8="http://schemas.microsoft.com/office/drawing/2016/5/14/chartex" xmlns:mc="http://schemas.openxmlformats.org/markup-compatibility/2006" xmlns:aink="http://schemas.microsoft.com/office/drawing/2016/ink" xmlns:am3d="http://schemas.microsoft.com/office/drawing/2017/model3d" xmlns:o="urn:schemas-microsoft-com:office:office" xmlns:oel="http://schemas.microsoft.com/office/2019/extlst" xmlns:r="http://schemas.openxmlformats.org/officeDocument/2006/relationships" xmlns:m="http://schemas.openxmlformats.org/officeDocument/2006/math" xmlns:v="urn:schemas-microsoft-com:vml" xmlns:wp14="http://schemas.microsoft.com/office/word/2010/wordprocessingDrawing" xmlns:wp="http://schemas.openxmlformats.org/drawingml/2006/wordprocessingDrawing" xmlns:w10="urn:schemas-microsoft-com:office:word" xmlns:w="http://schemas.openxmlformats.org/wordprocessingml/2006/main" xmlns:w14="http://schemas.microsoft.com/office/word/2010/wordml" xmlns:w15="http://schemas.microsoft.com/office/word/2012/wordml" xmlns:w16cex="http://schemas.microsoft.com/office/word/2018/wordml/cex" xmlns:w16cid="http://schemas.microsoft.com/office/word/2016/wordml/cid" xmlns:w16="http://schemas.microsoft.com/office/word/2018/wordml" xmlns:w16sdtdh="http://schemas.microsoft.com/office/word/2020/wordml/sdtdatahash" xmlns:w16se="http://schemas.microsoft.com/office/word/2015/wordml/symex" xmlns:wpg="http://schemas.microsoft.com/office/word/2010/wordprocessingGroup" xmlns:wpi="http://schemas.microsoft.com/office/word/2010/wordprocessingInk" xmlns:wne="http://schemas.microsoft.com/office/word/2006/wordml" xmlns:wps="http://schemas.microsoft.com/office/word/2010/wordprocessingShape" mc:Ignorable="w14 w15 w16se w16cid w16 w16cex w16sdtdh wp14">
+<w:ftr xmlns:wpc="http://schemas.microsoft.com/office/word/2010/wordprocessingCanvas" xmlns:cx="http://schemas.microsoft.com/office/drawing/2014/chartex" xmlns:cx1="http://schemas.microsoft.com/office/drawing/2015/9/8/chartex" xmlns:cx2="http://schemas.microsoft.com/office/drawing/2015/10/21/chartex" xmlns:cx3="http://schemas.microsoft.com/office/drawing/2016/5/9/chartex" xmlns:cx4="http://schemas.microsoft.com/office/drawing/2016/5/10/chartex" xmlns:cx5="http://schemas.microsoft.com/office/drawing/2016/5/11/chartex" xmlns:cx6="http://schemas.microsoft.com/office/drawing/2016/5/12/chartex" xmlns:cx7="http://schemas.microsoft.com/office/drawing/2016/5/13/chartex" xmlns:cx8="http://schemas.microsoft.com/office/drawing/2016/5/14/chartex" xmlns:mc="http://schemas.openxmlformats.org/markup-compatibility/2006" xmlns:aink="http://schemas.microsoft.com/office/drawing/2016/ink" xmlns:am3d="http://schemas.microsoft.com/office/drawing/2017/model3d" xmlns:o="urn:schemas-microsoft-com:office:office" xmlns:oel="http://schemas.microsoft.com/office/2019/extlst" xmlns:r="http://schemas.openxmlformats.org/officeDocument/2006/relationships" xmlns:m="http://schemas.openxmlformats.org/officeDocument/2006/math" xmlns:v="urn:schemas-microsoft-com:vml" xmlns:wp14="http://schemas.microsoft.com/office/word/2010/wordprocessingDrawing" xmlns:wp="http://schemas.openxmlformats.org/drawingml/2006/wordprocessingDrawing" xmlns:w10="urn:schemas-microsoft-com:office:word" xmlns:w="http://schemas.openxmlformats.org/wordprocessingml/2006/main" xmlns:w14="http://schemas.microsoft.com/office/word/2010/wordml" xmlns:w15="http://schemas.microsoft.com/office/word/2012/wordml" xmlns:w16cex="http://schemas.microsoft.com/office/word/2018/wordml/cex" xmlns:w16cid="http://schemas.microsoft.com/office/word/2016/wordml/cid" xmlns:w16="http://schemas.microsoft.com/office/word/2018/wordml" xmlns:w16du="http://schemas.microsoft.com/office/word/2023/wordml/word16du" xmlns:w16sdtdh="http://schemas.microsoft.com/office/word/2020/wordml/sdtdatahash" xmlns:w16se="http://schemas.microsoft.com/office/word/2015/wordml/symex" xmlns:wpg="http://schemas.microsoft.com/office/word/2010/wordprocessingGroup" xmlns:wpi="http://schemas.microsoft.com/office/word/2010/wordprocessingInk" xmlns:wne="http://schemas.microsoft.com/office/word/2006/wordml" xmlns:wps="http://schemas.microsoft.com/office/word/2010/wordprocessingShape" mc:Ignorable="w14 w15 w16se w16cid w16 w16cex w16sdtdh wp14">
   <w:p>
     <w:pPr>
       <w:pStyle w:val="Piedepgina"/>
@@ -2742,7 +2765,7 @@
 </file>
 
 <file path=word/footnotes.xml><?xml version="1.0" encoding="utf-8"?>
-<w:footnotes xmlns:wpc="http://schemas.microsoft.com/office/word/2010/wordprocessingCanvas" xmlns:cx="http://schemas.microsoft.com/office/drawing/2014/chartex" xmlns:cx1="http://schemas.microsoft.com/office/drawing/2015/9/8/chartex" xmlns:cx2="http://schemas.microsoft.com/office/drawing/2015/10/21/chartex" xmlns:cx3="http://schemas.microsoft.com/office/drawing/2016/5/9/chartex" xmlns:cx4="http://schemas.microsoft.com/office/drawing/2016/5/10/chartex" xmlns:cx5="http://schemas.microsoft.com/office/drawing/2016/5/11/chartex" xmlns:cx6="http://schemas.microsoft.com/office/drawing/2016/5/12/chartex" xmlns:cx7="http://schemas.microsoft.com/office/drawing/2016/5/13/chartex" xmlns:cx8="http://schemas.microsoft.com/office/drawing/2016/5/14/chartex" xmlns:mc="http://schemas.openxmlformats.org/markup-compatibility/2006" xmlns:aink="http://schemas.microsoft.com/office/drawing/2016/ink" xmlns:am3d="http://schemas.microsoft.com/office/drawing/2017/model3d" xmlns:o="urn:schemas-microsoft-com:office:office" xmlns:oel="http://schemas.microsoft.com/office/2019/extlst" xmlns:r="http://schemas.openxmlformats.org/officeDocument/2006/relationships" xmlns:m="http://schemas.openxmlformats.org/officeDocument/2006/math" xmlns:v="urn:schemas-microsoft-com:vml" xmlns:wp14="http://schemas.microsoft.com/office/word/2010/wordprocessingDrawing" xmlns:wp="http://schemas.openxmlformats.org/drawingml/2006/wordprocessingDrawing" xmlns:w10="urn:schemas-microsoft-com:office:word" xmlns:w="http://schemas.openxmlformats.org/wordprocessingml/2006/main" xmlns:w14="http://schemas.microsoft.com/office/word/2010/wordml" xmlns:w15="http://schemas.microsoft.com/office/word/2012/wordml" xmlns:w16cex="http://schemas.microsoft.com/office/word/2018/wordml/cex" xmlns:w16cid="http://schemas.microsoft.com/office/word/2016/wordml/cid" xmlns:w16="http://schemas.microsoft.com/office/word/2018/wordml" xmlns:w16sdtdh="http://schemas.microsoft.com/office/word/2020/wordml/sdtdatahash" xmlns:w16se="http://schemas.microsoft.com/office/word/2015/wordml/symex" xmlns:wpg="http://schemas.microsoft.com/office/word/2010/wordprocessingGroup" xmlns:wpi="http://schemas.microsoft.com/office/word/2010/wordprocessingInk" xmlns:wne="http://schemas.microsoft.com/office/word/2006/wordml" xmlns:wps="http://schemas.microsoft.com/office/word/2010/wordprocessingShape" mc:Ignorable="w14 w15 w16se w16cid w16 w16cex w16sdtdh wp14">
+<w:footnotes xmlns:wpc="http://schemas.microsoft.com/office/word/2010/wordprocessingCanvas" xmlns:cx="http://schemas.microsoft.com/office/drawing/2014/chartex" xmlns:cx1="http://schemas.microsoft.com/office/drawing/2015/9/8/chartex" xmlns:cx2="http://schemas.microsoft.com/office/drawing/2015/10/21/chartex" xmlns:cx3="http://schemas.microsoft.com/office/drawing/2016/5/9/chartex" xmlns:cx4="http://schemas.microsoft.com/office/drawing/2016/5/10/chartex" xmlns:cx5="http://schemas.microsoft.com/office/drawing/2016/5/11/chartex" xmlns:cx6="http://schemas.microsoft.com/office/drawing/2016/5/12/chartex" xmlns:cx7="http://schemas.microsoft.com/office/drawing/2016/5/13/chartex" xmlns:cx8="http://schemas.microsoft.com/office/drawing/2016/5/14/chartex" xmlns:mc="http://schemas.openxmlformats.org/markup-compatibility/2006" xmlns:aink="http://schemas.microsoft.com/office/drawing/2016/ink" xmlns:am3d="http://schemas.microsoft.com/office/drawing/2017/model3d" xmlns:o="urn:schemas-microsoft-com:office:office" xmlns:oel="http://schemas.microsoft.com/office/2019/extlst" xmlns:r="http://schemas.openxmlformats.org/officeDocument/2006/relationships" xmlns:m="http://schemas.openxmlformats.org/officeDocument/2006/math" xmlns:v="urn:schemas-microsoft-com:vml" xmlns:wp14="http://schemas.microsoft.com/office/word/2010/wordprocessingDrawing" xmlns:wp="http://schemas.openxmlformats.org/drawingml/2006/wordprocessingDrawing" xmlns:w10="urn:schemas-microsoft-com:office:word" xmlns:w="http://schemas.openxmlformats.org/wordprocessingml/2006/main" xmlns:w14="http://schemas.microsoft.com/office/word/2010/wordml" xmlns:w15="http://schemas.microsoft.com/office/word/2012/wordml" xmlns:w16cex="http://schemas.microsoft.com/office/word/2018/wordml/cex" xmlns:w16cid="http://schemas.microsoft.com/office/word/2016/wordml/cid" xmlns:w16="http://schemas.microsoft.com/office/word/2018/wordml" xmlns:w16du="http://schemas.microsoft.com/office/word/2023/wordml/word16du" xmlns:w16sdtdh="http://schemas.microsoft.com/office/word/2020/wordml/sdtdatahash" xmlns:w16se="http://schemas.microsoft.com/office/word/2015/wordml/symex" xmlns:wpg="http://schemas.microsoft.com/office/word/2010/wordprocessingGroup" xmlns:wpi="http://schemas.microsoft.com/office/word/2010/wordprocessingInk" xmlns:wne="http://schemas.microsoft.com/office/word/2006/wordml" xmlns:wps="http://schemas.microsoft.com/office/word/2010/wordprocessingShape" mc:Ignorable="w14 w15 w16se w16cid w16 w16cex w16sdtdh wp14">
   <w:footnote w:type="separator" w:id="-1">
     <w:p>
       <w:pPr>
@@ -2767,7 +2790,7 @@
 </file>
 
 <file path=word/header1.xml><?xml version="1.0" encoding="utf-8"?>
-<w:hdr xmlns:wpc="http://schemas.microsoft.com/office/word/2010/wordprocessingCanvas" xmlns:cx="http://schemas.microsoft.com/office/drawing/2014/chartex" xmlns:cx1="http://schemas.microsoft.com/office/drawing/2015/9/8/chartex" xmlns:cx2="http://schemas.microsoft.com/office/drawing/2015/10/21/chartex" xmlns:cx3="http://schemas.microsoft.com/office/drawing/2016/5/9/chartex" xmlns:cx4="http://schemas.microsoft.com/office/drawing/2016/5/10/chartex" xmlns:cx5="http://schemas.microsoft.com/office/drawing/2016/5/11/chartex" xmlns:cx6="http://schemas.microsoft.com/office/drawing/2016/5/12/chartex" xmlns:cx7="http://schemas.microsoft.com/office/drawing/2016/5/13/chartex" xmlns:cx8="http://schemas.microsoft.com/office/drawing/2016/5/14/chartex" xmlns:mc="http://schemas.openxmlformats.org/markup-compatibility/2006" xmlns:aink="http://schemas.microsoft.com/office/drawing/2016/ink" xmlns:am3d="http://schemas.microsoft.com/office/drawing/2017/model3d" xmlns:o="urn:schemas-microsoft-com:office:office" xmlns:oel="http://schemas.microsoft.com/office/2019/extlst" xmlns:r="http://schemas.openxmlformats.org/officeDocument/2006/relationships" xmlns:m="http://schemas.openxmlformats.org/officeDocument/2006/math" xmlns:v="urn:schemas-microsoft-com:vml" xmlns:wp14="http://schemas.microsoft.com/office/word/2010/wordprocessingDrawing" xmlns:wp="http://schemas.openxmlformats.org/drawingml/2006/wordprocessingDrawing" xmlns:w10="urn:schemas-microsoft-com:office:word" xmlns:w="http://schemas.openxmlformats.org/wordprocessingml/2006/main" xmlns:w14="http://schemas.microsoft.com/office/word/2010/wordml" xmlns:w15="http://schemas.microsoft.com/office/word/2012/wordml" xmlns:w16cex="http://schemas.microsoft.com/office/word/2018/wordml/cex" xmlns:w16cid="http://schemas.microsoft.com/office/word/2016/wordml/cid" xmlns:w16="http://schemas.microsoft.com/office/word/2018/wordml" xmlns:w16sdtdh="http://schemas.microsoft.com/office/word/2020/wordml/sdtdatahash" xmlns:w16se="http://schemas.microsoft.com/office/word/2015/wordml/symex" xmlns:wpg="http://schemas.microsoft.com/office/word/2010/wordprocessingGroup" xmlns:wpi="http://schemas.microsoft.com/office/word/2010/wordprocessingInk" xmlns:wne="http://schemas.microsoft.com/office/word/2006/wordml" xmlns:wps="http://schemas.microsoft.com/office/word/2010/wordprocessingShape" mc:Ignorable="w14 w15 w16se w16cid w16 w16cex w16sdtdh wp14">
+<w:hdr xmlns:wpc="http://schemas.microsoft.com/office/word/2010/wordprocessingCanvas" xmlns:cx="http://schemas.microsoft.com/office/drawing/2014/chartex" xmlns:cx1="http://schemas.microsoft.com/office/drawing/2015/9/8/chartex" xmlns:cx2="http://schemas.microsoft.com/office/drawing/2015/10/21/chartex" xmlns:cx3="http://schemas.microsoft.com/office/drawing/2016/5/9/chartex" xmlns:cx4="http://schemas.microsoft.com/office/drawing/2016/5/10/chartex" xmlns:cx5="http://schemas.microsoft.com/office/drawing/2016/5/11/chartex" xmlns:cx6="http://schemas.microsoft.com/office/drawing/2016/5/12/chartex" xmlns:cx7="http://schemas.microsoft.com/office/drawing/2016/5/13/chartex" xmlns:cx8="http://schemas.microsoft.com/office/drawing/2016/5/14/chartex" xmlns:mc="http://schemas.openxmlformats.org/markup-compatibility/2006" xmlns:aink="http://schemas.microsoft.com/office/drawing/2016/ink" xmlns:am3d="http://schemas.microsoft.com/office/drawing/2017/model3d" xmlns:o="urn:schemas-microsoft-com:office:office" xmlns:oel="http://schemas.microsoft.com/office/2019/extlst" xmlns:r="http://schemas.openxmlformats.org/officeDocument/2006/relationships" xmlns:m="http://schemas.openxmlformats.org/officeDocument/2006/math" xmlns:v="urn:schemas-microsoft-com:vml" xmlns:wp14="http://schemas.microsoft.com/office/word/2010/wordprocessingDrawing" xmlns:wp="http://schemas.openxmlformats.org/drawingml/2006/wordprocessingDrawing" xmlns:w10="urn:schemas-microsoft-com:office:word" xmlns:w="http://schemas.openxmlformats.org/wordprocessingml/2006/main" xmlns:w14="http://schemas.microsoft.com/office/word/2010/wordml" xmlns:w15="http://schemas.microsoft.com/office/word/2012/wordml" xmlns:w16cex="http://schemas.microsoft.com/office/word/2018/wordml/cex" xmlns:w16cid="http://schemas.microsoft.com/office/word/2016/wordml/cid" xmlns:w16="http://schemas.microsoft.com/office/word/2018/wordml" xmlns:w16du="http://schemas.microsoft.com/office/word/2023/wordml/word16du" xmlns:w16sdtdh="http://schemas.microsoft.com/office/word/2020/wordml/sdtdatahash" xmlns:w16se="http://schemas.microsoft.com/office/word/2015/wordml/symex" xmlns:wpg="http://schemas.microsoft.com/office/word/2010/wordprocessingGroup" xmlns:wpi="http://schemas.microsoft.com/office/word/2010/wordprocessingInk" xmlns:wne="http://schemas.microsoft.com/office/word/2006/wordml" xmlns:wps="http://schemas.microsoft.com/office/word/2010/wordprocessingShape" mc:Ignorable="w14 w15 w16se w16cid w16 w16cex w16sdtdh wp14">
   <w:p>
     <w:pPr>
       <w:pStyle w:val="Encabezado"/>
@@ -2824,7 +2847,7 @@
 </file>
 
 <file path=word/numbering.xml><?xml version="1.0" encoding="utf-8"?>
-<w:numbering xmlns:wpc="http://schemas.microsoft.com/office/word/2010/wordprocessingCanvas" xmlns:cx="http://schemas.microsoft.com/office/drawing/2014/chartex" xmlns:cx1="http://schemas.microsoft.com/office/drawing/2015/9/8/chartex" xmlns:cx2="http://schemas.microsoft.com/office/drawing/2015/10/21/chartex" xmlns:cx3="http://schemas.microsoft.com/office/drawing/2016/5/9/chartex" xmlns:cx4="http://schemas.microsoft.com/office/drawing/2016/5/10/chartex" xmlns:cx5="http://schemas.microsoft.com/office/drawing/2016/5/11/chartex" xmlns:cx6="http://schemas.microsoft.com/office/drawing/2016/5/12/chartex" xmlns:cx7="http://schemas.microsoft.com/office/drawing/2016/5/13/chartex" xmlns:cx8="http://schemas.microsoft.com/office/drawing/2016/5/14/chartex" xmlns:mc="http://schemas.openxmlformats.org/markup-compatibility/2006" xmlns:aink="http://schemas.microsoft.com/office/drawing/2016/ink" xmlns:am3d="http://schemas.microsoft.com/office/drawing/2017/model3d" xmlns:o="urn:schemas-microsoft-com:office:office" xmlns:oel="http://schemas.microsoft.com/office/2019/extlst" xmlns:r="http://schemas.openxmlformats.org/officeDocument/2006/relationships" xmlns:m="http://schemas.openxmlformats.org/officeDocument/2006/math" xmlns:v="urn:schemas-microsoft-com:vml" xmlns:wp14="http://schemas.microsoft.com/office/word/2010/wordprocessingDrawing" xmlns:wp="http://schemas.openxmlformats.org/drawingml/2006/wordprocessingDrawing" xmlns:w10="urn:schemas-microsoft-com:office:word" xmlns:w="http://schemas.openxmlformats.org/wordprocessingml/2006/main" xmlns:w14="http://schemas.microsoft.com/office/word/2010/wordml" xmlns:w15="http://schemas.microsoft.com/office/word/2012/wordml" xmlns:w16cex="http://schemas.microsoft.com/office/word/2018/wordml/cex" xmlns:w16cid="http://schemas.microsoft.com/office/word/2016/wordml/cid" xmlns:w16="http://schemas.microsoft.com/office/word/2018/wordml" xmlns:w16sdtdh="http://schemas.microsoft.com/office/word/2020/wordml/sdtdatahash" xmlns:w16se="http://schemas.microsoft.com/office/word/2015/wordml/symex" xmlns:wpg="http://schemas.microsoft.com/office/word/2010/wordprocessingGroup" xmlns:wpi="http://schemas.microsoft.com/office/word/2010/wordprocessingInk" xmlns:wne="http://schemas.microsoft.com/office/word/2006/wordml" xmlns:wps="http://schemas.microsoft.com/office/word/2010/wordprocessingShape" mc:Ignorable="w14 w15 w16se w16cid w16 w16cex w16sdtdh wp14">
+<w:numbering xmlns:wpc="http://schemas.microsoft.com/office/word/2010/wordprocessingCanvas" xmlns:cx="http://schemas.microsoft.com/office/drawing/2014/chartex" xmlns:cx1="http://schemas.microsoft.com/office/drawing/2015/9/8/chartex" xmlns:cx2="http://schemas.microsoft.com/office/drawing/2015/10/21/chartex" xmlns:cx3="http://schemas.microsoft.com/office/drawing/2016/5/9/chartex" xmlns:cx4="http://schemas.microsoft.com/office/drawing/2016/5/10/chartex" xmlns:cx5="http://schemas.microsoft.com/office/drawing/2016/5/11/chartex" xmlns:cx6="http://schemas.microsoft.com/office/drawing/2016/5/12/chartex" xmlns:cx7="http://schemas.microsoft.com/office/drawing/2016/5/13/chartex" xmlns:cx8="http://schemas.microsoft.com/office/drawing/2016/5/14/chartex" xmlns:mc="http://schemas.openxmlformats.org/markup-compatibility/2006" xmlns:aink="http://schemas.microsoft.com/office/drawing/2016/ink" xmlns:am3d="http://schemas.microsoft.com/office/drawing/2017/model3d" xmlns:o="urn:schemas-microsoft-com:office:office" xmlns:oel="http://schemas.microsoft.com/office/2019/extlst" xmlns:r="http://schemas.openxmlformats.org/officeDocument/2006/relationships" xmlns:m="http://schemas.openxmlformats.org/officeDocument/2006/math" xmlns:v="urn:schemas-microsoft-com:vml" xmlns:wp14="http://schemas.microsoft.com/office/word/2010/wordprocessingDrawing" xmlns:wp="http://schemas.openxmlformats.org/drawingml/2006/wordprocessingDrawing" xmlns:w10="urn:schemas-microsoft-com:office:word" xmlns:w="http://schemas.openxmlformats.org/wordprocessingml/2006/main" xmlns:w14="http://schemas.microsoft.com/office/word/2010/wordml" xmlns:w15="http://schemas.microsoft.com/office/word/2012/wordml" xmlns:w16cex="http://schemas.microsoft.com/office/word/2018/wordml/cex" xmlns:w16cid="http://schemas.microsoft.com/office/word/2016/wordml/cid" xmlns:w16="http://schemas.microsoft.com/office/word/2018/wordml" xmlns:w16du="http://schemas.microsoft.com/office/word/2023/wordml/word16du" xmlns:w16sdtdh="http://schemas.microsoft.com/office/word/2020/wordml/sdtdatahash" xmlns:w16se="http://schemas.microsoft.com/office/word/2015/wordml/symex" xmlns:wpg="http://schemas.microsoft.com/office/word/2010/wordprocessingGroup" xmlns:wpi="http://schemas.microsoft.com/office/word/2010/wordprocessingInk" xmlns:wne="http://schemas.microsoft.com/office/word/2006/wordml" xmlns:wps="http://schemas.microsoft.com/office/word/2010/wordprocessingShape" mc:Ignorable="w14 w15 w16se w16cid w16 w16cex w16sdtdh wp14">
   <w:abstractNum w:abstractNumId="0" w15:restartNumberingAfterBreak="0">
     <w:nsid w:val="3C874C20"/>
     <w:multiLevelType w:val="multilevel"/>

</xml_diff>

<commit_message>
Update Propuesta Compendio Estadístico Con Enfoque de Género 2022.docx
Cambios y/o correcciones en nombres de indicadores
</commit_message>
<xml_diff>
--- a/Listado Indicadores/Propuesta Compendio Estadístico Con Enfoque de Género 2022.docx
+++ b/Listado Indicadores/Propuesta Compendio Estadístico Con Enfoque de Género 2022.docx
@@ -398,7 +398,7 @@
           <w:rFonts w:asciiTheme="majorHAnsi" w:hAnsiTheme="majorHAnsi" w:cstheme="majorHAnsi"/>
           <w:lang w:val="es-MX"/>
         </w:rPr>
-        <w:t>Mapa departamental por sexo, según departamento</w:t>
+        <w:t>Mapa departamental por sexo</w:t>
       </w:r>
     </w:p>
     <w:p>
@@ -418,7 +418,7 @@
           <w:rFonts w:asciiTheme="majorHAnsi" w:hAnsiTheme="majorHAnsi" w:cstheme="majorHAnsi"/>
           <w:lang w:val="es-MX"/>
         </w:rPr>
-        <w:t>Mapa municipal por sexo, según municipio</w:t>
+        <w:t>Mapa municipal por sexo</w:t>
       </w:r>
     </w:p>
     <w:p>
@@ -438,7 +438,7 @@
           <w:rFonts w:asciiTheme="majorHAnsi" w:hAnsiTheme="majorHAnsi" w:cstheme="majorHAnsi"/>
           <w:lang w:val="es-MX"/>
         </w:rPr>
-        <w:t>Esperanza de vida al nacer por sexo, según grupos de edad</w:t>
+        <w:t>Esperanza de vida al nacer por sexo</w:t>
       </w:r>
     </w:p>
     <w:p>
@@ -1053,7 +1053,6 @@
           <w:rFonts w:asciiTheme="majorHAnsi" w:hAnsiTheme="majorHAnsi" w:cstheme="majorHAnsi"/>
           <w:lang w:val="es-MX"/>
         </w:rPr>
-        <w:lastRenderedPageBreak/>
         <w:t>Tasa neta de escolaridad en el ciclo básico por sexo (serie histórica de 2018 a 2022)</w:t>
       </w:r>
     </w:p>
@@ -1753,7 +1752,6 @@
           <w:rFonts w:asciiTheme="majorHAnsi" w:hAnsiTheme="majorHAnsi" w:cstheme="majorHAnsi"/>
           <w:lang w:val="es-MX"/>
         </w:rPr>
-        <w:lastRenderedPageBreak/>
         <w:t>Salario o ingresos promedio por sexo, según dominio de estudio y rama de actividad económica</w:t>
       </w:r>
     </w:p>
@@ -1825,7 +1823,21 @@
           <w:rFonts w:asciiTheme="majorHAnsi" w:hAnsiTheme="majorHAnsi" w:cstheme="majorHAnsi"/>
           <w:lang w:val="es-MX"/>
         </w:rPr>
-        <w:t xml:space="preserve">Tasa desempleo en la población de 15 años o más por sexo, según Pueblos </w:t>
+        <w:t xml:space="preserve">Tasa </w:t>
+      </w:r>
+      <w:r>
+        <w:rPr>
+          <w:rFonts w:asciiTheme="majorHAnsi" w:hAnsiTheme="majorHAnsi" w:cstheme="majorHAnsi"/>
+          <w:lang w:val="es-MX"/>
+        </w:rPr>
+        <w:t xml:space="preserve">de </w:t>
+      </w:r>
+      <w:r>
+        <w:rPr>
+          <w:rFonts w:asciiTheme="majorHAnsi" w:hAnsiTheme="majorHAnsi" w:cstheme="majorHAnsi"/>
+          <w:lang w:val="es-MX"/>
+        </w:rPr>
+        <w:t xml:space="preserve">desempleo en la población de 15 años o más por sexo, según Pueblos </w:t>
       </w:r>
       <w:r>
         <w:rPr>
@@ -1951,35 +1963,6 @@
           <w:rFonts w:asciiTheme="majorHAnsi" w:hAnsiTheme="majorHAnsi" w:cstheme="majorHAnsi"/>
           <w:lang w:val="es-MX"/>
         </w:rPr>
-        <w:t xml:space="preserve">Tasa de matrimonios infantiles por sexo </w:t>
-      </w:r>
-      <w:r>
-        <w:rPr>
-          <w:rFonts w:asciiTheme="majorHAnsi" w:hAnsiTheme="majorHAnsi" w:cstheme="majorHAnsi"/>
-          <w:i/>
-          <w:iCs/>
-          <w:lang w:val="es-MX"/>
-        </w:rPr>
-        <w:t>(serie histórica de 2018 a 2022)</w:t>
-      </w:r>
-    </w:p>
-    <w:p>
-      <w:pPr>
-        <w:pStyle w:val="Prrafodelista"/>
-        <w:numPr>
-          <w:ilvl w:val="1"/>
-          <w:numId w:val="2"/>
-        </w:numPr>
-        <w:rPr>
-          <w:rFonts w:asciiTheme="majorHAnsi" w:hAnsiTheme="majorHAnsi" w:cstheme="majorHAnsi"/>
-          <w:lang w:val="es-MX"/>
-        </w:rPr>
-      </w:pPr>
-      <w:r>
-        <w:rPr>
-          <w:rFonts w:asciiTheme="majorHAnsi" w:hAnsiTheme="majorHAnsi" w:cstheme="majorHAnsi"/>
-          <w:lang w:val="es-MX"/>
-        </w:rPr>
         <w:t xml:space="preserve">Denuncias por los delitos contemplados en la Ley para Prevenir, Sancionar y Erradicar la Violencia Intrafamiliar por sexo, según departamento de registro </w:t>
       </w:r>
     </w:p>
@@ -2458,7 +2441,6 @@
           <w:rFonts w:asciiTheme="majorHAnsi" w:hAnsiTheme="majorHAnsi" w:cstheme="majorHAnsi"/>
           <w:lang w:val="es-MX"/>
         </w:rPr>
-        <w:lastRenderedPageBreak/>
         <w:t xml:space="preserve">Mujeres magistradas en el Organismo Judicial </w:t>
       </w:r>
       <w:r>

</xml_diff>

<commit_message>
PEA 2018 Y 2022
Se crearon los cuadros con el porcentaje de PEA 2018 Y 2022. Se verifico el PEA de la base de datos de la enei 2018 y se creo el cuadro.
</commit_message>
<xml_diff>
--- a/Listado Indicadores/Propuesta Compendio Estadístico Con Enfoque de Género 2022.docx
+++ b/Listado Indicadores/Propuesta Compendio Estadístico Con Enfoque de Género 2022.docx
@@ -1,6 +1,6 @@
 
 <file path=word/document.xml><?xml version="1.0" encoding="utf-8"?>
-<w:document xmlns:wpc="http://schemas.microsoft.com/office/word/2010/wordprocessingCanvas" xmlns:cx="http://schemas.microsoft.com/office/drawing/2014/chartex" xmlns:cx1="http://schemas.microsoft.com/office/drawing/2015/9/8/chartex" xmlns:cx2="http://schemas.microsoft.com/office/drawing/2015/10/21/chartex" xmlns:cx3="http://schemas.microsoft.com/office/drawing/2016/5/9/chartex" xmlns:cx4="http://schemas.microsoft.com/office/drawing/2016/5/10/chartex" xmlns:cx5="http://schemas.microsoft.com/office/drawing/2016/5/11/chartex" xmlns:cx6="http://schemas.microsoft.com/office/drawing/2016/5/12/chartex" xmlns:cx7="http://schemas.microsoft.com/office/drawing/2016/5/13/chartex" xmlns:cx8="http://schemas.microsoft.com/office/drawing/2016/5/14/chartex" xmlns:mc="http://schemas.openxmlformats.org/markup-compatibility/2006" xmlns:aink="http://schemas.microsoft.com/office/drawing/2016/ink" xmlns:am3d="http://schemas.microsoft.com/office/drawing/2017/model3d" xmlns:o="urn:schemas-microsoft-com:office:office" xmlns:oel="http://schemas.microsoft.com/office/2019/extlst" xmlns:r="http://schemas.openxmlformats.org/officeDocument/2006/relationships" xmlns:m="http://schemas.openxmlformats.org/officeDocument/2006/math" xmlns:v="urn:schemas-microsoft-com:vml" xmlns:wp14="http://schemas.microsoft.com/office/word/2010/wordprocessingDrawing" xmlns:wp="http://schemas.openxmlformats.org/drawingml/2006/wordprocessingDrawing" xmlns:w10="urn:schemas-microsoft-com:office:word" xmlns:w="http://schemas.openxmlformats.org/wordprocessingml/2006/main" xmlns:w14="http://schemas.microsoft.com/office/word/2010/wordml" xmlns:w15="http://schemas.microsoft.com/office/word/2012/wordml" xmlns:w16cex="http://schemas.microsoft.com/office/word/2018/wordml/cex" xmlns:w16cid="http://schemas.microsoft.com/office/word/2016/wordml/cid" xmlns:w16="http://schemas.microsoft.com/office/word/2018/wordml" xmlns:w16sdtdh="http://schemas.microsoft.com/office/word/2020/wordml/sdtdatahash" xmlns:w16se="http://schemas.microsoft.com/office/word/2015/wordml/symex" xmlns:wpg="http://schemas.microsoft.com/office/word/2010/wordprocessingGroup" xmlns:wpi="http://schemas.microsoft.com/office/word/2010/wordprocessingInk" xmlns:wne="http://schemas.microsoft.com/office/word/2006/wordml" xmlns:wps="http://schemas.microsoft.com/office/word/2010/wordprocessingShape" mc:Ignorable="w14 w15 w16se w16cid w16 w16cex w16sdtdh wp14">
+<w:document xmlns:wpc="http://schemas.microsoft.com/office/word/2010/wordprocessingCanvas" xmlns:cx="http://schemas.microsoft.com/office/drawing/2014/chartex" xmlns:cx1="http://schemas.microsoft.com/office/drawing/2015/9/8/chartex" xmlns:cx2="http://schemas.microsoft.com/office/drawing/2015/10/21/chartex" xmlns:cx3="http://schemas.microsoft.com/office/drawing/2016/5/9/chartex" xmlns:cx4="http://schemas.microsoft.com/office/drawing/2016/5/10/chartex" xmlns:cx5="http://schemas.microsoft.com/office/drawing/2016/5/11/chartex" xmlns:cx6="http://schemas.microsoft.com/office/drawing/2016/5/12/chartex" xmlns:cx7="http://schemas.microsoft.com/office/drawing/2016/5/13/chartex" xmlns:cx8="http://schemas.microsoft.com/office/drawing/2016/5/14/chartex" xmlns:mc="http://schemas.openxmlformats.org/markup-compatibility/2006" xmlns:aink="http://schemas.microsoft.com/office/drawing/2016/ink" xmlns:am3d="http://schemas.microsoft.com/office/drawing/2017/model3d" xmlns:o="urn:schemas-microsoft-com:office:office" xmlns:oel="http://schemas.microsoft.com/office/2019/extlst" xmlns:r="http://schemas.openxmlformats.org/officeDocument/2006/relationships" xmlns:m="http://schemas.openxmlformats.org/officeDocument/2006/math" xmlns:v="urn:schemas-microsoft-com:vml" xmlns:wp14="http://schemas.microsoft.com/office/word/2010/wordprocessingDrawing" xmlns:wp="http://schemas.openxmlformats.org/drawingml/2006/wordprocessingDrawing" xmlns:w10="urn:schemas-microsoft-com:office:word" xmlns:w="http://schemas.openxmlformats.org/wordprocessingml/2006/main" xmlns:w14="http://schemas.microsoft.com/office/word/2010/wordml" xmlns:w15="http://schemas.microsoft.com/office/word/2012/wordml" xmlns:w16cex="http://schemas.microsoft.com/office/word/2018/wordml/cex" xmlns:w16cid="http://schemas.microsoft.com/office/word/2016/wordml/cid" xmlns:w16="http://schemas.microsoft.com/office/word/2018/wordml" xmlns:w16du="http://schemas.microsoft.com/office/word/2023/wordml/word16du" xmlns:w16sdtdh="http://schemas.microsoft.com/office/word/2020/wordml/sdtdatahash" xmlns:w16se="http://schemas.microsoft.com/office/word/2015/wordml/symex" xmlns:wpg="http://schemas.microsoft.com/office/word/2010/wordprocessingGroup" xmlns:wpi="http://schemas.microsoft.com/office/word/2010/wordprocessingInk" xmlns:wne="http://schemas.microsoft.com/office/word/2006/wordml" xmlns:wps="http://schemas.microsoft.com/office/word/2010/wordprocessingShape" mc:Ignorable="w14 w15 w16se w16cid w16 w16cex w16sdtdh wp14">
   <w:body>
     <w:sdt>
       <w:sdtPr>
@@ -1577,7 +1577,22 @@
           <w:rFonts w:asciiTheme="majorHAnsi" w:hAnsiTheme="majorHAnsi" w:cstheme="majorHAnsi"/>
           <w:lang w:val="es-MX"/>
         </w:rPr>
-        <w:t xml:space="preserve">Población económicamente activa por sexo, según Pueblos y grupos de edad </w:t>
+        <w:t xml:space="preserve">Población económicamente activa por sexo, según Pueblos </w:t>
+      </w:r>
+      <w:r>
+        <w:rPr>
+          <w:rFonts w:asciiTheme="majorHAnsi" w:hAnsiTheme="majorHAnsi" w:cstheme="majorHAnsi"/>
+          <w:strike/>
+          <w:lang w:val="es-MX"/>
+        </w:rPr>
+        <w:t>y grupos de edad</w:t>
+      </w:r>
+      <w:r>
+        <w:rPr>
+          <w:rFonts w:asciiTheme="majorHAnsi" w:hAnsiTheme="majorHAnsi" w:cstheme="majorHAnsi"/>
+          <w:lang w:val="es-MX"/>
+        </w:rPr>
+        <w:t xml:space="preserve"> </w:t>
       </w:r>
       <w:r>
         <w:rPr>
@@ -1825,7 +1840,21 @@
           <w:rFonts w:asciiTheme="majorHAnsi" w:hAnsiTheme="majorHAnsi" w:cstheme="majorHAnsi"/>
           <w:lang w:val="es-MX"/>
         </w:rPr>
-        <w:t xml:space="preserve">Tasa desempleo en la población de 15 años o más por sexo, según Pueblos </w:t>
+        <w:t xml:space="preserve">Tasa </w:t>
+      </w:r>
+      <w:r>
+        <w:rPr>
+          <w:rFonts w:asciiTheme="majorHAnsi" w:hAnsiTheme="majorHAnsi" w:cstheme="majorHAnsi"/>
+          <w:lang w:val="es-MX"/>
+        </w:rPr>
+        <w:t xml:space="preserve">de </w:t>
+      </w:r>
+      <w:r>
+        <w:rPr>
+          <w:rFonts w:asciiTheme="majorHAnsi" w:hAnsiTheme="majorHAnsi" w:cstheme="majorHAnsi"/>
+          <w:lang w:val="es-MX"/>
+        </w:rPr>
+        <w:t xml:space="preserve">desempleo en la población de 15 años o más por sexo, según Pueblos </w:t>
       </w:r>
       <w:r>
         <w:rPr>
@@ -2660,7 +2689,7 @@
 </file>
 
 <file path=word/endnotes.xml><?xml version="1.0" encoding="utf-8"?>
-<w:endnotes xmlns:wpc="http://schemas.microsoft.com/office/word/2010/wordprocessingCanvas" xmlns:cx="http://schemas.microsoft.com/office/drawing/2014/chartex" xmlns:cx1="http://schemas.microsoft.com/office/drawing/2015/9/8/chartex" xmlns:cx2="http://schemas.microsoft.com/office/drawing/2015/10/21/chartex" xmlns:cx3="http://schemas.microsoft.com/office/drawing/2016/5/9/chartex" xmlns:cx4="http://schemas.microsoft.com/office/drawing/2016/5/10/chartex" xmlns:cx5="http://schemas.microsoft.com/office/drawing/2016/5/11/chartex" xmlns:cx6="http://schemas.microsoft.com/office/drawing/2016/5/12/chartex" xmlns:cx7="http://schemas.microsoft.com/office/drawing/2016/5/13/chartex" xmlns:cx8="http://schemas.microsoft.com/office/drawing/2016/5/14/chartex" xmlns:mc="http://schemas.openxmlformats.org/markup-compatibility/2006" xmlns:aink="http://schemas.microsoft.com/office/drawing/2016/ink" xmlns:am3d="http://schemas.microsoft.com/office/drawing/2017/model3d" xmlns:o="urn:schemas-microsoft-com:office:office" xmlns:oel="http://schemas.microsoft.com/office/2019/extlst" xmlns:r="http://schemas.openxmlformats.org/officeDocument/2006/relationships" xmlns:m="http://schemas.openxmlformats.org/officeDocument/2006/math" xmlns:v="urn:schemas-microsoft-com:vml" xmlns:wp14="http://schemas.microsoft.com/office/word/2010/wordprocessingDrawing" xmlns:wp="http://schemas.openxmlformats.org/drawingml/2006/wordprocessingDrawing" xmlns:w10="urn:schemas-microsoft-com:office:word" xmlns:w="http://schemas.openxmlformats.org/wordprocessingml/2006/main" xmlns:w14="http://schemas.microsoft.com/office/word/2010/wordml" xmlns:w15="http://schemas.microsoft.com/office/word/2012/wordml" xmlns:w16cex="http://schemas.microsoft.com/office/word/2018/wordml/cex" xmlns:w16cid="http://schemas.microsoft.com/office/word/2016/wordml/cid" xmlns:w16="http://schemas.microsoft.com/office/word/2018/wordml" xmlns:w16sdtdh="http://schemas.microsoft.com/office/word/2020/wordml/sdtdatahash" xmlns:w16se="http://schemas.microsoft.com/office/word/2015/wordml/symex" xmlns:wpg="http://schemas.microsoft.com/office/word/2010/wordprocessingGroup" xmlns:wpi="http://schemas.microsoft.com/office/word/2010/wordprocessingInk" xmlns:wne="http://schemas.microsoft.com/office/word/2006/wordml" xmlns:wps="http://schemas.microsoft.com/office/word/2010/wordprocessingShape" mc:Ignorable="w14 w15 w16se w16cid w16 w16cex w16sdtdh wp14">
+<w:endnotes xmlns:wpc="http://schemas.microsoft.com/office/word/2010/wordprocessingCanvas" xmlns:cx="http://schemas.microsoft.com/office/drawing/2014/chartex" xmlns:cx1="http://schemas.microsoft.com/office/drawing/2015/9/8/chartex" xmlns:cx2="http://schemas.microsoft.com/office/drawing/2015/10/21/chartex" xmlns:cx3="http://schemas.microsoft.com/office/drawing/2016/5/9/chartex" xmlns:cx4="http://schemas.microsoft.com/office/drawing/2016/5/10/chartex" xmlns:cx5="http://schemas.microsoft.com/office/drawing/2016/5/11/chartex" xmlns:cx6="http://schemas.microsoft.com/office/drawing/2016/5/12/chartex" xmlns:cx7="http://schemas.microsoft.com/office/drawing/2016/5/13/chartex" xmlns:cx8="http://schemas.microsoft.com/office/drawing/2016/5/14/chartex" xmlns:mc="http://schemas.openxmlformats.org/markup-compatibility/2006" xmlns:aink="http://schemas.microsoft.com/office/drawing/2016/ink" xmlns:am3d="http://schemas.microsoft.com/office/drawing/2017/model3d" xmlns:o="urn:schemas-microsoft-com:office:office" xmlns:oel="http://schemas.microsoft.com/office/2019/extlst" xmlns:r="http://schemas.openxmlformats.org/officeDocument/2006/relationships" xmlns:m="http://schemas.openxmlformats.org/officeDocument/2006/math" xmlns:v="urn:schemas-microsoft-com:vml" xmlns:wp14="http://schemas.microsoft.com/office/word/2010/wordprocessingDrawing" xmlns:wp="http://schemas.openxmlformats.org/drawingml/2006/wordprocessingDrawing" xmlns:w10="urn:schemas-microsoft-com:office:word" xmlns:w="http://schemas.openxmlformats.org/wordprocessingml/2006/main" xmlns:w14="http://schemas.microsoft.com/office/word/2010/wordml" xmlns:w15="http://schemas.microsoft.com/office/word/2012/wordml" xmlns:w16cex="http://schemas.microsoft.com/office/word/2018/wordml/cex" xmlns:w16cid="http://schemas.microsoft.com/office/word/2016/wordml/cid" xmlns:w16="http://schemas.microsoft.com/office/word/2018/wordml" xmlns:w16du="http://schemas.microsoft.com/office/word/2023/wordml/word16du" xmlns:w16sdtdh="http://schemas.microsoft.com/office/word/2020/wordml/sdtdatahash" xmlns:w16se="http://schemas.microsoft.com/office/word/2015/wordml/symex" xmlns:wpg="http://schemas.microsoft.com/office/word/2010/wordprocessingGroup" xmlns:wpi="http://schemas.microsoft.com/office/word/2010/wordprocessingInk" xmlns:wne="http://schemas.microsoft.com/office/word/2006/wordml" xmlns:wps="http://schemas.microsoft.com/office/word/2010/wordprocessingShape" mc:Ignorable="w14 w15 w16se w16cid w16 w16cex w16sdtdh wp14">
   <w:endnote w:type="separator" w:id="-1">
     <w:p>
       <w:pPr>
@@ -2685,7 +2714,7 @@
 </file>
 
 <file path=word/footer1.xml><?xml version="1.0" encoding="utf-8"?>
-<w:ftr xmlns:wpc="http://schemas.microsoft.com/office/word/2010/wordprocessingCanvas" xmlns:cx="http://schemas.microsoft.com/office/drawing/2014/chartex" xmlns:cx1="http://schemas.microsoft.com/office/drawing/2015/9/8/chartex" xmlns:cx2="http://schemas.microsoft.com/office/drawing/2015/10/21/chartex" xmlns:cx3="http://schemas.microsoft.com/office/drawing/2016/5/9/chartex" xmlns:cx4="http://schemas.microsoft.com/office/drawing/2016/5/10/chartex" xmlns:cx5="http://schemas.microsoft.com/office/drawing/2016/5/11/chartex" xmlns:cx6="http://schemas.microsoft.com/office/drawing/2016/5/12/chartex" xmlns:cx7="http://schemas.microsoft.com/office/drawing/2016/5/13/chartex" xmlns:cx8="http://schemas.microsoft.com/office/drawing/2016/5/14/chartex" xmlns:mc="http://schemas.openxmlformats.org/markup-compatibility/2006" xmlns:aink="http://schemas.microsoft.com/office/drawing/2016/ink" xmlns:am3d="http://schemas.microsoft.com/office/drawing/2017/model3d" xmlns:o="urn:schemas-microsoft-com:office:office" xmlns:oel="http://schemas.microsoft.com/office/2019/extlst" xmlns:r="http://schemas.openxmlformats.org/officeDocument/2006/relationships" xmlns:m="http://schemas.openxmlformats.org/officeDocument/2006/math" xmlns:v="urn:schemas-microsoft-com:vml" xmlns:wp14="http://schemas.microsoft.com/office/word/2010/wordprocessingDrawing" xmlns:wp="http://schemas.openxmlformats.org/drawingml/2006/wordprocessingDrawing" xmlns:w10="urn:schemas-microsoft-com:office:word" xmlns:w="http://schemas.openxmlformats.org/wordprocessingml/2006/main" xmlns:w14="http://schemas.microsoft.com/office/word/2010/wordml" xmlns:w15="http://schemas.microsoft.com/office/word/2012/wordml" xmlns:w16cex="http://schemas.microsoft.com/office/word/2018/wordml/cex" xmlns:w16cid="http://schemas.microsoft.com/office/word/2016/wordml/cid" xmlns:w16="http://schemas.microsoft.com/office/word/2018/wordml" xmlns:w16sdtdh="http://schemas.microsoft.com/office/word/2020/wordml/sdtdatahash" xmlns:w16se="http://schemas.microsoft.com/office/word/2015/wordml/symex" xmlns:wpg="http://schemas.microsoft.com/office/word/2010/wordprocessingGroup" xmlns:wpi="http://schemas.microsoft.com/office/word/2010/wordprocessingInk" xmlns:wne="http://schemas.microsoft.com/office/word/2006/wordml" xmlns:wps="http://schemas.microsoft.com/office/word/2010/wordprocessingShape" mc:Ignorable="w14 w15 w16se w16cid w16 w16cex w16sdtdh wp14">
+<w:ftr xmlns:wpc="http://schemas.microsoft.com/office/word/2010/wordprocessingCanvas" xmlns:cx="http://schemas.microsoft.com/office/drawing/2014/chartex" xmlns:cx1="http://schemas.microsoft.com/office/drawing/2015/9/8/chartex" xmlns:cx2="http://schemas.microsoft.com/office/drawing/2015/10/21/chartex" xmlns:cx3="http://schemas.microsoft.com/office/drawing/2016/5/9/chartex" xmlns:cx4="http://schemas.microsoft.com/office/drawing/2016/5/10/chartex" xmlns:cx5="http://schemas.microsoft.com/office/drawing/2016/5/11/chartex" xmlns:cx6="http://schemas.microsoft.com/office/drawing/2016/5/12/chartex" xmlns:cx7="http://schemas.microsoft.com/office/drawing/2016/5/13/chartex" xmlns:cx8="http://schemas.microsoft.com/office/drawing/2016/5/14/chartex" xmlns:mc="http://schemas.openxmlformats.org/markup-compatibility/2006" xmlns:aink="http://schemas.microsoft.com/office/drawing/2016/ink" xmlns:am3d="http://schemas.microsoft.com/office/drawing/2017/model3d" xmlns:o="urn:schemas-microsoft-com:office:office" xmlns:oel="http://schemas.microsoft.com/office/2019/extlst" xmlns:r="http://schemas.openxmlformats.org/officeDocument/2006/relationships" xmlns:m="http://schemas.openxmlformats.org/officeDocument/2006/math" xmlns:v="urn:schemas-microsoft-com:vml" xmlns:wp14="http://schemas.microsoft.com/office/word/2010/wordprocessingDrawing" xmlns:wp="http://schemas.openxmlformats.org/drawingml/2006/wordprocessingDrawing" xmlns:w10="urn:schemas-microsoft-com:office:word" xmlns:w="http://schemas.openxmlformats.org/wordprocessingml/2006/main" xmlns:w14="http://schemas.microsoft.com/office/word/2010/wordml" xmlns:w15="http://schemas.microsoft.com/office/word/2012/wordml" xmlns:w16cex="http://schemas.microsoft.com/office/word/2018/wordml/cex" xmlns:w16cid="http://schemas.microsoft.com/office/word/2016/wordml/cid" xmlns:w16="http://schemas.microsoft.com/office/word/2018/wordml" xmlns:w16du="http://schemas.microsoft.com/office/word/2023/wordml/word16du" xmlns:w16sdtdh="http://schemas.microsoft.com/office/word/2020/wordml/sdtdatahash" xmlns:w16se="http://schemas.microsoft.com/office/word/2015/wordml/symex" xmlns:wpg="http://schemas.microsoft.com/office/word/2010/wordprocessingGroup" xmlns:wpi="http://schemas.microsoft.com/office/word/2010/wordprocessingInk" xmlns:wne="http://schemas.microsoft.com/office/word/2006/wordml" xmlns:wps="http://schemas.microsoft.com/office/word/2010/wordprocessingShape" mc:Ignorable="w14 w15 w16se w16cid w16 w16cex w16sdtdh wp14">
   <w:p>
     <w:pPr>
       <w:pStyle w:val="Piedepgina"/>
@@ -2742,7 +2771,7 @@
 </file>
 
 <file path=word/footnotes.xml><?xml version="1.0" encoding="utf-8"?>
-<w:footnotes xmlns:wpc="http://schemas.microsoft.com/office/word/2010/wordprocessingCanvas" xmlns:cx="http://schemas.microsoft.com/office/drawing/2014/chartex" xmlns:cx1="http://schemas.microsoft.com/office/drawing/2015/9/8/chartex" xmlns:cx2="http://schemas.microsoft.com/office/drawing/2015/10/21/chartex" xmlns:cx3="http://schemas.microsoft.com/office/drawing/2016/5/9/chartex" xmlns:cx4="http://schemas.microsoft.com/office/drawing/2016/5/10/chartex" xmlns:cx5="http://schemas.microsoft.com/office/drawing/2016/5/11/chartex" xmlns:cx6="http://schemas.microsoft.com/office/drawing/2016/5/12/chartex" xmlns:cx7="http://schemas.microsoft.com/office/drawing/2016/5/13/chartex" xmlns:cx8="http://schemas.microsoft.com/office/drawing/2016/5/14/chartex" xmlns:mc="http://schemas.openxmlformats.org/markup-compatibility/2006" xmlns:aink="http://schemas.microsoft.com/office/drawing/2016/ink" xmlns:am3d="http://schemas.microsoft.com/office/drawing/2017/model3d" xmlns:o="urn:schemas-microsoft-com:office:office" xmlns:oel="http://schemas.microsoft.com/office/2019/extlst" xmlns:r="http://schemas.openxmlformats.org/officeDocument/2006/relationships" xmlns:m="http://schemas.openxmlformats.org/officeDocument/2006/math" xmlns:v="urn:schemas-microsoft-com:vml" xmlns:wp14="http://schemas.microsoft.com/office/word/2010/wordprocessingDrawing" xmlns:wp="http://schemas.openxmlformats.org/drawingml/2006/wordprocessingDrawing" xmlns:w10="urn:schemas-microsoft-com:office:word" xmlns:w="http://schemas.openxmlformats.org/wordprocessingml/2006/main" xmlns:w14="http://schemas.microsoft.com/office/word/2010/wordml" xmlns:w15="http://schemas.microsoft.com/office/word/2012/wordml" xmlns:w16cex="http://schemas.microsoft.com/office/word/2018/wordml/cex" xmlns:w16cid="http://schemas.microsoft.com/office/word/2016/wordml/cid" xmlns:w16="http://schemas.microsoft.com/office/word/2018/wordml" xmlns:w16sdtdh="http://schemas.microsoft.com/office/word/2020/wordml/sdtdatahash" xmlns:w16se="http://schemas.microsoft.com/office/word/2015/wordml/symex" xmlns:wpg="http://schemas.microsoft.com/office/word/2010/wordprocessingGroup" xmlns:wpi="http://schemas.microsoft.com/office/word/2010/wordprocessingInk" xmlns:wne="http://schemas.microsoft.com/office/word/2006/wordml" xmlns:wps="http://schemas.microsoft.com/office/word/2010/wordprocessingShape" mc:Ignorable="w14 w15 w16se w16cid w16 w16cex w16sdtdh wp14">
+<w:footnotes xmlns:wpc="http://schemas.microsoft.com/office/word/2010/wordprocessingCanvas" xmlns:cx="http://schemas.microsoft.com/office/drawing/2014/chartex" xmlns:cx1="http://schemas.microsoft.com/office/drawing/2015/9/8/chartex" xmlns:cx2="http://schemas.microsoft.com/office/drawing/2015/10/21/chartex" xmlns:cx3="http://schemas.microsoft.com/office/drawing/2016/5/9/chartex" xmlns:cx4="http://schemas.microsoft.com/office/drawing/2016/5/10/chartex" xmlns:cx5="http://schemas.microsoft.com/office/drawing/2016/5/11/chartex" xmlns:cx6="http://schemas.microsoft.com/office/drawing/2016/5/12/chartex" xmlns:cx7="http://schemas.microsoft.com/office/drawing/2016/5/13/chartex" xmlns:cx8="http://schemas.microsoft.com/office/drawing/2016/5/14/chartex" xmlns:mc="http://schemas.openxmlformats.org/markup-compatibility/2006" xmlns:aink="http://schemas.microsoft.com/office/drawing/2016/ink" xmlns:am3d="http://schemas.microsoft.com/office/drawing/2017/model3d" xmlns:o="urn:schemas-microsoft-com:office:office" xmlns:oel="http://schemas.microsoft.com/office/2019/extlst" xmlns:r="http://schemas.openxmlformats.org/officeDocument/2006/relationships" xmlns:m="http://schemas.openxmlformats.org/officeDocument/2006/math" xmlns:v="urn:schemas-microsoft-com:vml" xmlns:wp14="http://schemas.microsoft.com/office/word/2010/wordprocessingDrawing" xmlns:wp="http://schemas.openxmlformats.org/drawingml/2006/wordprocessingDrawing" xmlns:w10="urn:schemas-microsoft-com:office:word" xmlns:w="http://schemas.openxmlformats.org/wordprocessingml/2006/main" xmlns:w14="http://schemas.microsoft.com/office/word/2010/wordml" xmlns:w15="http://schemas.microsoft.com/office/word/2012/wordml" xmlns:w16cex="http://schemas.microsoft.com/office/word/2018/wordml/cex" xmlns:w16cid="http://schemas.microsoft.com/office/word/2016/wordml/cid" xmlns:w16="http://schemas.microsoft.com/office/word/2018/wordml" xmlns:w16du="http://schemas.microsoft.com/office/word/2023/wordml/word16du" xmlns:w16sdtdh="http://schemas.microsoft.com/office/word/2020/wordml/sdtdatahash" xmlns:w16se="http://schemas.microsoft.com/office/word/2015/wordml/symex" xmlns:wpg="http://schemas.microsoft.com/office/word/2010/wordprocessingGroup" xmlns:wpi="http://schemas.microsoft.com/office/word/2010/wordprocessingInk" xmlns:wne="http://schemas.microsoft.com/office/word/2006/wordml" xmlns:wps="http://schemas.microsoft.com/office/word/2010/wordprocessingShape" mc:Ignorable="w14 w15 w16se w16cid w16 w16cex w16sdtdh wp14">
   <w:footnote w:type="separator" w:id="-1">
     <w:p>
       <w:pPr>
@@ -2767,7 +2796,7 @@
 </file>
 
 <file path=word/header1.xml><?xml version="1.0" encoding="utf-8"?>
-<w:hdr xmlns:wpc="http://schemas.microsoft.com/office/word/2010/wordprocessingCanvas" xmlns:cx="http://schemas.microsoft.com/office/drawing/2014/chartex" xmlns:cx1="http://schemas.microsoft.com/office/drawing/2015/9/8/chartex" xmlns:cx2="http://schemas.microsoft.com/office/drawing/2015/10/21/chartex" xmlns:cx3="http://schemas.microsoft.com/office/drawing/2016/5/9/chartex" xmlns:cx4="http://schemas.microsoft.com/office/drawing/2016/5/10/chartex" xmlns:cx5="http://schemas.microsoft.com/office/drawing/2016/5/11/chartex" xmlns:cx6="http://schemas.microsoft.com/office/drawing/2016/5/12/chartex" xmlns:cx7="http://schemas.microsoft.com/office/drawing/2016/5/13/chartex" xmlns:cx8="http://schemas.microsoft.com/office/drawing/2016/5/14/chartex" xmlns:mc="http://schemas.openxmlformats.org/markup-compatibility/2006" xmlns:aink="http://schemas.microsoft.com/office/drawing/2016/ink" xmlns:am3d="http://schemas.microsoft.com/office/drawing/2017/model3d" xmlns:o="urn:schemas-microsoft-com:office:office" xmlns:oel="http://schemas.microsoft.com/office/2019/extlst" xmlns:r="http://schemas.openxmlformats.org/officeDocument/2006/relationships" xmlns:m="http://schemas.openxmlformats.org/officeDocument/2006/math" xmlns:v="urn:schemas-microsoft-com:vml" xmlns:wp14="http://schemas.microsoft.com/office/word/2010/wordprocessingDrawing" xmlns:wp="http://schemas.openxmlformats.org/drawingml/2006/wordprocessingDrawing" xmlns:w10="urn:schemas-microsoft-com:office:word" xmlns:w="http://schemas.openxmlformats.org/wordprocessingml/2006/main" xmlns:w14="http://schemas.microsoft.com/office/word/2010/wordml" xmlns:w15="http://schemas.microsoft.com/office/word/2012/wordml" xmlns:w16cex="http://schemas.microsoft.com/office/word/2018/wordml/cex" xmlns:w16cid="http://schemas.microsoft.com/office/word/2016/wordml/cid" xmlns:w16="http://schemas.microsoft.com/office/word/2018/wordml" xmlns:w16sdtdh="http://schemas.microsoft.com/office/word/2020/wordml/sdtdatahash" xmlns:w16se="http://schemas.microsoft.com/office/word/2015/wordml/symex" xmlns:wpg="http://schemas.microsoft.com/office/word/2010/wordprocessingGroup" xmlns:wpi="http://schemas.microsoft.com/office/word/2010/wordprocessingInk" xmlns:wne="http://schemas.microsoft.com/office/word/2006/wordml" xmlns:wps="http://schemas.microsoft.com/office/word/2010/wordprocessingShape" mc:Ignorable="w14 w15 w16se w16cid w16 w16cex w16sdtdh wp14">
+<w:hdr xmlns:wpc="http://schemas.microsoft.com/office/word/2010/wordprocessingCanvas" xmlns:cx="http://schemas.microsoft.com/office/drawing/2014/chartex" xmlns:cx1="http://schemas.microsoft.com/office/drawing/2015/9/8/chartex" xmlns:cx2="http://schemas.microsoft.com/office/drawing/2015/10/21/chartex" xmlns:cx3="http://schemas.microsoft.com/office/drawing/2016/5/9/chartex" xmlns:cx4="http://schemas.microsoft.com/office/drawing/2016/5/10/chartex" xmlns:cx5="http://schemas.microsoft.com/office/drawing/2016/5/11/chartex" xmlns:cx6="http://schemas.microsoft.com/office/drawing/2016/5/12/chartex" xmlns:cx7="http://schemas.microsoft.com/office/drawing/2016/5/13/chartex" xmlns:cx8="http://schemas.microsoft.com/office/drawing/2016/5/14/chartex" xmlns:mc="http://schemas.openxmlformats.org/markup-compatibility/2006" xmlns:aink="http://schemas.microsoft.com/office/drawing/2016/ink" xmlns:am3d="http://schemas.microsoft.com/office/drawing/2017/model3d" xmlns:o="urn:schemas-microsoft-com:office:office" xmlns:oel="http://schemas.microsoft.com/office/2019/extlst" xmlns:r="http://schemas.openxmlformats.org/officeDocument/2006/relationships" xmlns:m="http://schemas.openxmlformats.org/officeDocument/2006/math" xmlns:v="urn:schemas-microsoft-com:vml" xmlns:wp14="http://schemas.microsoft.com/office/word/2010/wordprocessingDrawing" xmlns:wp="http://schemas.openxmlformats.org/drawingml/2006/wordprocessingDrawing" xmlns:w10="urn:schemas-microsoft-com:office:word" xmlns:w="http://schemas.openxmlformats.org/wordprocessingml/2006/main" xmlns:w14="http://schemas.microsoft.com/office/word/2010/wordml" xmlns:w15="http://schemas.microsoft.com/office/word/2012/wordml" xmlns:w16cex="http://schemas.microsoft.com/office/word/2018/wordml/cex" xmlns:w16cid="http://schemas.microsoft.com/office/word/2016/wordml/cid" xmlns:w16="http://schemas.microsoft.com/office/word/2018/wordml" xmlns:w16du="http://schemas.microsoft.com/office/word/2023/wordml/word16du" xmlns:w16sdtdh="http://schemas.microsoft.com/office/word/2020/wordml/sdtdatahash" xmlns:w16se="http://schemas.microsoft.com/office/word/2015/wordml/symex" xmlns:wpg="http://schemas.microsoft.com/office/word/2010/wordprocessingGroup" xmlns:wpi="http://schemas.microsoft.com/office/word/2010/wordprocessingInk" xmlns:wne="http://schemas.microsoft.com/office/word/2006/wordml" xmlns:wps="http://schemas.microsoft.com/office/word/2010/wordprocessingShape" mc:Ignorable="w14 w15 w16se w16cid w16 w16cex w16sdtdh wp14">
   <w:p>
     <w:pPr>
       <w:pStyle w:val="Encabezado"/>
@@ -2824,7 +2853,7 @@
 </file>
 
 <file path=word/numbering.xml><?xml version="1.0" encoding="utf-8"?>
-<w:numbering xmlns:wpc="http://schemas.microsoft.com/office/word/2010/wordprocessingCanvas" xmlns:cx="http://schemas.microsoft.com/office/drawing/2014/chartex" xmlns:cx1="http://schemas.microsoft.com/office/drawing/2015/9/8/chartex" xmlns:cx2="http://schemas.microsoft.com/office/drawing/2015/10/21/chartex" xmlns:cx3="http://schemas.microsoft.com/office/drawing/2016/5/9/chartex" xmlns:cx4="http://schemas.microsoft.com/office/drawing/2016/5/10/chartex" xmlns:cx5="http://schemas.microsoft.com/office/drawing/2016/5/11/chartex" xmlns:cx6="http://schemas.microsoft.com/office/drawing/2016/5/12/chartex" xmlns:cx7="http://schemas.microsoft.com/office/drawing/2016/5/13/chartex" xmlns:cx8="http://schemas.microsoft.com/office/drawing/2016/5/14/chartex" xmlns:mc="http://schemas.openxmlformats.org/markup-compatibility/2006" xmlns:aink="http://schemas.microsoft.com/office/drawing/2016/ink" xmlns:am3d="http://schemas.microsoft.com/office/drawing/2017/model3d" xmlns:o="urn:schemas-microsoft-com:office:office" xmlns:oel="http://schemas.microsoft.com/office/2019/extlst" xmlns:r="http://schemas.openxmlformats.org/officeDocument/2006/relationships" xmlns:m="http://schemas.openxmlformats.org/officeDocument/2006/math" xmlns:v="urn:schemas-microsoft-com:vml" xmlns:wp14="http://schemas.microsoft.com/office/word/2010/wordprocessingDrawing" xmlns:wp="http://schemas.openxmlformats.org/drawingml/2006/wordprocessingDrawing" xmlns:w10="urn:schemas-microsoft-com:office:word" xmlns:w="http://schemas.openxmlformats.org/wordprocessingml/2006/main" xmlns:w14="http://schemas.microsoft.com/office/word/2010/wordml" xmlns:w15="http://schemas.microsoft.com/office/word/2012/wordml" xmlns:w16cex="http://schemas.microsoft.com/office/word/2018/wordml/cex" xmlns:w16cid="http://schemas.microsoft.com/office/word/2016/wordml/cid" xmlns:w16="http://schemas.microsoft.com/office/word/2018/wordml" xmlns:w16sdtdh="http://schemas.microsoft.com/office/word/2020/wordml/sdtdatahash" xmlns:w16se="http://schemas.microsoft.com/office/word/2015/wordml/symex" xmlns:wpg="http://schemas.microsoft.com/office/word/2010/wordprocessingGroup" xmlns:wpi="http://schemas.microsoft.com/office/word/2010/wordprocessingInk" xmlns:wne="http://schemas.microsoft.com/office/word/2006/wordml" xmlns:wps="http://schemas.microsoft.com/office/word/2010/wordprocessingShape" mc:Ignorable="w14 w15 w16se w16cid w16 w16cex w16sdtdh wp14">
+<w:numbering xmlns:wpc="http://schemas.microsoft.com/office/word/2010/wordprocessingCanvas" xmlns:cx="http://schemas.microsoft.com/office/drawing/2014/chartex" xmlns:cx1="http://schemas.microsoft.com/office/drawing/2015/9/8/chartex" xmlns:cx2="http://schemas.microsoft.com/office/drawing/2015/10/21/chartex" xmlns:cx3="http://schemas.microsoft.com/office/drawing/2016/5/9/chartex" xmlns:cx4="http://schemas.microsoft.com/office/drawing/2016/5/10/chartex" xmlns:cx5="http://schemas.microsoft.com/office/drawing/2016/5/11/chartex" xmlns:cx6="http://schemas.microsoft.com/office/drawing/2016/5/12/chartex" xmlns:cx7="http://schemas.microsoft.com/office/drawing/2016/5/13/chartex" xmlns:cx8="http://schemas.microsoft.com/office/drawing/2016/5/14/chartex" xmlns:mc="http://schemas.openxmlformats.org/markup-compatibility/2006" xmlns:aink="http://schemas.microsoft.com/office/drawing/2016/ink" xmlns:am3d="http://schemas.microsoft.com/office/drawing/2017/model3d" xmlns:o="urn:schemas-microsoft-com:office:office" xmlns:oel="http://schemas.microsoft.com/office/2019/extlst" xmlns:r="http://schemas.openxmlformats.org/officeDocument/2006/relationships" xmlns:m="http://schemas.openxmlformats.org/officeDocument/2006/math" xmlns:v="urn:schemas-microsoft-com:vml" xmlns:wp14="http://schemas.microsoft.com/office/word/2010/wordprocessingDrawing" xmlns:wp="http://schemas.openxmlformats.org/drawingml/2006/wordprocessingDrawing" xmlns:w10="urn:schemas-microsoft-com:office:word" xmlns:w="http://schemas.openxmlformats.org/wordprocessingml/2006/main" xmlns:w14="http://schemas.microsoft.com/office/word/2010/wordml" xmlns:w15="http://schemas.microsoft.com/office/word/2012/wordml" xmlns:w16cex="http://schemas.microsoft.com/office/word/2018/wordml/cex" xmlns:w16cid="http://schemas.microsoft.com/office/word/2016/wordml/cid" xmlns:w16="http://schemas.microsoft.com/office/word/2018/wordml" xmlns:w16du="http://schemas.microsoft.com/office/word/2023/wordml/word16du" xmlns:w16sdtdh="http://schemas.microsoft.com/office/word/2020/wordml/sdtdatahash" xmlns:w16se="http://schemas.microsoft.com/office/word/2015/wordml/symex" xmlns:wpg="http://schemas.microsoft.com/office/word/2010/wordprocessingGroup" xmlns:wpi="http://schemas.microsoft.com/office/word/2010/wordprocessingInk" xmlns:wne="http://schemas.microsoft.com/office/word/2006/wordml" xmlns:wps="http://schemas.microsoft.com/office/word/2010/wordprocessingShape" mc:Ignorable="w14 w15 w16se w16cid w16 w16cex w16sdtdh wp14">
   <w:abstractNum w:abstractNumId="0" w15:restartNumberingAfterBreak="0">
     <w:nsid w:val="3C874C20"/>
     <w:multiLevelType w:val="multilevel"/>

</xml_diff>

<commit_message>
Agrega indicadores 1.2, 1.3
</commit_message>
<xml_diff>
--- a/Listado Indicadores/Propuesta Compendio Estadístico Con Enfoque de Género 2022.docx
+++ b/Listado Indicadores/Propuesta Compendio Estadístico Con Enfoque de Género 2022.docx
@@ -398,7 +398,7 @@
           <w:rFonts w:asciiTheme="majorHAnsi" w:hAnsiTheme="majorHAnsi" w:cstheme="majorHAnsi"/>
           <w:lang w:val="es-MX"/>
         </w:rPr>
-        <w:t>Mapa departamental por sexo, según departamento</w:t>
+        <w:t>Mapa departamental por sexo</w:t>
       </w:r>
     </w:p>
     <w:p>
@@ -418,7 +418,7 @@
           <w:rFonts w:asciiTheme="majorHAnsi" w:hAnsiTheme="majorHAnsi" w:cstheme="majorHAnsi"/>
           <w:lang w:val="es-MX"/>
         </w:rPr>
-        <w:t>Mapa municipal por sexo, según municipio</w:t>
+        <w:t>Mapa municipal por sexo</w:t>
       </w:r>
     </w:p>
     <w:p>
@@ -438,27 +438,14 @@
           <w:rFonts w:asciiTheme="majorHAnsi" w:hAnsiTheme="majorHAnsi" w:cstheme="majorHAnsi"/>
           <w:lang w:val="es-MX"/>
         </w:rPr>
-        <w:t>Esperanza de vida al nacer por sexo, según grupos de edad</w:t>
-      </w:r>
-    </w:p>
-    <w:p>
-      <w:pPr>
-        <w:pStyle w:val="Prrafodelista"/>
-        <w:numPr>
-          <w:ilvl w:val="1"/>
-          <w:numId w:val="1"/>
-        </w:numPr>
-        <w:rPr>
-          <w:rFonts w:asciiTheme="majorHAnsi" w:hAnsiTheme="majorHAnsi" w:cstheme="majorHAnsi"/>
-          <w:lang w:val="es-MX"/>
-        </w:rPr>
-      </w:pPr>
-      <w:r>
-        <w:rPr>
-          <w:rFonts w:asciiTheme="majorHAnsi" w:hAnsiTheme="majorHAnsi" w:cstheme="majorHAnsi"/>
-          <w:lang w:val="es-MX"/>
-        </w:rPr>
-        <w:t xml:space="preserve">Tasa global de fecundidad (mujeres 15 a 49 años) </w:t>
+        <w:t>Esperanza de vida al nacer por sexo</w:t>
+      </w:r>
+      <w:r>
+        <w:rPr>
+          <w:rFonts w:asciiTheme="majorHAnsi" w:hAnsiTheme="majorHAnsi" w:cstheme="majorHAnsi"/>
+          <w:lang w:val="es-MX"/>
+        </w:rPr>
+        <w:t xml:space="preserve"> </w:t>
       </w:r>
       <w:r>
         <w:rPr>
@@ -487,6 +474,35 @@
           <w:rFonts w:asciiTheme="majorHAnsi" w:hAnsiTheme="majorHAnsi" w:cstheme="majorHAnsi"/>
           <w:lang w:val="es-MX"/>
         </w:rPr>
+        <w:t xml:space="preserve">Tasa global de fecundidad (mujeres 15 a 49 años) </w:t>
+      </w:r>
+      <w:r>
+        <w:rPr>
+          <w:rFonts w:asciiTheme="majorHAnsi" w:hAnsiTheme="majorHAnsi" w:cstheme="majorHAnsi"/>
+          <w:i/>
+          <w:iCs/>
+          <w:lang w:val="es-MX"/>
+        </w:rPr>
+        <w:t>(serie histórica de 2018 a 2022)</w:t>
+      </w:r>
+    </w:p>
+    <w:p>
+      <w:pPr>
+        <w:pStyle w:val="Prrafodelista"/>
+        <w:numPr>
+          <w:ilvl w:val="1"/>
+          <w:numId w:val="1"/>
+        </w:numPr>
+        <w:rPr>
+          <w:rFonts w:asciiTheme="majorHAnsi" w:hAnsiTheme="majorHAnsi" w:cstheme="majorHAnsi"/>
+          <w:lang w:val="es-MX"/>
+        </w:rPr>
+      </w:pPr>
+      <w:r>
+        <w:rPr>
+          <w:rFonts w:asciiTheme="majorHAnsi" w:hAnsiTheme="majorHAnsi" w:cstheme="majorHAnsi"/>
+          <w:lang w:val="es-MX"/>
+        </w:rPr>
         <w:t>Tasa de fecundidad juvenil según edades simples (13 -19 años)</w:t>
       </w:r>
     </w:p>
@@ -519,12 +535,14 @@
         </w:numPr>
         <w:rPr>
           <w:rFonts w:asciiTheme="majorHAnsi" w:hAnsiTheme="majorHAnsi" w:cstheme="majorHAnsi"/>
-          <w:lang w:val="es-MX"/>
-        </w:rPr>
-      </w:pPr>
-      <w:r>
-        <w:rPr>
-          <w:rFonts w:asciiTheme="majorHAnsi" w:hAnsiTheme="majorHAnsi" w:cstheme="majorHAnsi"/>
+          <w:highlight w:val="yellow"/>
+          <w:lang w:val="es-MX"/>
+        </w:rPr>
+      </w:pPr>
+      <w:r>
+        <w:rPr>
+          <w:rFonts w:asciiTheme="majorHAnsi" w:hAnsiTheme="majorHAnsi" w:cstheme="majorHAnsi"/>
+          <w:highlight w:val="yellow"/>
           <w:lang w:val="es-MX"/>
         </w:rPr>
         <w:t>Jefatura de hogar por sexo, según tipo de hogar</w:t>
@@ -539,12 +557,14 @@
         </w:numPr>
         <w:rPr>
           <w:rFonts w:asciiTheme="majorHAnsi" w:hAnsiTheme="majorHAnsi" w:cstheme="majorHAnsi"/>
-          <w:lang w:val="es-MX"/>
-        </w:rPr>
-      </w:pPr>
-      <w:r>
-        <w:rPr>
-          <w:rFonts w:asciiTheme="majorHAnsi" w:hAnsiTheme="majorHAnsi" w:cstheme="majorHAnsi"/>
+          <w:highlight w:val="yellow"/>
+          <w:lang w:val="es-MX"/>
+        </w:rPr>
+      </w:pPr>
+      <w:r>
+        <w:rPr>
+          <w:rFonts w:asciiTheme="majorHAnsi" w:hAnsiTheme="majorHAnsi" w:cstheme="majorHAnsi"/>
+          <w:highlight w:val="yellow"/>
           <w:lang w:val="es-MX"/>
         </w:rPr>
         <w:t>Acceso a servicios básicos por sexo de jefatura de hogar</w:t>
@@ -562,13 +582,22 @@
           <w:lang w:val="es-MX"/>
         </w:rPr>
       </w:pPr>
-      <w:r>
-        <w:rPr>
-          <w:rFonts w:asciiTheme="majorHAnsi" w:hAnsiTheme="majorHAnsi" w:cstheme="majorHAnsi"/>
+      <w:commentRangeStart w:id="0"/>
+      <w:r>
+        <w:rPr>
+          <w:rFonts w:asciiTheme="majorHAnsi" w:hAnsiTheme="majorHAnsi" w:cstheme="majorHAnsi"/>
+          <w:highlight w:val="yellow"/>
           <w:lang w:val="es-MX"/>
         </w:rPr>
         <w:t>Jefatura de hogar por sexo, según departamento</w:t>
       </w:r>
+      <w:commentRangeEnd w:id="0"/>
+      <w:r>
+        <w:rPr>
+          <w:rStyle w:val="Refdecomentario"/>
+        </w:rPr>
+        <w:commentReference w:id="0"/>
+      </w:r>
     </w:p>
     <w:p>
       <w:pPr>
@@ -587,7 +616,14 @@
           <w:rFonts w:asciiTheme="majorHAnsi" w:hAnsiTheme="majorHAnsi" w:cstheme="majorHAnsi"/>
           <w:lang w:val="es-MX"/>
         </w:rPr>
-        <w:t>Jefatura de hogar por sexo, según estado civil</w:t>
+        <w:t xml:space="preserve">Jefatura de hogar por sexo, según estado </w:t>
+      </w:r>
+      <w:r>
+        <w:rPr>
+          <w:rFonts w:asciiTheme="majorHAnsi" w:hAnsiTheme="majorHAnsi" w:cstheme="majorHAnsi"/>
+          <w:lang w:val="es-MX"/>
+        </w:rPr>
+        <w:t>conyugal</w:t>
       </w:r>
     </w:p>
     <w:p>
@@ -1176,7 +1212,7 @@
         </w:rPr>
         <w:t xml:space="preserve">Tasa de deserción en el nivel básico por sexo </w:t>
       </w:r>
-      <w:bookmarkStart w:id="0" w:name="_Hlk130380442"/>
+      <w:bookmarkStart w:id="1" w:name="_Hlk130380442"/>
       <w:r>
         <w:rPr>
           <w:rFonts w:asciiTheme="majorHAnsi" w:hAnsiTheme="majorHAnsi" w:cstheme="majorHAnsi"/>
@@ -1184,7 +1220,7 @@
         </w:rPr>
         <w:t>(serie histórica de 2018 a 2022)</w:t>
       </w:r>
-      <w:bookmarkEnd w:id="0"/>
+      <w:bookmarkEnd w:id="1"/>
     </w:p>
     <w:p>
       <w:pPr>
@@ -2646,8 +2682,8 @@
       </w:r>
     </w:p>
     <w:sectPr>
-      <w:headerReference w:type="default" r:id="rId9"/>
-      <w:footerReference w:type="default" r:id="rId10"/>
+      <w:headerReference w:type="default" r:id="rId13"/>
+      <w:footerReference w:type="default" r:id="rId14"/>
       <w:pgSz w:w="12240" w:h="15840"/>
       <w:pgMar w:top="1440" w:right="1440" w:bottom="1440" w:left="1440" w:header="0" w:footer="737" w:gutter="0"/>
       <w:pgNumType w:start="0"/>
@@ -2657,6 +2693,45 @@
     </w:sectPr>
   </w:body>
 </w:document>
+</file>
+
+<file path=word/comments.xml><?xml version="1.0" encoding="utf-8"?>
+<w:comments xmlns:wpc="http://schemas.microsoft.com/office/word/2010/wordprocessingCanvas" xmlns:cx="http://schemas.microsoft.com/office/drawing/2014/chartex" xmlns:cx1="http://schemas.microsoft.com/office/drawing/2015/9/8/chartex" xmlns:cx2="http://schemas.microsoft.com/office/drawing/2015/10/21/chartex" xmlns:cx3="http://schemas.microsoft.com/office/drawing/2016/5/9/chartex" xmlns:cx4="http://schemas.microsoft.com/office/drawing/2016/5/10/chartex" xmlns:cx5="http://schemas.microsoft.com/office/drawing/2016/5/11/chartex" xmlns:cx6="http://schemas.microsoft.com/office/drawing/2016/5/12/chartex" xmlns:cx7="http://schemas.microsoft.com/office/drawing/2016/5/13/chartex" xmlns:cx8="http://schemas.microsoft.com/office/drawing/2016/5/14/chartex" xmlns:mc="http://schemas.openxmlformats.org/markup-compatibility/2006" xmlns:aink="http://schemas.microsoft.com/office/drawing/2016/ink" xmlns:am3d="http://schemas.microsoft.com/office/drawing/2017/model3d" xmlns:o="urn:schemas-microsoft-com:office:office" xmlns:oel="http://schemas.microsoft.com/office/2019/extlst" xmlns:r="http://schemas.openxmlformats.org/officeDocument/2006/relationships" xmlns:m="http://schemas.openxmlformats.org/officeDocument/2006/math" xmlns:v="urn:schemas-microsoft-com:vml" xmlns:wp14="http://schemas.microsoft.com/office/word/2010/wordprocessingDrawing" xmlns:wp="http://schemas.openxmlformats.org/drawingml/2006/wordprocessingDrawing" xmlns:w10="urn:schemas-microsoft-com:office:word" xmlns:w="http://schemas.openxmlformats.org/wordprocessingml/2006/main" xmlns:w14="http://schemas.microsoft.com/office/word/2010/wordml" xmlns:w15="http://schemas.microsoft.com/office/word/2012/wordml" xmlns:w16cex="http://schemas.microsoft.com/office/word/2018/wordml/cex" xmlns:w16cid="http://schemas.microsoft.com/office/word/2016/wordml/cid" xmlns:w16="http://schemas.microsoft.com/office/word/2018/wordml" xmlns:w16sdtdh="http://schemas.microsoft.com/office/word/2020/wordml/sdtdatahash" xmlns:w16se="http://schemas.microsoft.com/office/word/2015/wordml/symex" xmlns:wpg="http://schemas.microsoft.com/office/word/2010/wordprocessingGroup" xmlns:wpi="http://schemas.microsoft.com/office/word/2010/wordprocessingInk" xmlns:wne="http://schemas.microsoft.com/office/word/2006/wordml" xmlns:wps="http://schemas.microsoft.com/office/word/2010/wordprocessingShape" mc:Ignorable="w14 w15 w16se w16cid w16 w16cex w16sdtdh wp14">
+  <w:comment w:id="0" w:author="Paula Natalia Galvez Molina" w:date="2023-04-18T07:46:00Z" w:initials="PNGM">
+    <w:p>
+      <w:pPr>
+        <w:pStyle w:val="Textocomentario"/>
+      </w:pPr>
+      <w:r>
+        <w:rPr>
+          <w:rStyle w:val="Refdecomentario"/>
+        </w:rPr>
+        <w:annotationRef/>
+      </w:r>
+      <w:r>
+        <w:t>Mandar porcentaje de mujeres a carto para que hagan mapa ☺️ (morado)</w:t>
+      </w:r>
+    </w:p>
+  </w:comment>
+</w:comments>
+</file>
+
+<file path=word/commentsExtended.xml><?xml version="1.0" encoding="utf-8"?>
+<w15:commentsEx xmlns:wpc="http://schemas.microsoft.com/office/word/2010/wordprocessingCanvas" xmlns:cx="http://schemas.microsoft.com/office/drawing/2014/chartex" xmlns:cx1="http://schemas.microsoft.com/office/drawing/2015/9/8/chartex" xmlns:cx2="http://schemas.microsoft.com/office/drawing/2015/10/21/chartex" xmlns:cx3="http://schemas.microsoft.com/office/drawing/2016/5/9/chartex" xmlns:cx4="http://schemas.microsoft.com/office/drawing/2016/5/10/chartex" xmlns:cx5="http://schemas.microsoft.com/office/drawing/2016/5/11/chartex" xmlns:cx6="http://schemas.microsoft.com/office/drawing/2016/5/12/chartex" xmlns:cx7="http://schemas.microsoft.com/office/drawing/2016/5/13/chartex" xmlns:cx8="http://schemas.microsoft.com/office/drawing/2016/5/14/chartex" xmlns:mc="http://schemas.openxmlformats.org/markup-compatibility/2006" xmlns:aink="http://schemas.microsoft.com/office/drawing/2016/ink" xmlns:am3d="http://schemas.microsoft.com/office/drawing/2017/model3d" xmlns:o="urn:schemas-microsoft-com:office:office" xmlns:oel="http://schemas.microsoft.com/office/2019/extlst" xmlns:r="http://schemas.openxmlformats.org/officeDocument/2006/relationships" xmlns:m="http://schemas.openxmlformats.org/officeDocument/2006/math" xmlns:v="urn:schemas-microsoft-com:vml" xmlns:wp14="http://schemas.microsoft.com/office/word/2010/wordprocessingDrawing" xmlns:wp="http://schemas.openxmlformats.org/drawingml/2006/wordprocessingDrawing" xmlns:w10="urn:schemas-microsoft-com:office:word" xmlns:w="http://schemas.openxmlformats.org/wordprocessingml/2006/main" xmlns:w14="http://schemas.microsoft.com/office/word/2010/wordml" xmlns:w15="http://schemas.microsoft.com/office/word/2012/wordml" xmlns:w16cex="http://schemas.microsoft.com/office/word/2018/wordml/cex" xmlns:w16cid="http://schemas.microsoft.com/office/word/2016/wordml/cid" xmlns:w16="http://schemas.microsoft.com/office/word/2018/wordml" xmlns:w16sdtdh="http://schemas.microsoft.com/office/word/2020/wordml/sdtdatahash" xmlns:w16se="http://schemas.microsoft.com/office/word/2015/wordml/symex" xmlns:wpg="http://schemas.microsoft.com/office/word/2010/wordprocessingGroup" xmlns:wpi="http://schemas.microsoft.com/office/word/2010/wordprocessingInk" xmlns:wne="http://schemas.microsoft.com/office/word/2006/wordml" xmlns:wps="http://schemas.microsoft.com/office/word/2010/wordprocessingShape" mc:Ignorable="w14 w15 w16se w16cid w16 w16cex w16sdtdh wp14">
+  <w15:commentEx w15:paraId="667BDA18" w15:done="0"/>
+</w15:commentsEx>
+</file>
+
+<file path=word/commentsExtensible.xml><?xml version="1.0" encoding="utf-8"?>
+<w16cex:commentsExtensible xmlns:wpc="http://schemas.microsoft.com/office/word/2010/wordprocessingCanvas" xmlns:cx="http://schemas.microsoft.com/office/drawing/2014/chartex" xmlns:cx1="http://schemas.microsoft.com/office/drawing/2015/9/8/chartex" xmlns:cx2="http://schemas.microsoft.com/office/drawing/2015/10/21/chartex" xmlns:cx3="http://schemas.microsoft.com/office/drawing/2016/5/9/chartex" xmlns:cx4="http://schemas.microsoft.com/office/drawing/2016/5/10/chartex" xmlns:cx5="http://schemas.microsoft.com/office/drawing/2016/5/11/chartex" xmlns:cx6="http://schemas.microsoft.com/office/drawing/2016/5/12/chartex" xmlns:cx7="http://schemas.microsoft.com/office/drawing/2016/5/13/chartex" xmlns:cx8="http://schemas.microsoft.com/office/drawing/2016/5/14/chartex" xmlns:mc="http://schemas.openxmlformats.org/markup-compatibility/2006" xmlns:aink="http://schemas.microsoft.com/office/drawing/2016/ink" xmlns:am3d="http://schemas.microsoft.com/office/drawing/2017/model3d" xmlns:o="urn:schemas-microsoft-com:office:office" xmlns:oel="http://schemas.microsoft.com/office/2019/extlst" xmlns:r="http://schemas.openxmlformats.org/officeDocument/2006/relationships" xmlns:m="http://schemas.openxmlformats.org/officeDocument/2006/math" xmlns:v="urn:schemas-microsoft-com:vml" xmlns:wp14="http://schemas.microsoft.com/office/word/2010/wordprocessingDrawing" xmlns:wp="http://schemas.openxmlformats.org/drawingml/2006/wordprocessingDrawing" xmlns:w10="urn:schemas-microsoft-com:office:word" xmlns:w="http://schemas.openxmlformats.org/wordprocessingml/2006/main" xmlns:w14="http://schemas.microsoft.com/office/word/2010/wordml" xmlns:w15="http://schemas.microsoft.com/office/word/2012/wordml" xmlns:w16cex="http://schemas.microsoft.com/office/word/2018/wordml/cex" xmlns:w16cid="http://schemas.microsoft.com/office/word/2016/wordml/cid" xmlns:w16="http://schemas.microsoft.com/office/word/2018/wordml" xmlns:w16sdtdh="http://schemas.microsoft.com/office/word/2020/wordml/sdtdatahash" xmlns:w16se="http://schemas.microsoft.com/office/word/2015/wordml/symex" xmlns:wpg="http://schemas.microsoft.com/office/word/2010/wordprocessingGroup" xmlns:wpi="http://schemas.microsoft.com/office/word/2010/wordprocessingInk" xmlns:wne="http://schemas.microsoft.com/office/word/2006/wordml" xmlns:wps="http://schemas.microsoft.com/office/word/2010/wordprocessingShape" mc:Ignorable="w14 w15 w16se w16cid w16 w16cex w16sdtdh wp14">
+  <w16cex:commentExtensible w16cex:durableId="27E8C954" w16cex:dateUtc="2023-04-18T13:46:00Z"/>
+</w16cex:commentsExtensible>
+</file>
+
+<file path=word/commentsIds.xml><?xml version="1.0" encoding="utf-8"?>
+<w16cid:commentsIds xmlns:wpc="http://schemas.microsoft.com/office/word/2010/wordprocessingCanvas" xmlns:cx="http://schemas.microsoft.com/office/drawing/2014/chartex" xmlns:cx1="http://schemas.microsoft.com/office/drawing/2015/9/8/chartex" xmlns:cx2="http://schemas.microsoft.com/office/drawing/2015/10/21/chartex" xmlns:cx3="http://schemas.microsoft.com/office/drawing/2016/5/9/chartex" xmlns:cx4="http://schemas.microsoft.com/office/drawing/2016/5/10/chartex" xmlns:cx5="http://schemas.microsoft.com/office/drawing/2016/5/11/chartex" xmlns:cx6="http://schemas.microsoft.com/office/drawing/2016/5/12/chartex" xmlns:cx7="http://schemas.microsoft.com/office/drawing/2016/5/13/chartex" xmlns:cx8="http://schemas.microsoft.com/office/drawing/2016/5/14/chartex" xmlns:mc="http://schemas.openxmlformats.org/markup-compatibility/2006" xmlns:aink="http://schemas.microsoft.com/office/drawing/2016/ink" xmlns:am3d="http://schemas.microsoft.com/office/drawing/2017/model3d" xmlns:o="urn:schemas-microsoft-com:office:office" xmlns:oel="http://schemas.microsoft.com/office/2019/extlst" xmlns:r="http://schemas.openxmlformats.org/officeDocument/2006/relationships" xmlns:m="http://schemas.openxmlformats.org/officeDocument/2006/math" xmlns:v="urn:schemas-microsoft-com:vml" xmlns:wp14="http://schemas.microsoft.com/office/word/2010/wordprocessingDrawing" xmlns:wp="http://schemas.openxmlformats.org/drawingml/2006/wordprocessingDrawing" xmlns:w10="urn:schemas-microsoft-com:office:word" xmlns:w="http://schemas.openxmlformats.org/wordprocessingml/2006/main" xmlns:w14="http://schemas.microsoft.com/office/word/2010/wordml" xmlns:w15="http://schemas.microsoft.com/office/word/2012/wordml" xmlns:w16cex="http://schemas.microsoft.com/office/word/2018/wordml/cex" xmlns:w16cid="http://schemas.microsoft.com/office/word/2016/wordml/cid" xmlns:w16="http://schemas.microsoft.com/office/word/2018/wordml" xmlns:w16sdtdh="http://schemas.microsoft.com/office/word/2020/wordml/sdtdatahash" xmlns:w16se="http://schemas.microsoft.com/office/word/2015/wordml/symex" xmlns:wpg="http://schemas.microsoft.com/office/word/2010/wordprocessingGroup" xmlns:wpi="http://schemas.microsoft.com/office/word/2010/wordprocessingInk" xmlns:wne="http://schemas.microsoft.com/office/word/2006/wordml" xmlns:wps="http://schemas.microsoft.com/office/word/2010/wordprocessingShape" mc:Ignorable="w14 w15 w16se w16cid w16 w16cex w16sdtdh wp14">
+  <w16cid:commentId w16cid:paraId="667BDA18" w16cid:durableId="27E8C954"/>
+</w16cid:commentsIds>
 </file>
 
 <file path=word/endnotes.xml><?xml version="1.0" encoding="utf-8"?>
@@ -3043,6 +3118,14 @@
     <w:abstractNumId w:val="1"/>
   </w:num>
 </w:numbering>
+</file>
+
+<file path=word/people.xml><?xml version="1.0" encoding="utf-8"?>
+<w15:people xmlns:wpc="http://schemas.microsoft.com/office/word/2010/wordprocessingCanvas" xmlns:cx="http://schemas.microsoft.com/office/drawing/2014/chartex" xmlns:cx1="http://schemas.microsoft.com/office/drawing/2015/9/8/chartex" xmlns:cx2="http://schemas.microsoft.com/office/drawing/2015/10/21/chartex" xmlns:cx3="http://schemas.microsoft.com/office/drawing/2016/5/9/chartex" xmlns:cx4="http://schemas.microsoft.com/office/drawing/2016/5/10/chartex" xmlns:cx5="http://schemas.microsoft.com/office/drawing/2016/5/11/chartex" xmlns:cx6="http://schemas.microsoft.com/office/drawing/2016/5/12/chartex" xmlns:cx7="http://schemas.microsoft.com/office/drawing/2016/5/13/chartex" xmlns:cx8="http://schemas.microsoft.com/office/drawing/2016/5/14/chartex" xmlns:mc="http://schemas.openxmlformats.org/markup-compatibility/2006" xmlns:aink="http://schemas.microsoft.com/office/drawing/2016/ink" xmlns:am3d="http://schemas.microsoft.com/office/drawing/2017/model3d" xmlns:o="urn:schemas-microsoft-com:office:office" xmlns:oel="http://schemas.microsoft.com/office/2019/extlst" xmlns:r="http://schemas.openxmlformats.org/officeDocument/2006/relationships" xmlns:m="http://schemas.openxmlformats.org/officeDocument/2006/math" xmlns:v="urn:schemas-microsoft-com:vml" xmlns:wp14="http://schemas.microsoft.com/office/word/2010/wordprocessingDrawing" xmlns:wp="http://schemas.openxmlformats.org/drawingml/2006/wordprocessingDrawing" xmlns:w10="urn:schemas-microsoft-com:office:word" xmlns:w="http://schemas.openxmlformats.org/wordprocessingml/2006/main" xmlns:w14="http://schemas.microsoft.com/office/word/2010/wordml" xmlns:w15="http://schemas.microsoft.com/office/word/2012/wordml" xmlns:w16cex="http://schemas.microsoft.com/office/word/2018/wordml/cex" xmlns:w16cid="http://schemas.microsoft.com/office/word/2016/wordml/cid" xmlns:w16="http://schemas.microsoft.com/office/word/2018/wordml" xmlns:w16sdtdh="http://schemas.microsoft.com/office/word/2020/wordml/sdtdatahash" xmlns:w16se="http://schemas.microsoft.com/office/word/2015/wordml/symex" xmlns:wpg="http://schemas.microsoft.com/office/word/2010/wordprocessingGroup" xmlns:wpi="http://schemas.microsoft.com/office/word/2010/wordprocessingInk" xmlns:wne="http://schemas.microsoft.com/office/word/2006/wordml" xmlns:wps="http://schemas.microsoft.com/office/word/2010/wordprocessingShape" mc:Ignorable="w14 w15 w16se w16cid w16 w16cex w16sdtdh wp14">
+  <w15:person w15:author="Paula Natalia Galvez Molina">
+    <w15:presenceInfo w15:providerId="AD" w15:userId="S::pgalvez@ine.gob.gt::e1363451-9591-41c8-88a7-c4a6720b010a"/>
+  </w15:person>
+</w15:people>
 </file>
 
 <file path=word/styles.xml><?xml version="1.0" encoding="utf-8"?>
@@ -3617,6 +3700,36 @@
       <w:u w:val="single"/>
     </w:rPr>
   </w:style>
+  <w:style w:type="paragraph" w:styleId="Asuntodelcomentario">
+    <w:name w:val="annotation subject"/>
+    <w:basedOn w:val="Textocomentario"/>
+    <w:next w:val="Textocomentario"/>
+    <w:link w:val="AsuntodelcomentarioCar"/>
+    <w:uiPriority w:val="99"/>
+    <w:semiHidden/>
+    <w:unhideWhenUsed/>
+    <w:rsid w:val="00476E3F"/>
+    <w:rPr>
+      <w:b/>
+      <w:bCs/>
+      <w:lang w:val="en-US"/>
+    </w:rPr>
+  </w:style>
+  <w:style w:type="character" w:customStyle="1" w:styleId="AsuntodelcomentarioCar">
+    <w:name w:val="Asunto del comentario Car"/>
+    <w:basedOn w:val="TextocomentarioCar"/>
+    <w:link w:val="Asuntodelcomentario"/>
+    <w:uiPriority w:val="99"/>
+    <w:semiHidden/>
+    <w:rsid w:val="00476E3F"/>
+    <w:rPr>
+      <w:b/>
+      <w:bCs/>
+      <w:sz w:val="20"/>
+      <w:szCs w:val="20"/>
+      <w:lang w:val="es-GT"/>
+    </w:rPr>
+  </w:style>
 </w:styles>
 </file>
 

</xml_diff>

<commit_message>
Indicadores Dia de la Madre
</commit_message>
<xml_diff>
--- a/Listado Indicadores/Propuesta Compendio Estadístico Con Enfoque de Género 2022.docx
+++ b/Listado Indicadores/Propuesta Compendio Estadístico Con Enfoque de Género 2022.docx
@@ -1876,6 +1876,8 @@
         </w:numPr>
         <w:rPr>
           <w:rFonts w:asciiTheme="majorHAnsi" w:hAnsiTheme="majorHAnsi" w:cstheme="majorHAnsi"/>
+          <w:strike/>
+          <w:color w:val="FF0000"/>
           <w:lang w:val="es-MX"/>
         </w:rPr>
       </w:pPr>
@@ -1885,7 +1887,60 @@
           <w:lang w:val="es-MX"/>
         </w:rPr>
         <w:lastRenderedPageBreak/>
-        <w:t>Salario o ingresos promedio por sexo, según dominio de estudio y rama de actividad económica</w:t>
+        <w:t xml:space="preserve">Salario o ingresos promedio por sexo, según dominio de </w:t>
+      </w:r>
+      <w:r>
+        <w:rPr>
+          <w:rFonts w:asciiTheme="majorHAnsi" w:hAnsiTheme="majorHAnsi" w:cstheme="majorHAnsi"/>
+          <w:strike/>
+          <w:color w:val="FF0000"/>
+          <w:lang w:val="es-MX"/>
+        </w:rPr>
+        <w:t>estudio y rama de actividad económica</w:t>
+      </w:r>
+    </w:p>
+    <w:p>
+      <w:pPr>
+        <w:pStyle w:val="Prrafodelista"/>
+        <w:numPr>
+          <w:ilvl w:val="1"/>
+          <w:numId w:val="2"/>
+        </w:numPr>
+        <w:rPr>
+          <w:rFonts w:asciiTheme="majorHAnsi" w:hAnsiTheme="majorHAnsi" w:cstheme="majorHAnsi"/>
+          <w:lang w:val="es-MX"/>
+        </w:rPr>
+      </w:pPr>
+      <w:r>
+        <w:rPr>
+          <w:rFonts w:asciiTheme="majorHAnsi" w:hAnsiTheme="majorHAnsi" w:cstheme="majorHAnsi"/>
+          <w:lang w:val="es-MX"/>
+        </w:rPr>
+        <w:t xml:space="preserve">Salario o ingresos promedio por sexo, según </w:t>
+      </w:r>
+      <w:r>
+        <w:rPr>
+          <w:rFonts w:asciiTheme="majorHAnsi" w:hAnsiTheme="majorHAnsi" w:cstheme="majorHAnsi"/>
+          <w:strike/>
+          <w:color w:val="FF0000"/>
+          <w:lang w:val="es-MX"/>
+        </w:rPr>
+        <w:t>dominio de estudio y</w:t>
+      </w:r>
+      <w:r>
+        <w:rPr>
+          <w:rFonts w:asciiTheme="majorHAnsi" w:hAnsiTheme="majorHAnsi" w:cstheme="majorHAnsi"/>
+          <w:color w:val="FF0000"/>
+          <w:lang w:val="es-MX"/>
+        </w:rPr>
+        <w:t xml:space="preserve"> </w:t>
+      </w:r>
+      <w:r>
+        <w:rPr>
+          <w:rFonts w:asciiTheme="majorHAnsi" w:hAnsiTheme="majorHAnsi" w:cstheme="majorHAnsi"/>
+          <w:lang w:val="es-MX"/>
+        </w:rPr>
+        <w:t>rama de actividad económica</w:t>
       </w:r>
     </w:p>
     <w:p>
@@ -2545,6 +2600,7 @@
           <w:rFonts w:asciiTheme="majorHAnsi" w:hAnsiTheme="majorHAnsi" w:cstheme="majorHAnsi"/>
           <w:lang w:val="es-MX"/>
         </w:rPr>
+        <w:lastRenderedPageBreak/>
         <w:t xml:space="preserve">Personas electas para el Organismo Legislativo por sexo </w:t>
       </w:r>
       <w:r>
@@ -2603,7 +2659,6 @@
           <w:rFonts w:asciiTheme="majorHAnsi" w:hAnsiTheme="majorHAnsi" w:cstheme="majorHAnsi"/>
           <w:lang w:val="es-MX"/>
         </w:rPr>
-        <w:lastRenderedPageBreak/>
         <w:t xml:space="preserve">Mujeres magistradas en el Organismo Judicial </w:t>
       </w:r>
       <w:r>
@@ -3081,7 +3136,7 @@
   <w:abstractNum w:abstractNumId="1" w15:restartNumberingAfterBreak="0">
     <w:nsid w:val="61EA103F"/>
     <w:multiLevelType w:val="multilevel"/>
-    <w:tmpl w:val="7A8CE384"/>
+    <w:tmpl w:val="C8E0BA16"/>
     <w:lvl w:ilvl="0">
       <w:start w:val="3"/>
       <w:numFmt w:val="decimal"/>
@@ -3108,6 +3163,8 @@
         <w:rFonts w:hint="default"/>
         <w:b w:val="0"/>
         <w:bCs w:val="0"/>
+        <w:strike w:val="0"/>
+        <w:color w:val="auto"/>
       </w:rPr>
     </w:lvl>
     <w:lvl w:ilvl="2">

</xml_diff>

<commit_message>
Crea funciones de gráficas y tabla para funcioneINE
</commit_message>
<xml_diff>
--- a/Listado Indicadores/Propuesta Compendio Estadístico Con Enfoque de Género 2022.docx
+++ b/Listado Indicadores/Propuesta Compendio Estadístico Con Enfoque de Género 2022.docx
@@ -538,6 +538,27 @@
         <w:rPr>
           <w:rFonts w:asciiTheme="majorHAnsi" w:hAnsiTheme="majorHAnsi" w:cstheme="majorHAnsi"/>
           <w:strike/>
+          <w:lang w:val="es-MX"/>
+        </w:rPr>
+      </w:pPr>
+      <w:r>
+        <w:rPr>
+          <w:rFonts w:asciiTheme="majorHAnsi" w:hAnsiTheme="majorHAnsi" w:cstheme="majorHAnsi"/>
+          <w:strike/>
+          <w:lang w:val="es-MX"/>
+        </w:rPr>
+        <w:t>Jefatura de hogar por sexo, según tipo de hogar</w:t>
+      </w:r>
+    </w:p>
+    <w:p>
+      <w:pPr>
+        <w:pStyle w:val="Prrafodelista"/>
+        <w:numPr>
+          <w:ilvl w:val="1"/>
+          <w:numId w:val="1"/>
+        </w:numPr>
+        <w:rPr>
+          <w:rFonts w:asciiTheme="majorHAnsi" w:hAnsiTheme="majorHAnsi" w:cstheme="majorHAnsi"/>
           <w:highlight w:val="yellow"/>
           <w:lang w:val="es-MX"/>
         </w:rPr>
@@ -545,11 +566,10 @@
       <w:r>
         <w:rPr>
           <w:rFonts w:asciiTheme="majorHAnsi" w:hAnsiTheme="majorHAnsi" w:cstheme="majorHAnsi"/>
-          <w:strike/>
           <w:highlight w:val="yellow"/>
           <w:lang w:val="es-MX"/>
         </w:rPr>
-        <w:t>Jefatura de hogar por sexo, según tipo de hogar</w:t>
+        <w:t>Acceso a servicios básicos por sexo de jefatura de hogar</w:t>
       </w:r>
     </w:p>
     <w:p>
@@ -561,46 +581,16 @@
         </w:numPr>
         <w:rPr>
           <w:rFonts w:asciiTheme="majorHAnsi" w:hAnsiTheme="majorHAnsi" w:cstheme="majorHAnsi"/>
+          <w:lang w:val="es-MX"/>
+        </w:rPr>
+      </w:pPr>
+      <w:r>
+        <w:rPr>
+          <w:rFonts w:asciiTheme="majorHAnsi" w:hAnsiTheme="majorHAnsi" w:cstheme="majorHAnsi"/>
           <w:highlight w:val="yellow"/>
           <w:lang w:val="es-MX"/>
         </w:rPr>
-      </w:pPr>
-      <w:r>
-        <w:rPr>
-          <w:rFonts w:asciiTheme="majorHAnsi" w:hAnsiTheme="majorHAnsi" w:cstheme="majorHAnsi"/>
-          <w:highlight w:val="yellow"/>
-          <w:lang w:val="es-MX"/>
-        </w:rPr>
-        <w:t>Acceso a servicios básicos por sexo de jefatura de hogar</w:t>
-      </w:r>
-    </w:p>
-    <w:p>
-      <w:pPr>
-        <w:pStyle w:val="Prrafodelista"/>
-        <w:numPr>
-          <w:ilvl w:val="1"/>
-          <w:numId w:val="1"/>
-        </w:numPr>
-        <w:rPr>
-          <w:rFonts w:asciiTheme="majorHAnsi" w:hAnsiTheme="majorHAnsi" w:cstheme="majorHAnsi"/>
-          <w:lang w:val="es-MX"/>
-        </w:rPr>
-      </w:pPr>
-      <w:commentRangeStart w:id="0"/>
-      <w:r>
-        <w:rPr>
-          <w:rFonts w:asciiTheme="majorHAnsi" w:hAnsiTheme="majorHAnsi" w:cstheme="majorHAnsi"/>
-          <w:highlight w:val="yellow"/>
-          <w:lang w:val="es-MX"/>
-        </w:rPr>
         <w:t>Jefatura de hogar por sexo, según departamento</w:t>
-      </w:r>
-      <w:commentRangeEnd w:id="0"/>
-      <w:r>
-        <w:rPr>
-          <w:rStyle w:val="Refdecomentario"/>
-        </w:rPr>
-        <w:commentReference w:id="0"/>
       </w:r>
     </w:p>
     <w:p>
@@ -683,12 +673,14 @@
         </w:numPr>
         <w:rPr>
           <w:rFonts w:asciiTheme="majorHAnsi" w:hAnsiTheme="majorHAnsi" w:cstheme="majorHAnsi"/>
-          <w:lang w:val="es-MX"/>
-        </w:rPr>
-      </w:pPr>
-      <w:r>
-        <w:rPr>
-          <w:rFonts w:asciiTheme="majorHAnsi" w:hAnsiTheme="majorHAnsi" w:cstheme="majorHAnsi"/>
+          <w:highlight w:val="yellow"/>
+          <w:lang w:val="es-MX"/>
+        </w:rPr>
+      </w:pPr>
+      <w:r>
+        <w:rPr>
+          <w:rFonts w:asciiTheme="majorHAnsi" w:hAnsiTheme="majorHAnsi" w:cstheme="majorHAnsi"/>
+          <w:highlight w:val="yellow"/>
           <w:lang w:val="es-MX"/>
         </w:rPr>
         <w:t xml:space="preserve">Número de casos de mujeres embarazadas entre 15 y 49 años por Pueblo </w:t>
@@ -698,6 +690,7 @@
           <w:rFonts w:asciiTheme="majorHAnsi" w:hAnsiTheme="majorHAnsi" w:cstheme="majorHAnsi"/>
           <w:i/>
           <w:iCs/>
+          <w:highlight w:val="yellow"/>
           <w:lang w:val="es-MX"/>
         </w:rPr>
         <w:t>(serie histórica de 2018 a 2022)</w:t>
@@ -752,12 +745,14 @@
         </w:numPr>
         <w:rPr>
           <w:rFonts w:asciiTheme="majorHAnsi" w:hAnsiTheme="majorHAnsi" w:cstheme="majorHAnsi"/>
-          <w:lang w:val="es-MX"/>
-        </w:rPr>
-      </w:pPr>
-      <w:r>
-        <w:rPr>
-          <w:rFonts w:asciiTheme="majorHAnsi" w:hAnsiTheme="majorHAnsi" w:cstheme="majorHAnsi"/>
+          <w:highlight w:val="green"/>
+          <w:lang w:val="es-MX"/>
+        </w:rPr>
+      </w:pPr>
+      <w:r>
+        <w:rPr>
+          <w:rFonts w:asciiTheme="majorHAnsi" w:hAnsiTheme="majorHAnsi" w:cstheme="majorHAnsi"/>
+          <w:highlight w:val="green"/>
           <w:lang w:val="es-MX"/>
         </w:rPr>
         <w:t>Nacimientos por edad de la madre, según grupos de edad</w:t>
@@ -898,7 +893,24 @@
           <w:rFonts w:asciiTheme="majorHAnsi" w:hAnsiTheme="majorHAnsi" w:cstheme="majorHAnsi"/>
           <w:lang w:val="es-MX"/>
         </w:rPr>
-        <w:t xml:space="preserve">Tasa de mortalidad materna, según dominio de estudio </w:t>
+        <w:t xml:space="preserve">Tasa de mortalidad materna, </w:t>
+      </w:r>
+      <w:r>
+        <w:rPr>
+          <w:rFonts w:asciiTheme="majorHAnsi" w:hAnsiTheme="majorHAnsi" w:cstheme="majorHAnsi"/>
+          <w:strike/>
+          <w:highlight w:val="red"/>
+          <w:lang w:val="es-MX"/>
+        </w:rPr>
+        <w:t>según dominio de estudio</w:t>
+      </w:r>
+      <w:r>
+        <w:rPr>
+          <w:rFonts w:asciiTheme="majorHAnsi" w:hAnsiTheme="majorHAnsi" w:cstheme="majorHAnsi"/>
+          <w:strike/>
+          <w:lang w:val="es-MX"/>
+        </w:rPr>
+        <w:t xml:space="preserve"> </w:t>
       </w:r>
       <w:r>
         <w:rPr>
@@ -919,12 +931,14 @@
         </w:numPr>
         <w:rPr>
           <w:rFonts w:asciiTheme="majorHAnsi" w:hAnsiTheme="majorHAnsi" w:cstheme="majorHAnsi"/>
-          <w:lang w:val="es-MX"/>
-        </w:rPr>
-      </w:pPr>
-      <w:r>
-        <w:rPr>
-          <w:rFonts w:asciiTheme="majorHAnsi" w:hAnsiTheme="majorHAnsi" w:cstheme="majorHAnsi"/>
+          <w:highlight w:val="green"/>
+          <w:lang w:val="es-MX"/>
+        </w:rPr>
+      </w:pPr>
+      <w:r>
+        <w:rPr>
+          <w:rFonts w:asciiTheme="majorHAnsi" w:hAnsiTheme="majorHAnsi" w:cstheme="majorHAnsi"/>
+          <w:highlight w:val="green"/>
           <w:lang w:val="es-MX"/>
         </w:rPr>
         <w:t>Tasa de mortalidad materna por causa de muerte</w:t>
@@ -1216,7 +1230,7 @@
         </w:rPr>
         <w:t xml:space="preserve">Tasa de deserción en el nivel básico por sexo </w:t>
       </w:r>
-      <w:bookmarkStart w:id="1" w:name="_Hlk130380442"/>
+      <w:bookmarkStart w:id="0" w:name="_Hlk130380442"/>
       <w:r>
         <w:rPr>
           <w:rFonts w:asciiTheme="majorHAnsi" w:hAnsiTheme="majorHAnsi" w:cstheme="majorHAnsi"/>
@@ -1224,7 +1238,7 @@
         </w:rPr>
         <w:t>(serie histórica de 2018 a 2022)</w:t>
       </w:r>
-      <w:bookmarkEnd w:id="1"/>
+      <w:bookmarkEnd w:id="0"/>
     </w:p>
     <w:p>
       <w:pPr>
@@ -1490,7 +1504,15 @@
           <w:rFonts w:asciiTheme="majorHAnsi" w:hAnsiTheme="majorHAnsi" w:cstheme="majorHAnsi"/>
           <w:lang w:val="es-MX"/>
         </w:rPr>
-        <w:t>Población de 15 años o más por sector económico, según sexo y nivel educativo</w:t>
+        <w:t xml:space="preserve">Población de 15 años o más por sector económico, según sexo </w:t>
+      </w:r>
+      <w:r>
+        <w:rPr>
+          <w:rFonts w:asciiTheme="majorHAnsi" w:hAnsiTheme="majorHAnsi" w:cstheme="majorHAnsi"/>
+          <w:strike/>
+          <w:lang w:val="es-MX"/>
+        </w:rPr>
+        <w:t>y nivel educativo</w:t>
       </w:r>
     </w:p>
     <w:p>
@@ -1575,6 +1597,7 @@
           <w:rFonts w:asciiTheme="majorHAnsi" w:hAnsiTheme="majorHAnsi" w:cstheme="majorHAnsi"/>
           <w:i/>
           <w:iCs/>
+          <w:strike/>
           <w:lang w:val="es-MX"/>
         </w:rPr>
         <w:t>(serie histórica de 2018 a 2022)</w:t>
@@ -1626,7 +1649,22 @@
           <w:rFonts w:asciiTheme="majorHAnsi" w:hAnsiTheme="majorHAnsi" w:cstheme="majorHAnsi"/>
           <w:lang w:val="es-MX"/>
         </w:rPr>
-        <w:t xml:space="preserve">Población económicamente activa por sexo, según Pueblos y grupos de edad </w:t>
+        <w:t xml:space="preserve">Población económicamente activa por sexo, según Pueblos </w:t>
+      </w:r>
+      <w:r>
+        <w:rPr>
+          <w:rFonts w:asciiTheme="majorHAnsi" w:hAnsiTheme="majorHAnsi" w:cstheme="majorHAnsi"/>
+          <w:strike/>
+          <w:lang w:val="es-MX"/>
+        </w:rPr>
+        <w:t>y grupos de edad</w:t>
+      </w:r>
+      <w:r>
+        <w:rPr>
+          <w:rFonts w:asciiTheme="majorHAnsi" w:hAnsiTheme="majorHAnsi" w:cstheme="majorHAnsi"/>
+          <w:lang w:val="es-MX"/>
+        </w:rPr>
+        <w:t xml:space="preserve"> </w:t>
       </w:r>
       <w:r>
         <w:rPr>
@@ -2695,8 +2733,8 @@
       </w:r>
     </w:p>
     <w:sectPr>
-      <w:headerReference w:type="default" r:id="rId13"/>
-      <w:footerReference w:type="default" r:id="rId14"/>
+      <w:headerReference w:type="default" r:id="rId9"/>
+      <w:footerReference w:type="default" r:id="rId10"/>
       <w:pgSz w:w="12240" w:h="15840"/>
       <w:pgMar w:top="1440" w:right="1440" w:bottom="1440" w:left="1440" w:header="0" w:footer="737" w:gutter="0"/>
       <w:pgNumType w:start="0"/>
@@ -2706,45 +2744,6 @@
     </w:sectPr>
   </w:body>
 </w:document>
-</file>
-
-<file path=word/comments.xml><?xml version="1.0" encoding="utf-8"?>
-<w:comments xmlns:wpc="http://schemas.microsoft.com/office/word/2010/wordprocessingCanvas" xmlns:cx="http://schemas.microsoft.com/office/drawing/2014/chartex" xmlns:cx1="http://schemas.microsoft.com/office/drawing/2015/9/8/chartex" xmlns:cx2="http://schemas.microsoft.com/office/drawing/2015/10/21/chartex" xmlns:cx3="http://schemas.microsoft.com/office/drawing/2016/5/9/chartex" xmlns:cx4="http://schemas.microsoft.com/office/drawing/2016/5/10/chartex" xmlns:cx5="http://schemas.microsoft.com/office/drawing/2016/5/11/chartex" xmlns:cx6="http://schemas.microsoft.com/office/drawing/2016/5/12/chartex" xmlns:cx7="http://schemas.microsoft.com/office/drawing/2016/5/13/chartex" xmlns:cx8="http://schemas.microsoft.com/office/drawing/2016/5/14/chartex" xmlns:mc="http://schemas.openxmlformats.org/markup-compatibility/2006" xmlns:aink="http://schemas.microsoft.com/office/drawing/2016/ink" xmlns:am3d="http://schemas.microsoft.com/office/drawing/2017/model3d" xmlns:o="urn:schemas-microsoft-com:office:office" xmlns:oel="http://schemas.microsoft.com/office/2019/extlst" xmlns:r="http://schemas.openxmlformats.org/officeDocument/2006/relationships" xmlns:m="http://schemas.openxmlformats.org/officeDocument/2006/math" xmlns:v="urn:schemas-microsoft-com:vml" xmlns:wp14="http://schemas.microsoft.com/office/word/2010/wordprocessingDrawing" xmlns:wp="http://schemas.openxmlformats.org/drawingml/2006/wordprocessingDrawing" xmlns:w10="urn:schemas-microsoft-com:office:word" xmlns:w="http://schemas.openxmlformats.org/wordprocessingml/2006/main" xmlns:w14="http://schemas.microsoft.com/office/word/2010/wordml" xmlns:w15="http://schemas.microsoft.com/office/word/2012/wordml" xmlns:w16cex="http://schemas.microsoft.com/office/word/2018/wordml/cex" xmlns:w16cid="http://schemas.microsoft.com/office/word/2016/wordml/cid" xmlns:w16="http://schemas.microsoft.com/office/word/2018/wordml" xmlns:w16sdtdh="http://schemas.microsoft.com/office/word/2020/wordml/sdtdatahash" xmlns:w16se="http://schemas.microsoft.com/office/word/2015/wordml/symex" xmlns:wpg="http://schemas.microsoft.com/office/word/2010/wordprocessingGroup" xmlns:wpi="http://schemas.microsoft.com/office/word/2010/wordprocessingInk" xmlns:wne="http://schemas.microsoft.com/office/word/2006/wordml" xmlns:wps="http://schemas.microsoft.com/office/word/2010/wordprocessingShape" mc:Ignorable="w14 w15 w16se w16cid w16 w16cex w16sdtdh wp14">
-  <w:comment w:id="0" w:author="Paula Natalia Galvez Molina" w:date="2023-04-18T07:46:00Z" w:initials="PNGM">
-    <w:p>
-      <w:pPr>
-        <w:pStyle w:val="Textocomentario"/>
-      </w:pPr>
-      <w:r>
-        <w:rPr>
-          <w:rStyle w:val="Refdecomentario"/>
-        </w:rPr>
-        <w:annotationRef/>
-      </w:r>
-      <w:r>
-        <w:t>Mandar porcentaje de mujeres a carto para que hagan mapa ☺️ (morado)</w:t>
-      </w:r>
-    </w:p>
-  </w:comment>
-</w:comments>
-</file>
-
-<file path=word/commentsExtended.xml><?xml version="1.0" encoding="utf-8"?>
-<w15:commentsEx xmlns:wpc="http://schemas.microsoft.com/office/word/2010/wordprocessingCanvas" xmlns:cx="http://schemas.microsoft.com/office/drawing/2014/chartex" xmlns:cx1="http://schemas.microsoft.com/office/drawing/2015/9/8/chartex" xmlns:cx2="http://schemas.microsoft.com/office/drawing/2015/10/21/chartex" xmlns:cx3="http://schemas.microsoft.com/office/drawing/2016/5/9/chartex" xmlns:cx4="http://schemas.microsoft.com/office/drawing/2016/5/10/chartex" xmlns:cx5="http://schemas.microsoft.com/office/drawing/2016/5/11/chartex" xmlns:cx6="http://schemas.microsoft.com/office/drawing/2016/5/12/chartex" xmlns:cx7="http://schemas.microsoft.com/office/drawing/2016/5/13/chartex" xmlns:cx8="http://schemas.microsoft.com/office/drawing/2016/5/14/chartex" xmlns:mc="http://schemas.openxmlformats.org/markup-compatibility/2006" xmlns:aink="http://schemas.microsoft.com/office/drawing/2016/ink" xmlns:am3d="http://schemas.microsoft.com/office/drawing/2017/model3d" xmlns:o="urn:schemas-microsoft-com:office:office" xmlns:oel="http://schemas.microsoft.com/office/2019/extlst" xmlns:r="http://schemas.openxmlformats.org/officeDocument/2006/relationships" xmlns:m="http://schemas.openxmlformats.org/officeDocument/2006/math" xmlns:v="urn:schemas-microsoft-com:vml" xmlns:wp14="http://schemas.microsoft.com/office/word/2010/wordprocessingDrawing" xmlns:wp="http://schemas.openxmlformats.org/drawingml/2006/wordprocessingDrawing" xmlns:w10="urn:schemas-microsoft-com:office:word" xmlns:w="http://schemas.openxmlformats.org/wordprocessingml/2006/main" xmlns:w14="http://schemas.microsoft.com/office/word/2010/wordml" xmlns:w15="http://schemas.microsoft.com/office/word/2012/wordml" xmlns:w16cex="http://schemas.microsoft.com/office/word/2018/wordml/cex" xmlns:w16cid="http://schemas.microsoft.com/office/word/2016/wordml/cid" xmlns:w16="http://schemas.microsoft.com/office/word/2018/wordml" xmlns:w16sdtdh="http://schemas.microsoft.com/office/word/2020/wordml/sdtdatahash" xmlns:w16se="http://schemas.microsoft.com/office/word/2015/wordml/symex" xmlns:wpg="http://schemas.microsoft.com/office/word/2010/wordprocessingGroup" xmlns:wpi="http://schemas.microsoft.com/office/word/2010/wordprocessingInk" xmlns:wne="http://schemas.microsoft.com/office/word/2006/wordml" xmlns:wps="http://schemas.microsoft.com/office/word/2010/wordprocessingShape" mc:Ignorable="w14 w15 w16se w16cid w16 w16cex w16sdtdh wp14">
-  <w15:commentEx w15:paraId="667BDA18" w15:done="0"/>
-</w15:commentsEx>
-</file>
-
-<file path=word/commentsExtensible.xml><?xml version="1.0" encoding="utf-8"?>
-<w16cex:commentsExtensible xmlns:wpc="http://schemas.microsoft.com/office/word/2010/wordprocessingCanvas" xmlns:cx="http://schemas.microsoft.com/office/drawing/2014/chartex" xmlns:cx1="http://schemas.microsoft.com/office/drawing/2015/9/8/chartex" xmlns:cx2="http://schemas.microsoft.com/office/drawing/2015/10/21/chartex" xmlns:cx3="http://schemas.microsoft.com/office/drawing/2016/5/9/chartex" xmlns:cx4="http://schemas.microsoft.com/office/drawing/2016/5/10/chartex" xmlns:cx5="http://schemas.microsoft.com/office/drawing/2016/5/11/chartex" xmlns:cx6="http://schemas.microsoft.com/office/drawing/2016/5/12/chartex" xmlns:cx7="http://schemas.microsoft.com/office/drawing/2016/5/13/chartex" xmlns:cx8="http://schemas.microsoft.com/office/drawing/2016/5/14/chartex" xmlns:mc="http://schemas.openxmlformats.org/markup-compatibility/2006" xmlns:aink="http://schemas.microsoft.com/office/drawing/2016/ink" xmlns:am3d="http://schemas.microsoft.com/office/drawing/2017/model3d" xmlns:o="urn:schemas-microsoft-com:office:office" xmlns:oel="http://schemas.microsoft.com/office/2019/extlst" xmlns:r="http://schemas.openxmlformats.org/officeDocument/2006/relationships" xmlns:m="http://schemas.openxmlformats.org/officeDocument/2006/math" xmlns:v="urn:schemas-microsoft-com:vml" xmlns:wp14="http://schemas.microsoft.com/office/word/2010/wordprocessingDrawing" xmlns:wp="http://schemas.openxmlformats.org/drawingml/2006/wordprocessingDrawing" xmlns:w10="urn:schemas-microsoft-com:office:word" xmlns:w="http://schemas.openxmlformats.org/wordprocessingml/2006/main" xmlns:w14="http://schemas.microsoft.com/office/word/2010/wordml" xmlns:w15="http://schemas.microsoft.com/office/word/2012/wordml" xmlns:w16cex="http://schemas.microsoft.com/office/word/2018/wordml/cex" xmlns:w16cid="http://schemas.microsoft.com/office/word/2016/wordml/cid" xmlns:w16="http://schemas.microsoft.com/office/word/2018/wordml" xmlns:w16sdtdh="http://schemas.microsoft.com/office/word/2020/wordml/sdtdatahash" xmlns:w16se="http://schemas.microsoft.com/office/word/2015/wordml/symex" xmlns:wpg="http://schemas.microsoft.com/office/word/2010/wordprocessingGroup" xmlns:wpi="http://schemas.microsoft.com/office/word/2010/wordprocessingInk" xmlns:wne="http://schemas.microsoft.com/office/word/2006/wordml" xmlns:wps="http://schemas.microsoft.com/office/word/2010/wordprocessingShape" mc:Ignorable="w14 w15 w16se w16cid w16 w16cex w16sdtdh wp14">
-  <w16cex:commentExtensible w16cex:durableId="27E8C954" w16cex:dateUtc="2023-04-18T13:46:00Z"/>
-</w16cex:commentsExtensible>
-</file>
-
-<file path=word/commentsIds.xml><?xml version="1.0" encoding="utf-8"?>
-<w16cid:commentsIds xmlns:wpc="http://schemas.microsoft.com/office/word/2010/wordprocessingCanvas" xmlns:cx="http://schemas.microsoft.com/office/drawing/2014/chartex" xmlns:cx1="http://schemas.microsoft.com/office/drawing/2015/9/8/chartex" xmlns:cx2="http://schemas.microsoft.com/office/drawing/2015/10/21/chartex" xmlns:cx3="http://schemas.microsoft.com/office/drawing/2016/5/9/chartex" xmlns:cx4="http://schemas.microsoft.com/office/drawing/2016/5/10/chartex" xmlns:cx5="http://schemas.microsoft.com/office/drawing/2016/5/11/chartex" xmlns:cx6="http://schemas.microsoft.com/office/drawing/2016/5/12/chartex" xmlns:cx7="http://schemas.microsoft.com/office/drawing/2016/5/13/chartex" xmlns:cx8="http://schemas.microsoft.com/office/drawing/2016/5/14/chartex" xmlns:mc="http://schemas.openxmlformats.org/markup-compatibility/2006" xmlns:aink="http://schemas.microsoft.com/office/drawing/2016/ink" xmlns:am3d="http://schemas.microsoft.com/office/drawing/2017/model3d" xmlns:o="urn:schemas-microsoft-com:office:office" xmlns:oel="http://schemas.microsoft.com/office/2019/extlst" xmlns:r="http://schemas.openxmlformats.org/officeDocument/2006/relationships" xmlns:m="http://schemas.openxmlformats.org/officeDocument/2006/math" xmlns:v="urn:schemas-microsoft-com:vml" xmlns:wp14="http://schemas.microsoft.com/office/word/2010/wordprocessingDrawing" xmlns:wp="http://schemas.openxmlformats.org/drawingml/2006/wordprocessingDrawing" xmlns:w10="urn:schemas-microsoft-com:office:word" xmlns:w="http://schemas.openxmlformats.org/wordprocessingml/2006/main" xmlns:w14="http://schemas.microsoft.com/office/word/2010/wordml" xmlns:w15="http://schemas.microsoft.com/office/word/2012/wordml" xmlns:w16cex="http://schemas.microsoft.com/office/word/2018/wordml/cex" xmlns:w16cid="http://schemas.microsoft.com/office/word/2016/wordml/cid" xmlns:w16="http://schemas.microsoft.com/office/word/2018/wordml" xmlns:w16sdtdh="http://schemas.microsoft.com/office/word/2020/wordml/sdtdatahash" xmlns:w16se="http://schemas.microsoft.com/office/word/2015/wordml/symex" xmlns:wpg="http://schemas.microsoft.com/office/word/2010/wordprocessingGroup" xmlns:wpi="http://schemas.microsoft.com/office/word/2010/wordprocessingInk" xmlns:wne="http://schemas.microsoft.com/office/word/2006/wordml" xmlns:wps="http://schemas.microsoft.com/office/word/2010/wordprocessingShape" mc:Ignorable="w14 w15 w16se w16cid w16 w16cex w16sdtdh wp14">
-  <w16cid:commentId w16cid:paraId="667BDA18" w16cid:durableId="27E8C954"/>
-</w16cid:commentsIds>
 </file>
 
 <file path=word/endnotes.xml><?xml version="1.0" encoding="utf-8"?>
@@ -3131,14 +3130,6 @@
     <w:abstractNumId w:val="1"/>
   </w:num>
 </w:numbering>
-</file>
-
-<file path=word/people.xml><?xml version="1.0" encoding="utf-8"?>
-<w15:people xmlns:wpc="http://schemas.microsoft.com/office/word/2010/wordprocessingCanvas" xmlns:cx="http://schemas.microsoft.com/office/drawing/2014/chartex" xmlns:cx1="http://schemas.microsoft.com/office/drawing/2015/9/8/chartex" xmlns:cx2="http://schemas.microsoft.com/office/drawing/2015/10/21/chartex" xmlns:cx3="http://schemas.microsoft.com/office/drawing/2016/5/9/chartex" xmlns:cx4="http://schemas.microsoft.com/office/drawing/2016/5/10/chartex" xmlns:cx5="http://schemas.microsoft.com/office/drawing/2016/5/11/chartex" xmlns:cx6="http://schemas.microsoft.com/office/drawing/2016/5/12/chartex" xmlns:cx7="http://schemas.microsoft.com/office/drawing/2016/5/13/chartex" xmlns:cx8="http://schemas.microsoft.com/office/drawing/2016/5/14/chartex" xmlns:mc="http://schemas.openxmlformats.org/markup-compatibility/2006" xmlns:aink="http://schemas.microsoft.com/office/drawing/2016/ink" xmlns:am3d="http://schemas.microsoft.com/office/drawing/2017/model3d" xmlns:o="urn:schemas-microsoft-com:office:office" xmlns:oel="http://schemas.microsoft.com/office/2019/extlst" xmlns:r="http://schemas.openxmlformats.org/officeDocument/2006/relationships" xmlns:m="http://schemas.openxmlformats.org/officeDocument/2006/math" xmlns:v="urn:schemas-microsoft-com:vml" xmlns:wp14="http://schemas.microsoft.com/office/word/2010/wordprocessingDrawing" xmlns:wp="http://schemas.openxmlformats.org/drawingml/2006/wordprocessingDrawing" xmlns:w10="urn:schemas-microsoft-com:office:word" xmlns:w="http://schemas.openxmlformats.org/wordprocessingml/2006/main" xmlns:w14="http://schemas.microsoft.com/office/word/2010/wordml" xmlns:w15="http://schemas.microsoft.com/office/word/2012/wordml" xmlns:w16cex="http://schemas.microsoft.com/office/word/2018/wordml/cex" xmlns:w16cid="http://schemas.microsoft.com/office/word/2016/wordml/cid" xmlns:w16="http://schemas.microsoft.com/office/word/2018/wordml" xmlns:w16sdtdh="http://schemas.microsoft.com/office/word/2020/wordml/sdtdatahash" xmlns:w16se="http://schemas.microsoft.com/office/word/2015/wordml/symex" xmlns:wpg="http://schemas.microsoft.com/office/word/2010/wordprocessingGroup" xmlns:wpi="http://schemas.microsoft.com/office/word/2010/wordprocessingInk" xmlns:wne="http://schemas.microsoft.com/office/word/2006/wordml" xmlns:wps="http://schemas.microsoft.com/office/word/2010/wordprocessingShape" mc:Ignorable="w14 w15 w16se w16cid w16 w16cex w16sdtdh wp14">
-  <w15:person w15:author="Paula Natalia Galvez Molina">
-    <w15:presenceInfo w15:providerId="AD" w15:userId="S::pgalvez@ine.gob.gt::e1363451-9591-41c8-88a7-c4a6720b010a"/>
-  </w15:person>
-</w15:people>
 </file>
 
 <file path=word/styles.xml><?xml version="1.0" encoding="utf-8"?>

</xml_diff>

<commit_message>
Actualización de listado de indicadores
Se actualizó los indicadores trabajados en el cápitulo 4
</commit_message>
<xml_diff>
--- a/Listado Indicadores/Propuesta Compendio Estadístico Con Enfoque de Género 2022.docx
+++ b/Listado Indicadores/Propuesta Compendio Estadístico Con Enfoque de Género 2022.docx
@@ -10,7 +10,6 @@
           <w:docPartUnique/>
         </w:docPartObj>
       </w:sdtPr>
-      <w:sdtEndPr/>
       <w:sdtContent>
         <w:p>
           <w:r>
@@ -232,7 +231,7 @@
     </w:sdt>
     <w:p>
       <w:pPr>
-        <w:pStyle w:val="Heading2"/>
+        <w:pStyle w:val="Ttulo2"/>
         <w:numPr>
           <w:ilvl w:val="0"/>
           <w:numId w:val="1"/>
@@ -257,7 +256,7 @@
     </w:p>
     <w:p>
       <w:pPr>
-        <w:pStyle w:val="ListParagraph"/>
+        <w:pStyle w:val="Prrafodelista"/>
         <w:numPr>
           <w:ilvl w:val="1"/>
           <w:numId w:val="1"/>
@@ -284,7 +283,7 @@
     </w:p>
     <w:p>
       <w:pPr>
-        <w:pStyle w:val="ListParagraph"/>
+        <w:pStyle w:val="Prrafodelista"/>
         <w:numPr>
           <w:ilvl w:val="1"/>
           <w:numId w:val="1"/>
@@ -304,7 +303,7 @@
     </w:p>
     <w:p>
       <w:pPr>
-        <w:pStyle w:val="ListParagraph"/>
+        <w:pStyle w:val="Prrafodelista"/>
         <w:numPr>
           <w:ilvl w:val="1"/>
           <w:numId w:val="1"/>
@@ -324,7 +323,7 @@
     </w:p>
     <w:p>
       <w:pPr>
-        <w:pStyle w:val="ListParagraph"/>
+        <w:pStyle w:val="Prrafodelista"/>
         <w:numPr>
           <w:ilvl w:val="1"/>
           <w:numId w:val="1"/>
@@ -344,7 +343,7 @@
     </w:p>
     <w:p>
       <w:pPr>
-        <w:pStyle w:val="ListParagraph"/>
+        <w:pStyle w:val="Prrafodelista"/>
         <w:numPr>
           <w:ilvl w:val="1"/>
           <w:numId w:val="1"/>
@@ -366,7 +365,7 @@
     </w:p>
     <w:p>
       <w:pPr>
-        <w:pStyle w:val="ListParagraph"/>
+        <w:pStyle w:val="Prrafodelista"/>
         <w:numPr>
           <w:ilvl w:val="1"/>
           <w:numId w:val="1"/>
@@ -386,7 +385,7 @@
     </w:p>
     <w:p>
       <w:pPr>
-        <w:pStyle w:val="ListParagraph"/>
+        <w:pStyle w:val="Prrafodelista"/>
         <w:numPr>
           <w:ilvl w:val="1"/>
           <w:numId w:val="1"/>
@@ -406,7 +405,7 @@
     </w:p>
     <w:p>
       <w:pPr>
-        <w:pStyle w:val="ListParagraph"/>
+        <w:pStyle w:val="Prrafodelista"/>
         <w:numPr>
           <w:ilvl w:val="1"/>
           <w:numId w:val="1"/>
@@ -426,7 +425,7 @@
     </w:p>
     <w:p>
       <w:pPr>
-        <w:pStyle w:val="ListParagraph"/>
+        <w:pStyle w:val="Prrafodelista"/>
         <w:numPr>
           <w:ilvl w:val="1"/>
           <w:numId w:val="1"/>
@@ -462,7 +461,7 @@
     </w:p>
     <w:p>
       <w:pPr>
-        <w:pStyle w:val="ListParagraph"/>
+        <w:pStyle w:val="Prrafodelista"/>
         <w:numPr>
           <w:ilvl w:val="1"/>
           <w:numId w:val="1"/>
@@ -491,7 +490,7 @@
     </w:p>
     <w:p>
       <w:pPr>
-        <w:pStyle w:val="ListParagraph"/>
+        <w:pStyle w:val="Prrafodelista"/>
         <w:numPr>
           <w:ilvl w:val="1"/>
           <w:numId w:val="1"/>
@@ -511,7 +510,7 @@
     </w:p>
     <w:p>
       <w:pPr>
-        <w:pStyle w:val="ListParagraph"/>
+        <w:pStyle w:val="Prrafodelista"/>
         <w:numPr>
           <w:ilvl w:val="1"/>
           <w:numId w:val="1"/>
@@ -531,7 +530,7 @@
     </w:p>
     <w:p>
       <w:pPr>
-        <w:pStyle w:val="ListParagraph"/>
+        <w:pStyle w:val="Prrafodelista"/>
         <w:numPr>
           <w:ilvl w:val="1"/>
           <w:numId w:val="1"/>
@@ -553,7 +552,7 @@
     </w:p>
     <w:p>
       <w:pPr>
-        <w:pStyle w:val="ListParagraph"/>
+        <w:pStyle w:val="Prrafodelista"/>
         <w:numPr>
           <w:ilvl w:val="1"/>
           <w:numId w:val="1"/>
@@ -575,7 +574,7 @@
     </w:p>
     <w:p>
       <w:pPr>
-        <w:pStyle w:val="ListParagraph"/>
+        <w:pStyle w:val="Prrafodelista"/>
         <w:numPr>
           <w:ilvl w:val="1"/>
           <w:numId w:val="1"/>
@@ -606,7 +605,7 @@
       <w:commentRangeEnd w:id="0"/>
       <w:r>
         <w:rPr>
-          <w:rStyle w:val="CommentReference"/>
+          <w:rStyle w:val="Refdecomentario"/>
           <w:strike/>
         </w:rPr>
         <w:commentReference w:id="0"/>
@@ -629,7 +628,7 @@
     </w:p>
     <w:p>
       <w:pPr>
-        <w:pStyle w:val="ListParagraph"/>
+        <w:pStyle w:val="Prrafodelista"/>
         <w:numPr>
           <w:ilvl w:val="1"/>
           <w:numId w:val="1"/>
@@ -656,7 +655,7 @@
     </w:p>
     <w:p>
       <w:pPr>
-        <w:pStyle w:val="ListParagraph"/>
+        <w:pStyle w:val="Prrafodelista"/>
         <w:numPr>
           <w:ilvl w:val="1"/>
           <w:numId w:val="1"/>
@@ -676,7 +675,7 @@
     </w:p>
     <w:p>
       <w:pPr>
-        <w:pStyle w:val="Heading2"/>
+        <w:pStyle w:val="Ttulo2"/>
         <w:numPr>
           <w:ilvl w:val="0"/>
           <w:numId w:val="1"/>
@@ -700,7 +699,7 @@
     </w:p>
     <w:p>
       <w:pPr>
-        <w:pStyle w:val="ListParagraph"/>
+        <w:pStyle w:val="Prrafodelista"/>
         <w:numPr>
           <w:ilvl w:val="1"/>
           <w:numId w:val="1"/>
@@ -732,7 +731,7 @@
     </w:p>
     <w:p>
       <w:pPr>
-        <w:pStyle w:val="ListParagraph"/>
+        <w:pStyle w:val="Prrafodelista"/>
         <w:numPr>
           <w:ilvl w:val="1"/>
           <w:numId w:val="1"/>
@@ -752,7 +751,7 @@
     </w:p>
     <w:p>
       <w:pPr>
-        <w:pStyle w:val="ListParagraph"/>
+        <w:pStyle w:val="Prrafodelista"/>
         <w:numPr>
           <w:ilvl w:val="1"/>
           <w:numId w:val="1"/>
@@ -772,7 +771,7 @@
     </w:p>
     <w:p>
       <w:pPr>
-        <w:pStyle w:val="ListParagraph"/>
+        <w:pStyle w:val="Prrafodelista"/>
         <w:numPr>
           <w:ilvl w:val="1"/>
           <w:numId w:val="1"/>
@@ -794,7 +793,7 @@
     </w:p>
     <w:p>
       <w:pPr>
-        <w:pStyle w:val="ListParagraph"/>
+        <w:pStyle w:val="Prrafodelista"/>
         <w:numPr>
           <w:ilvl w:val="1"/>
           <w:numId w:val="1"/>
@@ -823,7 +822,7 @@
     </w:p>
     <w:p>
       <w:pPr>
-        <w:pStyle w:val="ListParagraph"/>
+        <w:pStyle w:val="Prrafodelista"/>
         <w:numPr>
           <w:ilvl w:val="1"/>
           <w:numId w:val="1"/>
@@ -843,7 +842,7 @@
     </w:p>
     <w:p>
       <w:pPr>
-        <w:pStyle w:val="ListParagraph"/>
+        <w:pStyle w:val="Prrafodelista"/>
         <w:numPr>
           <w:ilvl w:val="1"/>
           <w:numId w:val="1"/>
@@ -863,7 +862,7 @@
     </w:p>
     <w:p>
       <w:pPr>
-        <w:pStyle w:val="ListParagraph"/>
+        <w:pStyle w:val="Prrafodelista"/>
         <w:numPr>
           <w:ilvl w:val="1"/>
           <w:numId w:val="1"/>
@@ -883,7 +882,7 @@
     </w:p>
     <w:p>
       <w:pPr>
-        <w:pStyle w:val="ListParagraph"/>
+        <w:pStyle w:val="Prrafodelista"/>
         <w:numPr>
           <w:ilvl w:val="1"/>
           <w:numId w:val="1"/>
@@ -912,7 +911,7 @@
     </w:p>
     <w:p>
       <w:pPr>
-        <w:pStyle w:val="ListParagraph"/>
+        <w:pStyle w:val="Prrafodelista"/>
         <w:numPr>
           <w:ilvl w:val="1"/>
           <w:numId w:val="1"/>
@@ -958,7 +957,7 @@
     </w:p>
     <w:p>
       <w:pPr>
-        <w:pStyle w:val="ListParagraph"/>
+        <w:pStyle w:val="Prrafodelista"/>
         <w:numPr>
           <w:ilvl w:val="1"/>
           <w:numId w:val="1"/>
@@ -980,7 +979,7 @@
     </w:p>
     <w:p>
       <w:pPr>
-        <w:pStyle w:val="ListParagraph"/>
+        <w:pStyle w:val="Prrafodelista"/>
         <w:numPr>
           <w:ilvl w:val="1"/>
           <w:numId w:val="1"/>
@@ -1009,7 +1008,7 @@
     </w:p>
     <w:p>
       <w:pPr>
-        <w:pStyle w:val="Heading2"/>
+        <w:pStyle w:val="Ttulo2"/>
         <w:numPr>
           <w:ilvl w:val="0"/>
           <w:numId w:val="2"/>
@@ -1037,7 +1036,7 @@
     </w:p>
     <w:p>
       <w:pPr>
-        <w:pStyle w:val="ListParagraph"/>
+        <w:pStyle w:val="Prrafodelista"/>
         <w:numPr>
           <w:ilvl w:val="1"/>
           <w:numId w:val="2"/>
@@ -1066,7 +1065,7 @@
     </w:p>
     <w:p>
       <w:pPr>
-        <w:pStyle w:val="ListParagraph"/>
+        <w:pStyle w:val="Prrafodelista"/>
         <w:numPr>
           <w:ilvl w:val="1"/>
           <w:numId w:val="2"/>
@@ -1086,7 +1085,7 @@
     </w:p>
     <w:p>
       <w:pPr>
-        <w:pStyle w:val="ListParagraph"/>
+        <w:pStyle w:val="Prrafodelista"/>
         <w:numPr>
           <w:ilvl w:val="1"/>
           <w:numId w:val="2"/>
@@ -1106,7 +1105,7 @@
     </w:p>
     <w:p>
       <w:pPr>
-        <w:pStyle w:val="ListParagraph"/>
+        <w:pStyle w:val="Prrafodelista"/>
         <w:numPr>
           <w:ilvl w:val="1"/>
           <w:numId w:val="2"/>
@@ -1126,7 +1125,7 @@
     </w:p>
     <w:p>
       <w:pPr>
-        <w:pStyle w:val="ListParagraph"/>
+        <w:pStyle w:val="Prrafodelista"/>
         <w:numPr>
           <w:ilvl w:val="1"/>
           <w:numId w:val="2"/>
@@ -1147,7 +1146,7 @@
     </w:p>
     <w:p>
       <w:pPr>
-        <w:pStyle w:val="ListParagraph"/>
+        <w:pStyle w:val="Prrafodelista"/>
         <w:numPr>
           <w:ilvl w:val="1"/>
           <w:numId w:val="2"/>
@@ -1167,7 +1166,7 @@
     </w:p>
     <w:p>
       <w:pPr>
-        <w:pStyle w:val="ListParagraph"/>
+        <w:pStyle w:val="Prrafodelista"/>
         <w:numPr>
           <w:ilvl w:val="1"/>
           <w:numId w:val="2"/>
@@ -1187,7 +1186,7 @@
     </w:p>
     <w:p>
       <w:pPr>
-        <w:pStyle w:val="ListParagraph"/>
+        <w:pStyle w:val="Prrafodelista"/>
         <w:numPr>
           <w:ilvl w:val="1"/>
           <w:numId w:val="2"/>
@@ -1207,7 +1206,7 @@
     </w:p>
     <w:p>
       <w:pPr>
-        <w:pStyle w:val="ListParagraph"/>
+        <w:pStyle w:val="Prrafodelista"/>
         <w:numPr>
           <w:ilvl w:val="1"/>
           <w:numId w:val="2"/>
@@ -1227,7 +1226,7 @@
     </w:p>
     <w:p>
       <w:pPr>
-        <w:pStyle w:val="ListParagraph"/>
+        <w:pStyle w:val="Prrafodelista"/>
         <w:numPr>
           <w:ilvl w:val="1"/>
           <w:numId w:val="2"/>
@@ -1247,7 +1246,7 @@
     </w:p>
     <w:p>
       <w:pPr>
-        <w:pStyle w:val="ListParagraph"/>
+        <w:pStyle w:val="Prrafodelista"/>
         <w:numPr>
           <w:ilvl w:val="1"/>
           <w:numId w:val="2"/>
@@ -1276,7 +1275,7 @@
     </w:p>
     <w:p>
       <w:pPr>
-        <w:pStyle w:val="ListParagraph"/>
+        <w:pStyle w:val="Prrafodelista"/>
         <w:numPr>
           <w:ilvl w:val="1"/>
           <w:numId w:val="2"/>
@@ -1296,7 +1295,7 @@
     </w:p>
     <w:p>
       <w:pPr>
-        <w:pStyle w:val="ListParagraph"/>
+        <w:pStyle w:val="Prrafodelista"/>
         <w:numPr>
           <w:ilvl w:val="1"/>
           <w:numId w:val="2"/>
@@ -1316,7 +1315,7 @@
     </w:p>
     <w:p>
       <w:pPr>
-        <w:pStyle w:val="ListParagraph"/>
+        <w:pStyle w:val="Prrafodelista"/>
         <w:numPr>
           <w:ilvl w:val="1"/>
           <w:numId w:val="2"/>
@@ -1336,7 +1335,7 @@
     </w:p>
     <w:p>
       <w:pPr>
-        <w:pStyle w:val="ListParagraph"/>
+        <w:pStyle w:val="Prrafodelista"/>
         <w:numPr>
           <w:ilvl w:val="1"/>
           <w:numId w:val="2"/>
@@ -1356,7 +1355,7 @@
     </w:p>
     <w:p>
       <w:pPr>
-        <w:pStyle w:val="ListParagraph"/>
+        <w:pStyle w:val="Prrafodelista"/>
         <w:numPr>
           <w:ilvl w:val="1"/>
           <w:numId w:val="2"/>
@@ -1376,7 +1375,7 @@
     </w:p>
     <w:p>
       <w:pPr>
-        <w:pStyle w:val="ListParagraph"/>
+        <w:pStyle w:val="Prrafodelista"/>
         <w:numPr>
           <w:ilvl w:val="1"/>
           <w:numId w:val="2"/>
@@ -1397,7 +1396,7 @@
     </w:p>
     <w:p>
       <w:pPr>
-        <w:pStyle w:val="ListParagraph"/>
+        <w:pStyle w:val="Prrafodelista"/>
         <w:numPr>
           <w:ilvl w:val="1"/>
           <w:numId w:val="2"/>
@@ -1417,7 +1416,7 @@
     </w:p>
     <w:p>
       <w:pPr>
-        <w:pStyle w:val="ListParagraph"/>
+        <w:pStyle w:val="Prrafodelista"/>
         <w:numPr>
           <w:ilvl w:val="1"/>
           <w:numId w:val="2"/>
@@ -1437,7 +1436,7 @@
     </w:p>
     <w:p>
       <w:pPr>
-        <w:pStyle w:val="ListParagraph"/>
+        <w:pStyle w:val="Prrafodelista"/>
         <w:numPr>
           <w:ilvl w:val="1"/>
           <w:numId w:val="2"/>
@@ -1457,7 +1456,7 @@
     </w:p>
     <w:p>
       <w:pPr>
-        <w:pStyle w:val="ListParagraph"/>
+        <w:pStyle w:val="Prrafodelista"/>
         <w:numPr>
           <w:ilvl w:val="1"/>
           <w:numId w:val="2"/>
@@ -1486,7 +1485,7 @@
     </w:p>
     <w:p>
       <w:pPr>
-        <w:pStyle w:val="Heading2"/>
+        <w:pStyle w:val="Ttulo2"/>
         <w:numPr>
           <w:ilvl w:val="0"/>
           <w:numId w:val="2"/>
@@ -1523,7 +1522,7 @@
     </w:p>
     <w:p>
       <w:pPr>
-        <w:pStyle w:val="ListParagraph"/>
+        <w:pStyle w:val="Prrafodelista"/>
         <w:numPr>
           <w:ilvl w:val="1"/>
           <w:numId w:val="2"/>
@@ -1551,80 +1550,24 @@
     </w:p>
     <w:p>
       <w:pPr>
-        <w:pStyle w:val="ListParagraph"/>
-        <w:numPr>
-          <w:ilvl w:val="1"/>
-          <w:numId w:val="2"/>
-        </w:numPr>
-        <w:rPr>
-          <w:rFonts w:asciiTheme="majorHAnsi" w:hAnsiTheme="majorHAnsi" w:cstheme="majorHAnsi"/>
-          <w:lang w:val="es-MX"/>
-        </w:rPr>
-      </w:pPr>
-      <w:r>
-        <w:rPr>
-          <w:rFonts w:asciiTheme="majorHAnsi" w:hAnsiTheme="majorHAnsi" w:cstheme="majorHAnsi"/>
+        <w:pStyle w:val="Prrafodelista"/>
+        <w:numPr>
+          <w:ilvl w:val="1"/>
+          <w:numId w:val="2"/>
+        </w:numPr>
+        <w:rPr>
+          <w:rFonts w:asciiTheme="majorHAnsi" w:hAnsiTheme="majorHAnsi" w:cstheme="majorHAnsi"/>
+          <w:strike/>
+          <w:lang w:val="es-MX"/>
+        </w:rPr>
+      </w:pPr>
+      <w:r>
+        <w:rPr>
+          <w:rFonts w:asciiTheme="majorHAnsi" w:hAnsiTheme="majorHAnsi" w:cstheme="majorHAnsi"/>
+          <w:strike/>
           <w:lang w:val="es-MX"/>
         </w:rPr>
         <w:t xml:space="preserve">Carga global de trabajo entre las personas ocupadas de 15 años y más por sexo </w:t>
-      </w:r>
-      <w:r>
-        <w:rPr>
-          <w:rFonts w:asciiTheme="majorHAnsi" w:hAnsiTheme="majorHAnsi" w:cstheme="majorHAnsi"/>
-          <w:i/>
-          <w:iCs/>
-          <w:lang w:val="es-MX"/>
-        </w:rPr>
-        <w:t>(comparar 2018 y 2022)</w:t>
-      </w:r>
-    </w:p>
-    <w:p>
-      <w:pPr>
-        <w:pStyle w:val="ListParagraph"/>
-        <w:numPr>
-          <w:ilvl w:val="1"/>
-          <w:numId w:val="2"/>
-        </w:numPr>
-        <w:rPr>
-          <w:rFonts w:asciiTheme="majorHAnsi" w:hAnsiTheme="majorHAnsi" w:cstheme="majorHAnsi"/>
-          <w:lang w:val="es-MX"/>
-        </w:rPr>
-      </w:pPr>
-      <w:r>
-        <w:rPr>
-          <w:rFonts w:asciiTheme="majorHAnsi" w:hAnsiTheme="majorHAnsi" w:cstheme="majorHAnsi"/>
-          <w:lang w:val="es-MX"/>
-        </w:rPr>
-        <w:t xml:space="preserve">Carga global de trabajo de la población de 7 años o más, por sexo, según Pueblos, </w:t>
-      </w:r>
-      <w:r>
-        <w:rPr>
-          <w:rFonts w:asciiTheme="majorHAnsi" w:hAnsiTheme="majorHAnsi" w:cstheme="majorHAnsi"/>
-          <w:i/>
-          <w:iCs/>
-          <w:lang w:val="es-MX"/>
-        </w:rPr>
-        <w:t>(comparar 2018 y 2022)</w:t>
-      </w:r>
-    </w:p>
-    <w:p>
-      <w:pPr>
-        <w:pStyle w:val="ListParagraph"/>
-        <w:numPr>
-          <w:ilvl w:val="1"/>
-          <w:numId w:val="2"/>
-        </w:numPr>
-        <w:rPr>
-          <w:rFonts w:asciiTheme="majorHAnsi" w:hAnsiTheme="majorHAnsi" w:cstheme="majorHAnsi"/>
-          <w:lang w:val="es-MX"/>
-        </w:rPr>
-      </w:pPr>
-      <w:r>
-        <w:rPr>
-          <w:rFonts w:asciiTheme="majorHAnsi" w:hAnsiTheme="majorHAnsi" w:cstheme="majorHAnsi"/>
-          <w:lang w:val="es-MX"/>
-        </w:rPr>
-        <w:t xml:space="preserve">Tasa de participación económica por dominio de estudio, según sexo y estado conyugal </w:t>
       </w:r>
       <w:r>
         <w:rPr>
@@ -1634,33 +1577,36 @@
           <w:strike/>
           <w:lang w:val="es-MX"/>
         </w:rPr>
-        <w:t>(serie histórica de 2018 a 2022)</w:t>
-      </w:r>
-    </w:p>
-    <w:p>
-      <w:pPr>
-        <w:pStyle w:val="ListParagraph"/>
-        <w:numPr>
-          <w:ilvl w:val="1"/>
-          <w:numId w:val="2"/>
-        </w:numPr>
-        <w:rPr>
-          <w:rFonts w:asciiTheme="majorHAnsi" w:hAnsiTheme="majorHAnsi" w:cstheme="majorHAnsi"/>
-          <w:lang w:val="es-MX"/>
-        </w:rPr>
-      </w:pPr>
-      <w:r>
-        <w:rPr>
-          <w:rFonts w:asciiTheme="majorHAnsi" w:hAnsiTheme="majorHAnsi" w:cstheme="majorHAnsi"/>
-          <w:lang w:val="es-MX"/>
-        </w:rPr>
-        <w:t xml:space="preserve">Población económicamente activa por sexo, según dominio de estudio </w:t>
+        <w:t>(comparar 2018 y 2022)</w:t>
+      </w:r>
+    </w:p>
+    <w:p>
+      <w:pPr>
+        <w:pStyle w:val="Prrafodelista"/>
+        <w:numPr>
+          <w:ilvl w:val="1"/>
+          <w:numId w:val="2"/>
+        </w:numPr>
+        <w:rPr>
+          <w:rFonts w:asciiTheme="majorHAnsi" w:hAnsiTheme="majorHAnsi" w:cstheme="majorHAnsi"/>
+          <w:strike/>
+          <w:lang w:val="es-MX"/>
+        </w:rPr>
+      </w:pPr>
+      <w:r>
+        <w:rPr>
+          <w:rFonts w:asciiTheme="majorHAnsi" w:hAnsiTheme="majorHAnsi" w:cstheme="majorHAnsi"/>
+          <w:strike/>
+          <w:lang w:val="es-MX"/>
+        </w:rPr>
+        <w:t xml:space="preserve">Carga global de trabajo de la población de 7 años o más, por sexo, según Pueblos, </w:t>
       </w:r>
       <w:r>
         <w:rPr>
           <w:rFonts w:asciiTheme="majorHAnsi" w:hAnsiTheme="majorHAnsi" w:cstheme="majorHAnsi"/>
           <w:i/>
           <w:iCs/>
+          <w:strike/>
           <w:lang w:val="es-MX"/>
         </w:rPr>
         <w:t>(comparar 2018 y 2022)</w:t>
@@ -1668,22 +1614,22 @@
     </w:p>
     <w:p>
       <w:pPr>
-        <w:pStyle w:val="ListParagraph"/>
-        <w:numPr>
-          <w:ilvl w:val="1"/>
-          <w:numId w:val="2"/>
-        </w:numPr>
-        <w:rPr>
-          <w:rFonts w:asciiTheme="majorHAnsi" w:hAnsiTheme="majorHAnsi" w:cstheme="majorHAnsi"/>
-          <w:lang w:val="es-MX"/>
-        </w:rPr>
-      </w:pPr>
-      <w:r>
-        <w:rPr>
-          <w:rFonts w:asciiTheme="majorHAnsi" w:hAnsiTheme="majorHAnsi" w:cstheme="majorHAnsi"/>
-          <w:lang w:val="es-MX"/>
-        </w:rPr>
-        <w:t xml:space="preserve">Población económicamente activa por sexo, según Pueblos </w:t>
+        <w:pStyle w:val="Prrafodelista"/>
+        <w:numPr>
+          <w:ilvl w:val="1"/>
+          <w:numId w:val="2"/>
+        </w:numPr>
+        <w:rPr>
+          <w:rFonts w:asciiTheme="majorHAnsi" w:hAnsiTheme="majorHAnsi" w:cstheme="majorHAnsi"/>
+          <w:lang w:val="es-MX"/>
+        </w:rPr>
+      </w:pPr>
+      <w:r>
+        <w:rPr>
+          <w:rFonts w:asciiTheme="majorHAnsi" w:hAnsiTheme="majorHAnsi" w:cstheme="majorHAnsi"/>
+          <w:lang w:val="es-MX"/>
+        </w:rPr>
+        <w:t xml:space="preserve">Tasa de participación económica por dominio de estudio, </w:t>
       </w:r>
       <w:r>
         <w:rPr>
@@ -1691,103 +1637,44 @@
           <w:strike/>
           <w:lang w:val="es-MX"/>
         </w:rPr>
-        <w:t>y grupos de edad</w:t>
-      </w:r>
-      <w:r>
-        <w:rPr>
-          <w:rFonts w:asciiTheme="majorHAnsi" w:hAnsiTheme="majorHAnsi" w:cstheme="majorHAnsi"/>
-          <w:lang w:val="es-MX"/>
-        </w:rPr>
-        <w:t xml:space="preserve"> </w:t>
+        <w:t>según</w:t>
+      </w:r>
+      <w:r>
+        <w:rPr>
+          <w:rFonts w:asciiTheme="majorHAnsi" w:hAnsiTheme="majorHAnsi" w:cstheme="majorHAnsi"/>
+          <w:lang w:val="es-MX"/>
+        </w:rPr>
+        <w:t xml:space="preserve"> sexo y estado conyugal </w:t>
       </w:r>
       <w:r>
         <w:rPr>
           <w:rFonts w:asciiTheme="majorHAnsi" w:hAnsiTheme="majorHAnsi" w:cstheme="majorHAnsi"/>
           <w:i/>
           <w:iCs/>
-          <w:lang w:val="es-MX"/>
-        </w:rPr>
-        <w:t>(comparar 2018 y 2022)</w:t>
-      </w:r>
-    </w:p>
-    <w:p>
-      <w:pPr>
-        <w:pStyle w:val="ListParagraph"/>
-        <w:numPr>
-          <w:ilvl w:val="1"/>
-          <w:numId w:val="2"/>
-        </w:numPr>
-        <w:rPr>
-          <w:rFonts w:asciiTheme="majorHAnsi" w:hAnsiTheme="majorHAnsi" w:cstheme="majorHAnsi"/>
-          <w:lang w:val="es-MX"/>
-        </w:rPr>
-      </w:pPr>
-      <w:r>
-        <w:rPr>
-          <w:rFonts w:asciiTheme="majorHAnsi" w:hAnsiTheme="majorHAnsi" w:cstheme="majorHAnsi"/>
-          <w:lang w:val="es-MX"/>
-        </w:rPr>
-        <w:t>Población económicamente activa por sexo, según dominio de estudio y sector económico</w:t>
-      </w:r>
-    </w:p>
-    <w:p>
-      <w:pPr>
-        <w:pStyle w:val="ListParagraph"/>
-        <w:numPr>
-          <w:ilvl w:val="1"/>
-          <w:numId w:val="2"/>
-        </w:numPr>
-        <w:rPr>
-          <w:rFonts w:asciiTheme="majorHAnsi" w:hAnsiTheme="majorHAnsi" w:cstheme="majorHAnsi"/>
-          <w:lang w:val="es-MX"/>
-        </w:rPr>
-      </w:pPr>
-      <w:r>
-        <w:rPr>
-          <w:rFonts w:asciiTheme="majorHAnsi" w:hAnsiTheme="majorHAnsi" w:cstheme="majorHAnsi"/>
-          <w:lang w:val="es-MX"/>
-        </w:rPr>
-        <w:t>Población ocupada por sexo, según rango de edad</w:t>
-      </w:r>
-    </w:p>
-    <w:p>
-      <w:pPr>
-        <w:pStyle w:val="ListParagraph"/>
-        <w:numPr>
-          <w:ilvl w:val="1"/>
-          <w:numId w:val="2"/>
-        </w:numPr>
-        <w:rPr>
-          <w:rFonts w:asciiTheme="majorHAnsi" w:hAnsiTheme="majorHAnsi" w:cstheme="majorHAnsi"/>
-          <w:lang w:val="es-MX"/>
-        </w:rPr>
-      </w:pPr>
-      <w:r>
-        <w:rPr>
-          <w:rFonts w:asciiTheme="majorHAnsi" w:hAnsiTheme="majorHAnsi" w:cstheme="majorHAnsi"/>
-          <w:lang w:val="es-MX"/>
-        </w:rPr>
-        <w:t>Población ocupada por sexo, según dominio de estudio y categoría ocupacional</w:t>
-      </w:r>
-    </w:p>
-    <w:p>
-      <w:pPr>
-        <w:pStyle w:val="ListParagraph"/>
-        <w:numPr>
-          <w:ilvl w:val="1"/>
-          <w:numId w:val="2"/>
-        </w:numPr>
-        <w:rPr>
-          <w:rFonts w:asciiTheme="majorHAnsi" w:hAnsiTheme="majorHAnsi" w:cstheme="majorHAnsi"/>
-          <w:lang w:val="es-MX"/>
-        </w:rPr>
-      </w:pPr>
-      <w:r>
-        <w:rPr>
-          <w:rFonts w:asciiTheme="majorHAnsi" w:hAnsiTheme="majorHAnsi" w:cstheme="majorHAnsi"/>
-          <w:lang w:val="es-MX"/>
-        </w:rPr>
-        <w:t xml:space="preserve">Porcentaje de trabajadoras(es) afiliadas(os) al seguro social, según rama de actividad </w:t>
+          <w:strike/>
+          <w:lang w:val="es-MX"/>
+        </w:rPr>
+        <w:t>(serie histórica de 2018 a 2022)</w:t>
+      </w:r>
+    </w:p>
+    <w:p>
+      <w:pPr>
+        <w:pStyle w:val="Prrafodelista"/>
+        <w:numPr>
+          <w:ilvl w:val="1"/>
+          <w:numId w:val="2"/>
+        </w:numPr>
+        <w:rPr>
+          <w:rFonts w:asciiTheme="majorHAnsi" w:hAnsiTheme="majorHAnsi" w:cstheme="majorHAnsi"/>
+          <w:lang w:val="es-MX"/>
+        </w:rPr>
+      </w:pPr>
+      <w:r>
+        <w:rPr>
+          <w:rFonts w:asciiTheme="majorHAnsi" w:hAnsiTheme="majorHAnsi" w:cstheme="majorHAnsi"/>
+          <w:lang w:val="es-MX"/>
+        </w:rPr>
+        <w:t xml:space="preserve">Población económicamente activa por sexo, según dominio de estudio </w:t>
       </w:r>
       <w:r>
         <w:rPr>
@@ -1801,22 +1688,37 @@
     </w:p>
     <w:p>
       <w:pPr>
-        <w:pStyle w:val="ListParagraph"/>
-        <w:numPr>
-          <w:ilvl w:val="1"/>
-          <w:numId w:val="2"/>
-        </w:numPr>
-        <w:rPr>
-          <w:rFonts w:asciiTheme="majorHAnsi" w:hAnsiTheme="majorHAnsi" w:cstheme="majorHAnsi"/>
-          <w:lang w:val="es-MX"/>
-        </w:rPr>
-      </w:pPr>
-      <w:r>
-        <w:rPr>
-          <w:rFonts w:asciiTheme="majorHAnsi" w:hAnsiTheme="majorHAnsi" w:cstheme="majorHAnsi"/>
-          <w:lang w:val="es-MX"/>
-        </w:rPr>
-        <w:t xml:space="preserve">Créditos otorgados a la pequeña y mediana empresa por sexo </w:t>
+        <w:pStyle w:val="Prrafodelista"/>
+        <w:numPr>
+          <w:ilvl w:val="1"/>
+          <w:numId w:val="2"/>
+        </w:numPr>
+        <w:rPr>
+          <w:rFonts w:asciiTheme="majorHAnsi" w:hAnsiTheme="majorHAnsi" w:cstheme="majorHAnsi"/>
+          <w:lang w:val="es-MX"/>
+        </w:rPr>
+      </w:pPr>
+      <w:r>
+        <w:rPr>
+          <w:rFonts w:asciiTheme="majorHAnsi" w:hAnsiTheme="majorHAnsi" w:cstheme="majorHAnsi"/>
+          <w:lang w:val="es-MX"/>
+        </w:rPr>
+        <w:t xml:space="preserve">Población económicamente activa por sexo, según Pueblos </w:t>
+      </w:r>
+      <w:r>
+        <w:rPr>
+          <w:rFonts w:asciiTheme="majorHAnsi" w:hAnsiTheme="majorHAnsi" w:cstheme="majorHAnsi"/>
+          <w:strike/>
+          <w:lang w:val="es-MX"/>
+        </w:rPr>
+        <w:t>y grupos de edad</w:t>
+      </w:r>
+      <w:r>
+        <w:rPr>
+          <w:rFonts w:asciiTheme="majorHAnsi" w:hAnsiTheme="majorHAnsi" w:cstheme="majorHAnsi"/>
+          <w:lang w:val="es-MX"/>
+        </w:rPr>
+        <w:t xml:space="preserve"> </w:t>
       </w:r>
       <w:r>
         <w:rPr>
@@ -1830,28 +1732,113 @@
     </w:p>
     <w:p>
       <w:pPr>
-        <w:pStyle w:val="ListParagraph"/>
-        <w:numPr>
-          <w:ilvl w:val="1"/>
-          <w:numId w:val="2"/>
-        </w:numPr>
-        <w:rPr>
-          <w:rFonts w:asciiTheme="majorHAnsi" w:hAnsiTheme="majorHAnsi" w:cstheme="majorHAnsi"/>
-          <w:lang w:val="es-MX"/>
-        </w:rPr>
-      </w:pPr>
-      <w:r>
-        <w:rPr>
-          <w:rFonts w:asciiTheme="majorHAnsi" w:hAnsiTheme="majorHAnsi" w:cstheme="majorHAnsi"/>
-          <w:lang w:val="es-MX"/>
-        </w:rPr>
-        <w:t xml:space="preserve">Créditos otorgados a la pequeña y mediana empresa por sexo, según rama de actividad económica </w:t>
+        <w:pStyle w:val="Prrafodelista"/>
+        <w:numPr>
+          <w:ilvl w:val="1"/>
+          <w:numId w:val="2"/>
+        </w:numPr>
+        <w:rPr>
+          <w:rFonts w:asciiTheme="majorHAnsi" w:hAnsiTheme="majorHAnsi" w:cstheme="majorHAnsi"/>
+          <w:lang w:val="es-MX"/>
+        </w:rPr>
+      </w:pPr>
+      <w:r>
+        <w:rPr>
+          <w:rFonts w:asciiTheme="majorHAnsi" w:hAnsiTheme="majorHAnsi" w:cstheme="majorHAnsi"/>
+          <w:lang w:val="es-MX"/>
+        </w:rPr>
+        <w:t>Población económicamente activa por sexo, según dominio de estudio y sector económico</w:t>
+      </w:r>
+    </w:p>
+    <w:p>
+      <w:pPr>
+        <w:pStyle w:val="Prrafodelista"/>
+        <w:numPr>
+          <w:ilvl w:val="1"/>
+          <w:numId w:val="2"/>
+        </w:numPr>
+        <w:rPr>
+          <w:rFonts w:asciiTheme="majorHAnsi" w:hAnsiTheme="majorHAnsi" w:cstheme="majorHAnsi"/>
+          <w:lang w:val="es-MX"/>
+        </w:rPr>
+      </w:pPr>
+      <w:r>
+        <w:rPr>
+          <w:rFonts w:asciiTheme="majorHAnsi" w:hAnsiTheme="majorHAnsi" w:cstheme="majorHAnsi"/>
+          <w:lang w:val="es-MX"/>
+        </w:rPr>
+        <w:t>Población ocupada por sexo, según rango de edad</w:t>
+      </w:r>
+    </w:p>
+    <w:p>
+      <w:pPr>
+        <w:pStyle w:val="Prrafodelista"/>
+        <w:numPr>
+          <w:ilvl w:val="1"/>
+          <w:numId w:val="2"/>
+        </w:numPr>
+        <w:rPr>
+          <w:rFonts w:asciiTheme="majorHAnsi" w:hAnsiTheme="majorHAnsi" w:cstheme="majorHAnsi"/>
+          <w:lang w:val="es-MX"/>
+        </w:rPr>
+      </w:pPr>
+      <w:r>
+        <w:rPr>
+          <w:rFonts w:asciiTheme="majorHAnsi" w:hAnsiTheme="majorHAnsi" w:cstheme="majorHAnsi"/>
+          <w:lang w:val="es-MX"/>
+        </w:rPr>
+        <w:t xml:space="preserve">Población ocupada por sexo, según </w:t>
+      </w:r>
+      <w:r>
+        <w:rPr>
+          <w:rFonts w:asciiTheme="majorHAnsi" w:hAnsiTheme="majorHAnsi" w:cstheme="majorHAnsi"/>
+          <w:strike/>
+          <w:lang w:val="es-MX"/>
+        </w:rPr>
+        <w:t>dominio de estudio y</w:t>
+      </w:r>
+      <w:r>
+        <w:rPr>
+          <w:rFonts w:asciiTheme="majorHAnsi" w:hAnsiTheme="majorHAnsi" w:cstheme="majorHAnsi"/>
+          <w:lang w:val="es-MX"/>
+        </w:rPr>
+        <w:t xml:space="preserve"> categoría ocupacional</w:t>
+      </w:r>
+    </w:p>
+    <w:p>
+      <w:pPr>
+        <w:pStyle w:val="Prrafodelista"/>
+        <w:numPr>
+          <w:ilvl w:val="1"/>
+          <w:numId w:val="2"/>
+        </w:numPr>
+        <w:ind w:left="993" w:hanging="633"/>
+        <w:rPr>
+          <w:rFonts w:asciiTheme="majorHAnsi" w:hAnsiTheme="majorHAnsi" w:cstheme="majorHAnsi"/>
+          <w:lang w:val="es-MX"/>
+        </w:rPr>
+      </w:pPr>
+      <w:r>
+        <w:rPr>
+          <w:rFonts w:asciiTheme="majorHAnsi" w:hAnsiTheme="majorHAnsi" w:cstheme="majorHAnsi"/>
+          <w:lang w:val="es-MX"/>
+        </w:rPr>
+        <w:t xml:space="preserve">Población ocupada con acceso a seguro social por sexo, según rama de actividad económica </w:t>
+      </w:r>
+      <w:r>
+        <w:rPr>
+          <w:rFonts w:asciiTheme="majorHAnsi" w:hAnsiTheme="majorHAnsi" w:cstheme="majorHAnsi"/>
+          <w:strike/>
+          <w:lang w:val="es-MX"/>
+        </w:rPr>
+        <w:t xml:space="preserve">Porcentaje de trabajadoras(es) afiliadas(os) al seguro social, según rama de actividad </w:t>
       </w:r>
       <w:r>
         <w:rPr>
           <w:rFonts w:asciiTheme="majorHAnsi" w:hAnsiTheme="majorHAnsi" w:cstheme="majorHAnsi"/>
           <w:i/>
           <w:iCs/>
+          <w:strike/>
           <w:lang w:val="es-MX"/>
         </w:rPr>
         <w:t>(comparar 2018 y 2022)</w:t>
@@ -1859,64 +1846,23 @@
     </w:p>
     <w:p>
       <w:pPr>
-        <w:pStyle w:val="ListParagraph"/>
-        <w:numPr>
-          <w:ilvl w:val="1"/>
-          <w:numId w:val="2"/>
-        </w:numPr>
-        <w:rPr>
-          <w:rFonts w:asciiTheme="majorHAnsi" w:hAnsiTheme="majorHAnsi" w:cstheme="majorHAnsi"/>
-          <w:lang w:val="es-MX"/>
-        </w:rPr>
-      </w:pPr>
-      <w:r>
-        <w:rPr>
-          <w:rFonts w:asciiTheme="majorHAnsi" w:hAnsiTheme="majorHAnsi" w:cstheme="majorHAnsi"/>
-          <w:lang w:val="es-MX"/>
-        </w:rPr>
-        <w:lastRenderedPageBreak/>
-        <w:t>Salario o ingresos promedio por sexo, según dominio de estudio y rama de actividad económica</w:t>
-      </w:r>
-    </w:p>
-    <w:p>
-      <w:pPr>
-        <w:pStyle w:val="ListParagraph"/>
-        <w:numPr>
-          <w:ilvl w:val="1"/>
-          <w:numId w:val="2"/>
-        </w:numPr>
-        <w:rPr>
-          <w:rFonts w:asciiTheme="majorHAnsi" w:hAnsiTheme="majorHAnsi" w:cstheme="majorHAnsi"/>
-          <w:lang w:val="es-MX"/>
-        </w:rPr>
-      </w:pPr>
-      <w:r>
-        <w:rPr>
-          <w:rFonts w:asciiTheme="majorHAnsi" w:hAnsiTheme="majorHAnsi" w:cstheme="majorHAnsi"/>
-          <w:lang w:val="es-MX"/>
-        </w:rPr>
-        <w:t>Salarios o ingresos promedio, desagregado por sexo, según pueblo</w:t>
-      </w:r>
-    </w:p>
-    <w:p>
-      <w:pPr>
-        <w:pStyle w:val="ListParagraph"/>
-        <w:numPr>
-          <w:ilvl w:val="1"/>
-          <w:numId w:val="2"/>
-        </w:numPr>
-        <w:ind w:left="1416" w:hanging="1056"/>
-        <w:rPr>
-          <w:rFonts w:asciiTheme="majorHAnsi" w:hAnsiTheme="majorHAnsi" w:cstheme="majorHAnsi"/>
-          <w:lang w:val="es-MX"/>
-        </w:rPr>
-      </w:pPr>
-      <w:r>
-        <w:rPr>
-          <w:rFonts w:asciiTheme="majorHAnsi" w:hAnsiTheme="majorHAnsi" w:cstheme="majorHAnsi"/>
-          <w:lang w:val="es-MX"/>
-        </w:rPr>
-        <w:t xml:space="preserve">Tasa de desempleo en la población de 15 años o más por sexo, según dominio de estudio </w:t>
+        <w:pStyle w:val="Prrafodelista"/>
+        <w:numPr>
+          <w:ilvl w:val="1"/>
+          <w:numId w:val="2"/>
+        </w:numPr>
+        <w:ind w:left="993" w:hanging="633"/>
+        <w:rPr>
+          <w:rFonts w:asciiTheme="majorHAnsi" w:hAnsiTheme="majorHAnsi" w:cstheme="majorHAnsi"/>
+          <w:lang w:val="es-MX"/>
+        </w:rPr>
+      </w:pPr>
+      <w:r>
+        <w:rPr>
+          <w:rFonts w:asciiTheme="majorHAnsi" w:hAnsiTheme="majorHAnsi" w:cstheme="majorHAnsi"/>
+          <w:lang w:val="es-MX"/>
+        </w:rPr>
+        <w:t xml:space="preserve">Créditos otorgados a la pequeña y mediana empresa por sexo </w:t>
       </w:r>
       <w:r>
         <w:rPr>
@@ -1930,23 +1876,23 @@
     </w:p>
     <w:p>
       <w:pPr>
-        <w:pStyle w:val="ListParagraph"/>
-        <w:numPr>
-          <w:ilvl w:val="1"/>
-          <w:numId w:val="2"/>
-        </w:numPr>
-        <w:ind w:left="1416" w:hanging="1056"/>
-        <w:rPr>
-          <w:rFonts w:asciiTheme="majorHAnsi" w:hAnsiTheme="majorHAnsi" w:cstheme="majorHAnsi"/>
-          <w:lang w:val="es-MX"/>
-        </w:rPr>
-      </w:pPr>
-      <w:r>
-        <w:rPr>
-          <w:rFonts w:asciiTheme="majorHAnsi" w:hAnsiTheme="majorHAnsi" w:cstheme="majorHAnsi"/>
-          <w:lang w:val="es-MX"/>
-        </w:rPr>
-        <w:t xml:space="preserve">Tasa desempleo en la población de 15 años o más por sexo, según Pueblos </w:t>
+        <w:pStyle w:val="Prrafodelista"/>
+        <w:numPr>
+          <w:ilvl w:val="1"/>
+          <w:numId w:val="2"/>
+        </w:numPr>
+        <w:ind w:left="993" w:hanging="633"/>
+        <w:rPr>
+          <w:rFonts w:asciiTheme="majorHAnsi" w:hAnsiTheme="majorHAnsi" w:cstheme="majorHAnsi"/>
+          <w:lang w:val="es-MX"/>
+        </w:rPr>
+      </w:pPr>
+      <w:r>
+        <w:rPr>
+          <w:rFonts w:asciiTheme="majorHAnsi" w:hAnsiTheme="majorHAnsi" w:cstheme="majorHAnsi"/>
+          <w:lang w:val="es-MX"/>
+        </w:rPr>
+        <w:t xml:space="preserve">Créditos otorgados a la pequeña y mediana empresa por sexo, según rama de actividad económica </w:t>
       </w:r>
       <w:r>
         <w:rPr>
@@ -1960,42 +1906,106 @@
     </w:p>
     <w:p>
       <w:pPr>
-        <w:pStyle w:val="ListParagraph"/>
-        <w:numPr>
-          <w:ilvl w:val="1"/>
-          <w:numId w:val="2"/>
-        </w:numPr>
-        <w:rPr>
-          <w:rFonts w:asciiTheme="majorHAnsi" w:hAnsiTheme="majorHAnsi" w:cstheme="majorHAnsi"/>
-          <w:lang w:val="es-MX"/>
-        </w:rPr>
-      </w:pPr>
-      <w:r>
-        <w:rPr>
-          <w:rFonts w:asciiTheme="majorHAnsi" w:hAnsiTheme="majorHAnsi" w:cstheme="majorHAnsi"/>
-          <w:lang w:val="es-MX"/>
-        </w:rPr>
-        <w:t>Mujeres jefas de hogar por número de hijas/hijos en la PO</w:t>
-      </w:r>
-    </w:p>
-    <w:p>
-      <w:pPr>
-        <w:pStyle w:val="ListParagraph"/>
-        <w:numPr>
-          <w:ilvl w:val="1"/>
-          <w:numId w:val="2"/>
-        </w:numPr>
-        <w:rPr>
-          <w:rFonts w:asciiTheme="majorHAnsi" w:hAnsiTheme="majorHAnsi" w:cstheme="majorHAnsi"/>
-          <w:lang w:val="es-MX"/>
-        </w:rPr>
-      </w:pPr>
-      <w:r>
-        <w:rPr>
-          <w:rFonts w:asciiTheme="majorHAnsi" w:hAnsiTheme="majorHAnsi" w:cstheme="majorHAnsi"/>
-          <w:lang w:val="es-MX"/>
-        </w:rPr>
-        <w:t>Promedio de horas dedicadas a tareas domésticas no remuneradas por sexo</w:t>
+        <w:pStyle w:val="Prrafodelista"/>
+        <w:numPr>
+          <w:ilvl w:val="1"/>
+          <w:numId w:val="2"/>
+        </w:numPr>
+        <w:ind w:left="993" w:hanging="633"/>
+        <w:rPr>
+          <w:rFonts w:asciiTheme="majorHAnsi" w:hAnsiTheme="majorHAnsi" w:cstheme="majorHAnsi"/>
+          <w:strike/>
+          <w:lang w:val="es-MX"/>
+        </w:rPr>
+      </w:pPr>
+      <w:r>
+        <w:rPr>
+          <w:rFonts w:asciiTheme="majorHAnsi" w:hAnsiTheme="majorHAnsi" w:cstheme="majorHAnsi"/>
+          <w:lang w:val="es-MX"/>
+        </w:rPr>
+        <w:lastRenderedPageBreak/>
+        <w:t xml:space="preserve">Salario o ingresos promedio por sexo, según dominio de </w:t>
+      </w:r>
+      <w:r>
+        <w:rPr>
+          <w:rFonts w:asciiTheme="majorHAnsi" w:hAnsiTheme="majorHAnsi" w:cstheme="majorHAnsi"/>
+          <w:strike/>
+          <w:lang w:val="es-MX"/>
+        </w:rPr>
+        <w:t>estudio y rama de actividad económica</w:t>
+      </w:r>
+    </w:p>
+    <w:p>
+      <w:pPr>
+        <w:pStyle w:val="Prrafodelista"/>
+        <w:numPr>
+          <w:ilvl w:val="1"/>
+          <w:numId w:val="2"/>
+        </w:numPr>
+        <w:ind w:left="993" w:hanging="633"/>
+        <w:rPr>
+          <w:rFonts w:asciiTheme="majorHAnsi" w:hAnsiTheme="majorHAnsi" w:cstheme="majorHAnsi"/>
+          <w:lang w:val="es-MX"/>
+        </w:rPr>
+      </w:pPr>
+      <w:r>
+        <w:rPr>
+          <w:rFonts w:asciiTheme="majorHAnsi" w:hAnsiTheme="majorHAnsi" w:cstheme="majorHAnsi"/>
+          <w:lang w:val="es-MX"/>
+        </w:rPr>
+        <w:t xml:space="preserve">Salario o ingresos promedio por sexo, según categoría ocupacional </w:t>
+      </w:r>
+      <w:r>
+        <w:rPr>
+          <w:rFonts w:asciiTheme="majorHAnsi" w:hAnsiTheme="majorHAnsi" w:cstheme="majorHAnsi"/>
+          <w:strike/>
+          <w:lang w:val="es-MX"/>
+        </w:rPr>
+        <w:t>dominio de estudio y rama de actividad económica</w:t>
+      </w:r>
+    </w:p>
+    <w:p>
+      <w:pPr>
+        <w:pStyle w:val="Prrafodelista"/>
+        <w:numPr>
+          <w:ilvl w:val="1"/>
+          <w:numId w:val="2"/>
+        </w:numPr>
+        <w:ind w:left="993" w:hanging="633"/>
+        <w:rPr>
+          <w:rFonts w:asciiTheme="majorHAnsi" w:hAnsiTheme="majorHAnsi" w:cstheme="majorHAnsi"/>
+          <w:strike/>
+          <w:lang w:val="es-MX"/>
+        </w:rPr>
+      </w:pPr>
+      <w:r>
+        <w:rPr>
+          <w:rFonts w:asciiTheme="majorHAnsi" w:hAnsiTheme="majorHAnsi" w:cstheme="majorHAnsi"/>
+          <w:strike/>
+          <w:lang w:val="es-MX"/>
+        </w:rPr>
+        <w:t>Salarios o ingresos promedio, desagregado por sexo, según pueblo</w:t>
+      </w:r>
+    </w:p>
+    <w:p>
+      <w:pPr>
+        <w:pStyle w:val="Prrafodelista"/>
+        <w:numPr>
+          <w:ilvl w:val="1"/>
+          <w:numId w:val="2"/>
+        </w:numPr>
+        <w:ind w:left="993" w:hanging="631"/>
+        <w:rPr>
+          <w:rFonts w:asciiTheme="majorHAnsi" w:hAnsiTheme="majorHAnsi" w:cstheme="majorHAnsi"/>
+          <w:lang w:val="es-MX"/>
+        </w:rPr>
+      </w:pPr>
+      <w:r>
+        <w:rPr>
+          <w:rFonts w:asciiTheme="majorHAnsi" w:hAnsiTheme="majorHAnsi" w:cstheme="majorHAnsi"/>
+          <w:lang w:val="es-MX"/>
+        </w:rPr>
+        <w:t xml:space="preserve">Tasa de desempleo en la población de 15 años o más por sexo, según dominio de estudio </w:t>
       </w:r>
       <w:r>
         <w:rPr>
@@ -2004,24 +2014,176 @@
           <w:iCs/>
           <w:lang w:val="es-MX"/>
         </w:rPr>
+        <w:t>(comparar 2018 y 2022)</w:t>
+      </w:r>
+    </w:p>
+    <w:p>
+      <w:pPr>
+        <w:pStyle w:val="Prrafodelista"/>
+        <w:numPr>
+          <w:ilvl w:val="1"/>
+          <w:numId w:val="2"/>
+        </w:numPr>
+        <w:ind w:left="993" w:hanging="633"/>
+        <w:rPr>
+          <w:rFonts w:asciiTheme="majorHAnsi" w:hAnsiTheme="majorHAnsi" w:cstheme="majorHAnsi"/>
+          <w:strike/>
+          <w:lang w:val="es-MX"/>
+        </w:rPr>
+      </w:pPr>
+      <w:r>
+        <w:rPr>
+          <w:rFonts w:asciiTheme="majorHAnsi" w:hAnsiTheme="majorHAnsi" w:cstheme="majorHAnsi"/>
+          <w:strike/>
+          <w:lang w:val="es-MX"/>
+        </w:rPr>
+        <w:t xml:space="preserve">Tasa de desempleo en la población de 15 años o más por sexo, según Pueblos </w:t>
+      </w:r>
+      <w:r>
+        <w:rPr>
+          <w:rFonts w:asciiTheme="majorHAnsi" w:hAnsiTheme="majorHAnsi" w:cstheme="majorHAnsi"/>
+          <w:i/>
+          <w:iCs/>
+          <w:strike/>
+          <w:lang w:val="es-MX"/>
+        </w:rPr>
+        <w:t>(comparar 2018 y 2022)</w:t>
+      </w:r>
+    </w:p>
+    <w:p>
+      <w:pPr>
+        <w:pStyle w:val="Prrafodelista"/>
+        <w:numPr>
+          <w:ilvl w:val="1"/>
+          <w:numId w:val="2"/>
+        </w:numPr>
+        <w:ind w:left="993" w:hanging="633"/>
+        <w:rPr>
+          <w:rFonts w:asciiTheme="majorHAnsi" w:hAnsiTheme="majorHAnsi" w:cstheme="majorHAnsi"/>
+          <w:lang w:val="es-MX"/>
+        </w:rPr>
+      </w:pPr>
+      <w:r>
+        <w:rPr>
+          <w:rFonts w:asciiTheme="majorHAnsi" w:hAnsiTheme="majorHAnsi" w:cstheme="majorHAnsi"/>
+          <w:lang w:val="es-MX"/>
+        </w:rPr>
+        <w:t>Mujeres jefas de hogar por número de hijas/hijos en la PO</w:t>
+      </w:r>
+    </w:p>
+    <w:p>
+      <w:pPr>
+        <w:pStyle w:val="Prrafodelista"/>
+        <w:numPr>
+          <w:ilvl w:val="1"/>
+          <w:numId w:val="2"/>
+        </w:numPr>
+        <w:ind w:left="993" w:hanging="633"/>
+        <w:rPr>
+          <w:rFonts w:asciiTheme="majorHAnsi" w:hAnsiTheme="majorHAnsi" w:cstheme="majorHAnsi"/>
+          <w:lang w:val="es-MX"/>
+        </w:rPr>
+      </w:pPr>
+      <w:r>
+        <w:rPr>
+          <w:rFonts w:asciiTheme="majorHAnsi" w:hAnsiTheme="majorHAnsi" w:cstheme="majorHAnsi"/>
+          <w:lang w:val="es-MX"/>
+        </w:rPr>
+        <w:t>P</w:t>
+      </w:r>
+      <w:r>
+        <w:rPr>
+          <w:rFonts w:asciiTheme="majorHAnsi" w:hAnsiTheme="majorHAnsi" w:cstheme="majorHAnsi"/>
+          <w:lang w:val="es-MX"/>
+        </w:rPr>
+        <w:t>roporción</w:t>
+      </w:r>
+      <w:r>
+        <w:rPr>
+          <w:rFonts w:asciiTheme="majorHAnsi" w:hAnsiTheme="majorHAnsi" w:cstheme="majorHAnsi"/>
+          <w:lang w:val="es-MX"/>
+        </w:rPr>
+        <w:t xml:space="preserve"> de tiempo dedicado a quehaceres domésticos y cuidados no remunerados por sexo</w:t>
+      </w:r>
+      <w:r>
+        <w:rPr>
+          <w:rFonts w:asciiTheme="majorHAnsi" w:hAnsiTheme="majorHAnsi" w:cstheme="majorHAnsi"/>
+          <w:i/>
+          <w:iCs/>
+          <w:lang w:val="es-MX"/>
+        </w:rPr>
+        <w:t xml:space="preserve"> </w:t>
+      </w:r>
+      <w:r>
+        <w:rPr>
+          <w:rFonts w:asciiTheme="majorHAnsi" w:hAnsiTheme="majorHAnsi" w:cstheme="majorHAnsi"/>
+          <w:strike/>
+          <w:lang w:val="es-MX"/>
+        </w:rPr>
+        <w:t>Promedio de horas dedicadas a tareas domésticas no remuneradas por sexo</w:t>
+      </w:r>
+      <w:r>
+        <w:rPr>
+          <w:rFonts w:asciiTheme="majorHAnsi" w:hAnsiTheme="majorHAnsi" w:cstheme="majorHAnsi"/>
+          <w:i/>
+          <w:iCs/>
+          <w:lang w:val="es-MX"/>
+        </w:rPr>
         <w:t xml:space="preserve"> (ODS)</w:t>
       </w:r>
     </w:p>
     <w:p>
       <w:pPr>
-        <w:pStyle w:val="ListParagraph"/>
-        <w:numPr>
-          <w:ilvl w:val="1"/>
-          <w:numId w:val="2"/>
-        </w:numPr>
-        <w:rPr>
-          <w:rFonts w:asciiTheme="majorHAnsi" w:hAnsiTheme="majorHAnsi" w:cstheme="majorHAnsi"/>
-          <w:lang w:val="es-MX"/>
-        </w:rPr>
-      </w:pPr>
-      <w:r>
-        <w:rPr>
-          <w:rFonts w:asciiTheme="majorHAnsi" w:hAnsiTheme="majorHAnsi" w:cstheme="majorHAnsi"/>
+        <w:pStyle w:val="Prrafodelista"/>
+        <w:numPr>
+          <w:ilvl w:val="1"/>
+          <w:numId w:val="2"/>
+        </w:numPr>
+        <w:ind w:left="993" w:hanging="633"/>
+        <w:rPr>
+          <w:rFonts w:asciiTheme="majorHAnsi" w:hAnsiTheme="majorHAnsi" w:cstheme="majorHAnsi"/>
+          <w:lang w:val="es-MX"/>
+        </w:rPr>
+      </w:pPr>
+      <w:r>
+        <w:rPr>
+          <w:rFonts w:asciiTheme="majorHAnsi" w:hAnsiTheme="majorHAnsi" w:cstheme="majorHAnsi"/>
+          <w:lang w:val="es-MX"/>
+        </w:rPr>
+        <w:t>P</w:t>
+      </w:r>
+      <w:r>
+        <w:rPr>
+          <w:rFonts w:asciiTheme="majorHAnsi" w:hAnsiTheme="majorHAnsi" w:cstheme="majorHAnsi"/>
+          <w:lang w:val="es-MX"/>
+        </w:rPr>
+        <w:t>roporción</w:t>
+      </w:r>
+      <w:r>
+        <w:rPr>
+          <w:rFonts w:asciiTheme="majorHAnsi" w:hAnsiTheme="majorHAnsi" w:cstheme="majorHAnsi"/>
+          <w:lang w:val="es-MX"/>
+        </w:rPr>
+        <w:t xml:space="preserve"> de tiempo dedicado a quehaceres domésticos y de cuidados no remunerados por</w:t>
+      </w:r>
+      <w:r>
+        <w:rPr>
+          <w:rFonts w:asciiTheme="majorHAnsi" w:hAnsiTheme="majorHAnsi" w:cstheme="majorHAnsi"/>
+          <w:lang w:val="es-MX"/>
+        </w:rPr>
+        <w:t xml:space="preserve"> sexo y</w:t>
+      </w:r>
+      <w:r>
+        <w:rPr>
+          <w:rFonts w:asciiTheme="majorHAnsi" w:hAnsiTheme="majorHAnsi" w:cstheme="majorHAnsi"/>
+          <w:lang w:val="es-MX"/>
+        </w:rPr>
+        <w:t xml:space="preserve"> grupos de edad. </w:t>
+      </w:r>
+      <w:r>
+        <w:rPr>
+          <w:rFonts w:asciiTheme="majorHAnsi" w:hAnsiTheme="majorHAnsi" w:cstheme="majorHAnsi"/>
+          <w:strike/>
           <w:lang w:val="es-MX"/>
         </w:rPr>
         <w:t>Distribución de tareas no remuneradas en el hogar por sexo</w:t>
@@ -2029,7 +2191,7 @@
     </w:p>
     <w:p>
       <w:pPr>
-        <w:pStyle w:val="Heading2"/>
+        <w:pStyle w:val="Ttulo2"/>
         <w:numPr>
           <w:ilvl w:val="0"/>
           <w:numId w:val="2"/>
@@ -2057,7 +2219,7 @@
     </w:p>
     <w:p>
       <w:pPr>
-        <w:pStyle w:val="ListParagraph"/>
+        <w:pStyle w:val="Prrafodelista"/>
         <w:numPr>
           <w:ilvl w:val="1"/>
           <w:numId w:val="2"/>
@@ -2086,7 +2248,7 @@
     </w:p>
     <w:p>
       <w:pPr>
-        <w:pStyle w:val="ListParagraph"/>
+        <w:pStyle w:val="Prrafodelista"/>
         <w:numPr>
           <w:ilvl w:val="1"/>
           <w:numId w:val="2"/>
@@ -2106,7 +2268,7 @@
     </w:p>
     <w:p>
       <w:pPr>
-        <w:pStyle w:val="ListParagraph"/>
+        <w:pStyle w:val="Prrafodelista"/>
         <w:numPr>
           <w:ilvl w:val="1"/>
           <w:numId w:val="2"/>
@@ -2126,7 +2288,7 @@
     </w:p>
     <w:p>
       <w:pPr>
-        <w:pStyle w:val="ListParagraph"/>
+        <w:pStyle w:val="Prrafodelista"/>
         <w:numPr>
           <w:ilvl w:val="1"/>
           <w:numId w:val="2"/>
@@ -2146,7 +2308,7 @@
     </w:p>
     <w:p>
       <w:pPr>
-        <w:pStyle w:val="ListParagraph"/>
+        <w:pStyle w:val="Prrafodelista"/>
         <w:numPr>
           <w:ilvl w:val="1"/>
           <w:numId w:val="2"/>
@@ -2175,7 +2337,7 @@
     </w:p>
     <w:p>
       <w:pPr>
-        <w:pStyle w:val="ListParagraph"/>
+        <w:pStyle w:val="Prrafodelista"/>
         <w:numPr>
           <w:ilvl w:val="1"/>
           <w:numId w:val="2"/>
@@ -2195,7 +2357,7 @@
     </w:p>
     <w:p>
       <w:pPr>
-        <w:pStyle w:val="ListParagraph"/>
+        <w:pStyle w:val="Prrafodelista"/>
         <w:numPr>
           <w:ilvl w:val="1"/>
           <w:numId w:val="2"/>
@@ -2215,7 +2377,7 @@
     </w:p>
     <w:p>
       <w:pPr>
-        <w:pStyle w:val="ListParagraph"/>
+        <w:pStyle w:val="Prrafodelista"/>
         <w:numPr>
           <w:ilvl w:val="1"/>
           <w:numId w:val="2"/>
@@ -2235,7 +2397,7 @@
     </w:p>
     <w:p>
       <w:pPr>
-        <w:pStyle w:val="ListParagraph"/>
+        <w:pStyle w:val="Prrafodelista"/>
         <w:numPr>
           <w:ilvl w:val="1"/>
           <w:numId w:val="2"/>
@@ -2255,7 +2417,7 @@
     </w:p>
     <w:p>
       <w:pPr>
-        <w:pStyle w:val="ListParagraph"/>
+        <w:pStyle w:val="Prrafodelista"/>
         <w:numPr>
           <w:ilvl w:val="1"/>
           <w:numId w:val="2"/>
@@ -2275,7 +2437,7 @@
     </w:p>
     <w:p>
       <w:pPr>
-        <w:pStyle w:val="ListParagraph"/>
+        <w:pStyle w:val="Prrafodelista"/>
         <w:numPr>
           <w:ilvl w:val="1"/>
           <w:numId w:val="2"/>
@@ -2304,7 +2466,7 @@
     </w:p>
     <w:p>
       <w:pPr>
-        <w:pStyle w:val="ListParagraph"/>
+        <w:pStyle w:val="Prrafodelista"/>
         <w:numPr>
           <w:ilvl w:val="1"/>
           <w:numId w:val="2"/>
@@ -2333,7 +2495,7 @@
     </w:p>
     <w:p>
       <w:pPr>
-        <w:pStyle w:val="ListParagraph"/>
+        <w:pStyle w:val="Prrafodelista"/>
         <w:numPr>
           <w:ilvl w:val="1"/>
           <w:numId w:val="2"/>
@@ -2362,7 +2524,7 @@
     </w:p>
     <w:p>
       <w:pPr>
-        <w:pStyle w:val="ListParagraph"/>
+        <w:pStyle w:val="Prrafodelista"/>
         <w:numPr>
           <w:ilvl w:val="1"/>
           <w:numId w:val="2"/>
@@ -2391,7 +2553,7 @@
     </w:p>
     <w:p>
       <w:pPr>
-        <w:pStyle w:val="ListParagraph"/>
+        <w:pStyle w:val="Prrafodelista"/>
         <w:numPr>
           <w:ilvl w:val="1"/>
           <w:numId w:val="2"/>
@@ -2420,7 +2582,7 @@
     </w:p>
     <w:p>
       <w:pPr>
-        <w:pStyle w:val="ListParagraph"/>
+        <w:pStyle w:val="Prrafodelista"/>
         <w:numPr>
           <w:ilvl w:val="1"/>
           <w:numId w:val="2"/>
@@ -2449,7 +2611,7 @@
     </w:p>
     <w:p>
       <w:pPr>
-        <w:pStyle w:val="Heading2"/>
+        <w:pStyle w:val="Ttulo2"/>
         <w:numPr>
           <w:ilvl w:val="0"/>
           <w:numId w:val="2"/>
@@ -2472,12 +2634,13 @@
           <w:szCs w:val="30"/>
           <w:lang w:val="es-MX"/>
         </w:rPr>
+        <w:lastRenderedPageBreak/>
         <w:t>Participación sociopolítica</w:t>
       </w:r>
     </w:p>
     <w:p>
       <w:pPr>
-        <w:pStyle w:val="ListParagraph"/>
+        <w:pStyle w:val="Prrafodelista"/>
         <w:numPr>
           <w:ilvl w:val="1"/>
           <w:numId w:val="2"/>
@@ -2506,7 +2669,7 @@
     </w:p>
     <w:p>
       <w:pPr>
-        <w:pStyle w:val="ListParagraph"/>
+        <w:pStyle w:val="Prrafodelista"/>
         <w:numPr>
           <w:ilvl w:val="1"/>
           <w:numId w:val="2"/>
@@ -2535,7 +2698,7 @@
     </w:p>
     <w:p>
       <w:pPr>
-        <w:pStyle w:val="ListParagraph"/>
+        <w:pStyle w:val="Prrafodelista"/>
         <w:numPr>
           <w:ilvl w:val="1"/>
           <w:numId w:val="2"/>
@@ -2564,22 +2727,21 @@
     </w:p>
     <w:p>
       <w:pPr>
-        <w:pStyle w:val="ListParagraph"/>
-        <w:numPr>
-          <w:ilvl w:val="1"/>
-          <w:numId w:val="2"/>
-        </w:numPr>
-        <w:rPr>
-          <w:rFonts w:asciiTheme="majorHAnsi" w:hAnsiTheme="majorHAnsi" w:cstheme="majorHAnsi"/>
-          <w:lang w:val="es-MX"/>
-        </w:rPr>
-      </w:pPr>
-      <w:r>
-        <w:rPr>
-          <w:rFonts w:asciiTheme="majorHAnsi" w:hAnsiTheme="majorHAnsi" w:cstheme="majorHAnsi"/>
-          <w:lang w:val="es-MX"/>
-        </w:rPr>
-        <w:lastRenderedPageBreak/>
+        <w:pStyle w:val="Prrafodelista"/>
+        <w:numPr>
+          <w:ilvl w:val="1"/>
+          <w:numId w:val="2"/>
+        </w:numPr>
+        <w:rPr>
+          <w:rFonts w:asciiTheme="majorHAnsi" w:hAnsiTheme="majorHAnsi" w:cstheme="majorHAnsi"/>
+          <w:lang w:val="es-MX"/>
+        </w:rPr>
+      </w:pPr>
+      <w:r>
+        <w:rPr>
+          <w:rFonts w:asciiTheme="majorHAnsi" w:hAnsiTheme="majorHAnsi" w:cstheme="majorHAnsi"/>
+          <w:lang w:val="es-MX"/>
+        </w:rPr>
         <w:t xml:space="preserve">Mujeres magistradas en el Organismo Judicial </w:t>
       </w:r>
       <w:r>
@@ -2594,7 +2756,7 @@
     </w:p>
     <w:p>
       <w:pPr>
-        <w:pStyle w:val="ListParagraph"/>
+        <w:pStyle w:val="Prrafodelista"/>
         <w:numPr>
           <w:ilvl w:val="1"/>
           <w:numId w:val="2"/>
@@ -2623,7 +2785,7 @@
     </w:p>
     <w:p>
       <w:pPr>
-        <w:pStyle w:val="ListParagraph"/>
+        <w:pStyle w:val="Prrafodelista"/>
         <w:numPr>
           <w:ilvl w:val="1"/>
           <w:numId w:val="2"/>
@@ -2652,7 +2814,7 @@
     </w:p>
     <w:p>
       <w:pPr>
-        <w:pStyle w:val="ListParagraph"/>
+        <w:pStyle w:val="Prrafodelista"/>
         <w:numPr>
           <w:ilvl w:val="1"/>
           <w:numId w:val="2"/>
@@ -2681,7 +2843,7 @@
     </w:p>
     <w:p>
       <w:pPr>
-        <w:pStyle w:val="ListParagraph"/>
+        <w:pStyle w:val="Prrafodelista"/>
         <w:numPr>
           <w:ilvl w:val="1"/>
           <w:numId w:val="2"/>
@@ -2710,7 +2872,7 @@
     </w:p>
     <w:p>
       <w:pPr>
-        <w:pStyle w:val="ListParagraph"/>
+        <w:pStyle w:val="Prrafodelista"/>
         <w:numPr>
           <w:ilvl w:val="1"/>
           <w:numId w:val="2"/>
@@ -2739,7 +2901,7 @@
     </w:p>
     <w:p>
       <w:pPr>
-        <w:pStyle w:val="ListParagraph"/>
+        <w:pStyle w:val="Prrafodelista"/>
         <w:numPr>
           <w:ilvl w:val="1"/>
           <w:numId w:val="2"/>
@@ -2785,11 +2947,11 @@
   <w:comment w:id="0" w:author="Paula Natalia Galvez Molina" w:date="2023-04-18T07:46:00Z" w:initials="PNGM">
     <w:p>
       <w:pPr>
-        <w:pStyle w:val="CommentText"/>
-      </w:pPr>
-      <w:r>
-        <w:rPr>
-          <w:rStyle w:val="CommentReference"/>
+        <w:pStyle w:val="Textocomentario"/>
+      </w:pPr>
+      <w:r>
+        <w:rPr>
+          <w:rStyle w:val="Refdecomentario"/>
         </w:rPr>
         <w:annotationRef/>
       </w:r>
@@ -2848,7 +3010,7 @@
 <w:ftr xmlns:wpc="http://schemas.microsoft.com/office/word/2010/wordprocessingCanvas" xmlns:cx="http://schemas.microsoft.com/office/drawing/2014/chartex" xmlns:cx1="http://schemas.microsoft.com/office/drawing/2015/9/8/chartex" xmlns:cx2="http://schemas.microsoft.com/office/drawing/2015/10/21/chartex" xmlns:cx3="http://schemas.microsoft.com/office/drawing/2016/5/9/chartex" xmlns:cx4="http://schemas.microsoft.com/office/drawing/2016/5/10/chartex" xmlns:cx5="http://schemas.microsoft.com/office/drawing/2016/5/11/chartex" xmlns:cx6="http://schemas.microsoft.com/office/drawing/2016/5/12/chartex" xmlns:cx7="http://schemas.microsoft.com/office/drawing/2016/5/13/chartex" xmlns:cx8="http://schemas.microsoft.com/office/drawing/2016/5/14/chartex" xmlns:mc="http://schemas.openxmlformats.org/markup-compatibility/2006" xmlns:aink="http://schemas.microsoft.com/office/drawing/2016/ink" xmlns:am3d="http://schemas.microsoft.com/office/drawing/2017/model3d" xmlns:o="urn:schemas-microsoft-com:office:office" xmlns:oel="http://schemas.microsoft.com/office/2019/extlst" xmlns:r="http://schemas.openxmlformats.org/officeDocument/2006/relationships" xmlns:m="http://schemas.openxmlformats.org/officeDocument/2006/math" xmlns:v="urn:schemas-microsoft-com:vml" xmlns:wp14="http://schemas.microsoft.com/office/word/2010/wordprocessingDrawing" xmlns:wp="http://schemas.openxmlformats.org/drawingml/2006/wordprocessingDrawing" xmlns:w10="urn:schemas-microsoft-com:office:word" xmlns:w="http://schemas.openxmlformats.org/wordprocessingml/2006/main" xmlns:w14="http://schemas.microsoft.com/office/word/2010/wordml" xmlns:w15="http://schemas.microsoft.com/office/word/2012/wordml" xmlns:w16cex="http://schemas.microsoft.com/office/word/2018/wordml/cex" xmlns:w16cid="http://schemas.microsoft.com/office/word/2016/wordml/cid" xmlns:w16="http://schemas.microsoft.com/office/word/2018/wordml" xmlns:w16du="http://schemas.microsoft.com/office/word/2023/wordml/word16du" xmlns:w16sdtdh="http://schemas.microsoft.com/office/word/2020/wordml/sdtdatahash" xmlns:w16se="http://schemas.microsoft.com/office/word/2015/wordml/symex" xmlns:wpg="http://schemas.microsoft.com/office/word/2010/wordprocessingGroup" xmlns:wpi="http://schemas.microsoft.com/office/word/2010/wordprocessingInk" xmlns:wne="http://schemas.microsoft.com/office/word/2006/wordml" xmlns:wps="http://schemas.microsoft.com/office/word/2010/wordprocessingShape" mc:Ignorable="w14 w15 w16se w16cid w16 w16cex w16sdtdh wp14">
   <w:p>
     <w:pPr>
-      <w:pStyle w:val="Footer"/>
+      <w:pStyle w:val="Piedepgina"/>
       <w:jc w:val="center"/>
     </w:pPr>
     <w:r>
@@ -2930,7 +3092,7 @@
 <w:hdr xmlns:wpc="http://schemas.microsoft.com/office/word/2010/wordprocessingCanvas" xmlns:cx="http://schemas.microsoft.com/office/drawing/2014/chartex" xmlns:cx1="http://schemas.microsoft.com/office/drawing/2015/9/8/chartex" xmlns:cx2="http://schemas.microsoft.com/office/drawing/2015/10/21/chartex" xmlns:cx3="http://schemas.microsoft.com/office/drawing/2016/5/9/chartex" xmlns:cx4="http://schemas.microsoft.com/office/drawing/2016/5/10/chartex" xmlns:cx5="http://schemas.microsoft.com/office/drawing/2016/5/11/chartex" xmlns:cx6="http://schemas.microsoft.com/office/drawing/2016/5/12/chartex" xmlns:cx7="http://schemas.microsoft.com/office/drawing/2016/5/13/chartex" xmlns:cx8="http://schemas.microsoft.com/office/drawing/2016/5/14/chartex" xmlns:mc="http://schemas.openxmlformats.org/markup-compatibility/2006" xmlns:aink="http://schemas.microsoft.com/office/drawing/2016/ink" xmlns:am3d="http://schemas.microsoft.com/office/drawing/2017/model3d" xmlns:o="urn:schemas-microsoft-com:office:office" xmlns:oel="http://schemas.microsoft.com/office/2019/extlst" xmlns:r="http://schemas.openxmlformats.org/officeDocument/2006/relationships" xmlns:m="http://schemas.openxmlformats.org/officeDocument/2006/math" xmlns:v="urn:schemas-microsoft-com:vml" xmlns:wp14="http://schemas.microsoft.com/office/word/2010/wordprocessingDrawing" xmlns:wp="http://schemas.openxmlformats.org/drawingml/2006/wordprocessingDrawing" xmlns:w10="urn:schemas-microsoft-com:office:word" xmlns:w="http://schemas.openxmlformats.org/wordprocessingml/2006/main" xmlns:w14="http://schemas.microsoft.com/office/word/2010/wordml" xmlns:w15="http://schemas.microsoft.com/office/word/2012/wordml" xmlns:w16cex="http://schemas.microsoft.com/office/word/2018/wordml/cex" xmlns:w16cid="http://schemas.microsoft.com/office/word/2016/wordml/cid" xmlns:w16="http://schemas.microsoft.com/office/word/2018/wordml" xmlns:w16du="http://schemas.microsoft.com/office/word/2023/wordml/word16du" xmlns:w16sdtdh="http://schemas.microsoft.com/office/word/2020/wordml/sdtdatahash" xmlns:w16se="http://schemas.microsoft.com/office/word/2015/wordml/symex" xmlns:wpg="http://schemas.microsoft.com/office/word/2010/wordprocessingGroup" xmlns:wpi="http://schemas.microsoft.com/office/word/2010/wordprocessingInk" xmlns:wne="http://schemas.microsoft.com/office/word/2006/wordml" xmlns:wps="http://schemas.microsoft.com/office/word/2010/wordprocessingShape" mc:Ignorable="w14 w15 w16se w16cid w16 w16cex w16sdtdh wp14">
   <w:p>
     <w:pPr>
-      <w:pStyle w:val="Header"/>
+      <w:pStyle w:val="Encabezado"/>
       <w:ind w:hanging="1418"/>
     </w:pPr>
     <w:r>
@@ -3612,11 +3774,11 @@
     <w:name w:val="Normal"/>
     <w:qFormat/>
   </w:style>
-  <w:style w:type="paragraph" w:styleId="Heading2">
+  <w:style w:type="paragraph" w:styleId="Ttulo2">
     <w:name w:val="heading 2"/>
     <w:basedOn w:val="Normal"/>
     <w:next w:val="Normal"/>
-    <w:link w:val="Heading2Char"/>
+    <w:link w:val="Ttulo2Car"/>
     <w:uiPriority w:val="9"/>
     <w:unhideWhenUsed/>
     <w:qFormat/>
@@ -3635,13 +3797,12 @@
       <w:lang w:val="es-GT"/>
     </w:rPr>
   </w:style>
-  <w:style w:type="character" w:default="1" w:styleId="DefaultParagraphFont">
+  <w:style w:type="character" w:default="1" w:styleId="Fuentedeprrafopredeter">
     <w:name w:val="Default Paragraph Font"/>
     <w:uiPriority w:val="1"/>
-    <w:semiHidden/>
     <w:unhideWhenUsed/>
   </w:style>
-  <w:style w:type="table" w:default="1" w:styleId="TableNormal">
+  <w:style w:type="table" w:default="1" w:styleId="Tablanormal">
     <w:name w:val="Normal Table"/>
     <w:uiPriority w:val="99"/>
     <w:semiHidden/>
@@ -3656,16 +3817,16 @@
       </w:tblCellMar>
     </w:tblPr>
   </w:style>
-  <w:style w:type="numbering" w:default="1" w:styleId="NoList">
+  <w:style w:type="numbering" w:default="1" w:styleId="Sinlista">
     <w:name w:val="No List"/>
     <w:uiPriority w:val="99"/>
     <w:semiHidden/>
     <w:unhideWhenUsed/>
   </w:style>
-  <w:style w:type="paragraph" w:styleId="Header">
+  <w:style w:type="paragraph" w:styleId="Encabezado">
     <w:name w:val="header"/>
     <w:basedOn w:val="Normal"/>
-    <w:link w:val="HeaderChar"/>
+    <w:link w:val="EncabezadoCar"/>
     <w:uiPriority w:val="99"/>
     <w:unhideWhenUsed/>
     <w:rsid w:val="002417DE"/>
@@ -3677,17 +3838,17 @@
       <w:spacing w:after="0" w:line="240" w:lineRule="auto"/>
     </w:pPr>
   </w:style>
-  <w:style w:type="character" w:customStyle="1" w:styleId="HeaderChar">
-    <w:name w:val="Header Char"/>
-    <w:basedOn w:val="DefaultParagraphFont"/>
-    <w:link w:val="Header"/>
+  <w:style w:type="character" w:customStyle="1" w:styleId="EncabezadoCar">
+    <w:name w:val="Encabezado Car"/>
+    <w:basedOn w:val="Fuentedeprrafopredeter"/>
+    <w:link w:val="Encabezado"/>
     <w:uiPriority w:val="99"/>
     <w:rsid w:val="002417DE"/>
   </w:style>
-  <w:style w:type="paragraph" w:styleId="Footer">
+  <w:style w:type="paragraph" w:styleId="Piedepgina">
     <w:name w:val="footer"/>
     <w:basedOn w:val="Normal"/>
-    <w:link w:val="FooterChar"/>
+    <w:link w:val="PiedepginaCar"/>
     <w:uiPriority w:val="99"/>
     <w:unhideWhenUsed/>
     <w:rsid w:val="002417DE"/>
@@ -3699,17 +3860,17 @@
       <w:spacing w:after="0" w:line="240" w:lineRule="auto"/>
     </w:pPr>
   </w:style>
-  <w:style w:type="character" w:customStyle="1" w:styleId="FooterChar">
-    <w:name w:val="Footer Char"/>
-    <w:basedOn w:val="DefaultParagraphFont"/>
-    <w:link w:val="Footer"/>
+  <w:style w:type="character" w:customStyle="1" w:styleId="PiedepginaCar">
+    <w:name w:val="Pie de página Car"/>
+    <w:basedOn w:val="Fuentedeprrafopredeter"/>
+    <w:link w:val="Piedepgina"/>
     <w:uiPriority w:val="99"/>
     <w:rsid w:val="002417DE"/>
   </w:style>
-  <w:style w:type="character" w:customStyle="1" w:styleId="Heading2Char">
-    <w:name w:val="Heading 2 Char"/>
-    <w:basedOn w:val="DefaultParagraphFont"/>
-    <w:link w:val="Heading2"/>
+  <w:style w:type="character" w:customStyle="1" w:styleId="Ttulo2Car">
+    <w:name w:val="Título 2 Car"/>
+    <w:basedOn w:val="Fuentedeprrafopredeter"/>
+    <w:link w:val="Ttulo2"/>
     <w:uiPriority w:val="9"/>
     <w:rsid w:val="00A54C0B"/>
     <w:rPr>
@@ -3720,7 +3881,7 @@
       <w:lang w:val="es-GT"/>
     </w:rPr>
   </w:style>
-  <w:style w:type="paragraph" w:styleId="ListParagraph">
+  <w:style w:type="paragraph" w:styleId="Prrafodelista">
     <w:name w:val="List Paragraph"/>
     <w:basedOn w:val="Normal"/>
     <w:uiPriority w:val="34"/>
@@ -3734,9 +3895,9 @@
       <w:lang w:val="es-GT"/>
     </w:rPr>
   </w:style>
-  <w:style w:type="character" w:styleId="CommentReference">
+  <w:style w:type="character" w:styleId="Refdecomentario">
     <w:name w:val="annotation reference"/>
-    <w:basedOn w:val="DefaultParagraphFont"/>
+    <w:basedOn w:val="Fuentedeprrafopredeter"/>
     <w:uiPriority w:val="99"/>
     <w:semiHidden/>
     <w:unhideWhenUsed/>
@@ -3746,10 +3907,10 @@
       <w:szCs w:val="16"/>
     </w:rPr>
   </w:style>
-  <w:style w:type="paragraph" w:styleId="CommentText">
+  <w:style w:type="paragraph" w:styleId="Textocomentario">
     <w:name w:val="annotation text"/>
     <w:basedOn w:val="Normal"/>
-    <w:link w:val="CommentTextChar"/>
+    <w:link w:val="TextocomentarioCar"/>
     <w:uiPriority w:val="99"/>
     <w:unhideWhenUsed/>
     <w:rsid w:val="00A54C0B"/>
@@ -3762,10 +3923,10 @@
       <w:lang w:val="es-GT"/>
     </w:rPr>
   </w:style>
-  <w:style w:type="character" w:customStyle="1" w:styleId="CommentTextChar">
-    <w:name w:val="Comment Text Char"/>
-    <w:basedOn w:val="DefaultParagraphFont"/>
-    <w:link w:val="CommentText"/>
+  <w:style w:type="character" w:customStyle="1" w:styleId="TextocomentarioCar">
+    <w:name w:val="Texto comentario Car"/>
+    <w:basedOn w:val="Fuentedeprrafopredeter"/>
+    <w:link w:val="Textocomentario"/>
     <w:uiPriority w:val="99"/>
     <w:rsid w:val="00A54C0B"/>
     <w:rPr>
@@ -3774,9 +3935,9 @@
       <w:lang w:val="es-GT"/>
     </w:rPr>
   </w:style>
-  <w:style w:type="character" w:styleId="Hyperlink">
+  <w:style w:type="character" w:styleId="Hipervnculo">
     <w:name w:val="Hyperlink"/>
-    <w:basedOn w:val="DefaultParagraphFont"/>
+    <w:basedOn w:val="Fuentedeprrafopredeter"/>
     <w:uiPriority w:val="99"/>
     <w:unhideWhenUsed/>
     <w:rsid w:val="00A54C0B"/>
@@ -3785,11 +3946,11 @@
       <w:u w:val="single"/>
     </w:rPr>
   </w:style>
-  <w:style w:type="paragraph" w:styleId="CommentSubject">
+  <w:style w:type="paragraph" w:styleId="Asuntodelcomentario">
     <w:name w:val="annotation subject"/>
-    <w:basedOn w:val="CommentText"/>
-    <w:next w:val="CommentText"/>
-    <w:link w:val="CommentSubjectChar"/>
+    <w:basedOn w:val="Textocomentario"/>
+    <w:next w:val="Textocomentario"/>
+    <w:link w:val="AsuntodelcomentarioCar"/>
     <w:uiPriority w:val="99"/>
     <w:semiHidden/>
     <w:unhideWhenUsed/>
@@ -3800,10 +3961,10 @@
       <w:lang w:val="en-US"/>
     </w:rPr>
   </w:style>
-  <w:style w:type="character" w:customStyle="1" w:styleId="CommentSubjectChar">
-    <w:name w:val="Comment Subject Char"/>
-    <w:basedOn w:val="CommentTextChar"/>
-    <w:link w:val="CommentSubject"/>
+  <w:style w:type="character" w:customStyle="1" w:styleId="AsuntodelcomentarioCar">
+    <w:name w:val="Asunto del comentario Car"/>
+    <w:basedOn w:val="TextocomentarioCar"/>
+    <w:link w:val="Asuntodelcomentario"/>
     <w:uiPriority w:val="99"/>
     <w:semiHidden/>
     <w:rsid w:val="00476E3F"/>

</xml_diff>

<commit_message>
Arregla ortografía y descripciones cap. 4
</commit_message>
<xml_diff>
--- a/Listado Indicadores/Propuesta Compendio Estadístico Con Enfoque de Género 2022.docx
+++ b/Listado Indicadores/Propuesta Compendio Estadístico Con Enfoque de Género 2022.docx
@@ -231,7 +231,7 @@
     </w:sdt>
     <w:p>
       <w:pPr>
-        <w:pStyle w:val="Ttulo2"/>
+        <w:pStyle w:val="Heading2"/>
         <w:numPr>
           <w:ilvl w:val="0"/>
           <w:numId w:val="1"/>
@@ -256,7 +256,7 @@
     </w:p>
     <w:p>
       <w:pPr>
-        <w:pStyle w:val="Prrafodelista"/>
+        <w:pStyle w:val="ListParagraph"/>
         <w:numPr>
           <w:ilvl w:val="1"/>
           <w:numId w:val="1"/>
@@ -283,7 +283,7 @@
     </w:p>
     <w:p>
       <w:pPr>
-        <w:pStyle w:val="Prrafodelista"/>
+        <w:pStyle w:val="ListParagraph"/>
         <w:numPr>
           <w:ilvl w:val="1"/>
           <w:numId w:val="1"/>
@@ -303,7 +303,7 @@
     </w:p>
     <w:p>
       <w:pPr>
-        <w:pStyle w:val="Prrafodelista"/>
+        <w:pStyle w:val="ListParagraph"/>
         <w:numPr>
           <w:ilvl w:val="1"/>
           <w:numId w:val="1"/>
@@ -323,7 +323,7 @@
     </w:p>
     <w:p>
       <w:pPr>
-        <w:pStyle w:val="Prrafodelista"/>
+        <w:pStyle w:val="ListParagraph"/>
         <w:numPr>
           <w:ilvl w:val="1"/>
           <w:numId w:val="1"/>
@@ -343,7 +343,7 @@
     </w:p>
     <w:p>
       <w:pPr>
-        <w:pStyle w:val="Prrafodelista"/>
+        <w:pStyle w:val="ListParagraph"/>
         <w:numPr>
           <w:ilvl w:val="1"/>
           <w:numId w:val="1"/>
@@ -365,7 +365,7 @@
     </w:p>
     <w:p>
       <w:pPr>
-        <w:pStyle w:val="Prrafodelista"/>
+        <w:pStyle w:val="ListParagraph"/>
         <w:numPr>
           <w:ilvl w:val="1"/>
           <w:numId w:val="1"/>
@@ -385,7 +385,7 @@
     </w:p>
     <w:p>
       <w:pPr>
-        <w:pStyle w:val="Prrafodelista"/>
+        <w:pStyle w:val="ListParagraph"/>
         <w:numPr>
           <w:ilvl w:val="1"/>
           <w:numId w:val="1"/>
@@ -405,7 +405,7 @@
     </w:p>
     <w:p>
       <w:pPr>
-        <w:pStyle w:val="Prrafodelista"/>
+        <w:pStyle w:val="ListParagraph"/>
         <w:numPr>
           <w:ilvl w:val="1"/>
           <w:numId w:val="1"/>
@@ -425,7 +425,7 @@
     </w:p>
     <w:p>
       <w:pPr>
-        <w:pStyle w:val="Prrafodelista"/>
+        <w:pStyle w:val="ListParagraph"/>
         <w:numPr>
           <w:ilvl w:val="1"/>
           <w:numId w:val="1"/>
@@ -461,7 +461,7 @@
     </w:p>
     <w:p>
       <w:pPr>
-        <w:pStyle w:val="Prrafodelista"/>
+        <w:pStyle w:val="ListParagraph"/>
         <w:numPr>
           <w:ilvl w:val="1"/>
           <w:numId w:val="1"/>
@@ -490,7 +490,7 @@
     </w:p>
     <w:p>
       <w:pPr>
-        <w:pStyle w:val="Prrafodelista"/>
+        <w:pStyle w:val="ListParagraph"/>
         <w:numPr>
           <w:ilvl w:val="1"/>
           <w:numId w:val="1"/>
@@ -510,7 +510,7 @@
     </w:p>
     <w:p>
       <w:pPr>
-        <w:pStyle w:val="Prrafodelista"/>
+        <w:pStyle w:val="ListParagraph"/>
         <w:numPr>
           <w:ilvl w:val="1"/>
           <w:numId w:val="1"/>
@@ -530,7 +530,7 @@
     </w:p>
     <w:p>
       <w:pPr>
-        <w:pStyle w:val="Prrafodelista"/>
+        <w:pStyle w:val="ListParagraph"/>
         <w:numPr>
           <w:ilvl w:val="1"/>
           <w:numId w:val="1"/>
@@ -552,7 +552,7 @@
     </w:p>
     <w:p>
       <w:pPr>
-        <w:pStyle w:val="Prrafodelista"/>
+        <w:pStyle w:val="ListParagraph"/>
         <w:numPr>
           <w:ilvl w:val="1"/>
           <w:numId w:val="1"/>
@@ -574,7 +574,7 @@
     </w:p>
     <w:p>
       <w:pPr>
-        <w:pStyle w:val="Prrafodelista"/>
+        <w:pStyle w:val="ListParagraph"/>
         <w:numPr>
           <w:ilvl w:val="1"/>
           <w:numId w:val="1"/>
@@ -605,7 +605,7 @@
       <w:commentRangeEnd w:id="0"/>
       <w:r>
         <w:rPr>
-          <w:rStyle w:val="Refdecomentario"/>
+          <w:rStyle w:val="CommentReference"/>
           <w:strike/>
         </w:rPr>
         <w:commentReference w:id="0"/>
@@ -628,7 +628,7 @@
     </w:p>
     <w:p>
       <w:pPr>
-        <w:pStyle w:val="Prrafodelista"/>
+        <w:pStyle w:val="ListParagraph"/>
         <w:numPr>
           <w:ilvl w:val="1"/>
           <w:numId w:val="1"/>
@@ -655,7 +655,7 @@
     </w:p>
     <w:p>
       <w:pPr>
-        <w:pStyle w:val="Prrafodelista"/>
+        <w:pStyle w:val="ListParagraph"/>
         <w:numPr>
           <w:ilvl w:val="1"/>
           <w:numId w:val="1"/>
@@ -675,7 +675,7 @@
     </w:p>
     <w:p>
       <w:pPr>
-        <w:pStyle w:val="Ttulo2"/>
+        <w:pStyle w:val="Heading2"/>
         <w:numPr>
           <w:ilvl w:val="0"/>
           <w:numId w:val="1"/>
@@ -699,7 +699,7 @@
     </w:p>
     <w:p>
       <w:pPr>
-        <w:pStyle w:val="Prrafodelista"/>
+        <w:pStyle w:val="ListParagraph"/>
         <w:numPr>
           <w:ilvl w:val="1"/>
           <w:numId w:val="1"/>
@@ -731,7 +731,7 @@
     </w:p>
     <w:p>
       <w:pPr>
-        <w:pStyle w:val="Prrafodelista"/>
+        <w:pStyle w:val="ListParagraph"/>
         <w:numPr>
           <w:ilvl w:val="1"/>
           <w:numId w:val="1"/>
@@ -751,7 +751,7 @@
     </w:p>
     <w:p>
       <w:pPr>
-        <w:pStyle w:val="Prrafodelista"/>
+        <w:pStyle w:val="ListParagraph"/>
         <w:numPr>
           <w:ilvl w:val="1"/>
           <w:numId w:val="1"/>
@@ -771,7 +771,7 @@
     </w:p>
     <w:p>
       <w:pPr>
-        <w:pStyle w:val="Prrafodelista"/>
+        <w:pStyle w:val="ListParagraph"/>
         <w:numPr>
           <w:ilvl w:val="1"/>
           <w:numId w:val="1"/>
@@ -793,7 +793,7 @@
     </w:p>
     <w:p>
       <w:pPr>
-        <w:pStyle w:val="Prrafodelista"/>
+        <w:pStyle w:val="ListParagraph"/>
         <w:numPr>
           <w:ilvl w:val="1"/>
           <w:numId w:val="1"/>
@@ -822,7 +822,7 @@
     </w:p>
     <w:p>
       <w:pPr>
-        <w:pStyle w:val="Prrafodelista"/>
+        <w:pStyle w:val="ListParagraph"/>
         <w:numPr>
           <w:ilvl w:val="1"/>
           <w:numId w:val="1"/>
@@ -842,7 +842,7 @@
     </w:p>
     <w:p>
       <w:pPr>
-        <w:pStyle w:val="Prrafodelista"/>
+        <w:pStyle w:val="ListParagraph"/>
         <w:numPr>
           <w:ilvl w:val="1"/>
           <w:numId w:val="1"/>
@@ -862,7 +862,7 @@
     </w:p>
     <w:p>
       <w:pPr>
-        <w:pStyle w:val="Prrafodelista"/>
+        <w:pStyle w:val="ListParagraph"/>
         <w:numPr>
           <w:ilvl w:val="1"/>
           <w:numId w:val="1"/>
@@ -882,7 +882,7 @@
     </w:p>
     <w:p>
       <w:pPr>
-        <w:pStyle w:val="Prrafodelista"/>
+        <w:pStyle w:val="ListParagraph"/>
         <w:numPr>
           <w:ilvl w:val="1"/>
           <w:numId w:val="1"/>
@@ -911,7 +911,7 @@
     </w:p>
     <w:p>
       <w:pPr>
-        <w:pStyle w:val="Prrafodelista"/>
+        <w:pStyle w:val="ListParagraph"/>
         <w:numPr>
           <w:ilvl w:val="1"/>
           <w:numId w:val="1"/>
@@ -957,7 +957,7 @@
     </w:p>
     <w:p>
       <w:pPr>
-        <w:pStyle w:val="Prrafodelista"/>
+        <w:pStyle w:val="ListParagraph"/>
         <w:numPr>
           <w:ilvl w:val="1"/>
           <w:numId w:val="1"/>
@@ -979,7 +979,7 @@
     </w:p>
     <w:p>
       <w:pPr>
-        <w:pStyle w:val="Prrafodelista"/>
+        <w:pStyle w:val="ListParagraph"/>
         <w:numPr>
           <w:ilvl w:val="1"/>
           <w:numId w:val="1"/>
@@ -1008,7 +1008,7 @@
     </w:p>
     <w:p>
       <w:pPr>
-        <w:pStyle w:val="Ttulo2"/>
+        <w:pStyle w:val="Heading2"/>
         <w:numPr>
           <w:ilvl w:val="0"/>
           <w:numId w:val="2"/>
@@ -1036,7 +1036,7 @@
     </w:p>
     <w:p>
       <w:pPr>
-        <w:pStyle w:val="Prrafodelista"/>
+        <w:pStyle w:val="ListParagraph"/>
         <w:numPr>
           <w:ilvl w:val="1"/>
           <w:numId w:val="2"/>
@@ -1065,7 +1065,7 @@
     </w:p>
     <w:p>
       <w:pPr>
-        <w:pStyle w:val="Prrafodelista"/>
+        <w:pStyle w:val="ListParagraph"/>
         <w:numPr>
           <w:ilvl w:val="1"/>
           <w:numId w:val="2"/>
@@ -1085,7 +1085,7 @@
     </w:p>
     <w:p>
       <w:pPr>
-        <w:pStyle w:val="Prrafodelista"/>
+        <w:pStyle w:val="ListParagraph"/>
         <w:numPr>
           <w:ilvl w:val="1"/>
           <w:numId w:val="2"/>
@@ -1105,7 +1105,7 @@
     </w:p>
     <w:p>
       <w:pPr>
-        <w:pStyle w:val="Prrafodelista"/>
+        <w:pStyle w:val="ListParagraph"/>
         <w:numPr>
           <w:ilvl w:val="1"/>
           <w:numId w:val="2"/>
@@ -1125,7 +1125,7 @@
     </w:p>
     <w:p>
       <w:pPr>
-        <w:pStyle w:val="Prrafodelista"/>
+        <w:pStyle w:val="ListParagraph"/>
         <w:numPr>
           <w:ilvl w:val="1"/>
           <w:numId w:val="2"/>
@@ -1146,7 +1146,7 @@
     </w:p>
     <w:p>
       <w:pPr>
-        <w:pStyle w:val="Prrafodelista"/>
+        <w:pStyle w:val="ListParagraph"/>
         <w:numPr>
           <w:ilvl w:val="1"/>
           <w:numId w:val="2"/>
@@ -1166,7 +1166,7 @@
     </w:p>
     <w:p>
       <w:pPr>
-        <w:pStyle w:val="Prrafodelista"/>
+        <w:pStyle w:val="ListParagraph"/>
         <w:numPr>
           <w:ilvl w:val="1"/>
           <w:numId w:val="2"/>
@@ -1186,7 +1186,7 @@
     </w:p>
     <w:p>
       <w:pPr>
-        <w:pStyle w:val="Prrafodelista"/>
+        <w:pStyle w:val="ListParagraph"/>
         <w:numPr>
           <w:ilvl w:val="1"/>
           <w:numId w:val="2"/>
@@ -1206,7 +1206,7 @@
     </w:p>
     <w:p>
       <w:pPr>
-        <w:pStyle w:val="Prrafodelista"/>
+        <w:pStyle w:val="ListParagraph"/>
         <w:numPr>
           <w:ilvl w:val="1"/>
           <w:numId w:val="2"/>
@@ -1226,7 +1226,7 @@
     </w:p>
     <w:p>
       <w:pPr>
-        <w:pStyle w:val="Prrafodelista"/>
+        <w:pStyle w:val="ListParagraph"/>
         <w:numPr>
           <w:ilvl w:val="1"/>
           <w:numId w:val="2"/>
@@ -1246,7 +1246,7 @@
     </w:p>
     <w:p>
       <w:pPr>
-        <w:pStyle w:val="Prrafodelista"/>
+        <w:pStyle w:val="ListParagraph"/>
         <w:numPr>
           <w:ilvl w:val="1"/>
           <w:numId w:val="2"/>
@@ -1275,7 +1275,7 @@
     </w:p>
     <w:p>
       <w:pPr>
-        <w:pStyle w:val="Prrafodelista"/>
+        <w:pStyle w:val="ListParagraph"/>
         <w:numPr>
           <w:ilvl w:val="1"/>
           <w:numId w:val="2"/>
@@ -1295,7 +1295,7 @@
     </w:p>
     <w:p>
       <w:pPr>
-        <w:pStyle w:val="Prrafodelista"/>
+        <w:pStyle w:val="ListParagraph"/>
         <w:numPr>
           <w:ilvl w:val="1"/>
           <w:numId w:val="2"/>
@@ -1315,7 +1315,7 @@
     </w:p>
     <w:p>
       <w:pPr>
-        <w:pStyle w:val="Prrafodelista"/>
+        <w:pStyle w:val="ListParagraph"/>
         <w:numPr>
           <w:ilvl w:val="1"/>
           <w:numId w:val="2"/>
@@ -1335,7 +1335,7 @@
     </w:p>
     <w:p>
       <w:pPr>
-        <w:pStyle w:val="Prrafodelista"/>
+        <w:pStyle w:val="ListParagraph"/>
         <w:numPr>
           <w:ilvl w:val="1"/>
           <w:numId w:val="2"/>
@@ -1355,7 +1355,7 @@
     </w:p>
     <w:p>
       <w:pPr>
-        <w:pStyle w:val="Prrafodelista"/>
+        <w:pStyle w:val="ListParagraph"/>
         <w:numPr>
           <w:ilvl w:val="1"/>
           <w:numId w:val="2"/>
@@ -1375,7 +1375,7 @@
     </w:p>
     <w:p>
       <w:pPr>
-        <w:pStyle w:val="Prrafodelista"/>
+        <w:pStyle w:val="ListParagraph"/>
         <w:numPr>
           <w:ilvl w:val="1"/>
           <w:numId w:val="2"/>
@@ -1396,7 +1396,7 @@
     </w:p>
     <w:p>
       <w:pPr>
-        <w:pStyle w:val="Prrafodelista"/>
+        <w:pStyle w:val="ListParagraph"/>
         <w:numPr>
           <w:ilvl w:val="1"/>
           <w:numId w:val="2"/>
@@ -1416,7 +1416,7 @@
     </w:p>
     <w:p>
       <w:pPr>
-        <w:pStyle w:val="Prrafodelista"/>
+        <w:pStyle w:val="ListParagraph"/>
         <w:numPr>
           <w:ilvl w:val="1"/>
           <w:numId w:val="2"/>
@@ -1436,7 +1436,7 @@
     </w:p>
     <w:p>
       <w:pPr>
-        <w:pStyle w:val="Prrafodelista"/>
+        <w:pStyle w:val="ListParagraph"/>
         <w:numPr>
           <w:ilvl w:val="1"/>
           <w:numId w:val="2"/>
@@ -1456,7 +1456,7 @@
     </w:p>
     <w:p>
       <w:pPr>
-        <w:pStyle w:val="Prrafodelista"/>
+        <w:pStyle w:val="ListParagraph"/>
         <w:numPr>
           <w:ilvl w:val="1"/>
           <w:numId w:val="2"/>
@@ -1485,7 +1485,7 @@
     </w:p>
     <w:p>
       <w:pPr>
-        <w:pStyle w:val="Ttulo2"/>
+        <w:pStyle w:val="Heading2"/>
         <w:numPr>
           <w:ilvl w:val="0"/>
           <w:numId w:val="2"/>
@@ -1522,7 +1522,7 @@
     </w:p>
     <w:p>
       <w:pPr>
-        <w:pStyle w:val="Prrafodelista"/>
+        <w:pStyle w:val="ListParagraph"/>
         <w:numPr>
           <w:ilvl w:val="1"/>
           <w:numId w:val="2"/>
@@ -1550,7 +1550,7 @@
     </w:p>
     <w:p>
       <w:pPr>
-        <w:pStyle w:val="Prrafodelista"/>
+        <w:pStyle w:val="ListParagraph"/>
         <w:numPr>
           <w:ilvl w:val="1"/>
           <w:numId w:val="2"/>
@@ -1582,7 +1582,7 @@
     </w:p>
     <w:p>
       <w:pPr>
-        <w:pStyle w:val="Prrafodelista"/>
+        <w:pStyle w:val="ListParagraph"/>
         <w:numPr>
           <w:ilvl w:val="1"/>
           <w:numId w:val="2"/>
@@ -1614,7 +1614,7 @@
     </w:p>
     <w:p>
       <w:pPr>
-        <w:pStyle w:val="Prrafodelista"/>
+        <w:pStyle w:val="ListParagraph"/>
         <w:numPr>
           <w:ilvl w:val="1"/>
           <w:numId w:val="2"/>
@@ -1659,7 +1659,7 @@
     </w:p>
     <w:p>
       <w:pPr>
-        <w:pStyle w:val="Prrafodelista"/>
+        <w:pStyle w:val="ListParagraph"/>
         <w:numPr>
           <w:ilvl w:val="1"/>
           <w:numId w:val="2"/>
@@ -1688,7 +1688,7 @@
     </w:p>
     <w:p>
       <w:pPr>
-        <w:pStyle w:val="Prrafodelista"/>
+        <w:pStyle w:val="ListParagraph"/>
         <w:numPr>
           <w:ilvl w:val="1"/>
           <w:numId w:val="2"/>
@@ -1732,7 +1732,7 @@
     </w:p>
     <w:p>
       <w:pPr>
-        <w:pStyle w:val="Prrafodelista"/>
+        <w:pStyle w:val="ListParagraph"/>
         <w:numPr>
           <w:ilvl w:val="1"/>
           <w:numId w:val="2"/>
@@ -1752,7 +1752,7 @@
     </w:p>
     <w:p>
       <w:pPr>
-        <w:pStyle w:val="Prrafodelista"/>
+        <w:pStyle w:val="ListParagraph"/>
         <w:numPr>
           <w:ilvl w:val="1"/>
           <w:numId w:val="2"/>
@@ -1772,7 +1772,7 @@
     </w:p>
     <w:p>
       <w:pPr>
-        <w:pStyle w:val="Prrafodelista"/>
+        <w:pStyle w:val="ListParagraph"/>
         <w:numPr>
           <w:ilvl w:val="1"/>
           <w:numId w:val="2"/>
@@ -1807,7 +1807,7 @@
     </w:p>
     <w:p>
       <w:pPr>
-        <w:pStyle w:val="Prrafodelista"/>
+        <w:pStyle w:val="ListParagraph"/>
         <w:numPr>
           <w:ilvl w:val="1"/>
           <w:numId w:val="2"/>
@@ -1846,7 +1846,7 @@
     </w:p>
     <w:p>
       <w:pPr>
-        <w:pStyle w:val="Prrafodelista"/>
+        <w:pStyle w:val="ListParagraph"/>
         <w:numPr>
           <w:ilvl w:val="1"/>
           <w:numId w:val="2"/>
@@ -1876,7 +1876,7 @@
     </w:p>
     <w:p>
       <w:pPr>
-        <w:pStyle w:val="Prrafodelista"/>
+        <w:pStyle w:val="ListParagraph"/>
         <w:numPr>
           <w:ilvl w:val="1"/>
           <w:numId w:val="2"/>
@@ -1906,7 +1906,7 @@
     </w:p>
     <w:p>
       <w:pPr>
-        <w:pStyle w:val="Prrafodelista"/>
+        <w:pStyle w:val="ListParagraph"/>
         <w:numPr>
           <w:ilvl w:val="1"/>
           <w:numId w:val="2"/>
@@ -1937,7 +1937,7 @@
     </w:p>
     <w:p>
       <w:pPr>
-        <w:pStyle w:val="Prrafodelista"/>
+        <w:pStyle w:val="ListParagraph"/>
         <w:numPr>
           <w:ilvl w:val="1"/>
           <w:numId w:val="2"/>
@@ -1966,7 +1966,7 @@
     </w:p>
     <w:p>
       <w:pPr>
-        <w:pStyle w:val="Prrafodelista"/>
+        <w:pStyle w:val="ListParagraph"/>
         <w:numPr>
           <w:ilvl w:val="1"/>
           <w:numId w:val="2"/>
@@ -1989,7 +1989,7 @@
     </w:p>
     <w:p>
       <w:pPr>
-        <w:pStyle w:val="Prrafodelista"/>
+        <w:pStyle w:val="ListParagraph"/>
         <w:numPr>
           <w:ilvl w:val="1"/>
           <w:numId w:val="2"/>
@@ -2019,7 +2019,7 @@
     </w:p>
     <w:p>
       <w:pPr>
-        <w:pStyle w:val="Prrafodelista"/>
+        <w:pStyle w:val="ListParagraph"/>
         <w:numPr>
           <w:ilvl w:val="1"/>
           <w:numId w:val="2"/>
@@ -2052,7 +2052,7 @@
     </w:p>
     <w:p>
       <w:pPr>
-        <w:pStyle w:val="Prrafodelista"/>
+        <w:pStyle w:val="ListParagraph"/>
         <w:numPr>
           <w:ilvl w:val="1"/>
           <w:numId w:val="2"/>
@@ -2068,12 +2068,41 @@
           <w:rFonts w:asciiTheme="majorHAnsi" w:hAnsiTheme="majorHAnsi" w:cstheme="majorHAnsi"/>
           <w:lang w:val="es-MX"/>
         </w:rPr>
-        <w:t>Mujeres jefas de hogar por número de hijas/hijos en la PO</w:t>
-      </w:r>
-    </w:p>
-    <w:p>
-      <w:pPr>
-        <w:pStyle w:val="Prrafodelista"/>
+        <w:t>Mujeres jefas de hogar por número de hijas</w:t>
+      </w:r>
+      <w:r>
+        <w:rPr>
+          <w:rFonts w:asciiTheme="majorHAnsi" w:hAnsiTheme="majorHAnsi" w:cstheme="majorHAnsi"/>
+          <w:strike/>
+          <w:lang w:val="es-MX"/>
+        </w:rPr>
+        <w:t>/hijos</w:t>
+      </w:r>
+      <w:r>
+        <w:rPr>
+          <w:rFonts w:asciiTheme="majorHAnsi" w:hAnsiTheme="majorHAnsi" w:cstheme="majorHAnsi"/>
+          <w:lang w:val="es-MX"/>
+        </w:rPr>
+        <w:t xml:space="preserve"> </w:t>
+      </w:r>
+      <w:r>
+        <w:rPr>
+          <w:rFonts w:asciiTheme="majorHAnsi" w:hAnsiTheme="majorHAnsi" w:cstheme="majorHAnsi"/>
+          <w:lang w:val="es-MX"/>
+        </w:rPr>
+        <w:t xml:space="preserve">(os) </w:t>
+      </w:r>
+      <w:r>
+        <w:rPr>
+          <w:rFonts w:asciiTheme="majorHAnsi" w:hAnsiTheme="majorHAnsi" w:cstheme="majorHAnsi"/>
+          <w:lang w:val="es-MX"/>
+        </w:rPr>
+        <w:t>en la PO</w:t>
+      </w:r>
+    </w:p>
+    <w:p>
+      <w:pPr>
+        <w:pStyle w:val="ListParagraph"/>
         <w:numPr>
           <w:ilvl w:val="1"/>
           <w:numId w:val="2"/>
@@ -2134,7 +2163,7 @@
     </w:p>
     <w:p>
       <w:pPr>
-        <w:pStyle w:val="Prrafodelista"/>
+        <w:pStyle w:val="ListParagraph"/>
         <w:numPr>
           <w:ilvl w:val="1"/>
           <w:numId w:val="2"/>
@@ -2191,7 +2220,7 @@
     </w:p>
     <w:p>
       <w:pPr>
-        <w:pStyle w:val="Ttulo2"/>
+        <w:pStyle w:val="Heading2"/>
         <w:numPr>
           <w:ilvl w:val="0"/>
           <w:numId w:val="2"/>
@@ -2219,7 +2248,7 @@
     </w:p>
     <w:p>
       <w:pPr>
-        <w:pStyle w:val="Prrafodelista"/>
+        <w:pStyle w:val="ListParagraph"/>
         <w:numPr>
           <w:ilvl w:val="1"/>
           <w:numId w:val="2"/>
@@ -2248,7 +2277,7 @@
     </w:p>
     <w:p>
       <w:pPr>
-        <w:pStyle w:val="Prrafodelista"/>
+        <w:pStyle w:val="ListParagraph"/>
         <w:numPr>
           <w:ilvl w:val="1"/>
           <w:numId w:val="2"/>
@@ -2268,7 +2297,7 @@
     </w:p>
     <w:p>
       <w:pPr>
-        <w:pStyle w:val="Prrafodelista"/>
+        <w:pStyle w:val="ListParagraph"/>
         <w:numPr>
           <w:ilvl w:val="1"/>
           <w:numId w:val="2"/>
@@ -2288,7 +2317,7 @@
     </w:p>
     <w:p>
       <w:pPr>
-        <w:pStyle w:val="Prrafodelista"/>
+        <w:pStyle w:val="ListParagraph"/>
         <w:numPr>
           <w:ilvl w:val="1"/>
           <w:numId w:val="2"/>
@@ -2308,7 +2337,7 @@
     </w:p>
     <w:p>
       <w:pPr>
-        <w:pStyle w:val="Prrafodelista"/>
+        <w:pStyle w:val="ListParagraph"/>
         <w:numPr>
           <w:ilvl w:val="1"/>
           <w:numId w:val="2"/>
@@ -2337,7 +2366,7 @@
     </w:p>
     <w:p>
       <w:pPr>
-        <w:pStyle w:val="Prrafodelista"/>
+        <w:pStyle w:val="ListParagraph"/>
         <w:numPr>
           <w:ilvl w:val="1"/>
           <w:numId w:val="2"/>
@@ -2357,7 +2386,7 @@
     </w:p>
     <w:p>
       <w:pPr>
-        <w:pStyle w:val="Prrafodelista"/>
+        <w:pStyle w:val="ListParagraph"/>
         <w:numPr>
           <w:ilvl w:val="1"/>
           <w:numId w:val="2"/>
@@ -2377,7 +2406,7 @@
     </w:p>
     <w:p>
       <w:pPr>
-        <w:pStyle w:val="Prrafodelista"/>
+        <w:pStyle w:val="ListParagraph"/>
         <w:numPr>
           <w:ilvl w:val="1"/>
           <w:numId w:val="2"/>
@@ -2397,7 +2426,7 @@
     </w:p>
     <w:p>
       <w:pPr>
-        <w:pStyle w:val="Prrafodelista"/>
+        <w:pStyle w:val="ListParagraph"/>
         <w:numPr>
           <w:ilvl w:val="1"/>
           <w:numId w:val="2"/>
@@ -2417,7 +2446,7 @@
     </w:p>
     <w:p>
       <w:pPr>
-        <w:pStyle w:val="Prrafodelista"/>
+        <w:pStyle w:val="ListParagraph"/>
         <w:numPr>
           <w:ilvl w:val="1"/>
           <w:numId w:val="2"/>
@@ -2437,7 +2466,7 @@
     </w:p>
     <w:p>
       <w:pPr>
-        <w:pStyle w:val="Prrafodelista"/>
+        <w:pStyle w:val="ListParagraph"/>
         <w:numPr>
           <w:ilvl w:val="1"/>
           <w:numId w:val="2"/>
@@ -2466,7 +2495,7 @@
     </w:p>
     <w:p>
       <w:pPr>
-        <w:pStyle w:val="Prrafodelista"/>
+        <w:pStyle w:val="ListParagraph"/>
         <w:numPr>
           <w:ilvl w:val="1"/>
           <w:numId w:val="2"/>
@@ -2495,7 +2524,7 @@
     </w:p>
     <w:p>
       <w:pPr>
-        <w:pStyle w:val="Prrafodelista"/>
+        <w:pStyle w:val="ListParagraph"/>
         <w:numPr>
           <w:ilvl w:val="1"/>
           <w:numId w:val="2"/>
@@ -2524,7 +2553,7 @@
     </w:p>
     <w:p>
       <w:pPr>
-        <w:pStyle w:val="Prrafodelista"/>
+        <w:pStyle w:val="ListParagraph"/>
         <w:numPr>
           <w:ilvl w:val="1"/>
           <w:numId w:val="2"/>
@@ -2553,7 +2582,7 @@
     </w:p>
     <w:p>
       <w:pPr>
-        <w:pStyle w:val="Prrafodelista"/>
+        <w:pStyle w:val="ListParagraph"/>
         <w:numPr>
           <w:ilvl w:val="1"/>
           <w:numId w:val="2"/>
@@ -2582,7 +2611,7 @@
     </w:p>
     <w:p>
       <w:pPr>
-        <w:pStyle w:val="Prrafodelista"/>
+        <w:pStyle w:val="ListParagraph"/>
         <w:numPr>
           <w:ilvl w:val="1"/>
           <w:numId w:val="2"/>
@@ -2611,7 +2640,7 @@
     </w:p>
     <w:p>
       <w:pPr>
-        <w:pStyle w:val="Ttulo2"/>
+        <w:pStyle w:val="Heading2"/>
         <w:numPr>
           <w:ilvl w:val="0"/>
           <w:numId w:val="2"/>
@@ -2640,7 +2669,7 @@
     </w:p>
     <w:p>
       <w:pPr>
-        <w:pStyle w:val="Prrafodelista"/>
+        <w:pStyle w:val="ListParagraph"/>
         <w:numPr>
           <w:ilvl w:val="1"/>
           <w:numId w:val="2"/>
@@ -2669,7 +2698,7 @@
     </w:p>
     <w:p>
       <w:pPr>
-        <w:pStyle w:val="Prrafodelista"/>
+        <w:pStyle w:val="ListParagraph"/>
         <w:numPr>
           <w:ilvl w:val="1"/>
           <w:numId w:val="2"/>
@@ -2698,7 +2727,7 @@
     </w:p>
     <w:p>
       <w:pPr>
-        <w:pStyle w:val="Prrafodelista"/>
+        <w:pStyle w:val="ListParagraph"/>
         <w:numPr>
           <w:ilvl w:val="1"/>
           <w:numId w:val="2"/>
@@ -2727,7 +2756,7 @@
     </w:p>
     <w:p>
       <w:pPr>
-        <w:pStyle w:val="Prrafodelista"/>
+        <w:pStyle w:val="ListParagraph"/>
         <w:numPr>
           <w:ilvl w:val="1"/>
           <w:numId w:val="2"/>
@@ -2756,7 +2785,7 @@
     </w:p>
     <w:p>
       <w:pPr>
-        <w:pStyle w:val="Prrafodelista"/>
+        <w:pStyle w:val="ListParagraph"/>
         <w:numPr>
           <w:ilvl w:val="1"/>
           <w:numId w:val="2"/>
@@ -2785,7 +2814,7 @@
     </w:p>
     <w:p>
       <w:pPr>
-        <w:pStyle w:val="Prrafodelista"/>
+        <w:pStyle w:val="ListParagraph"/>
         <w:numPr>
           <w:ilvl w:val="1"/>
           <w:numId w:val="2"/>
@@ -2814,7 +2843,7 @@
     </w:p>
     <w:p>
       <w:pPr>
-        <w:pStyle w:val="Prrafodelista"/>
+        <w:pStyle w:val="ListParagraph"/>
         <w:numPr>
           <w:ilvl w:val="1"/>
           <w:numId w:val="2"/>
@@ -2843,7 +2872,7 @@
     </w:p>
     <w:p>
       <w:pPr>
-        <w:pStyle w:val="Prrafodelista"/>
+        <w:pStyle w:val="ListParagraph"/>
         <w:numPr>
           <w:ilvl w:val="1"/>
           <w:numId w:val="2"/>
@@ -2872,7 +2901,7 @@
     </w:p>
     <w:p>
       <w:pPr>
-        <w:pStyle w:val="Prrafodelista"/>
+        <w:pStyle w:val="ListParagraph"/>
         <w:numPr>
           <w:ilvl w:val="1"/>
           <w:numId w:val="2"/>
@@ -2901,7 +2930,7 @@
     </w:p>
     <w:p>
       <w:pPr>
-        <w:pStyle w:val="Prrafodelista"/>
+        <w:pStyle w:val="ListParagraph"/>
         <w:numPr>
           <w:ilvl w:val="1"/>
           <w:numId w:val="2"/>
@@ -2947,11 +2976,11 @@
   <w:comment w:id="0" w:author="Paula Natalia Galvez Molina" w:date="2023-04-18T07:46:00Z" w:initials="PNGM">
     <w:p>
       <w:pPr>
-        <w:pStyle w:val="Textocomentario"/>
-      </w:pPr>
-      <w:r>
-        <w:rPr>
-          <w:rStyle w:val="Refdecomentario"/>
+        <w:pStyle w:val="CommentText"/>
+      </w:pPr>
+      <w:r>
+        <w:rPr>
+          <w:rStyle w:val="CommentReference"/>
         </w:rPr>
         <w:annotationRef/>
       </w:r>
@@ -3010,7 +3039,7 @@
 <w:ftr xmlns:wpc="http://schemas.microsoft.com/office/word/2010/wordprocessingCanvas" xmlns:cx="http://schemas.microsoft.com/office/drawing/2014/chartex" xmlns:cx1="http://schemas.microsoft.com/office/drawing/2015/9/8/chartex" xmlns:cx2="http://schemas.microsoft.com/office/drawing/2015/10/21/chartex" xmlns:cx3="http://schemas.microsoft.com/office/drawing/2016/5/9/chartex" xmlns:cx4="http://schemas.microsoft.com/office/drawing/2016/5/10/chartex" xmlns:cx5="http://schemas.microsoft.com/office/drawing/2016/5/11/chartex" xmlns:cx6="http://schemas.microsoft.com/office/drawing/2016/5/12/chartex" xmlns:cx7="http://schemas.microsoft.com/office/drawing/2016/5/13/chartex" xmlns:cx8="http://schemas.microsoft.com/office/drawing/2016/5/14/chartex" xmlns:mc="http://schemas.openxmlformats.org/markup-compatibility/2006" xmlns:aink="http://schemas.microsoft.com/office/drawing/2016/ink" xmlns:am3d="http://schemas.microsoft.com/office/drawing/2017/model3d" xmlns:o="urn:schemas-microsoft-com:office:office" xmlns:oel="http://schemas.microsoft.com/office/2019/extlst" xmlns:r="http://schemas.openxmlformats.org/officeDocument/2006/relationships" xmlns:m="http://schemas.openxmlformats.org/officeDocument/2006/math" xmlns:v="urn:schemas-microsoft-com:vml" xmlns:wp14="http://schemas.microsoft.com/office/word/2010/wordprocessingDrawing" xmlns:wp="http://schemas.openxmlformats.org/drawingml/2006/wordprocessingDrawing" xmlns:w10="urn:schemas-microsoft-com:office:word" xmlns:w="http://schemas.openxmlformats.org/wordprocessingml/2006/main" xmlns:w14="http://schemas.microsoft.com/office/word/2010/wordml" xmlns:w15="http://schemas.microsoft.com/office/word/2012/wordml" xmlns:w16cex="http://schemas.microsoft.com/office/word/2018/wordml/cex" xmlns:w16cid="http://schemas.microsoft.com/office/word/2016/wordml/cid" xmlns:w16="http://schemas.microsoft.com/office/word/2018/wordml" xmlns:w16du="http://schemas.microsoft.com/office/word/2023/wordml/word16du" xmlns:w16sdtdh="http://schemas.microsoft.com/office/word/2020/wordml/sdtdatahash" xmlns:w16se="http://schemas.microsoft.com/office/word/2015/wordml/symex" xmlns:wpg="http://schemas.microsoft.com/office/word/2010/wordprocessingGroup" xmlns:wpi="http://schemas.microsoft.com/office/word/2010/wordprocessingInk" xmlns:wne="http://schemas.microsoft.com/office/word/2006/wordml" xmlns:wps="http://schemas.microsoft.com/office/word/2010/wordprocessingShape" mc:Ignorable="w14 w15 w16se w16cid w16 w16cex w16sdtdh wp14">
   <w:p>
     <w:pPr>
-      <w:pStyle w:val="Piedepgina"/>
+      <w:pStyle w:val="Footer"/>
       <w:jc w:val="center"/>
     </w:pPr>
     <w:r>
@@ -3092,7 +3121,7 @@
 <w:hdr xmlns:wpc="http://schemas.microsoft.com/office/word/2010/wordprocessingCanvas" xmlns:cx="http://schemas.microsoft.com/office/drawing/2014/chartex" xmlns:cx1="http://schemas.microsoft.com/office/drawing/2015/9/8/chartex" xmlns:cx2="http://schemas.microsoft.com/office/drawing/2015/10/21/chartex" xmlns:cx3="http://schemas.microsoft.com/office/drawing/2016/5/9/chartex" xmlns:cx4="http://schemas.microsoft.com/office/drawing/2016/5/10/chartex" xmlns:cx5="http://schemas.microsoft.com/office/drawing/2016/5/11/chartex" xmlns:cx6="http://schemas.microsoft.com/office/drawing/2016/5/12/chartex" xmlns:cx7="http://schemas.microsoft.com/office/drawing/2016/5/13/chartex" xmlns:cx8="http://schemas.microsoft.com/office/drawing/2016/5/14/chartex" xmlns:mc="http://schemas.openxmlformats.org/markup-compatibility/2006" xmlns:aink="http://schemas.microsoft.com/office/drawing/2016/ink" xmlns:am3d="http://schemas.microsoft.com/office/drawing/2017/model3d" xmlns:o="urn:schemas-microsoft-com:office:office" xmlns:oel="http://schemas.microsoft.com/office/2019/extlst" xmlns:r="http://schemas.openxmlformats.org/officeDocument/2006/relationships" xmlns:m="http://schemas.openxmlformats.org/officeDocument/2006/math" xmlns:v="urn:schemas-microsoft-com:vml" xmlns:wp14="http://schemas.microsoft.com/office/word/2010/wordprocessingDrawing" xmlns:wp="http://schemas.openxmlformats.org/drawingml/2006/wordprocessingDrawing" xmlns:w10="urn:schemas-microsoft-com:office:word" xmlns:w="http://schemas.openxmlformats.org/wordprocessingml/2006/main" xmlns:w14="http://schemas.microsoft.com/office/word/2010/wordml" xmlns:w15="http://schemas.microsoft.com/office/word/2012/wordml" xmlns:w16cex="http://schemas.microsoft.com/office/word/2018/wordml/cex" xmlns:w16cid="http://schemas.microsoft.com/office/word/2016/wordml/cid" xmlns:w16="http://schemas.microsoft.com/office/word/2018/wordml" xmlns:w16du="http://schemas.microsoft.com/office/word/2023/wordml/word16du" xmlns:w16sdtdh="http://schemas.microsoft.com/office/word/2020/wordml/sdtdatahash" xmlns:w16se="http://schemas.microsoft.com/office/word/2015/wordml/symex" xmlns:wpg="http://schemas.microsoft.com/office/word/2010/wordprocessingGroup" xmlns:wpi="http://schemas.microsoft.com/office/word/2010/wordprocessingInk" xmlns:wne="http://schemas.microsoft.com/office/word/2006/wordml" xmlns:wps="http://schemas.microsoft.com/office/word/2010/wordprocessingShape" mc:Ignorable="w14 w15 w16se w16cid w16 w16cex w16sdtdh wp14">
   <w:p>
     <w:pPr>
-      <w:pStyle w:val="Encabezado"/>
+      <w:pStyle w:val="Header"/>
       <w:ind w:hanging="1418"/>
     </w:pPr>
     <w:r>
@@ -3774,11 +3803,11 @@
     <w:name w:val="Normal"/>
     <w:qFormat/>
   </w:style>
-  <w:style w:type="paragraph" w:styleId="Ttulo2">
+  <w:style w:type="paragraph" w:styleId="Heading2">
     <w:name w:val="heading 2"/>
     <w:basedOn w:val="Normal"/>
     <w:next w:val="Normal"/>
-    <w:link w:val="Ttulo2Car"/>
+    <w:link w:val="Heading2Char"/>
     <w:uiPriority w:val="9"/>
     <w:unhideWhenUsed/>
     <w:qFormat/>
@@ -3797,12 +3826,13 @@
       <w:lang w:val="es-GT"/>
     </w:rPr>
   </w:style>
-  <w:style w:type="character" w:default="1" w:styleId="Fuentedeprrafopredeter">
+  <w:style w:type="character" w:default="1" w:styleId="DefaultParagraphFont">
     <w:name w:val="Default Paragraph Font"/>
     <w:uiPriority w:val="1"/>
+    <w:semiHidden/>
     <w:unhideWhenUsed/>
   </w:style>
-  <w:style w:type="table" w:default="1" w:styleId="Tablanormal">
+  <w:style w:type="table" w:default="1" w:styleId="TableNormal">
     <w:name w:val="Normal Table"/>
     <w:uiPriority w:val="99"/>
     <w:semiHidden/>
@@ -3817,16 +3847,16 @@
       </w:tblCellMar>
     </w:tblPr>
   </w:style>
-  <w:style w:type="numbering" w:default="1" w:styleId="Sinlista">
+  <w:style w:type="numbering" w:default="1" w:styleId="NoList">
     <w:name w:val="No List"/>
     <w:uiPriority w:val="99"/>
     <w:semiHidden/>
     <w:unhideWhenUsed/>
   </w:style>
-  <w:style w:type="paragraph" w:styleId="Encabezado">
+  <w:style w:type="paragraph" w:styleId="Header">
     <w:name w:val="header"/>
     <w:basedOn w:val="Normal"/>
-    <w:link w:val="EncabezadoCar"/>
+    <w:link w:val="HeaderChar"/>
     <w:uiPriority w:val="99"/>
     <w:unhideWhenUsed/>
     <w:rsid w:val="002417DE"/>
@@ -3838,17 +3868,17 @@
       <w:spacing w:after="0" w:line="240" w:lineRule="auto"/>
     </w:pPr>
   </w:style>
-  <w:style w:type="character" w:customStyle="1" w:styleId="EncabezadoCar">
-    <w:name w:val="Encabezado Car"/>
-    <w:basedOn w:val="Fuentedeprrafopredeter"/>
-    <w:link w:val="Encabezado"/>
+  <w:style w:type="character" w:customStyle="1" w:styleId="HeaderChar">
+    <w:name w:val="Header Char"/>
+    <w:basedOn w:val="DefaultParagraphFont"/>
+    <w:link w:val="Header"/>
     <w:uiPriority w:val="99"/>
     <w:rsid w:val="002417DE"/>
   </w:style>
-  <w:style w:type="paragraph" w:styleId="Piedepgina">
+  <w:style w:type="paragraph" w:styleId="Footer">
     <w:name w:val="footer"/>
     <w:basedOn w:val="Normal"/>
-    <w:link w:val="PiedepginaCar"/>
+    <w:link w:val="FooterChar"/>
     <w:uiPriority w:val="99"/>
     <w:unhideWhenUsed/>
     <w:rsid w:val="002417DE"/>
@@ -3860,17 +3890,17 @@
       <w:spacing w:after="0" w:line="240" w:lineRule="auto"/>
     </w:pPr>
   </w:style>
-  <w:style w:type="character" w:customStyle="1" w:styleId="PiedepginaCar">
-    <w:name w:val="Pie de página Car"/>
-    <w:basedOn w:val="Fuentedeprrafopredeter"/>
-    <w:link w:val="Piedepgina"/>
+  <w:style w:type="character" w:customStyle="1" w:styleId="FooterChar">
+    <w:name w:val="Footer Char"/>
+    <w:basedOn w:val="DefaultParagraphFont"/>
+    <w:link w:val="Footer"/>
     <w:uiPriority w:val="99"/>
     <w:rsid w:val="002417DE"/>
   </w:style>
-  <w:style w:type="character" w:customStyle="1" w:styleId="Ttulo2Car">
-    <w:name w:val="Título 2 Car"/>
-    <w:basedOn w:val="Fuentedeprrafopredeter"/>
-    <w:link w:val="Ttulo2"/>
+  <w:style w:type="character" w:customStyle="1" w:styleId="Heading2Char">
+    <w:name w:val="Heading 2 Char"/>
+    <w:basedOn w:val="DefaultParagraphFont"/>
+    <w:link w:val="Heading2"/>
     <w:uiPriority w:val="9"/>
     <w:rsid w:val="00A54C0B"/>
     <w:rPr>
@@ -3881,7 +3911,7 @@
       <w:lang w:val="es-GT"/>
     </w:rPr>
   </w:style>
-  <w:style w:type="paragraph" w:styleId="Prrafodelista">
+  <w:style w:type="paragraph" w:styleId="ListParagraph">
     <w:name w:val="List Paragraph"/>
     <w:basedOn w:val="Normal"/>
     <w:uiPriority w:val="34"/>
@@ -3895,9 +3925,9 @@
       <w:lang w:val="es-GT"/>
     </w:rPr>
   </w:style>
-  <w:style w:type="character" w:styleId="Refdecomentario">
+  <w:style w:type="character" w:styleId="CommentReference">
     <w:name w:val="annotation reference"/>
-    <w:basedOn w:val="Fuentedeprrafopredeter"/>
+    <w:basedOn w:val="DefaultParagraphFont"/>
     <w:uiPriority w:val="99"/>
     <w:semiHidden/>
     <w:unhideWhenUsed/>
@@ -3907,10 +3937,10 @@
       <w:szCs w:val="16"/>
     </w:rPr>
   </w:style>
-  <w:style w:type="paragraph" w:styleId="Textocomentario">
+  <w:style w:type="paragraph" w:styleId="CommentText">
     <w:name w:val="annotation text"/>
     <w:basedOn w:val="Normal"/>
-    <w:link w:val="TextocomentarioCar"/>
+    <w:link w:val="CommentTextChar"/>
     <w:uiPriority w:val="99"/>
     <w:unhideWhenUsed/>
     <w:rsid w:val="00A54C0B"/>
@@ -3923,10 +3953,10 @@
       <w:lang w:val="es-GT"/>
     </w:rPr>
   </w:style>
-  <w:style w:type="character" w:customStyle="1" w:styleId="TextocomentarioCar">
-    <w:name w:val="Texto comentario Car"/>
-    <w:basedOn w:val="Fuentedeprrafopredeter"/>
-    <w:link w:val="Textocomentario"/>
+  <w:style w:type="character" w:customStyle="1" w:styleId="CommentTextChar">
+    <w:name w:val="Comment Text Char"/>
+    <w:basedOn w:val="DefaultParagraphFont"/>
+    <w:link w:val="CommentText"/>
     <w:uiPriority w:val="99"/>
     <w:rsid w:val="00A54C0B"/>
     <w:rPr>
@@ -3935,9 +3965,9 @@
       <w:lang w:val="es-GT"/>
     </w:rPr>
   </w:style>
-  <w:style w:type="character" w:styleId="Hipervnculo">
+  <w:style w:type="character" w:styleId="Hyperlink">
     <w:name w:val="Hyperlink"/>
-    <w:basedOn w:val="Fuentedeprrafopredeter"/>
+    <w:basedOn w:val="DefaultParagraphFont"/>
     <w:uiPriority w:val="99"/>
     <w:unhideWhenUsed/>
     <w:rsid w:val="00A54C0B"/>
@@ -3946,11 +3976,11 @@
       <w:u w:val="single"/>
     </w:rPr>
   </w:style>
-  <w:style w:type="paragraph" w:styleId="Asuntodelcomentario">
+  <w:style w:type="paragraph" w:styleId="CommentSubject">
     <w:name w:val="annotation subject"/>
-    <w:basedOn w:val="Textocomentario"/>
-    <w:next w:val="Textocomentario"/>
-    <w:link w:val="AsuntodelcomentarioCar"/>
+    <w:basedOn w:val="CommentText"/>
+    <w:next w:val="CommentText"/>
+    <w:link w:val="CommentSubjectChar"/>
     <w:uiPriority w:val="99"/>
     <w:semiHidden/>
     <w:unhideWhenUsed/>
@@ -3961,10 +3991,10 @@
       <w:lang w:val="en-US"/>
     </w:rPr>
   </w:style>
-  <w:style w:type="character" w:customStyle="1" w:styleId="AsuntodelcomentarioCar">
-    <w:name w:val="Asunto del comentario Car"/>
-    <w:basedOn w:val="TextocomentarioCar"/>
-    <w:link w:val="Asuntodelcomentario"/>
+  <w:style w:type="character" w:customStyle="1" w:styleId="CommentSubjectChar">
+    <w:name w:val="Comment Subject Char"/>
+    <w:basedOn w:val="CommentTextChar"/>
+    <w:link w:val="CommentSubject"/>
     <w:uiPriority w:val="99"/>
     <w:semiHidden/>
     <w:rsid w:val="00476E3F"/>

</xml_diff>

<commit_message>
Agrega razones de imputar indicadores cap. 1
</commit_message>
<xml_diff>
--- a/Listado Indicadores/Propuesta Compendio Estadístico Con Enfoque de Género 2022.docx
+++ b/Listado Indicadores/Propuesta Compendio Estadístico Con Enfoque de Género 2022.docx
@@ -354,6 +354,7 @@
           <w:lang w:val="es-MX"/>
         </w:rPr>
       </w:pPr>
+      <w:commentRangeStart w:id="0"/>
       <w:r>
         <w:rPr>
           <w:rFonts w:asciiTheme="majorHAnsi" w:hAnsiTheme="majorHAnsi" w:cstheme="majorHAnsi"/>
@@ -361,6 +362,13 @@
           <w:lang w:val="es-MX"/>
         </w:rPr>
         <w:t>Población por sexo, según tipo de hogar</w:t>
+      </w:r>
+      <w:commentRangeEnd w:id="0"/>
+      <w:r>
+        <w:rPr>
+          <w:rStyle w:val="CommentReference"/>
+        </w:rPr>
+        <w:commentReference w:id="0"/>
       </w:r>
     </w:p>
     <w:p>
@@ -541,6 +549,7 @@
           <w:lang w:val="es-MX"/>
         </w:rPr>
       </w:pPr>
+      <w:commentRangeStart w:id="1"/>
       <w:r>
         <w:rPr>
           <w:rFonts w:asciiTheme="majorHAnsi" w:hAnsiTheme="majorHAnsi" w:cstheme="majorHAnsi"/>
@@ -549,6 +558,13 @@
         </w:rPr>
         <w:t>Jefatura de hogar por sexo, según tipo de hogar</w:t>
       </w:r>
+      <w:commentRangeEnd w:id="1"/>
+      <w:r>
+        <w:rPr>
+          <w:rStyle w:val="CommentReference"/>
+        </w:rPr>
+        <w:commentReference w:id="1"/>
+      </w:r>
     </w:p>
     <w:p>
       <w:pPr>
@@ -559,14 +575,12 @@
         </w:numPr>
         <w:rPr>
           <w:rFonts w:asciiTheme="majorHAnsi" w:hAnsiTheme="majorHAnsi" w:cstheme="majorHAnsi"/>
-          <w:highlight w:val="yellow"/>
-          <w:lang w:val="es-MX"/>
-        </w:rPr>
-      </w:pPr>
-      <w:r>
-        <w:rPr>
-          <w:rFonts w:asciiTheme="majorHAnsi" w:hAnsiTheme="majorHAnsi" w:cstheme="majorHAnsi"/>
-          <w:highlight w:val="yellow"/>
+          <w:lang w:val="es-MX"/>
+        </w:rPr>
+      </w:pPr>
+      <w:r>
+        <w:rPr>
+          <w:rFonts w:asciiTheme="majorHAnsi" w:hAnsiTheme="majorHAnsi" w:cstheme="majorHAnsi"/>
           <w:lang w:val="es-MX"/>
         </w:rPr>
         <w:t>Acceso a servicios básicos por sexo de jefatura de hogar</w:t>
@@ -584,46 +598,50 @@
           <w:lang w:val="es-MX"/>
         </w:rPr>
       </w:pPr>
-      <w:commentRangeStart w:id="0"/>
-      <w:r>
-        <w:rPr>
-          <w:rFonts w:asciiTheme="majorHAnsi" w:hAnsiTheme="majorHAnsi" w:cstheme="majorHAnsi"/>
-          <w:highlight w:val="yellow"/>
+      <w:r>
+        <w:rPr>
+          <w:rFonts w:asciiTheme="majorHAnsi" w:hAnsiTheme="majorHAnsi" w:cstheme="majorHAnsi"/>
           <w:lang w:val="es-MX"/>
         </w:rPr>
         <w:t xml:space="preserve">Jefatura de hogar por sexo, </w:t>
       </w:r>
+      <w:commentRangeStart w:id="2"/>
       <w:r>
         <w:rPr>
           <w:rFonts w:asciiTheme="majorHAnsi" w:hAnsiTheme="majorHAnsi" w:cstheme="majorHAnsi"/>
           <w:strike/>
-          <w:highlight w:val="yellow"/>
           <w:lang w:val="es-MX"/>
         </w:rPr>
         <w:t>según departamento</w:t>
       </w:r>
-      <w:commentRangeEnd w:id="0"/>
+      <w:r>
+        <w:rPr>
+          <w:rFonts w:asciiTheme="majorHAnsi" w:hAnsiTheme="majorHAnsi" w:cstheme="majorHAnsi"/>
+          <w:strike/>
+          <w:lang w:val="es-MX"/>
+        </w:rPr>
+        <w:t xml:space="preserve"> </w:t>
+      </w:r>
+      <w:r>
+        <w:rPr>
+          <w:rFonts w:asciiTheme="majorHAnsi" w:hAnsiTheme="majorHAnsi" w:cstheme="majorHAnsi"/>
+          <w:lang w:val="es-MX"/>
+        </w:rPr>
+        <w:t xml:space="preserve"> </w:t>
+      </w:r>
+      <w:commentRangeEnd w:id="2"/>
       <w:r>
         <w:rPr>
           <w:rStyle w:val="CommentReference"/>
-          <w:strike/>
-        </w:rPr>
-        <w:commentReference w:id="0"/>
-      </w:r>
-      <w:r>
-        <w:rPr>
-          <w:rFonts w:asciiTheme="majorHAnsi" w:hAnsiTheme="majorHAnsi" w:cstheme="majorHAnsi"/>
-          <w:strike/>
-          <w:lang w:val="es-MX"/>
-        </w:rPr>
-        <w:t xml:space="preserve"> </w:t>
-      </w:r>
-      <w:r>
-        <w:rPr>
-          <w:rFonts w:asciiTheme="majorHAnsi" w:hAnsiTheme="majorHAnsi" w:cstheme="majorHAnsi"/>
-          <w:lang w:val="es-MX"/>
-        </w:rPr>
-        <w:t xml:space="preserve"> dominio de estudio</w:t>
+        </w:rPr>
+        <w:commentReference w:id="2"/>
+      </w:r>
+      <w:r>
+        <w:rPr>
+          <w:rFonts w:asciiTheme="majorHAnsi" w:hAnsiTheme="majorHAnsi" w:cstheme="majorHAnsi"/>
+          <w:lang w:val="es-MX"/>
+        </w:rPr>
+        <w:t>dominio de estudio</w:t>
       </w:r>
     </w:p>
     <w:p>
@@ -706,14 +724,12 @@
         </w:numPr>
         <w:rPr>
           <w:rFonts w:asciiTheme="majorHAnsi" w:hAnsiTheme="majorHAnsi" w:cstheme="majorHAnsi"/>
-          <w:highlight w:val="yellow"/>
-          <w:lang w:val="es-MX"/>
-        </w:rPr>
-      </w:pPr>
-      <w:r>
-        <w:rPr>
-          <w:rFonts w:asciiTheme="majorHAnsi" w:hAnsiTheme="majorHAnsi" w:cstheme="majorHAnsi"/>
-          <w:highlight w:val="yellow"/>
+          <w:lang w:val="es-MX"/>
+        </w:rPr>
+      </w:pPr>
+      <w:r>
+        <w:rPr>
+          <w:rFonts w:asciiTheme="majorHAnsi" w:hAnsiTheme="majorHAnsi" w:cstheme="majorHAnsi"/>
           <w:lang w:val="es-MX"/>
         </w:rPr>
         <w:t xml:space="preserve">Número de casos de mujeres embarazadas entre 15 y 49 años por Pueblo </w:t>
@@ -723,7 +739,6 @@
           <w:rFonts w:asciiTheme="majorHAnsi" w:hAnsiTheme="majorHAnsi" w:cstheme="majorHAnsi"/>
           <w:i/>
           <w:iCs/>
-          <w:highlight w:val="yellow"/>
           <w:lang w:val="es-MX"/>
         </w:rPr>
         <w:t>(serie histórica de 2018 a 2022)</w:t>
@@ -778,14 +793,12 @@
         </w:numPr>
         <w:rPr>
           <w:rFonts w:asciiTheme="majorHAnsi" w:hAnsiTheme="majorHAnsi" w:cstheme="majorHAnsi"/>
-          <w:highlight w:val="green"/>
-          <w:lang w:val="es-MX"/>
-        </w:rPr>
-      </w:pPr>
-      <w:r>
-        <w:rPr>
-          <w:rFonts w:asciiTheme="majorHAnsi" w:hAnsiTheme="majorHAnsi" w:cstheme="majorHAnsi"/>
-          <w:highlight w:val="green"/>
+          <w:lang w:val="es-MX"/>
+        </w:rPr>
+      </w:pPr>
+      <w:r>
+        <w:rPr>
+          <w:rFonts w:asciiTheme="majorHAnsi" w:hAnsiTheme="majorHAnsi" w:cstheme="majorHAnsi"/>
           <w:lang w:val="es-MX"/>
         </w:rPr>
         <w:t>Nacimientos por edad de la madre, según grupos de edad</w:t>
@@ -932,7 +945,6 @@
         <w:rPr>
           <w:rFonts w:asciiTheme="majorHAnsi" w:hAnsiTheme="majorHAnsi" w:cstheme="majorHAnsi"/>
           <w:strike/>
-          <w:highlight w:val="red"/>
           <w:lang w:val="es-MX"/>
         </w:rPr>
         <w:t>según dominio de estudio</w:t>
@@ -964,14 +976,12 @@
         </w:numPr>
         <w:rPr>
           <w:rFonts w:asciiTheme="majorHAnsi" w:hAnsiTheme="majorHAnsi" w:cstheme="majorHAnsi"/>
-          <w:highlight w:val="green"/>
-          <w:lang w:val="es-MX"/>
-        </w:rPr>
-      </w:pPr>
-      <w:r>
-        <w:rPr>
-          <w:rFonts w:asciiTheme="majorHAnsi" w:hAnsiTheme="majorHAnsi" w:cstheme="majorHAnsi"/>
-          <w:highlight w:val="green"/>
+          <w:lang w:val="es-MX"/>
+        </w:rPr>
+      </w:pPr>
+      <w:r>
+        <w:rPr>
+          <w:rFonts w:asciiTheme="majorHAnsi" w:hAnsiTheme="majorHAnsi" w:cstheme="majorHAnsi"/>
           <w:lang w:val="es-MX"/>
         </w:rPr>
         <w:t>Tasa de mortalidad materna por causa de muerte</w:t>
@@ -1263,7 +1273,7 @@
         </w:rPr>
         <w:t xml:space="preserve">Tasa de deserción en el nivel básico por sexo </w:t>
       </w:r>
-      <w:bookmarkStart w:id="1" w:name="_Hlk130380442"/>
+      <w:bookmarkStart w:id="3" w:name="_Hlk130380442"/>
       <w:r>
         <w:rPr>
           <w:rFonts w:asciiTheme="majorHAnsi" w:hAnsiTheme="majorHAnsi" w:cstheme="majorHAnsi"/>
@@ -1271,7 +1281,7 @@
         </w:rPr>
         <w:t>(serie histórica de 2018 a 2022)</w:t>
       </w:r>
-      <w:bookmarkEnd w:id="1"/>
+      <w:bookmarkEnd w:id="3"/>
     </w:p>
     <w:p>
       <w:pPr>
@@ -2973,7 +2983,7 @@
 
 <file path=word/comments.xml><?xml version="1.0" encoding="utf-8"?>
 <w:comments xmlns:wpc="http://schemas.microsoft.com/office/word/2010/wordprocessingCanvas" xmlns:cx="http://schemas.microsoft.com/office/drawing/2014/chartex" xmlns:cx1="http://schemas.microsoft.com/office/drawing/2015/9/8/chartex" xmlns:cx2="http://schemas.microsoft.com/office/drawing/2015/10/21/chartex" xmlns:cx3="http://schemas.microsoft.com/office/drawing/2016/5/9/chartex" xmlns:cx4="http://schemas.microsoft.com/office/drawing/2016/5/10/chartex" xmlns:cx5="http://schemas.microsoft.com/office/drawing/2016/5/11/chartex" xmlns:cx6="http://schemas.microsoft.com/office/drawing/2016/5/12/chartex" xmlns:cx7="http://schemas.microsoft.com/office/drawing/2016/5/13/chartex" xmlns:cx8="http://schemas.microsoft.com/office/drawing/2016/5/14/chartex" xmlns:mc="http://schemas.openxmlformats.org/markup-compatibility/2006" xmlns:aink="http://schemas.microsoft.com/office/drawing/2016/ink" xmlns:am3d="http://schemas.microsoft.com/office/drawing/2017/model3d" xmlns:o="urn:schemas-microsoft-com:office:office" xmlns:oel="http://schemas.microsoft.com/office/2019/extlst" xmlns:r="http://schemas.openxmlformats.org/officeDocument/2006/relationships" xmlns:m="http://schemas.openxmlformats.org/officeDocument/2006/math" xmlns:v="urn:schemas-microsoft-com:vml" xmlns:wp14="http://schemas.microsoft.com/office/word/2010/wordprocessingDrawing" xmlns:wp="http://schemas.openxmlformats.org/drawingml/2006/wordprocessingDrawing" xmlns:w10="urn:schemas-microsoft-com:office:word" xmlns:w="http://schemas.openxmlformats.org/wordprocessingml/2006/main" xmlns:w14="http://schemas.microsoft.com/office/word/2010/wordml" xmlns:w15="http://schemas.microsoft.com/office/word/2012/wordml" xmlns:w16cex="http://schemas.microsoft.com/office/word/2018/wordml/cex" xmlns:w16cid="http://schemas.microsoft.com/office/word/2016/wordml/cid" xmlns:w16="http://schemas.microsoft.com/office/word/2018/wordml" xmlns:w16du="http://schemas.microsoft.com/office/word/2023/wordml/word16du" xmlns:w16sdtdh="http://schemas.microsoft.com/office/word/2020/wordml/sdtdatahash" xmlns:w16se="http://schemas.microsoft.com/office/word/2015/wordml/symex" xmlns:wpg="http://schemas.microsoft.com/office/word/2010/wordprocessingGroup" xmlns:wpi="http://schemas.microsoft.com/office/word/2010/wordprocessingInk" xmlns:wne="http://schemas.microsoft.com/office/word/2006/wordml" xmlns:wps="http://schemas.microsoft.com/office/word/2010/wordprocessingShape" mc:Ignorable="w14 w15 w16se w16cid w16 w16cex w16sdtdh wp14">
-  <w:comment w:id="0" w:author="Paula Natalia Galvez Molina" w:date="2023-04-18T07:46:00Z" w:initials="PNGM">
+  <w:comment w:id="0" w:author="Paula Natalia" w:date="2023-05-08T09:26:00Z" w:initials="PN">
     <w:p>
       <w:pPr>
         <w:pStyle w:val="CommentText"/>
@@ -2985,7 +2995,39 @@
         <w:annotationRef/>
       </w:r>
       <w:r>
-        <w:t>Mandar porcentaje de mujeres a carto para que hagan mapa ☺️ (morado)</w:t>
+        <w:t>Indicador imputado porque algunas desagregación no contaban con el mínimo de casos para ser estadísticamente significativo.</w:t>
+      </w:r>
+    </w:p>
+  </w:comment>
+  <w:comment w:id="1" w:author="Paula Natalia" w:date="2023-05-08T09:27:00Z" w:initials="PN">
+    <w:p>
+      <w:pPr>
+        <w:pStyle w:val="CommentText"/>
+      </w:pPr>
+      <w:r>
+        <w:rPr>
+          <w:rStyle w:val="CommentReference"/>
+        </w:rPr>
+        <w:annotationRef/>
+      </w:r>
+      <w:r>
+        <w:t>Indicador imputado porque algunas desagregación no contaban con el mínimo de casos para ser estadísticamente significativo.</w:t>
+      </w:r>
+    </w:p>
+  </w:comment>
+  <w:comment w:id="2" w:author="Paula Natalia" w:date="2023-05-08T09:33:00Z" w:initials="PN">
+    <w:p>
+      <w:pPr>
+        <w:pStyle w:val="CommentText"/>
+      </w:pPr>
+      <w:r>
+        <w:rPr>
+          <w:rStyle w:val="CommentReference"/>
+        </w:rPr>
+        <w:annotationRef/>
+      </w:r>
+      <w:r>
+        <w:t>Parte del indicador cambiada a "dominio de estudio" porque la información de los departamentos es confidencial y no está accesible usando la base de datos publicada en el INE.</w:t>
       </w:r>
     </w:p>
   </w:comment>
@@ -2994,19 +3036,25 @@
 
 <file path=word/commentsExtended.xml><?xml version="1.0" encoding="utf-8"?>
 <w15:commentsEx xmlns:wpc="http://schemas.microsoft.com/office/word/2010/wordprocessingCanvas" xmlns:cx="http://schemas.microsoft.com/office/drawing/2014/chartex" xmlns:cx1="http://schemas.microsoft.com/office/drawing/2015/9/8/chartex" xmlns:cx2="http://schemas.microsoft.com/office/drawing/2015/10/21/chartex" xmlns:cx3="http://schemas.microsoft.com/office/drawing/2016/5/9/chartex" xmlns:cx4="http://schemas.microsoft.com/office/drawing/2016/5/10/chartex" xmlns:cx5="http://schemas.microsoft.com/office/drawing/2016/5/11/chartex" xmlns:cx6="http://schemas.microsoft.com/office/drawing/2016/5/12/chartex" xmlns:cx7="http://schemas.microsoft.com/office/drawing/2016/5/13/chartex" xmlns:cx8="http://schemas.microsoft.com/office/drawing/2016/5/14/chartex" xmlns:mc="http://schemas.openxmlformats.org/markup-compatibility/2006" xmlns:aink="http://schemas.microsoft.com/office/drawing/2016/ink" xmlns:am3d="http://schemas.microsoft.com/office/drawing/2017/model3d" xmlns:o="urn:schemas-microsoft-com:office:office" xmlns:oel="http://schemas.microsoft.com/office/2019/extlst" xmlns:r="http://schemas.openxmlformats.org/officeDocument/2006/relationships" xmlns:m="http://schemas.openxmlformats.org/officeDocument/2006/math" xmlns:v="urn:schemas-microsoft-com:vml" xmlns:wp14="http://schemas.microsoft.com/office/word/2010/wordprocessingDrawing" xmlns:wp="http://schemas.openxmlformats.org/drawingml/2006/wordprocessingDrawing" xmlns:w10="urn:schemas-microsoft-com:office:word" xmlns:w="http://schemas.openxmlformats.org/wordprocessingml/2006/main" xmlns:w14="http://schemas.microsoft.com/office/word/2010/wordml" xmlns:w15="http://schemas.microsoft.com/office/word/2012/wordml" xmlns:w16cex="http://schemas.microsoft.com/office/word/2018/wordml/cex" xmlns:w16cid="http://schemas.microsoft.com/office/word/2016/wordml/cid" xmlns:w16="http://schemas.microsoft.com/office/word/2018/wordml" xmlns:w16du="http://schemas.microsoft.com/office/word/2023/wordml/word16du" xmlns:w16sdtdh="http://schemas.microsoft.com/office/word/2020/wordml/sdtdatahash" xmlns:w16se="http://schemas.microsoft.com/office/word/2015/wordml/symex" xmlns:wpg="http://schemas.microsoft.com/office/word/2010/wordprocessingGroup" xmlns:wpi="http://schemas.microsoft.com/office/word/2010/wordprocessingInk" xmlns:wne="http://schemas.microsoft.com/office/word/2006/wordml" xmlns:wps="http://schemas.microsoft.com/office/word/2010/wordprocessingShape" mc:Ignorable="w14 w15 w16se w16cid w16 w16cex w16sdtdh wp14">
-  <w15:commentEx w15:paraId="667BDA18" w15:done="0"/>
+  <w15:commentEx w15:paraId="57A4A603" w15:done="0"/>
+  <w15:commentEx w15:paraId="4709A56A" w15:done="0"/>
+  <w15:commentEx w15:paraId="632EE4F2" w15:done="0"/>
 </w15:commentsEx>
 </file>
 
 <file path=word/commentsExtensible.xml><?xml version="1.0" encoding="utf-8"?>
 <w16cex:commentsExtensible xmlns:wpc="http://schemas.microsoft.com/office/word/2010/wordprocessingCanvas" xmlns:cx="http://schemas.microsoft.com/office/drawing/2014/chartex" xmlns:cx1="http://schemas.microsoft.com/office/drawing/2015/9/8/chartex" xmlns:cx2="http://schemas.microsoft.com/office/drawing/2015/10/21/chartex" xmlns:cx3="http://schemas.microsoft.com/office/drawing/2016/5/9/chartex" xmlns:cx4="http://schemas.microsoft.com/office/drawing/2016/5/10/chartex" xmlns:cx5="http://schemas.microsoft.com/office/drawing/2016/5/11/chartex" xmlns:cx6="http://schemas.microsoft.com/office/drawing/2016/5/12/chartex" xmlns:cx7="http://schemas.microsoft.com/office/drawing/2016/5/13/chartex" xmlns:cx8="http://schemas.microsoft.com/office/drawing/2016/5/14/chartex" xmlns:mc="http://schemas.openxmlformats.org/markup-compatibility/2006" xmlns:aink="http://schemas.microsoft.com/office/drawing/2016/ink" xmlns:am3d="http://schemas.microsoft.com/office/drawing/2017/model3d" xmlns:o="urn:schemas-microsoft-com:office:office" xmlns:oel="http://schemas.microsoft.com/office/2019/extlst" xmlns:r="http://schemas.openxmlformats.org/officeDocument/2006/relationships" xmlns:m="http://schemas.openxmlformats.org/officeDocument/2006/math" xmlns:v="urn:schemas-microsoft-com:vml" xmlns:wp14="http://schemas.microsoft.com/office/word/2010/wordprocessingDrawing" xmlns:wp="http://schemas.openxmlformats.org/drawingml/2006/wordprocessingDrawing" xmlns:w10="urn:schemas-microsoft-com:office:word" xmlns:w="http://schemas.openxmlformats.org/wordprocessingml/2006/main" xmlns:w14="http://schemas.microsoft.com/office/word/2010/wordml" xmlns:w15="http://schemas.microsoft.com/office/word/2012/wordml" xmlns:w16cex="http://schemas.microsoft.com/office/word/2018/wordml/cex" xmlns:w16cid="http://schemas.microsoft.com/office/word/2016/wordml/cid" xmlns:w16="http://schemas.microsoft.com/office/word/2018/wordml" xmlns:w16du="http://schemas.microsoft.com/office/word/2023/wordml/word16du" xmlns:w16sdtdh="http://schemas.microsoft.com/office/word/2020/wordml/sdtdatahash" xmlns:w16se="http://schemas.microsoft.com/office/word/2015/wordml/symex" xmlns:wpg="http://schemas.microsoft.com/office/word/2010/wordprocessingGroup" xmlns:wpi="http://schemas.microsoft.com/office/word/2010/wordprocessingInk" xmlns:wne="http://schemas.microsoft.com/office/word/2006/wordml" xmlns:wps="http://schemas.microsoft.com/office/word/2010/wordprocessingShape" mc:Ignorable="w14 w15 w16se w16cid w16 w16cex w16sdtdh wp14">
-  <w16cex:commentExtensible w16cex:durableId="27E8C954" w16cex:dateUtc="2023-04-18T13:46:00Z"/>
+  <w16cex:commentExtensible w16cex:durableId="28033EC2" w16cex:dateUtc="2023-05-08T15:26:00Z"/>
+  <w16cex:commentExtensible w16cex:durableId="28033F17" w16cex:dateUtc="2023-05-08T15:27:00Z"/>
+  <w16cex:commentExtensible w16cex:durableId="28034074" w16cex:dateUtc="2023-05-08T15:33:00Z"/>
 </w16cex:commentsExtensible>
 </file>
 
 <file path=word/commentsIds.xml><?xml version="1.0" encoding="utf-8"?>
 <w16cid:commentsIds xmlns:wpc="http://schemas.microsoft.com/office/word/2010/wordprocessingCanvas" xmlns:cx="http://schemas.microsoft.com/office/drawing/2014/chartex" xmlns:cx1="http://schemas.microsoft.com/office/drawing/2015/9/8/chartex" xmlns:cx2="http://schemas.microsoft.com/office/drawing/2015/10/21/chartex" xmlns:cx3="http://schemas.microsoft.com/office/drawing/2016/5/9/chartex" xmlns:cx4="http://schemas.microsoft.com/office/drawing/2016/5/10/chartex" xmlns:cx5="http://schemas.microsoft.com/office/drawing/2016/5/11/chartex" xmlns:cx6="http://schemas.microsoft.com/office/drawing/2016/5/12/chartex" xmlns:cx7="http://schemas.microsoft.com/office/drawing/2016/5/13/chartex" xmlns:cx8="http://schemas.microsoft.com/office/drawing/2016/5/14/chartex" xmlns:mc="http://schemas.openxmlformats.org/markup-compatibility/2006" xmlns:aink="http://schemas.microsoft.com/office/drawing/2016/ink" xmlns:am3d="http://schemas.microsoft.com/office/drawing/2017/model3d" xmlns:o="urn:schemas-microsoft-com:office:office" xmlns:oel="http://schemas.microsoft.com/office/2019/extlst" xmlns:r="http://schemas.openxmlformats.org/officeDocument/2006/relationships" xmlns:m="http://schemas.openxmlformats.org/officeDocument/2006/math" xmlns:v="urn:schemas-microsoft-com:vml" xmlns:wp14="http://schemas.microsoft.com/office/word/2010/wordprocessingDrawing" xmlns:wp="http://schemas.openxmlformats.org/drawingml/2006/wordprocessingDrawing" xmlns:w10="urn:schemas-microsoft-com:office:word" xmlns:w="http://schemas.openxmlformats.org/wordprocessingml/2006/main" xmlns:w14="http://schemas.microsoft.com/office/word/2010/wordml" xmlns:w15="http://schemas.microsoft.com/office/word/2012/wordml" xmlns:w16cex="http://schemas.microsoft.com/office/word/2018/wordml/cex" xmlns:w16cid="http://schemas.microsoft.com/office/word/2016/wordml/cid" xmlns:w16="http://schemas.microsoft.com/office/word/2018/wordml" xmlns:w16du="http://schemas.microsoft.com/office/word/2023/wordml/word16du" xmlns:w16sdtdh="http://schemas.microsoft.com/office/word/2020/wordml/sdtdatahash" xmlns:w16se="http://schemas.microsoft.com/office/word/2015/wordml/symex" xmlns:wpg="http://schemas.microsoft.com/office/word/2010/wordprocessingGroup" xmlns:wpi="http://schemas.microsoft.com/office/word/2010/wordprocessingInk" xmlns:wne="http://schemas.microsoft.com/office/word/2006/wordml" xmlns:wps="http://schemas.microsoft.com/office/word/2010/wordprocessingShape" mc:Ignorable="w14 w15 w16se w16cid w16 w16cex w16sdtdh wp14">
-  <w16cid:commentId w16cid:paraId="667BDA18" w16cid:durableId="27E8C954"/>
+  <w16cid:commentId w16cid:paraId="57A4A603" w16cid:durableId="28033EC2"/>
+  <w16cid:commentId w16cid:paraId="4709A56A" w16cid:durableId="28033F17"/>
+  <w16cid:commentId w16cid:paraId="632EE4F2" w16cid:durableId="28034074"/>
 </w16cid:commentsIds>
 </file>
 
@@ -3398,7 +3446,7 @@
 
 <file path=word/people.xml><?xml version="1.0" encoding="utf-8"?>
 <w15:people xmlns:wpc="http://schemas.microsoft.com/office/word/2010/wordprocessingCanvas" xmlns:cx="http://schemas.microsoft.com/office/drawing/2014/chartex" xmlns:cx1="http://schemas.microsoft.com/office/drawing/2015/9/8/chartex" xmlns:cx2="http://schemas.microsoft.com/office/drawing/2015/10/21/chartex" xmlns:cx3="http://schemas.microsoft.com/office/drawing/2016/5/9/chartex" xmlns:cx4="http://schemas.microsoft.com/office/drawing/2016/5/10/chartex" xmlns:cx5="http://schemas.microsoft.com/office/drawing/2016/5/11/chartex" xmlns:cx6="http://schemas.microsoft.com/office/drawing/2016/5/12/chartex" xmlns:cx7="http://schemas.microsoft.com/office/drawing/2016/5/13/chartex" xmlns:cx8="http://schemas.microsoft.com/office/drawing/2016/5/14/chartex" xmlns:mc="http://schemas.openxmlformats.org/markup-compatibility/2006" xmlns:aink="http://schemas.microsoft.com/office/drawing/2016/ink" xmlns:am3d="http://schemas.microsoft.com/office/drawing/2017/model3d" xmlns:o="urn:schemas-microsoft-com:office:office" xmlns:oel="http://schemas.microsoft.com/office/2019/extlst" xmlns:r="http://schemas.openxmlformats.org/officeDocument/2006/relationships" xmlns:m="http://schemas.openxmlformats.org/officeDocument/2006/math" xmlns:v="urn:schemas-microsoft-com:vml" xmlns:wp14="http://schemas.microsoft.com/office/word/2010/wordprocessingDrawing" xmlns:wp="http://schemas.openxmlformats.org/drawingml/2006/wordprocessingDrawing" xmlns:w10="urn:schemas-microsoft-com:office:word" xmlns:w="http://schemas.openxmlformats.org/wordprocessingml/2006/main" xmlns:w14="http://schemas.microsoft.com/office/word/2010/wordml" xmlns:w15="http://schemas.microsoft.com/office/word/2012/wordml" xmlns:w16cex="http://schemas.microsoft.com/office/word/2018/wordml/cex" xmlns:w16cid="http://schemas.microsoft.com/office/word/2016/wordml/cid" xmlns:w16="http://schemas.microsoft.com/office/word/2018/wordml" xmlns:w16du="http://schemas.microsoft.com/office/word/2023/wordml/word16du" xmlns:w16sdtdh="http://schemas.microsoft.com/office/word/2020/wordml/sdtdatahash" xmlns:w16se="http://schemas.microsoft.com/office/word/2015/wordml/symex" xmlns:wpg="http://schemas.microsoft.com/office/word/2010/wordprocessingGroup" xmlns:wpi="http://schemas.microsoft.com/office/word/2010/wordprocessingInk" xmlns:wne="http://schemas.microsoft.com/office/word/2006/wordml" xmlns:wps="http://schemas.microsoft.com/office/word/2010/wordprocessingShape" mc:Ignorable="w14 w15 w16se w16cid w16 w16cex w16sdtdh wp14">
-  <w15:person w15:author="Paula Natalia Galvez Molina">
+  <w15:person w15:author="Paula Natalia">
     <w15:presenceInfo w15:providerId="AD" w15:userId="S::pgalvez@ine.gob.gt::e1363451-9591-41c8-88a7-c4a6720b010a"/>
   </w15:person>
 </w15:people>

</xml_diff>

<commit_message>
Actualización de Indicadores cap 4
Se comento el listado de indicadores del capitulo 4
</commit_message>
<xml_diff>
--- a/Listado Indicadores/Propuesta Compendio Estadístico Con Enfoque de Género 2022.docx
+++ b/Listado Indicadores/Propuesta Compendio Estadístico Con Enfoque de Género 2022.docx
@@ -10,6 +10,7 @@
           <w:docPartUnique/>
         </w:docPartObj>
       </w:sdtPr>
+      <w:sdtEndPr/>
       <w:sdtContent>
         <w:p>
           <w:r>
@@ -45,7 +46,7 @@
                               <a:avLst/>
                             </a:prstGeom>
                             <a:blipFill dpi="0" rotWithShape="1">
-                              <a:blip r:embed="rId7" cstate="print">
+                              <a:blip r:embed="rId8" cstate="print">
                                 <a:extLst>
                                   <a:ext uri="{28A0092B-C50C-407E-A947-70E740481C1C}">
                                     <a14:useLocalDpi xmlns:a14="http://schemas.microsoft.com/office/drawing/2010/main" val="0"/>
@@ -92,7 +93,7 @@
               <mc:Fallback>
                 <w:pict>
                   <v:rect w14:anchorId="2F3FBE2E" id="Rectángulo 6" o:spid="_x0000_s1026" style="position:absolute;margin-left:559.8pt;margin-top:-71pt;width:611pt;height:801pt;z-index:-251655168;visibility:visible;mso-wrap-style:square;mso-height-percent:0;mso-wrap-distance-left:9pt;mso-wrap-distance-top:0;mso-wrap-distance-right:9pt;mso-wrap-distance-bottom:0;mso-position-horizontal:right;mso-position-horizontal-relative:page;mso-position-vertical:absolute;mso-position-vertical-relative:text;mso-height-percent:0;mso-height-relative:margin;v-text-anchor:middle" o:gfxdata="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" strokecolor="#1f3763 [1604]" strokeweight="1pt">
-                    <v:fill r:id="rId8" o:title="" recolor="t" rotate="t" type="frame"/>
+                    <v:fill r:id="rId9" o:title="" recolor="t" rotate="t" type="frame"/>
                     <w10:wrap anchorx="page"/>
                   </v:rect>
                 </w:pict>
@@ -231,7 +232,7 @@
     </w:sdt>
     <w:p>
       <w:pPr>
-        <w:pStyle w:val="Heading2"/>
+        <w:pStyle w:val="Ttulo2"/>
         <w:numPr>
           <w:ilvl w:val="0"/>
           <w:numId w:val="1"/>
@@ -256,7 +257,7 @@
     </w:p>
     <w:p>
       <w:pPr>
-        <w:pStyle w:val="ListParagraph"/>
+        <w:pStyle w:val="Prrafodelista"/>
         <w:numPr>
           <w:ilvl w:val="1"/>
           <w:numId w:val="1"/>
@@ -283,7 +284,7 @@
     </w:p>
     <w:p>
       <w:pPr>
-        <w:pStyle w:val="ListParagraph"/>
+        <w:pStyle w:val="Prrafodelista"/>
         <w:numPr>
           <w:ilvl w:val="1"/>
           <w:numId w:val="1"/>
@@ -303,7 +304,7 @@
     </w:p>
     <w:p>
       <w:pPr>
-        <w:pStyle w:val="ListParagraph"/>
+        <w:pStyle w:val="Prrafodelista"/>
         <w:numPr>
           <w:ilvl w:val="1"/>
           <w:numId w:val="1"/>
@@ -323,7 +324,7 @@
     </w:p>
     <w:p>
       <w:pPr>
-        <w:pStyle w:val="ListParagraph"/>
+        <w:pStyle w:val="Prrafodelista"/>
         <w:numPr>
           <w:ilvl w:val="1"/>
           <w:numId w:val="1"/>
@@ -343,7 +344,7 @@
     </w:p>
     <w:p>
       <w:pPr>
-        <w:pStyle w:val="ListParagraph"/>
+        <w:pStyle w:val="Prrafodelista"/>
         <w:numPr>
           <w:ilvl w:val="1"/>
           <w:numId w:val="1"/>
@@ -366,14 +367,14 @@
       <w:commentRangeEnd w:id="0"/>
       <w:r>
         <w:rPr>
-          <w:rStyle w:val="CommentReference"/>
+          <w:rStyle w:val="Refdecomentario"/>
         </w:rPr>
         <w:commentReference w:id="0"/>
       </w:r>
     </w:p>
     <w:p>
       <w:pPr>
-        <w:pStyle w:val="ListParagraph"/>
+        <w:pStyle w:val="Prrafodelista"/>
         <w:numPr>
           <w:ilvl w:val="1"/>
           <w:numId w:val="1"/>
@@ -393,7 +394,7 @@
     </w:p>
     <w:p>
       <w:pPr>
-        <w:pStyle w:val="ListParagraph"/>
+        <w:pStyle w:val="Prrafodelista"/>
         <w:numPr>
           <w:ilvl w:val="1"/>
           <w:numId w:val="1"/>
@@ -413,7 +414,7 @@
     </w:p>
     <w:p>
       <w:pPr>
-        <w:pStyle w:val="ListParagraph"/>
+        <w:pStyle w:val="Prrafodelista"/>
         <w:numPr>
           <w:ilvl w:val="1"/>
           <w:numId w:val="1"/>
@@ -433,7 +434,7 @@
     </w:p>
     <w:p>
       <w:pPr>
-        <w:pStyle w:val="ListParagraph"/>
+        <w:pStyle w:val="Prrafodelista"/>
         <w:numPr>
           <w:ilvl w:val="1"/>
           <w:numId w:val="1"/>
@@ -469,7 +470,7 @@
     </w:p>
     <w:p>
       <w:pPr>
-        <w:pStyle w:val="ListParagraph"/>
+        <w:pStyle w:val="Prrafodelista"/>
         <w:numPr>
           <w:ilvl w:val="1"/>
           <w:numId w:val="1"/>
@@ -498,7 +499,7 @@
     </w:p>
     <w:p>
       <w:pPr>
-        <w:pStyle w:val="ListParagraph"/>
+        <w:pStyle w:val="Prrafodelista"/>
         <w:numPr>
           <w:ilvl w:val="1"/>
           <w:numId w:val="1"/>
@@ -518,7 +519,7 @@
     </w:p>
     <w:p>
       <w:pPr>
-        <w:pStyle w:val="ListParagraph"/>
+        <w:pStyle w:val="Prrafodelista"/>
         <w:numPr>
           <w:ilvl w:val="1"/>
           <w:numId w:val="1"/>
@@ -538,7 +539,7 @@
     </w:p>
     <w:p>
       <w:pPr>
-        <w:pStyle w:val="ListParagraph"/>
+        <w:pStyle w:val="Prrafodelista"/>
         <w:numPr>
           <w:ilvl w:val="1"/>
           <w:numId w:val="1"/>
@@ -561,14 +562,14 @@
       <w:commentRangeEnd w:id="1"/>
       <w:r>
         <w:rPr>
-          <w:rStyle w:val="CommentReference"/>
+          <w:rStyle w:val="Refdecomentario"/>
         </w:rPr>
         <w:commentReference w:id="1"/>
       </w:r>
     </w:p>
     <w:p>
       <w:pPr>
-        <w:pStyle w:val="ListParagraph"/>
+        <w:pStyle w:val="Prrafodelista"/>
         <w:numPr>
           <w:ilvl w:val="1"/>
           <w:numId w:val="1"/>
@@ -588,7 +589,7 @@
     </w:p>
     <w:p>
       <w:pPr>
-        <w:pStyle w:val="ListParagraph"/>
+        <w:pStyle w:val="Prrafodelista"/>
         <w:numPr>
           <w:ilvl w:val="1"/>
           <w:numId w:val="1"/>
@@ -632,7 +633,7 @@
       <w:commentRangeEnd w:id="2"/>
       <w:r>
         <w:rPr>
-          <w:rStyle w:val="CommentReference"/>
+          <w:rStyle w:val="Refdecomentario"/>
         </w:rPr>
         <w:commentReference w:id="2"/>
       </w:r>
@@ -646,7 +647,7 @@
     </w:p>
     <w:p>
       <w:pPr>
-        <w:pStyle w:val="ListParagraph"/>
+        <w:pStyle w:val="Prrafodelista"/>
         <w:numPr>
           <w:ilvl w:val="1"/>
           <w:numId w:val="1"/>
@@ -673,7 +674,7 @@
     </w:p>
     <w:p>
       <w:pPr>
-        <w:pStyle w:val="ListParagraph"/>
+        <w:pStyle w:val="Prrafodelista"/>
         <w:numPr>
           <w:ilvl w:val="1"/>
           <w:numId w:val="1"/>
@@ -693,7 +694,7 @@
     </w:p>
     <w:p>
       <w:pPr>
-        <w:pStyle w:val="Heading2"/>
+        <w:pStyle w:val="Ttulo2"/>
         <w:numPr>
           <w:ilvl w:val="0"/>
           <w:numId w:val="1"/>
@@ -717,7 +718,7 @@
     </w:p>
     <w:p>
       <w:pPr>
-        <w:pStyle w:val="ListParagraph"/>
+        <w:pStyle w:val="Prrafodelista"/>
         <w:numPr>
           <w:ilvl w:val="1"/>
           <w:numId w:val="1"/>
@@ -746,7 +747,7 @@
     </w:p>
     <w:p>
       <w:pPr>
-        <w:pStyle w:val="ListParagraph"/>
+        <w:pStyle w:val="Prrafodelista"/>
         <w:numPr>
           <w:ilvl w:val="1"/>
           <w:numId w:val="1"/>
@@ -766,7 +767,7 @@
     </w:p>
     <w:p>
       <w:pPr>
-        <w:pStyle w:val="ListParagraph"/>
+        <w:pStyle w:val="Prrafodelista"/>
         <w:numPr>
           <w:ilvl w:val="1"/>
           <w:numId w:val="1"/>
@@ -786,7 +787,7 @@
     </w:p>
     <w:p>
       <w:pPr>
-        <w:pStyle w:val="ListParagraph"/>
+        <w:pStyle w:val="Prrafodelista"/>
         <w:numPr>
           <w:ilvl w:val="1"/>
           <w:numId w:val="1"/>
@@ -806,7 +807,7 @@
     </w:p>
     <w:p>
       <w:pPr>
-        <w:pStyle w:val="ListParagraph"/>
+        <w:pStyle w:val="Prrafodelista"/>
         <w:numPr>
           <w:ilvl w:val="1"/>
           <w:numId w:val="1"/>
@@ -835,7 +836,7 @@
     </w:p>
     <w:p>
       <w:pPr>
-        <w:pStyle w:val="ListParagraph"/>
+        <w:pStyle w:val="Prrafodelista"/>
         <w:numPr>
           <w:ilvl w:val="1"/>
           <w:numId w:val="1"/>
@@ -855,7 +856,7 @@
     </w:p>
     <w:p>
       <w:pPr>
-        <w:pStyle w:val="ListParagraph"/>
+        <w:pStyle w:val="Prrafodelista"/>
         <w:numPr>
           <w:ilvl w:val="1"/>
           <w:numId w:val="1"/>
@@ -875,7 +876,7 @@
     </w:p>
     <w:p>
       <w:pPr>
-        <w:pStyle w:val="ListParagraph"/>
+        <w:pStyle w:val="Prrafodelista"/>
         <w:numPr>
           <w:ilvl w:val="1"/>
           <w:numId w:val="1"/>
@@ -895,7 +896,7 @@
     </w:p>
     <w:p>
       <w:pPr>
-        <w:pStyle w:val="ListParagraph"/>
+        <w:pStyle w:val="Prrafodelista"/>
         <w:numPr>
           <w:ilvl w:val="1"/>
           <w:numId w:val="1"/>
@@ -924,7 +925,7 @@
     </w:p>
     <w:p>
       <w:pPr>
-        <w:pStyle w:val="ListParagraph"/>
+        <w:pStyle w:val="Prrafodelista"/>
         <w:numPr>
           <w:ilvl w:val="1"/>
           <w:numId w:val="1"/>
@@ -969,7 +970,7 @@
     </w:p>
     <w:p>
       <w:pPr>
-        <w:pStyle w:val="ListParagraph"/>
+        <w:pStyle w:val="Prrafodelista"/>
         <w:numPr>
           <w:ilvl w:val="1"/>
           <w:numId w:val="1"/>
@@ -989,7 +990,7 @@
     </w:p>
     <w:p>
       <w:pPr>
-        <w:pStyle w:val="ListParagraph"/>
+        <w:pStyle w:val="Prrafodelista"/>
         <w:numPr>
           <w:ilvl w:val="1"/>
           <w:numId w:val="1"/>
@@ -1018,7 +1019,7 @@
     </w:p>
     <w:p>
       <w:pPr>
-        <w:pStyle w:val="Heading2"/>
+        <w:pStyle w:val="Ttulo2"/>
         <w:numPr>
           <w:ilvl w:val="0"/>
           <w:numId w:val="2"/>
@@ -1046,7 +1047,7 @@
     </w:p>
     <w:p>
       <w:pPr>
-        <w:pStyle w:val="ListParagraph"/>
+        <w:pStyle w:val="Prrafodelista"/>
         <w:numPr>
           <w:ilvl w:val="1"/>
           <w:numId w:val="2"/>
@@ -1075,7 +1076,7 @@
     </w:p>
     <w:p>
       <w:pPr>
-        <w:pStyle w:val="ListParagraph"/>
+        <w:pStyle w:val="Prrafodelista"/>
         <w:numPr>
           <w:ilvl w:val="1"/>
           <w:numId w:val="2"/>
@@ -1095,7 +1096,7 @@
     </w:p>
     <w:p>
       <w:pPr>
-        <w:pStyle w:val="ListParagraph"/>
+        <w:pStyle w:val="Prrafodelista"/>
         <w:numPr>
           <w:ilvl w:val="1"/>
           <w:numId w:val="2"/>
@@ -1115,7 +1116,7 @@
     </w:p>
     <w:p>
       <w:pPr>
-        <w:pStyle w:val="ListParagraph"/>
+        <w:pStyle w:val="Prrafodelista"/>
         <w:numPr>
           <w:ilvl w:val="1"/>
           <w:numId w:val="2"/>
@@ -1135,7 +1136,7 @@
     </w:p>
     <w:p>
       <w:pPr>
-        <w:pStyle w:val="ListParagraph"/>
+        <w:pStyle w:val="Prrafodelista"/>
         <w:numPr>
           <w:ilvl w:val="1"/>
           <w:numId w:val="2"/>
@@ -1156,7 +1157,7 @@
     </w:p>
     <w:p>
       <w:pPr>
-        <w:pStyle w:val="ListParagraph"/>
+        <w:pStyle w:val="Prrafodelista"/>
         <w:numPr>
           <w:ilvl w:val="1"/>
           <w:numId w:val="2"/>
@@ -1176,7 +1177,7 @@
     </w:p>
     <w:p>
       <w:pPr>
-        <w:pStyle w:val="ListParagraph"/>
+        <w:pStyle w:val="Prrafodelista"/>
         <w:numPr>
           <w:ilvl w:val="1"/>
           <w:numId w:val="2"/>
@@ -1196,7 +1197,7 @@
     </w:p>
     <w:p>
       <w:pPr>
-        <w:pStyle w:val="ListParagraph"/>
+        <w:pStyle w:val="Prrafodelista"/>
         <w:numPr>
           <w:ilvl w:val="1"/>
           <w:numId w:val="2"/>
@@ -1216,7 +1217,7 @@
     </w:p>
     <w:p>
       <w:pPr>
-        <w:pStyle w:val="ListParagraph"/>
+        <w:pStyle w:val="Prrafodelista"/>
         <w:numPr>
           <w:ilvl w:val="1"/>
           <w:numId w:val="2"/>
@@ -1236,7 +1237,7 @@
     </w:p>
     <w:p>
       <w:pPr>
-        <w:pStyle w:val="ListParagraph"/>
+        <w:pStyle w:val="Prrafodelista"/>
         <w:numPr>
           <w:ilvl w:val="1"/>
           <w:numId w:val="2"/>
@@ -1256,7 +1257,7 @@
     </w:p>
     <w:p>
       <w:pPr>
-        <w:pStyle w:val="ListParagraph"/>
+        <w:pStyle w:val="Prrafodelista"/>
         <w:numPr>
           <w:ilvl w:val="1"/>
           <w:numId w:val="2"/>
@@ -1285,7 +1286,7 @@
     </w:p>
     <w:p>
       <w:pPr>
-        <w:pStyle w:val="ListParagraph"/>
+        <w:pStyle w:val="Prrafodelista"/>
         <w:numPr>
           <w:ilvl w:val="1"/>
           <w:numId w:val="2"/>
@@ -1305,7 +1306,7 @@
     </w:p>
     <w:p>
       <w:pPr>
-        <w:pStyle w:val="ListParagraph"/>
+        <w:pStyle w:val="Prrafodelista"/>
         <w:numPr>
           <w:ilvl w:val="1"/>
           <w:numId w:val="2"/>
@@ -1325,7 +1326,7 @@
     </w:p>
     <w:p>
       <w:pPr>
-        <w:pStyle w:val="ListParagraph"/>
+        <w:pStyle w:val="Prrafodelista"/>
         <w:numPr>
           <w:ilvl w:val="1"/>
           <w:numId w:val="2"/>
@@ -1345,7 +1346,7 @@
     </w:p>
     <w:p>
       <w:pPr>
-        <w:pStyle w:val="ListParagraph"/>
+        <w:pStyle w:val="Prrafodelista"/>
         <w:numPr>
           <w:ilvl w:val="1"/>
           <w:numId w:val="2"/>
@@ -1365,7 +1366,7 @@
     </w:p>
     <w:p>
       <w:pPr>
-        <w:pStyle w:val="ListParagraph"/>
+        <w:pStyle w:val="Prrafodelista"/>
         <w:numPr>
           <w:ilvl w:val="1"/>
           <w:numId w:val="2"/>
@@ -1385,7 +1386,7 @@
     </w:p>
     <w:p>
       <w:pPr>
-        <w:pStyle w:val="ListParagraph"/>
+        <w:pStyle w:val="Prrafodelista"/>
         <w:numPr>
           <w:ilvl w:val="1"/>
           <w:numId w:val="2"/>
@@ -1406,7 +1407,7 @@
     </w:p>
     <w:p>
       <w:pPr>
-        <w:pStyle w:val="ListParagraph"/>
+        <w:pStyle w:val="Prrafodelista"/>
         <w:numPr>
           <w:ilvl w:val="1"/>
           <w:numId w:val="2"/>
@@ -1426,7 +1427,7 @@
     </w:p>
     <w:p>
       <w:pPr>
-        <w:pStyle w:val="ListParagraph"/>
+        <w:pStyle w:val="Prrafodelista"/>
         <w:numPr>
           <w:ilvl w:val="1"/>
           <w:numId w:val="2"/>
@@ -1446,7 +1447,7 @@
     </w:p>
     <w:p>
       <w:pPr>
-        <w:pStyle w:val="ListParagraph"/>
+        <w:pStyle w:val="Prrafodelista"/>
         <w:numPr>
           <w:ilvl w:val="1"/>
           <w:numId w:val="2"/>
@@ -1466,7 +1467,7 @@
     </w:p>
     <w:p>
       <w:pPr>
-        <w:pStyle w:val="ListParagraph"/>
+        <w:pStyle w:val="Prrafodelista"/>
         <w:numPr>
           <w:ilvl w:val="1"/>
           <w:numId w:val="2"/>
@@ -1495,7 +1496,7 @@
     </w:p>
     <w:p>
       <w:pPr>
-        <w:pStyle w:val="Heading2"/>
+        <w:pStyle w:val="Ttulo2"/>
         <w:numPr>
           <w:ilvl w:val="0"/>
           <w:numId w:val="2"/>
@@ -1532,7 +1533,7 @@
     </w:p>
     <w:p>
       <w:pPr>
-        <w:pStyle w:val="ListParagraph"/>
+        <w:pStyle w:val="Prrafodelista"/>
         <w:numPr>
           <w:ilvl w:val="1"/>
           <w:numId w:val="2"/>
@@ -1560,7 +1561,7 @@
     </w:p>
     <w:p>
       <w:pPr>
-        <w:pStyle w:val="ListParagraph"/>
+        <w:pStyle w:val="Prrafodelista"/>
         <w:numPr>
           <w:ilvl w:val="1"/>
           <w:numId w:val="2"/>
@@ -1571,6 +1572,7 @@
           <w:lang w:val="es-MX"/>
         </w:rPr>
       </w:pPr>
+      <w:commentRangeStart w:id="4"/>
       <w:r>
         <w:rPr>
           <w:rFonts w:asciiTheme="majorHAnsi" w:hAnsiTheme="majorHAnsi" w:cstheme="majorHAnsi"/>
@@ -1592,7 +1594,7 @@
     </w:p>
     <w:p>
       <w:pPr>
-        <w:pStyle w:val="ListParagraph"/>
+        <w:pStyle w:val="Prrafodelista"/>
         <w:numPr>
           <w:ilvl w:val="1"/>
           <w:numId w:val="2"/>
@@ -1621,10 +1623,17 @@
         </w:rPr>
         <w:t>(comparar 2018 y 2022)</w:t>
       </w:r>
-    </w:p>
-    <w:p>
-      <w:pPr>
-        <w:pStyle w:val="ListParagraph"/>
+      <w:commentRangeEnd w:id="4"/>
+      <w:r>
+        <w:rPr>
+          <w:rStyle w:val="Refdecomentario"/>
+        </w:rPr>
+        <w:commentReference w:id="4"/>
+      </w:r>
+    </w:p>
+    <w:p>
+      <w:pPr>
+        <w:pStyle w:val="Prrafodelista"/>
         <w:numPr>
           <w:ilvl w:val="1"/>
           <w:numId w:val="2"/>
@@ -1656,6 +1665,7 @@
         </w:rPr>
         <w:t xml:space="preserve"> sexo y estado conyugal </w:t>
       </w:r>
+      <w:commentRangeStart w:id="5"/>
       <w:r>
         <w:rPr>
           <w:rFonts w:asciiTheme="majorHAnsi" w:hAnsiTheme="majorHAnsi" w:cstheme="majorHAnsi"/>
@@ -1666,10 +1676,17 @@
         </w:rPr>
         <w:t>(serie histórica de 2018 a 2022)</w:t>
       </w:r>
-    </w:p>
-    <w:p>
-      <w:pPr>
-        <w:pStyle w:val="ListParagraph"/>
+      <w:commentRangeEnd w:id="5"/>
+      <w:r>
+        <w:rPr>
+          <w:rStyle w:val="Refdecomentario"/>
+        </w:rPr>
+        <w:commentReference w:id="5"/>
+      </w:r>
+    </w:p>
+    <w:p>
+      <w:pPr>
+        <w:pStyle w:val="Prrafodelista"/>
         <w:numPr>
           <w:ilvl w:val="1"/>
           <w:numId w:val="2"/>
@@ -1698,7 +1715,7 @@
     </w:p>
     <w:p>
       <w:pPr>
-        <w:pStyle w:val="ListParagraph"/>
+        <w:pStyle w:val="Prrafodelista"/>
         <w:numPr>
           <w:ilvl w:val="1"/>
           <w:numId w:val="2"/>
@@ -1742,7 +1759,7 @@
     </w:p>
     <w:p>
       <w:pPr>
-        <w:pStyle w:val="ListParagraph"/>
+        <w:pStyle w:val="Prrafodelista"/>
         <w:numPr>
           <w:ilvl w:val="1"/>
           <w:numId w:val="2"/>
@@ -1762,7 +1779,7 @@
     </w:p>
     <w:p>
       <w:pPr>
-        <w:pStyle w:val="ListParagraph"/>
+        <w:pStyle w:val="Prrafodelista"/>
         <w:numPr>
           <w:ilvl w:val="1"/>
           <w:numId w:val="2"/>
@@ -1782,7 +1799,7 @@
     </w:p>
     <w:p>
       <w:pPr>
-        <w:pStyle w:val="ListParagraph"/>
+        <w:pStyle w:val="Prrafodelista"/>
         <w:numPr>
           <w:ilvl w:val="1"/>
           <w:numId w:val="2"/>
@@ -1799,6 +1816,7 @@
         </w:rPr>
         <w:t xml:space="preserve">Población ocupada por sexo, según </w:t>
       </w:r>
+      <w:commentRangeStart w:id="6"/>
       <w:r>
         <w:rPr>
           <w:rFonts w:asciiTheme="majorHAnsi" w:hAnsiTheme="majorHAnsi" w:cstheme="majorHAnsi"/>
@@ -1812,12 +1830,26 @@
           <w:rFonts w:asciiTheme="majorHAnsi" w:hAnsiTheme="majorHAnsi" w:cstheme="majorHAnsi"/>
           <w:lang w:val="es-MX"/>
         </w:rPr>
-        <w:t xml:space="preserve"> categoría ocupacional</w:t>
-      </w:r>
-    </w:p>
-    <w:p>
-      <w:pPr>
-        <w:pStyle w:val="ListParagraph"/>
+        <w:t xml:space="preserve"> </w:t>
+      </w:r>
+      <w:commentRangeEnd w:id="6"/>
+      <w:r>
+        <w:rPr>
+          <w:rStyle w:val="Refdecomentario"/>
+        </w:rPr>
+        <w:commentReference w:id="6"/>
+      </w:r>
+      <w:r>
+        <w:rPr>
+          <w:rFonts w:asciiTheme="majorHAnsi" w:hAnsiTheme="majorHAnsi" w:cstheme="majorHAnsi"/>
+          <w:lang w:val="es-MX"/>
+        </w:rPr>
+        <w:t>categoría ocupacional</w:t>
+      </w:r>
+    </w:p>
+    <w:p>
+      <w:pPr>
+        <w:pStyle w:val="Prrafodelista"/>
         <w:numPr>
           <w:ilvl w:val="1"/>
           <w:numId w:val="2"/>
@@ -1835,6 +1867,7 @@
         </w:rPr>
         <w:t xml:space="preserve">Población ocupada con acceso a seguro social por sexo, según rama de actividad económica </w:t>
       </w:r>
+      <w:commentRangeStart w:id="7"/>
       <w:r>
         <w:rPr>
           <w:rFonts w:asciiTheme="majorHAnsi" w:hAnsiTheme="majorHAnsi" w:cstheme="majorHAnsi"/>
@@ -1853,10 +1886,17 @@
         </w:rPr>
         <w:t>(comparar 2018 y 2022)</w:t>
       </w:r>
-    </w:p>
-    <w:p>
-      <w:pPr>
-        <w:pStyle w:val="ListParagraph"/>
+      <w:commentRangeEnd w:id="7"/>
+      <w:r>
+        <w:rPr>
+          <w:rStyle w:val="Refdecomentario"/>
+        </w:rPr>
+        <w:commentReference w:id="7"/>
+      </w:r>
+    </w:p>
+    <w:p>
+      <w:pPr>
+        <w:pStyle w:val="Prrafodelista"/>
         <w:numPr>
           <w:ilvl w:val="1"/>
           <w:numId w:val="2"/>
@@ -1886,7 +1926,7 @@
     </w:p>
     <w:p>
       <w:pPr>
-        <w:pStyle w:val="ListParagraph"/>
+        <w:pStyle w:val="Prrafodelista"/>
         <w:numPr>
           <w:ilvl w:val="1"/>
           <w:numId w:val="2"/>
@@ -1916,7 +1956,7 @@
     </w:p>
     <w:p>
       <w:pPr>
-        <w:pStyle w:val="ListParagraph"/>
+        <w:pStyle w:val="Prrafodelista"/>
         <w:numPr>
           <w:ilvl w:val="1"/>
           <w:numId w:val="2"/>
@@ -1942,12 +1982,28 @@
           <w:strike/>
           <w:lang w:val="es-MX"/>
         </w:rPr>
-        <w:t>estudio y rama de actividad económica</w:t>
-      </w:r>
-    </w:p>
-    <w:p>
-      <w:pPr>
-        <w:pStyle w:val="ListParagraph"/>
+        <w:t xml:space="preserve">estudio </w:t>
+      </w:r>
+      <w:commentRangeStart w:id="8"/>
+      <w:r>
+        <w:rPr>
+          <w:rFonts w:asciiTheme="majorHAnsi" w:hAnsiTheme="majorHAnsi" w:cstheme="majorHAnsi"/>
+          <w:strike/>
+          <w:lang w:val="es-MX"/>
+        </w:rPr>
+        <w:t>y rama de actividad económica</w:t>
+      </w:r>
+      <w:commentRangeEnd w:id="8"/>
+      <w:r>
+        <w:rPr>
+          <w:rStyle w:val="Refdecomentario"/>
+        </w:rPr>
+        <w:commentReference w:id="8"/>
+      </w:r>
+    </w:p>
+    <w:p>
+      <w:pPr>
+        <w:pStyle w:val="Prrafodelista"/>
         <w:numPr>
           <w:ilvl w:val="1"/>
           <w:numId w:val="2"/>
@@ -1965,6 +2021,7 @@
         </w:rPr>
         <w:t xml:space="preserve">Salario o ingresos promedio por sexo, según categoría ocupacional </w:t>
       </w:r>
+      <w:commentRangeStart w:id="9"/>
       <w:r>
         <w:rPr>
           <w:rFonts w:asciiTheme="majorHAnsi" w:hAnsiTheme="majorHAnsi" w:cstheme="majorHAnsi"/>
@@ -1973,10 +2030,17 @@
         </w:rPr>
         <w:t>dominio de estudio y rama de actividad económica</w:t>
       </w:r>
-    </w:p>
-    <w:p>
-      <w:pPr>
-        <w:pStyle w:val="ListParagraph"/>
+      <w:commentRangeEnd w:id="9"/>
+      <w:r>
+        <w:rPr>
+          <w:rStyle w:val="Refdecomentario"/>
+        </w:rPr>
+        <w:commentReference w:id="9"/>
+      </w:r>
+    </w:p>
+    <w:p>
+      <w:pPr>
+        <w:pStyle w:val="Prrafodelista"/>
         <w:numPr>
           <w:ilvl w:val="1"/>
           <w:numId w:val="2"/>
@@ -1988,6 +2052,7 @@
           <w:lang w:val="es-MX"/>
         </w:rPr>
       </w:pPr>
+      <w:commentRangeStart w:id="10"/>
       <w:r>
         <w:rPr>
           <w:rFonts w:asciiTheme="majorHAnsi" w:hAnsiTheme="majorHAnsi" w:cstheme="majorHAnsi"/>
@@ -1996,10 +2061,17 @@
         </w:rPr>
         <w:t>Salarios o ingresos promedio, desagregado por sexo, según pueblo</w:t>
       </w:r>
-    </w:p>
-    <w:p>
-      <w:pPr>
-        <w:pStyle w:val="ListParagraph"/>
+      <w:commentRangeEnd w:id="10"/>
+      <w:r>
+        <w:rPr>
+          <w:rStyle w:val="Refdecomentario"/>
+        </w:rPr>
+        <w:commentReference w:id="10"/>
+      </w:r>
+    </w:p>
+    <w:p>
+      <w:pPr>
+        <w:pStyle w:val="Prrafodelista"/>
         <w:numPr>
           <w:ilvl w:val="1"/>
           <w:numId w:val="2"/>
@@ -2029,7 +2101,7 @@
     </w:p>
     <w:p>
       <w:pPr>
-        <w:pStyle w:val="ListParagraph"/>
+        <w:pStyle w:val="Prrafodelista"/>
         <w:numPr>
           <w:ilvl w:val="1"/>
           <w:numId w:val="2"/>
@@ -2041,6 +2113,7 @@
           <w:lang w:val="es-MX"/>
         </w:rPr>
       </w:pPr>
+      <w:commentRangeStart w:id="11"/>
       <w:r>
         <w:rPr>
           <w:rFonts w:asciiTheme="majorHAnsi" w:hAnsiTheme="majorHAnsi" w:cstheme="majorHAnsi"/>
@@ -2059,10 +2132,17 @@
         </w:rPr>
         <w:t>(comparar 2018 y 2022)</w:t>
       </w:r>
-    </w:p>
-    <w:p>
-      <w:pPr>
-        <w:pStyle w:val="ListParagraph"/>
+      <w:commentRangeEnd w:id="11"/>
+      <w:r>
+        <w:rPr>
+          <w:rStyle w:val="Refdecomentario"/>
+        </w:rPr>
+        <w:commentReference w:id="11"/>
+      </w:r>
+    </w:p>
+    <w:p>
+      <w:pPr>
+        <w:pStyle w:val="Prrafodelista"/>
         <w:numPr>
           <w:ilvl w:val="1"/>
           <w:numId w:val="2"/>
@@ -2112,7 +2192,7 @@
     </w:p>
     <w:p>
       <w:pPr>
-        <w:pStyle w:val="ListParagraph"/>
+        <w:pStyle w:val="Prrafodelista"/>
         <w:numPr>
           <w:ilvl w:val="1"/>
           <w:numId w:val="2"/>
@@ -2153,6 +2233,7 @@
         </w:rPr>
         <w:t xml:space="preserve"> </w:t>
       </w:r>
+      <w:commentRangeStart w:id="12"/>
       <w:r>
         <w:rPr>
           <w:rFonts w:asciiTheme="majorHAnsi" w:hAnsiTheme="majorHAnsi" w:cstheme="majorHAnsi"/>
@@ -2170,10 +2251,17 @@
         </w:rPr>
         <w:t xml:space="preserve"> (ODS)</w:t>
       </w:r>
-    </w:p>
-    <w:p>
-      <w:pPr>
-        <w:pStyle w:val="ListParagraph"/>
+      <w:commentRangeEnd w:id="12"/>
+      <w:r>
+        <w:rPr>
+          <w:rStyle w:val="Refdecomentario"/>
+        </w:rPr>
+        <w:commentReference w:id="12"/>
+      </w:r>
+    </w:p>
+    <w:p>
+      <w:pPr>
+        <w:pStyle w:val="Prrafodelista"/>
         <w:numPr>
           <w:ilvl w:val="1"/>
           <w:numId w:val="2"/>
@@ -2219,6 +2307,7 @@
         </w:rPr>
         <w:t xml:space="preserve"> grupos de edad. </w:t>
       </w:r>
+      <w:commentRangeStart w:id="13"/>
       <w:r>
         <w:rPr>
           <w:rFonts w:asciiTheme="majorHAnsi" w:hAnsiTheme="majorHAnsi" w:cstheme="majorHAnsi"/>
@@ -2227,10 +2316,17 @@
         </w:rPr>
         <w:t>Distribución de tareas no remuneradas en el hogar por sexo</w:t>
       </w:r>
-    </w:p>
-    <w:p>
-      <w:pPr>
-        <w:pStyle w:val="Heading2"/>
+      <w:commentRangeEnd w:id="13"/>
+      <w:r>
+        <w:rPr>
+          <w:rStyle w:val="Refdecomentario"/>
+        </w:rPr>
+        <w:commentReference w:id="13"/>
+      </w:r>
+    </w:p>
+    <w:p>
+      <w:pPr>
+        <w:pStyle w:val="Ttulo2"/>
         <w:numPr>
           <w:ilvl w:val="0"/>
           <w:numId w:val="2"/>
@@ -2258,7 +2354,7 @@
     </w:p>
     <w:p>
       <w:pPr>
-        <w:pStyle w:val="ListParagraph"/>
+        <w:pStyle w:val="Prrafodelista"/>
         <w:numPr>
           <w:ilvl w:val="1"/>
           <w:numId w:val="2"/>
@@ -2287,7 +2383,7 @@
     </w:p>
     <w:p>
       <w:pPr>
-        <w:pStyle w:val="ListParagraph"/>
+        <w:pStyle w:val="Prrafodelista"/>
         <w:numPr>
           <w:ilvl w:val="1"/>
           <w:numId w:val="2"/>
@@ -2307,7 +2403,7 @@
     </w:p>
     <w:p>
       <w:pPr>
-        <w:pStyle w:val="ListParagraph"/>
+        <w:pStyle w:val="Prrafodelista"/>
         <w:numPr>
           <w:ilvl w:val="1"/>
           <w:numId w:val="2"/>
@@ -2327,7 +2423,7 @@
     </w:p>
     <w:p>
       <w:pPr>
-        <w:pStyle w:val="ListParagraph"/>
+        <w:pStyle w:val="Prrafodelista"/>
         <w:numPr>
           <w:ilvl w:val="1"/>
           <w:numId w:val="2"/>
@@ -2347,7 +2443,7 @@
     </w:p>
     <w:p>
       <w:pPr>
-        <w:pStyle w:val="ListParagraph"/>
+        <w:pStyle w:val="Prrafodelista"/>
         <w:numPr>
           <w:ilvl w:val="1"/>
           <w:numId w:val="2"/>
@@ -2376,7 +2472,7 @@
     </w:p>
     <w:p>
       <w:pPr>
-        <w:pStyle w:val="ListParagraph"/>
+        <w:pStyle w:val="Prrafodelista"/>
         <w:numPr>
           <w:ilvl w:val="1"/>
           <w:numId w:val="2"/>
@@ -2396,7 +2492,7 @@
     </w:p>
     <w:p>
       <w:pPr>
-        <w:pStyle w:val="ListParagraph"/>
+        <w:pStyle w:val="Prrafodelista"/>
         <w:numPr>
           <w:ilvl w:val="1"/>
           <w:numId w:val="2"/>
@@ -2416,7 +2512,7 @@
     </w:p>
     <w:p>
       <w:pPr>
-        <w:pStyle w:val="ListParagraph"/>
+        <w:pStyle w:val="Prrafodelista"/>
         <w:numPr>
           <w:ilvl w:val="1"/>
           <w:numId w:val="2"/>
@@ -2436,7 +2532,7 @@
     </w:p>
     <w:p>
       <w:pPr>
-        <w:pStyle w:val="ListParagraph"/>
+        <w:pStyle w:val="Prrafodelista"/>
         <w:numPr>
           <w:ilvl w:val="1"/>
           <w:numId w:val="2"/>
@@ -2456,7 +2552,7 @@
     </w:p>
     <w:p>
       <w:pPr>
-        <w:pStyle w:val="ListParagraph"/>
+        <w:pStyle w:val="Prrafodelista"/>
         <w:numPr>
           <w:ilvl w:val="1"/>
           <w:numId w:val="2"/>
@@ -2476,7 +2572,7 @@
     </w:p>
     <w:p>
       <w:pPr>
-        <w:pStyle w:val="ListParagraph"/>
+        <w:pStyle w:val="Prrafodelista"/>
         <w:numPr>
           <w:ilvl w:val="1"/>
           <w:numId w:val="2"/>
@@ -2505,7 +2601,7 @@
     </w:p>
     <w:p>
       <w:pPr>
-        <w:pStyle w:val="ListParagraph"/>
+        <w:pStyle w:val="Prrafodelista"/>
         <w:numPr>
           <w:ilvl w:val="1"/>
           <w:numId w:val="2"/>
@@ -2534,7 +2630,7 @@
     </w:p>
     <w:p>
       <w:pPr>
-        <w:pStyle w:val="ListParagraph"/>
+        <w:pStyle w:val="Prrafodelista"/>
         <w:numPr>
           <w:ilvl w:val="1"/>
           <w:numId w:val="2"/>
@@ -2563,7 +2659,7 @@
     </w:p>
     <w:p>
       <w:pPr>
-        <w:pStyle w:val="ListParagraph"/>
+        <w:pStyle w:val="Prrafodelista"/>
         <w:numPr>
           <w:ilvl w:val="1"/>
           <w:numId w:val="2"/>
@@ -2592,7 +2688,7 @@
     </w:p>
     <w:p>
       <w:pPr>
-        <w:pStyle w:val="ListParagraph"/>
+        <w:pStyle w:val="Prrafodelista"/>
         <w:numPr>
           <w:ilvl w:val="1"/>
           <w:numId w:val="2"/>
@@ -2621,7 +2717,7 @@
     </w:p>
     <w:p>
       <w:pPr>
-        <w:pStyle w:val="ListParagraph"/>
+        <w:pStyle w:val="Prrafodelista"/>
         <w:numPr>
           <w:ilvl w:val="1"/>
           <w:numId w:val="2"/>
@@ -2650,7 +2746,7 @@
     </w:p>
     <w:p>
       <w:pPr>
-        <w:pStyle w:val="Heading2"/>
+        <w:pStyle w:val="Ttulo2"/>
         <w:numPr>
           <w:ilvl w:val="0"/>
           <w:numId w:val="2"/>
@@ -2679,7 +2775,7 @@
     </w:p>
     <w:p>
       <w:pPr>
-        <w:pStyle w:val="ListParagraph"/>
+        <w:pStyle w:val="Prrafodelista"/>
         <w:numPr>
           <w:ilvl w:val="1"/>
           <w:numId w:val="2"/>
@@ -2708,7 +2804,7 @@
     </w:p>
     <w:p>
       <w:pPr>
-        <w:pStyle w:val="ListParagraph"/>
+        <w:pStyle w:val="Prrafodelista"/>
         <w:numPr>
           <w:ilvl w:val="1"/>
           <w:numId w:val="2"/>
@@ -2737,7 +2833,7 @@
     </w:p>
     <w:p>
       <w:pPr>
-        <w:pStyle w:val="ListParagraph"/>
+        <w:pStyle w:val="Prrafodelista"/>
         <w:numPr>
           <w:ilvl w:val="1"/>
           <w:numId w:val="2"/>
@@ -2766,7 +2862,7 @@
     </w:p>
     <w:p>
       <w:pPr>
-        <w:pStyle w:val="ListParagraph"/>
+        <w:pStyle w:val="Prrafodelista"/>
         <w:numPr>
           <w:ilvl w:val="1"/>
           <w:numId w:val="2"/>
@@ -2795,7 +2891,7 @@
     </w:p>
     <w:p>
       <w:pPr>
-        <w:pStyle w:val="ListParagraph"/>
+        <w:pStyle w:val="Prrafodelista"/>
         <w:numPr>
           <w:ilvl w:val="1"/>
           <w:numId w:val="2"/>
@@ -2824,7 +2920,7 @@
     </w:p>
     <w:p>
       <w:pPr>
-        <w:pStyle w:val="ListParagraph"/>
+        <w:pStyle w:val="Prrafodelista"/>
         <w:numPr>
           <w:ilvl w:val="1"/>
           <w:numId w:val="2"/>
@@ -2853,7 +2949,7 @@
     </w:p>
     <w:p>
       <w:pPr>
-        <w:pStyle w:val="ListParagraph"/>
+        <w:pStyle w:val="Prrafodelista"/>
         <w:numPr>
           <w:ilvl w:val="1"/>
           <w:numId w:val="2"/>
@@ -2882,7 +2978,7 @@
     </w:p>
     <w:p>
       <w:pPr>
-        <w:pStyle w:val="ListParagraph"/>
+        <w:pStyle w:val="Prrafodelista"/>
         <w:numPr>
           <w:ilvl w:val="1"/>
           <w:numId w:val="2"/>
@@ -2911,7 +3007,7 @@
     </w:p>
     <w:p>
       <w:pPr>
-        <w:pStyle w:val="ListParagraph"/>
+        <w:pStyle w:val="Prrafodelista"/>
         <w:numPr>
           <w:ilvl w:val="1"/>
           <w:numId w:val="2"/>
@@ -2940,7 +3036,7 @@
     </w:p>
     <w:p>
       <w:pPr>
-        <w:pStyle w:val="ListParagraph"/>
+        <w:pStyle w:val="Prrafodelista"/>
         <w:numPr>
           <w:ilvl w:val="1"/>
           <w:numId w:val="2"/>
@@ -2968,8 +3064,8 @@
       </w:r>
     </w:p>
     <w:sectPr>
-      <w:headerReference w:type="default" r:id="rId13"/>
-      <w:footerReference w:type="default" r:id="rId14"/>
+      <w:headerReference w:type="default" r:id="rId14"/>
+      <w:footerReference w:type="default" r:id="rId15"/>
       <w:pgSz w:w="12240" w:h="15840"/>
       <w:pgMar w:top="1440" w:right="1440" w:bottom="1440" w:left="1440" w:header="0" w:footer="737" w:gutter="0"/>
       <w:pgNumType w:start="0"/>
@@ -2986,11 +3082,11 @@
   <w:comment w:id="0" w:author="Paula Natalia" w:date="2023-05-08T09:26:00Z" w:initials="PN">
     <w:p>
       <w:pPr>
-        <w:pStyle w:val="CommentText"/>
-      </w:pPr>
-      <w:r>
-        <w:rPr>
-          <w:rStyle w:val="CommentReference"/>
+        <w:pStyle w:val="Textocomentario"/>
+      </w:pPr>
+      <w:r>
+        <w:rPr>
+          <w:rStyle w:val="Refdecomentario"/>
         </w:rPr>
         <w:annotationRef/>
       </w:r>
@@ -3002,11 +3098,11 @@
   <w:comment w:id="1" w:author="Paula Natalia" w:date="2023-05-08T09:27:00Z" w:initials="PN">
     <w:p>
       <w:pPr>
-        <w:pStyle w:val="CommentText"/>
-      </w:pPr>
-      <w:r>
-        <w:rPr>
-          <w:rStyle w:val="CommentReference"/>
+        <w:pStyle w:val="Textocomentario"/>
+      </w:pPr>
+      <w:r>
+        <w:rPr>
+          <w:rStyle w:val="Refdecomentario"/>
         </w:rPr>
         <w:annotationRef/>
       </w:r>
@@ -3018,16 +3114,176 @@
   <w:comment w:id="2" w:author="Paula Natalia" w:date="2023-05-08T09:33:00Z" w:initials="PN">
     <w:p>
       <w:pPr>
-        <w:pStyle w:val="CommentText"/>
-      </w:pPr>
-      <w:r>
-        <w:rPr>
-          <w:rStyle w:val="CommentReference"/>
+        <w:pStyle w:val="Textocomentario"/>
+      </w:pPr>
+      <w:r>
+        <w:rPr>
+          <w:rStyle w:val="Refdecomentario"/>
         </w:rPr>
         <w:annotationRef/>
       </w:r>
       <w:r>
         <w:t>Parte del indicador cambiada a "dominio de estudio" porque la información de los departamentos es confidencial y no está accesible usando la base de datos publicada en el INE.</w:t>
+      </w:r>
+    </w:p>
+  </w:comment>
+  <w:comment w:id="4" w:author="Unidad Genero" w:date="2023-05-08T15:39:00Z" w:initials="UG">
+    <w:p>
+      <w:pPr>
+        <w:pStyle w:val="Textocomentario"/>
+      </w:pPr>
+      <w:r>
+        <w:rPr>
+          <w:rStyle w:val="Refdecomentario"/>
+        </w:rPr>
+        <w:annotationRef/>
+      </w:r>
+      <w:r>
+        <w:t>Estos indicadores no se pueden sacar de la ENEI, ya que el módulo de uso del tiempo no es suficiente. Es mas amplio el modulo de uso del tiempo de la ENCOVI.</w:t>
+      </w:r>
+    </w:p>
+  </w:comment>
+  <w:comment w:id="5" w:author="Unidad Genero" w:date="2023-05-08T15:40:00Z" w:initials="UG">
+    <w:p>
+      <w:pPr>
+        <w:pStyle w:val="Textocomentario"/>
+      </w:pPr>
+      <w:r>
+        <w:rPr>
+          <w:rStyle w:val="Refdecomentario"/>
+        </w:rPr>
+        <w:annotationRef/>
+      </w:r>
+      <w:r>
+        <w:t>No se incluyó el año 2018.</w:t>
+      </w:r>
+    </w:p>
+  </w:comment>
+  <w:comment w:id="6" w:author="Unidad Genero" w:date="2023-05-08T15:41:00Z" w:initials="UG">
+    <w:p>
+      <w:pPr>
+        <w:pStyle w:val="Textocomentario"/>
+      </w:pPr>
+      <w:r>
+        <w:rPr>
+          <w:rStyle w:val="Refdecomentario"/>
+        </w:rPr>
+        <w:annotationRef/>
+      </w:r>
+      <w:r>
+        <w:t xml:space="preserve">La ENEI no esta diseñada para realizar mas de 3 cruses de variables, no hay suficientes casos en la variable de pueblos. </w:t>
+      </w:r>
+    </w:p>
+  </w:comment>
+  <w:comment w:id="7" w:author="Unidad Genero" w:date="2023-05-08T15:41:00Z" w:initials="UG">
+    <w:p>
+      <w:pPr>
+        <w:pStyle w:val="Textocomentario"/>
+      </w:pPr>
+      <w:r>
+        <w:rPr>
+          <w:rStyle w:val="Refdecomentario"/>
+        </w:rPr>
+        <w:annotationRef/>
+      </w:r>
+      <w:r>
+        <w:t>La ENEI no esta diseñada para realizar mas de 3 cruses de variables, no hay suficientes casos en la variable de pueblos. Se cambio a personas que reportaron algun vinculo con el seguro social.</w:t>
+      </w:r>
+    </w:p>
+  </w:comment>
+  <w:comment w:id="8" w:author="Unidad Genero" w:date="2023-05-08T15:42:00Z" w:initials="UG">
+    <w:p>
+      <w:pPr>
+        <w:pStyle w:val="Textocomentario"/>
+      </w:pPr>
+      <w:r>
+        <w:rPr>
+          <w:rStyle w:val="Refdecomentario"/>
+        </w:rPr>
+        <w:annotationRef/>
+      </w:r>
+      <w:r>
+        <w:t>La ENEI no esta diseñada para realizar mas de 3 cruses de variables, no hay suficientes casos por las tres variables, se decidio separar el indicador.</w:t>
+      </w:r>
+    </w:p>
+  </w:comment>
+  <w:comment w:id="9" w:author="Unidad Genero" w:date="2023-05-08T15:43:00Z" w:initials="UG">
+    <w:p>
+      <w:pPr>
+        <w:pStyle w:val="Textocomentario"/>
+      </w:pPr>
+      <w:r>
+        <w:rPr>
+          <w:rStyle w:val="Refdecomentario"/>
+        </w:rPr>
+        <w:annotationRef/>
+      </w:r>
+      <w:r>
+        <w:t xml:space="preserve">La ENEI no esta diseñada para realizar mas de 3 cruses de variables, se cambio la rama de actividad económica por categoría ocupacional. </w:t>
+      </w:r>
+    </w:p>
+  </w:comment>
+  <w:comment w:id="10" w:author="Unidad Genero" w:date="2023-05-08T15:43:00Z" w:initials="UG">
+    <w:p>
+      <w:pPr>
+        <w:pStyle w:val="Textocomentario"/>
+      </w:pPr>
+      <w:r>
+        <w:rPr>
+          <w:rStyle w:val="Refdecomentario"/>
+        </w:rPr>
+        <w:annotationRef/>
+      </w:r>
+      <w:r>
+        <w:t xml:space="preserve">La ENEI no esta diseñada para realizar mas de 3 cruses de variables, no hay suficientes casos en la variable de pueblos. </w:t>
+      </w:r>
+    </w:p>
+  </w:comment>
+  <w:comment w:id="11" w:author="Unidad Genero" w:date="2023-05-08T15:43:00Z" w:initials="UG">
+    <w:p>
+      <w:pPr>
+        <w:pStyle w:val="Textocomentario"/>
+      </w:pPr>
+      <w:r>
+        <w:rPr>
+          <w:rStyle w:val="Refdecomentario"/>
+        </w:rPr>
+        <w:annotationRef/>
+      </w:r>
+      <w:r>
+        <w:t xml:space="preserve">La ENEI no esta diseñada para realizar mas de 3 cruses de variables, no hay suficientes casos en la variable de pueblos. </w:t>
+      </w:r>
+    </w:p>
+  </w:comment>
+  <w:comment w:id="12" w:author="Unidad Genero" w:date="2023-05-08T15:46:00Z" w:initials="UG">
+    <w:p>
+      <w:pPr>
+        <w:pStyle w:val="Textocomentario"/>
+      </w:pPr>
+      <w:r>
+        <w:rPr>
+          <w:rStyle w:val="Refdecomentario"/>
+        </w:rPr>
+        <w:annotationRef/>
+      </w:r>
+      <w:r>
+        <w:t>Por tiempo se utilizaron los indicadores publicados en la ENEI 2022.</w:t>
+      </w:r>
+    </w:p>
+  </w:comment>
+  <w:comment w:id="13" w:author="Unidad Genero" w:date="2023-05-08T15:46:00Z" w:initials="UG">
+    <w:p>
+      <w:pPr>
+        <w:pStyle w:val="Textocomentario"/>
+      </w:pPr>
+      <w:r>
+        <w:rPr>
+          <w:rStyle w:val="Refdecomentario"/>
+        </w:rPr>
+        <w:annotationRef/>
+      </w:r>
+      <w:r>
+        <w:t>Por tiempo se utilizaron los indicadores publicados en la ENEI 2022.</w:t>
       </w:r>
     </w:p>
   </w:comment>
@@ -3039,6 +3295,16 @@
   <w15:commentEx w15:paraId="57A4A603" w15:done="0"/>
   <w15:commentEx w15:paraId="4709A56A" w15:done="0"/>
   <w15:commentEx w15:paraId="632EE4F2" w15:done="0"/>
+  <w15:commentEx w15:paraId="10FE6A78" w15:done="0"/>
+  <w15:commentEx w15:paraId="6FE0202B" w15:done="0"/>
+  <w15:commentEx w15:paraId="142CCC69" w15:done="0"/>
+  <w15:commentEx w15:paraId="7B83BB8A" w15:done="0"/>
+  <w15:commentEx w15:paraId="44173A73" w15:done="0"/>
+  <w15:commentEx w15:paraId="6385B61C" w15:done="0"/>
+  <w15:commentEx w15:paraId="2AD65E5C" w15:done="0"/>
+  <w15:commentEx w15:paraId="7E719C68" w15:done="0"/>
+  <w15:commentEx w15:paraId="5879D93A" w15:done="0"/>
+  <w15:commentEx w15:paraId="7E0AB9CB" w15:done="0"/>
 </w15:commentsEx>
 </file>
 
@@ -3047,6 +3313,16 @@
   <w16cex:commentExtensible w16cex:durableId="28033EC2" w16cex:dateUtc="2023-05-08T15:26:00Z"/>
   <w16cex:commentExtensible w16cex:durableId="28033F17" w16cex:dateUtc="2023-05-08T15:27:00Z"/>
   <w16cex:commentExtensible w16cex:durableId="28034074" w16cex:dateUtc="2023-05-08T15:33:00Z"/>
+  <w16cex:commentExtensible w16cex:durableId="2803961C" w16cex:dateUtc="2023-05-08T21:39:00Z"/>
+  <w16cex:commentExtensible w16cex:durableId="28039654" w16cex:dateUtc="2023-05-08T21:40:00Z"/>
+  <w16cex:commentExtensible w16cex:durableId="28039696" w16cex:dateUtc="2023-05-08T21:41:00Z"/>
+  <w16cex:commentExtensible w16cex:durableId="280396BB" w16cex:dateUtc="2023-05-08T21:41:00Z"/>
+  <w16cex:commentExtensible w16cex:durableId="280396F9" w16cex:dateUtc="2023-05-08T21:42:00Z"/>
+  <w16cex:commentExtensible w16cex:durableId="28039724" w16cex:dateUtc="2023-05-08T21:43:00Z"/>
+  <w16cex:commentExtensible w16cex:durableId="2803972E" w16cex:dateUtc="2023-05-08T21:43:00Z"/>
+  <w16cex:commentExtensible w16cex:durableId="2803973C" w16cex:dateUtc="2023-05-08T21:43:00Z"/>
+  <w16cex:commentExtensible w16cex:durableId="280397D8" w16cex:dateUtc="2023-05-08T21:46:00Z"/>
+  <w16cex:commentExtensible w16cex:durableId="280397E2" w16cex:dateUtc="2023-05-08T21:46:00Z"/>
 </w16cex:commentsExtensible>
 </file>
 
@@ -3055,6 +3331,16 @@
   <w16cid:commentId w16cid:paraId="57A4A603" w16cid:durableId="28033EC2"/>
   <w16cid:commentId w16cid:paraId="4709A56A" w16cid:durableId="28033F17"/>
   <w16cid:commentId w16cid:paraId="632EE4F2" w16cid:durableId="28034074"/>
+  <w16cid:commentId w16cid:paraId="10FE6A78" w16cid:durableId="2803961C"/>
+  <w16cid:commentId w16cid:paraId="6FE0202B" w16cid:durableId="28039654"/>
+  <w16cid:commentId w16cid:paraId="142CCC69" w16cid:durableId="28039696"/>
+  <w16cid:commentId w16cid:paraId="7B83BB8A" w16cid:durableId="280396BB"/>
+  <w16cid:commentId w16cid:paraId="44173A73" w16cid:durableId="280396F9"/>
+  <w16cid:commentId w16cid:paraId="6385B61C" w16cid:durableId="28039724"/>
+  <w16cid:commentId w16cid:paraId="2AD65E5C" w16cid:durableId="2803972E"/>
+  <w16cid:commentId w16cid:paraId="7E719C68" w16cid:durableId="2803973C"/>
+  <w16cid:commentId w16cid:paraId="5879D93A" w16cid:durableId="280397D8"/>
+  <w16cid:commentId w16cid:paraId="7E0AB9CB" w16cid:durableId="280397E2"/>
 </w16cid:commentsIds>
 </file>
 
@@ -3087,7 +3373,7 @@
 <w:ftr xmlns:wpc="http://schemas.microsoft.com/office/word/2010/wordprocessingCanvas" xmlns:cx="http://schemas.microsoft.com/office/drawing/2014/chartex" xmlns:cx1="http://schemas.microsoft.com/office/drawing/2015/9/8/chartex" xmlns:cx2="http://schemas.microsoft.com/office/drawing/2015/10/21/chartex" xmlns:cx3="http://schemas.microsoft.com/office/drawing/2016/5/9/chartex" xmlns:cx4="http://schemas.microsoft.com/office/drawing/2016/5/10/chartex" xmlns:cx5="http://schemas.microsoft.com/office/drawing/2016/5/11/chartex" xmlns:cx6="http://schemas.microsoft.com/office/drawing/2016/5/12/chartex" xmlns:cx7="http://schemas.microsoft.com/office/drawing/2016/5/13/chartex" xmlns:cx8="http://schemas.microsoft.com/office/drawing/2016/5/14/chartex" xmlns:mc="http://schemas.openxmlformats.org/markup-compatibility/2006" xmlns:aink="http://schemas.microsoft.com/office/drawing/2016/ink" xmlns:am3d="http://schemas.microsoft.com/office/drawing/2017/model3d" xmlns:o="urn:schemas-microsoft-com:office:office" xmlns:oel="http://schemas.microsoft.com/office/2019/extlst" xmlns:r="http://schemas.openxmlformats.org/officeDocument/2006/relationships" xmlns:m="http://schemas.openxmlformats.org/officeDocument/2006/math" xmlns:v="urn:schemas-microsoft-com:vml" xmlns:wp14="http://schemas.microsoft.com/office/word/2010/wordprocessingDrawing" xmlns:wp="http://schemas.openxmlformats.org/drawingml/2006/wordprocessingDrawing" xmlns:w10="urn:schemas-microsoft-com:office:word" xmlns:w="http://schemas.openxmlformats.org/wordprocessingml/2006/main" xmlns:w14="http://schemas.microsoft.com/office/word/2010/wordml" xmlns:w15="http://schemas.microsoft.com/office/word/2012/wordml" xmlns:w16cex="http://schemas.microsoft.com/office/word/2018/wordml/cex" xmlns:w16cid="http://schemas.microsoft.com/office/word/2016/wordml/cid" xmlns:w16="http://schemas.microsoft.com/office/word/2018/wordml" xmlns:w16du="http://schemas.microsoft.com/office/word/2023/wordml/word16du" xmlns:w16sdtdh="http://schemas.microsoft.com/office/word/2020/wordml/sdtdatahash" xmlns:w16se="http://schemas.microsoft.com/office/word/2015/wordml/symex" xmlns:wpg="http://schemas.microsoft.com/office/word/2010/wordprocessingGroup" xmlns:wpi="http://schemas.microsoft.com/office/word/2010/wordprocessingInk" xmlns:wne="http://schemas.microsoft.com/office/word/2006/wordml" xmlns:wps="http://schemas.microsoft.com/office/word/2010/wordprocessingShape" mc:Ignorable="w14 w15 w16se w16cid w16 w16cex w16sdtdh wp14">
   <w:p>
     <w:pPr>
-      <w:pStyle w:val="Footer"/>
+      <w:pStyle w:val="Piedepgina"/>
       <w:jc w:val="center"/>
     </w:pPr>
     <w:r>
@@ -3169,7 +3455,7 @@
 <w:hdr xmlns:wpc="http://schemas.microsoft.com/office/word/2010/wordprocessingCanvas" xmlns:cx="http://schemas.microsoft.com/office/drawing/2014/chartex" xmlns:cx1="http://schemas.microsoft.com/office/drawing/2015/9/8/chartex" xmlns:cx2="http://schemas.microsoft.com/office/drawing/2015/10/21/chartex" xmlns:cx3="http://schemas.microsoft.com/office/drawing/2016/5/9/chartex" xmlns:cx4="http://schemas.microsoft.com/office/drawing/2016/5/10/chartex" xmlns:cx5="http://schemas.microsoft.com/office/drawing/2016/5/11/chartex" xmlns:cx6="http://schemas.microsoft.com/office/drawing/2016/5/12/chartex" xmlns:cx7="http://schemas.microsoft.com/office/drawing/2016/5/13/chartex" xmlns:cx8="http://schemas.microsoft.com/office/drawing/2016/5/14/chartex" xmlns:mc="http://schemas.openxmlformats.org/markup-compatibility/2006" xmlns:aink="http://schemas.microsoft.com/office/drawing/2016/ink" xmlns:am3d="http://schemas.microsoft.com/office/drawing/2017/model3d" xmlns:o="urn:schemas-microsoft-com:office:office" xmlns:oel="http://schemas.microsoft.com/office/2019/extlst" xmlns:r="http://schemas.openxmlformats.org/officeDocument/2006/relationships" xmlns:m="http://schemas.openxmlformats.org/officeDocument/2006/math" xmlns:v="urn:schemas-microsoft-com:vml" xmlns:wp14="http://schemas.microsoft.com/office/word/2010/wordprocessingDrawing" xmlns:wp="http://schemas.openxmlformats.org/drawingml/2006/wordprocessingDrawing" xmlns:w10="urn:schemas-microsoft-com:office:word" xmlns:w="http://schemas.openxmlformats.org/wordprocessingml/2006/main" xmlns:w14="http://schemas.microsoft.com/office/word/2010/wordml" xmlns:w15="http://schemas.microsoft.com/office/word/2012/wordml" xmlns:w16cex="http://schemas.microsoft.com/office/word/2018/wordml/cex" xmlns:w16cid="http://schemas.microsoft.com/office/word/2016/wordml/cid" xmlns:w16="http://schemas.microsoft.com/office/word/2018/wordml" xmlns:w16du="http://schemas.microsoft.com/office/word/2023/wordml/word16du" xmlns:w16sdtdh="http://schemas.microsoft.com/office/word/2020/wordml/sdtdatahash" xmlns:w16se="http://schemas.microsoft.com/office/word/2015/wordml/symex" xmlns:wpg="http://schemas.microsoft.com/office/word/2010/wordprocessingGroup" xmlns:wpi="http://schemas.microsoft.com/office/word/2010/wordprocessingInk" xmlns:wne="http://schemas.microsoft.com/office/word/2006/wordml" xmlns:wps="http://schemas.microsoft.com/office/word/2010/wordprocessingShape" mc:Ignorable="w14 w15 w16se w16cid w16 w16cex w16sdtdh wp14">
   <w:p>
     <w:pPr>
-      <w:pStyle w:val="Header"/>
+      <w:pStyle w:val="Encabezado"/>
       <w:ind w:hanging="1418"/>
     </w:pPr>
     <w:r>
@@ -3448,6 +3734,9 @@
 <w15:people xmlns:wpc="http://schemas.microsoft.com/office/word/2010/wordprocessingCanvas" xmlns:cx="http://schemas.microsoft.com/office/drawing/2014/chartex" xmlns:cx1="http://schemas.microsoft.com/office/drawing/2015/9/8/chartex" xmlns:cx2="http://schemas.microsoft.com/office/drawing/2015/10/21/chartex" xmlns:cx3="http://schemas.microsoft.com/office/drawing/2016/5/9/chartex" xmlns:cx4="http://schemas.microsoft.com/office/drawing/2016/5/10/chartex" xmlns:cx5="http://schemas.microsoft.com/office/drawing/2016/5/11/chartex" xmlns:cx6="http://schemas.microsoft.com/office/drawing/2016/5/12/chartex" xmlns:cx7="http://schemas.microsoft.com/office/drawing/2016/5/13/chartex" xmlns:cx8="http://schemas.microsoft.com/office/drawing/2016/5/14/chartex" xmlns:mc="http://schemas.openxmlformats.org/markup-compatibility/2006" xmlns:aink="http://schemas.microsoft.com/office/drawing/2016/ink" xmlns:am3d="http://schemas.microsoft.com/office/drawing/2017/model3d" xmlns:o="urn:schemas-microsoft-com:office:office" xmlns:oel="http://schemas.microsoft.com/office/2019/extlst" xmlns:r="http://schemas.openxmlformats.org/officeDocument/2006/relationships" xmlns:m="http://schemas.openxmlformats.org/officeDocument/2006/math" xmlns:v="urn:schemas-microsoft-com:vml" xmlns:wp14="http://schemas.microsoft.com/office/word/2010/wordprocessingDrawing" xmlns:wp="http://schemas.openxmlformats.org/drawingml/2006/wordprocessingDrawing" xmlns:w10="urn:schemas-microsoft-com:office:word" xmlns:w="http://schemas.openxmlformats.org/wordprocessingml/2006/main" xmlns:w14="http://schemas.microsoft.com/office/word/2010/wordml" xmlns:w15="http://schemas.microsoft.com/office/word/2012/wordml" xmlns:w16cex="http://schemas.microsoft.com/office/word/2018/wordml/cex" xmlns:w16cid="http://schemas.microsoft.com/office/word/2016/wordml/cid" xmlns:w16="http://schemas.microsoft.com/office/word/2018/wordml" xmlns:w16du="http://schemas.microsoft.com/office/word/2023/wordml/word16du" xmlns:w16sdtdh="http://schemas.microsoft.com/office/word/2020/wordml/sdtdatahash" xmlns:w16se="http://schemas.microsoft.com/office/word/2015/wordml/symex" xmlns:wpg="http://schemas.microsoft.com/office/word/2010/wordprocessingGroup" xmlns:wpi="http://schemas.microsoft.com/office/word/2010/wordprocessingInk" xmlns:wne="http://schemas.microsoft.com/office/word/2006/wordml" xmlns:wps="http://schemas.microsoft.com/office/word/2010/wordprocessingShape" mc:Ignorable="w14 w15 w16se w16cid w16 w16cex w16sdtdh wp14">
   <w15:person w15:author="Paula Natalia">
     <w15:presenceInfo w15:providerId="AD" w15:userId="S::pgalvez@ine.gob.gt::e1363451-9591-41c8-88a7-c4a6720b010a"/>
+  </w15:person>
+  <w15:person w15:author="Unidad Genero">
+    <w15:presenceInfo w15:providerId="AD" w15:userId="S::unidadgenero@ine.gob.gt::5d88ef63-8852-4f11-9ebf-97f039cc10ed"/>
   </w15:person>
 </w15:people>
 </file>
@@ -3851,11 +4140,11 @@
     <w:name w:val="Normal"/>
     <w:qFormat/>
   </w:style>
-  <w:style w:type="paragraph" w:styleId="Heading2">
+  <w:style w:type="paragraph" w:styleId="Ttulo2">
     <w:name w:val="heading 2"/>
     <w:basedOn w:val="Normal"/>
     <w:next w:val="Normal"/>
-    <w:link w:val="Heading2Char"/>
+    <w:link w:val="Ttulo2Car"/>
     <w:uiPriority w:val="9"/>
     <w:unhideWhenUsed/>
     <w:qFormat/>
@@ -3874,13 +4163,13 @@
       <w:lang w:val="es-GT"/>
     </w:rPr>
   </w:style>
-  <w:style w:type="character" w:default="1" w:styleId="DefaultParagraphFont">
+  <w:style w:type="character" w:default="1" w:styleId="Fuentedeprrafopredeter">
     <w:name w:val="Default Paragraph Font"/>
     <w:uiPriority w:val="1"/>
     <w:semiHidden/>
     <w:unhideWhenUsed/>
   </w:style>
-  <w:style w:type="table" w:default="1" w:styleId="TableNormal">
+  <w:style w:type="table" w:default="1" w:styleId="Tablanormal">
     <w:name w:val="Normal Table"/>
     <w:uiPriority w:val="99"/>
     <w:semiHidden/>
@@ -3895,16 +4184,16 @@
       </w:tblCellMar>
     </w:tblPr>
   </w:style>
-  <w:style w:type="numbering" w:default="1" w:styleId="NoList">
+  <w:style w:type="numbering" w:default="1" w:styleId="Sinlista">
     <w:name w:val="No List"/>
     <w:uiPriority w:val="99"/>
     <w:semiHidden/>
     <w:unhideWhenUsed/>
   </w:style>
-  <w:style w:type="paragraph" w:styleId="Header">
+  <w:style w:type="paragraph" w:styleId="Encabezado">
     <w:name w:val="header"/>
     <w:basedOn w:val="Normal"/>
-    <w:link w:val="HeaderChar"/>
+    <w:link w:val="EncabezadoCar"/>
     <w:uiPriority w:val="99"/>
     <w:unhideWhenUsed/>
     <w:rsid w:val="002417DE"/>
@@ -3916,17 +4205,17 @@
       <w:spacing w:after="0" w:line="240" w:lineRule="auto"/>
     </w:pPr>
   </w:style>
-  <w:style w:type="character" w:customStyle="1" w:styleId="HeaderChar">
-    <w:name w:val="Header Char"/>
-    <w:basedOn w:val="DefaultParagraphFont"/>
-    <w:link w:val="Header"/>
+  <w:style w:type="character" w:customStyle="1" w:styleId="EncabezadoCar">
+    <w:name w:val="Encabezado Car"/>
+    <w:basedOn w:val="Fuentedeprrafopredeter"/>
+    <w:link w:val="Encabezado"/>
     <w:uiPriority w:val="99"/>
     <w:rsid w:val="002417DE"/>
   </w:style>
-  <w:style w:type="paragraph" w:styleId="Footer">
+  <w:style w:type="paragraph" w:styleId="Piedepgina">
     <w:name w:val="footer"/>
     <w:basedOn w:val="Normal"/>
-    <w:link w:val="FooterChar"/>
+    <w:link w:val="PiedepginaCar"/>
     <w:uiPriority w:val="99"/>
     <w:unhideWhenUsed/>
     <w:rsid w:val="002417DE"/>
@@ -3938,17 +4227,17 @@
       <w:spacing w:after="0" w:line="240" w:lineRule="auto"/>
     </w:pPr>
   </w:style>
-  <w:style w:type="character" w:customStyle="1" w:styleId="FooterChar">
-    <w:name w:val="Footer Char"/>
-    <w:basedOn w:val="DefaultParagraphFont"/>
-    <w:link w:val="Footer"/>
+  <w:style w:type="character" w:customStyle="1" w:styleId="PiedepginaCar">
+    <w:name w:val="Pie de página Car"/>
+    <w:basedOn w:val="Fuentedeprrafopredeter"/>
+    <w:link w:val="Piedepgina"/>
     <w:uiPriority w:val="99"/>
     <w:rsid w:val="002417DE"/>
   </w:style>
-  <w:style w:type="character" w:customStyle="1" w:styleId="Heading2Char">
-    <w:name w:val="Heading 2 Char"/>
-    <w:basedOn w:val="DefaultParagraphFont"/>
-    <w:link w:val="Heading2"/>
+  <w:style w:type="character" w:customStyle="1" w:styleId="Ttulo2Car">
+    <w:name w:val="Título 2 Car"/>
+    <w:basedOn w:val="Fuentedeprrafopredeter"/>
+    <w:link w:val="Ttulo2"/>
     <w:uiPriority w:val="9"/>
     <w:rsid w:val="00A54C0B"/>
     <w:rPr>
@@ -3959,7 +4248,7 @@
       <w:lang w:val="es-GT"/>
     </w:rPr>
   </w:style>
-  <w:style w:type="paragraph" w:styleId="ListParagraph">
+  <w:style w:type="paragraph" w:styleId="Prrafodelista">
     <w:name w:val="List Paragraph"/>
     <w:basedOn w:val="Normal"/>
     <w:uiPriority w:val="34"/>
@@ -3973,9 +4262,9 @@
       <w:lang w:val="es-GT"/>
     </w:rPr>
   </w:style>
-  <w:style w:type="character" w:styleId="CommentReference">
+  <w:style w:type="character" w:styleId="Refdecomentario">
     <w:name w:val="annotation reference"/>
-    <w:basedOn w:val="DefaultParagraphFont"/>
+    <w:basedOn w:val="Fuentedeprrafopredeter"/>
     <w:uiPriority w:val="99"/>
     <w:semiHidden/>
     <w:unhideWhenUsed/>
@@ -3985,10 +4274,10 @@
       <w:szCs w:val="16"/>
     </w:rPr>
   </w:style>
-  <w:style w:type="paragraph" w:styleId="CommentText">
+  <w:style w:type="paragraph" w:styleId="Textocomentario">
     <w:name w:val="annotation text"/>
     <w:basedOn w:val="Normal"/>
-    <w:link w:val="CommentTextChar"/>
+    <w:link w:val="TextocomentarioCar"/>
     <w:uiPriority w:val="99"/>
     <w:unhideWhenUsed/>
     <w:rsid w:val="00A54C0B"/>
@@ -4001,10 +4290,10 @@
       <w:lang w:val="es-GT"/>
     </w:rPr>
   </w:style>
-  <w:style w:type="character" w:customStyle="1" w:styleId="CommentTextChar">
-    <w:name w:val="Comment Text Char"/>
-    <w:basedOn w:val="DefaultParagraphFont"/>
-    <w:link w:val="CommentText"/>
+  <w:style w:type="character" w:customStyle="1" w:styleId="TextocomentarioCar">
+    <w:name w:val="Texto comentario Car"/>
+    <w:basedOn w:val="Fuentedeprrafopredeter"/>
+    <w:link w:val="Textocomentario"/>
     <w:uiPriority w:val="99"/>
     <w:rsid w:val="00A54C0B"/>
     <w:rPr>
@@ -4013,9 +4302,9 @@
       <w:lang w:val="es-GT"/>
     </w:rPr>
   </w:style>
-  <w:style w:type="character" w:styleId="Hyperlink">
+  <w:style w:type="character" w:styleId="Hipervnculo">
     <w:name w:val="Hyperlink"/>
-    <w:basedOn w:val="DefaultParagraphFont"/>
+    <w:basedOn w:val="Fuentedeprrafopredeter"/>
     <w:uiPriority w:val="99"/>
     <w:unhideWhenUsed/>
     <w:rsid w:val="00A54C0B"/>
@@ -4024,11 +4313,11 @@
       <w:u w:val="single"/>
     </w:rPr>
   </w:style>
-  <w:style w:type="paragraph" w:styleId="CommentSubject">
+  <w:style w:type="paragraph" w:styleId="Asuntodelcomentario">
     <w:name w:val="annotation subject"/>
-    <w:basedOn w:val="CommentText"/>
-    <w:next w:val="CommentText"/>
-    <w:link w:val="CommentSubjectChar"/>
+    <w:basedOn w:val="Textocomentario"/>
+    <w:next w:val="Textocomentario"/>
+    <w:link w:val="AsuntodelcomentarioCar"/>
     <w:uiPriority w:val="99"/>
     <w:semiHidden/>
     <w:unhideWhenUsed/>
@@ -4039,10 +4328,10 @@
       <w:lang w:val="en-US"/>
     </w:rPr>
   </w:style>
-  <w:style w:type="character" w:customStyle="1" w:styleId="CommentSubjectChar">
-    <w:name w:val="Comment Subject Char"/>
-    <w:basedOn w:val="CommentTextChar"/>
-    <w:link w:val="CommentSubject"/>
+  <w:style w:type="character" w:customStyle="1" w:styleId="AsuntodelcomentarioCar">
+    <w:name w:val="Asunto del comentario Car"/>
+    <w:basedOn w:val="TextocomentarioCar"/>
+    <w:link w:val="Asuntodelcomentario"/>
     <w:uiPriority w:val="99"/>
     <w:semiHidden/>
     <w:rsid w:val="00476E3F"/>
@@ -4350,4 +4639,16 @@
     </a:ext>
   </a:extLst>
 </a:theme>
+</file>
+
+<file path=customXml/item1.xml><?xml version="1.0" encoding="utf-8"?>
+<b:Sources xmlns:b="http://schemas.openxmlformats.org/officeDocument/2006/bibliography" xmlns="http://schemas.openxmlformats.org/officeDocument/2006/bibliography" SelectedStyle="\APASixthEditionOfficeOnline.xsl" StyleName="APA" Version="6"/>
+</file>
+
+<file path=customXml/itemProps1.xml><?xml version="1.0" encoding="utf-8"?>
+<ds:datastoreItem xmlns:ds="http://schemas.openxmlformats.org/officeDocument/2006/customXml" ds:itemID="{AA88BA70-E928-46F9-A76B-D7D2A63F8F03}">
+  <ds:schemaRefs>
+    <ds:schemaRef ds:uri="http://schemas.openxmlformats.org/officeDocument/2006/bibliography"/>
+  </ds:schemaRefs>
+</ds:datastoreItem>
 </file>
</xml_diff>

<commit_message>
Añade nuevo indicador 3.1, y calcula 3.2
Se agregó un nuevo indicador: 3.1. Tasa de alfabetismo en la población de 15 años o más por sexo, según grupos de edad
</commit_message>
<xml_diff>
--- a/Listado Indicadores/Propuesta Compendio Estadístico Con Enfoque de Género 2022.docx
+++ b/Listado Indicadores/Propuesta Compendio Estadístico Con Enfoque de Género 2022.docx
@@ -45,7 +45,7 @@
                               <a:avLst/>
                             </a:prstGeom>
                             <a:blipFill dpi="0" rotWithShape="1">
-                              <a:blip r:embed="rId7" cstate="print">
+                              <a:blip r:embed="rId8" cstate="print">
                                 <a:extLst>
                                   <a:ext uri="{28A0092B-C50C-407E-A947-70E740481C1C}">
                                     <a14:useLocalDpi xmlns:a14="http://schemas.microsoft.com/office/drawing/2010/main" val="0"/>
@@ -92,7 +92,7 @@
               <mc:Fallback>
                 <w:pict>
                   <v:rect w14:anchorId="2F3FBE2E" id="Rectángulo 6" o:spid="_x0000_s1026" style="position:absolute;margin-left:559.8pt;margin-top:-71pt;width:611pt;height:801pt;z-index:-251655168;visibility:visible;mso-wrap-style:square;mso-height-percent:0;mso-wrap-distance-left:9pt;mso-wrap-distance-top:0;mso-wrap-distance-right:9pt;mso-wrap-distance-bottom:0;mso-position-horizontal:right;mso-position-horizontal-relative:page;mso-position-vertical:absolute;mso-position-vertical-relative:text;mso-height-percent:0;mso-height-relative:margin;v-text-anchor:middle" o:gfxdata="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" strokecolor="#1f3763 [1604]" strokeweight="1pt">
-                    <v:fill r:id="rId8" o:title="" recolor="t" rotate="t" type="frame"/>
+                    <v:fill r:id="rId9" o:title="" recolor="t" rotate="t" type="frame"/>
                     <w10:wrap anchorx="page"/>
                   </v:rect>
                 </w:pict>
@@ -1056,12 +1056,27 @@
           <w:lang w:val="es-MX"/>
         </w:rPr>
       </w:pPr>
-      <w:r>
-        <w:rPr>
-          <w:rFonts w:asciiTheme="majorHAnsi" w:hAnsiTheme="majorHAnsi" w:cstheme="majorHAnsi"/>
-          <w:lang w:val="es-MX"/>
-        </w:rPr>
-        <w:t xml:space="preserve">Tasa de alfabetismo en la población de 15 años o más por sexo, según dominio de estudio </w:t>
+      <w:commentRangeStart w:id="3"/>
+      <w:r>
+        <w:rPr>
+          <w:rFonts w:asciiTheme="majorHAnsi" w:hAnsiTheme="majorHAnsi" w:cstheme="majorHAnsi"/>
+          <w:lang w:val="es-MX"/>
+        </w:rPr>
+        <w:t xml:space="preserve">Tasa de alfabetismo en la población de 15 años o más por sexo, según </w:t>
+      </w:r>
+      <w:r>
+        <w:rPr>
+          <w:rFonts w:asciiTheme="majorHAnsi" w:hAnsiTheme="majorHAnsi" w:cstheme="majorHAnsi"/>
+          <w:lang w:val="es-MX"/>
+        </w:rPr>
+        <w:t>grupos de edad</w:t>
+      </w:r>
+      <w:r>
+        <w:rPr>
+          <w:rFonts w:asciiTheme="majorHAnsi" w:hAnsiTheme="majorHAnsi" w:cstheme="majorHAnsi"/>
+          <w:lang w:val="es-MX"/>
+        </w:rPr>
+        <w:t xml:space="preserve"> </w:t>
       </w:r>
       <w:r>
         <w:rPr>
@@ -1072,6 +1087,42 @@
         </w:rPr>
         <w:t>(comparar 2018 y 2022)</w:t>
       </w:r>
+      <w:commentRangeEnd w:id="3"/>
+      <w:r>
+        <w:rPr>
+          <w:rStyle w:val="CommentReference"/>
+        </w:rPr>
+        <w:commentReference w:id="3"/>
+      </w:r>
+    </w:p>
+    <w:p>
+      <w:pPr>
+        <w:pStyle w:val="ListParagraph"/>
+        <w:numPr>
+          <w:ilvl w:val="1"/>
+          <w:numId w:val="2"/>
+        </w:numPr>
+        <w:rPr>
+          <w:rFonts w:asciiTheme="majorHAnsi" w:hAnsiTheme="majorHAnsi" w:cstheme="majorHAnsi"/>
+          <w:lang w:val="es-MX"/>
+        </w:rPr>
+      </w:pPr>
+      <w:r>
+        <w:rPr>
+          <w:rFonts w:asciiTheme="majorHAnsi" w:hAnsiTheme="majorHAnsi" w:cstheme="majorHAnsi"/>
+          <w:lang w:val="es-MX"/>
+        </w:rPr>
+        <w:t xml:space="preserve">Tasa de alfabetismo en la población de 15 años o más por sexo, según dominio de estudio </w:t>
+      </w:r>
+      <w:r>
+        <w:rPr>
+          <w:rFonts w:asciiTheme="majorHAnsi" w:hAnsiTheme="majorHAnsi" w:cstheme="majorHAnsi"/>
+          <w:i/>
+          <w:iCs/>
+          <w:lang w:val="es-MX"/>
+        </w:rPr>
+        <w:t>(comparar 2018 y 2022)</w:t>
+      </w:r>
     </w:p>
     <w:p>
       <w:pPr>
@@ -1110,6 +1161,7 @@
           <w:rFonts w:asciiTheme="majorHAnsi" w:hAnsiTheme="majorHAnsi" w:cstheme="majorHAnsi"/>
           <w:lang w:val="es-MX"/>
         </w:rPr>
+        <w:lastRenderedPageBreak/>
         <w:t>Tasa neta de escolaridad en el nivel primario por sexo (serie histórica de 2018 a 2022)</w:t>
       </w:r>
     </w:p>
@@ -1150,7 +1202,6 @@
           <w:rFonts w:asciiTheme="majorHAnsi" w:hAnsiTheme="majorHAnsi" w:cstheme="majorHAnsi"/>
           <w:lang w:val="es-MX"/>
         </w:rPr>
-        <w:lastRenderedPageBreak/>
         <w:t>Tasa neta de escolaridad en el ciclo básico por sexo (serie histórica de 2018 a 2022)</w:t>
       </w:r>
     </w:p>
@@ -1273,7 +1324,7 @@
         </w:rPr>
         <w:t xml:space="preserve">Tasa de deserción en el nivel básico por sexo </w:t>
       </w:r>
-      <w:bookmarkStart w:id="3" w:name="_Hlk130380442"/>
+      <w:bookmarkStart w:id="4" w:name="_Hlk130380442"/>
       <w:r>
         <w:rPr>
           <w:rFonts w:asciiTheme="majorHAnsi" w:hAnsiTheme="majorHAnsi" w:cstheme="majorHAnsi"/>
@@ -1281,7 +1332,7 @@
         </w:rPr>
         <w:t>(serie histórica de 2018 a 2022)</w:t>
       </w:r>
-      <w:bookmarkEnd w:id="3"/>
+      <w:bookmarkEnd w:id="4"/>
     </w:p>
     <w:p>
       <w:pPr>
@@ -1902,6 +1953,7 @@
           <w:rFonts w:asciiTheme="majorHAnsi" w:hAnsiTheme="majorHAnsi" w:cstheme="majorHAnsi"/>
           <w:lang w:val="es-MX"/>
         </w:rPr>
+        <w:lastRenderedPageBreak/>
         <w:t xml:space="preserve">Créditos otorgados a la pequeña y mediana empresa por sexo, según rama de actividad económica </w:t>
       </w:r>
       <w:r>
@@ -1933,7 +1985,6 @@
           <w:rFonts w:asciiTheme="majorHAnsi" w:hAnsiTheme="majorHAnsi" w:cstheme="majorHAnsi"/>
           <w:lang w:val="es-MX"/>
         </w:rPr>
-        <w:lastRenderedPageBreak/>
         <w:t xml:space="preserve">Salario o ingresos promedio por sexo, según dominio de </w:t>
       </w:r>
       <w:r>
@@ -2636,6 +2687,7 @@
           <w:rFonts w:asciiTheme="majorHAnsi" w:hAnsiTheme="majorHAnsi" w:cstheme="majorHAnsi"/>
           <w:lang w:val="es-MX"/>
         </w:rPr>
+        <w:lastRenderedPageBreak/>
         <w:t xml:space="preserve">Mujeres privadas de libertad por tipo de delito </w:t>
       </w:r>
       <w:r>
@@ -2673,7 +2725,6 @@
           <w:szCs w:val="30"/>
           <w:lang w:val="es-MX"/>
         </w:rPr>
-        <w:lastRenderedPageBreak/>
         <w:t>Participación sociopolítica</w:t>
       </w:r>
     </w:p>
@@ -2968,8 +3019,8 @@
       </w:r>
     </w:p>
     <w:sectPr>
-      <w:headerReference w:type="default" r:id="rId13"/>
-      <w:footerReference w:type="default" r:id="rId14"/>
+      <w:headerReference w:type="default" r:id="rId14"/>
+      <w:footerReference w:type="default" r:id="rId15"/>
       <w:pgSz w:w="12240" w:h="15840"/>
       <w:pgMar w:top="1440" w:right="1440" w:bottom="1440" w:left="1440" w:header="0" w:footer="737" w:gutter="0"/>
       <w:pgNumType w:start="0"/>
@@ -3031,6 +3082,22 @@
       </w:r>
     </w:p>
   </w:comment>
+  <w:comment w:id="3" w:author="Paula Natalia" w:date="2023-05-10T09:10:00Z" w:initials="PN">
+    <w:p>
+      <w:pPr>
+        <w:pStyle w:val="CommentText"/>
+      </w:pPr>
+      <w:r>
+        <w:rPr>
+          <w:rStyle w:val="CommentReference"/>
+        </w:rPr>
+        <w:annotationRef/>
+      </w:r>
+      <w:r>
+        <w:t>Se agregó este nuevo indicador.</w:t>
+      </w:r>
+    </w:p>
+  </w:comment>
 </w:comments>
 </file>
 
@@ -3039,6 +3106,7 @@
   <w15:commentEx w15:paraId="57A4A603" w15:done="0"/>
   <w15:commentEx w15:paraId="4709A56A" w15:done="0"/>
   <w15:commentEx w15:paraId="632EE4F2" w15:done="0"/>
+  <w15:commentEx w15:paraId="4070428E" w15:done="0"/>
 </w15:commentsEx>
 </file>
 
@@ -3047,6 +3115,7 @@
   <w16cex:commentExtensible w16cex:durableId="28033EC2" w16cex:dateUtc="2023-05-08T15:26:00Z"/>
   <w16cex:commentExtensible w16cex:durableId="28033F17" w16cex:dateUtc="2023-05-08T15:27:00Z"/>
   <w16cex:commentExtensible w16cex:durableId="28034074" w16cex:dateUtc="2023-05-08T15:33:00Z"/>
+  <w16cex:commentExtensible w16cex:durableId="2805DE01" w16cex:dateUtc="2023-05-10T15:10:00Z"/>
 </w16cex:commentsExtensible>
 </file>
 
@@ -3055,6 +3124,7 @@
   <w16cid:commentId w16cid:paraId="57A4A603" w16cid:durableId="28033EC2"/>
   <w16cid:commentId w16cid:paraId="4709A56A" w16cid:durableId="28033F17"/>
   <w16cid:commentId w16cid:paraId="632EE4F2" w16cid:durableId="28034074"/>
+  <w16cid:commentId w16cid:paraId="4070428E" w16cid:durableId="2805DE01"/>
 </w16cid:commentsIds>
 </file>
 
@@ -4350,4 +4420,16 @@
     </a:ext>
   </a:extLst>
 </a:theme>
+</file>
+
+<file path=customXml/item1.xml><?xml version="1.0" encoding="utf-8"?>
+<b:Sources xmlns:b="http://schemas.openxmlformats.org/officeDocument/2006/bibliography" xmlns="http://schemas.openxmlformats.org/officeDocument/2006/bibliography" SelectedStyle="\APASixthEditionOfficeOnline.xsl" StyleName="APA" Version="6"/>
+</file>
+
+<file path=customXml/itemProps1.xml><?xml version="1.0" encoding="utf-8"?>
+<ds:datastoreItem xmlns:ds="http://schemas.openxmlformats.org/officeDocument/2006/customXml" ds:itemID="{8C1DB4B8-D18B-4129-A415-068CA4C8208C}">
+  <ds:schemaRefs>
+    <ds:schemaRef ds:uri="http://schemas.openxmlformats.org/officeDocument/2006/bibliography"/>
+  </ds:schemaRefs>
+</ds:datastoreItem>
 </file>
</xml_diff>

<commit_message>
Corrigiendo 1.1 y merge cap.3
</commit_message>
<xml_diff>
--- a/Listado Indicadores/Propuesta Compendio Estadístico Con Enfoque de Género 2022.docx
+++ b/Listado Indicadores/Propuesta Compendio Estadístico Con Enfoque de Género 2022.docx
@@ -266,6 +266,7 @@
           <w:lang w:val="es-MX"/>
         </w:rPr>
       </w:pPr>
+      <w:commentRangeStart w:id="0"/>
       <w:r>
         <w:rPr>
           <w:rFonts w:asciiTheme="majorHAnsi" w:hAnsiTheme="majorHAnsi" w:cstheme="majorHAnsi"/>
@@ -280,6 +281,13 @@
         </w:rPr>
         <w:t>grupos de edad</w:t>
       </w:r>
+      <w:commentRangeEnd w:id="0"/>
+      <w:r>
+        <w:rPr>
+          <w:rStyle w:val="CommentReference"/>
+        </w:rPr>
+        <w:commentReference w:id="0"/>
+      </w:r>
     </w:p>
     <w:p>
       <w:pPr>
@@ -354,7 +362,7 @@
           <w:lang w:val="es-MX"/>
         </w:rPr>
       </w:pPr>
-      <w:commentRangeStart w:id="0"/>
+      <w:commentRangeStart w:id="1"/>
       <w:r>
         <w:rPr>
           <w:rFonts w:asciiTheme="majorHAnsi" w:hAnsiTheme="majorHAnsi" w:cstheme="majorHAnsi"/>
@@ -363,12 +371,12 @@
         </w:rPr>
         <w:t>Población por sexo, según tipo de hogar</w:t>
       </w:r>
-      <w:commentRangeEnd w:id="0"/>
+      <w:commentRangeEnd w:id="1"/>
       <w:r>
         <w:rPr>
           <w:rStyle w:val="CommentReference"/>
         </w:rPr>
-        <w:commentReference w:id="0"/>
+        <w:commentReference w:id="1"/>
       </w:r>
     </w:p>
     <w:p>
@@ -549,7 +557,7 @@
           <w:lang w:val="es-MX"/>
         </w:rPr>
       </w:pPr>
-      <w:commentRangeStart w:id="1"/>
+      <w:commentRangeStart w:id="2"/>
       <w:r>
         <w:rPr>
           <w:rFonts w:asciiTheme="majorHAnsi" w:hAnsiTheme="majorHAnsi" w:cstheme="majorHAnsi"/>
@@ -558,12 +566,12 @@
         </w:rPr>
         <w:t>Jefatura de hogar por sexo, según tipo de hogar</w:t>
       </w:r>
-      <w:commentRangeEnd w:id="1"/>
+      <w:commentRangeEnd w:id="2"/>
       <w:r>
         <w:rPr>
           <w:rStyle w:val="CommentReference"/>
         </w:rPr>
-        <w:commentReference w:id="1"/>
+        <w:commentReference w:id="2"/>
       </w:r>
     </w:p>
     <w:p>
@@ -605,7 +613,7 @@
         </w:rPr>
         <w:t xml:space="preserve">Jefatura de hogar por sexo, </w:t>
       </w:r>
-      <w:commentRangeStart w:id="2"/>
+      <w:commentRangeStart w:id="3"/>
       <w:r>
         <w:rPr>
           <w:rFonts w:asciiTheme="majorHAnsi" w:hAnsiTheme="majorHAnsi" w:cstheme="majorHAnsi"/>
@@ -629,12 +637,12 @@
         </w:rPr>
         <w:t xml:space="preserve"> </w:t>
       </w:r>
-      <w:commentRangeEnd w:id="2"/>
+      <w:commentRangeEnd w:id="3"/>
       <w:r>
         <w:rPr>
           <w:rStyle w:val="CommentReference"/>
         </w:rPr>
-        <w:commentReference w:id="2"/>
+        <w:commentReference w:id="3"/>
       </w:r>
       <w:r>
         <w:rPr>
@@ -1056,7 +1064,7 @@
           <w:lang w:val="es-MX"/>
         </w:rPr>
       </w:pPr>
-      <w:commentRangeStart w:id="3"/>
+      <w:commentRangeStart w:id="4"/>
       <w:r>
         <w:rPr>
           <w:rFonts w:asciiTheme="majorHAnsi" w:hAnsiTheme="majorHAnsi" w:cstheme="majorHAnsi"/>
@@ -1087,12 +1095,12 @@
         </w:rPr>
         <w:t>(comparar 2018 y 2022)</w:t>
       </w:r>
-      <w:commentRangeEnd w:id="3"/>
+      <w:commentRangeEnd w:id="4"/>
       <w:r>
         <w:rPr>
           <w:rStyle w:val="CommentReference"/>
         </w:rPr>
-        <w:commentReference w:id="3"/>
+        <w:commentReference w:id="4"/>
       </w:r>
     </w:p>
     <w:p>
@@ -1179,7 +1187,7 @@
         </w:rPr>
         <w:t xml:space="preserve"> </w:t>
       </w:r>
-      <w:commentRangeStart w:id="4"/>
+      <w:commentRangeStart w:id="5"/>
       <w:r>
         <w:rPr>
           <w:rFonts w:asciiTheme="majorHAnsi" w:hAnsiTheme="majorHAnsi" w:cstheme="majorHAnsi"/>
@@ -1187,12 +1195,12 @@
         </w:rPr>
         <w:t>2021</w:t>
       </w:r>
-      <w:commentRangeEnd w:id="4"/>
+      <w:commentRangeEnd w:id="5"/>
       <w:r>
         <w:rPr>
           <w:rStyle w:val="CommentReference"/>
         </w:rPr>
-        <w:commentReference w:id="4"/>
+        <w:commentReference w:id="5"/>
       </w:r>
       <w:r>
         <w:rPr>
@@ -1361,7 +1369,7 @@
         </w:rPr>
         <w:t xml:space="preserve">Tasa de deserción en el nivel básico por sexo </w:t>
       </w:r>
-      <w:bookmarkStart w:id="5" w:name="_Hlk130380442"/>
+      <w:bookmarkStart w:id="6" w:name="_Hlk130380442"/>
       <w:r>
         <w:rPr>
           <w:rFonts w:asciiTheme="majorHAnsi" w:hAnsiTheme="majorHAnsi" w:cstheme="majorHAnsi"/>
@@ -1369,7 +1377,7 @@
         </w:rPr>
         <w:t>(serie histórica de 2018 a 2022)</w:t>
       </w:r>
-      <w:bookmarkEnd w:id="5"/>
+      <w:bookmarkEnd w:id="6"/>
     </w:p>
     <w:p>
       <w:pPr>
@@ -1470,7 +1478,7 @@
         </w:rPr>
         <w:t xml:space="preserve">Proporción de la población matriculada en la universidad pública por sexo, según </w:t>
       </w:r>
-      <w:commentRangeStart w:id="6"/>
+      <w:commentRangeStart w:id="7"/>
       <w:r>
         <w:rPr>
           <w:rFonts w:asciiTheme="majorHAnsi" w:hAnsiTheme="majorHAnsi" w:cstheme="majorHAnsi"/>
@@ -1486,12 +1494,12 @@
         </w:rPr>
         <w:t xml:space="preserve"> </w:t>
       </w:r>
-      <w:commentRangeEnd w:id="6"/>
+      <w:commentRangeEnd w:id="7"/>
       <w:r>
         <w:rPr>
           <w:rStyle w:val="CommentReference"/>
         </w:rPr>
-        <w:commentReference w:id="6"/>
+        <w:commentReference w:id="7"/>
       </w:r>
       <w:r>
         <w:rPr>
@@ -1521,7 +1529,7 @@
         </w:rPr>
         <w:t xml:space="preserve">Proporción de la población matriculada en universidades privadas por sexo, según </w:t>
       </w:r>
-      <w:commentRangeStart w:id="7"/>
+      <w:commentRangeStart w:id="8"/>
       <w:r>
         <w:rPr>
           <w:rFonts w:asciiTheme="majorHAnsi" w:hAnsiTheme="majorHAnsi" w:cstheme="majorHAnsi"/>
@@ -1538,12 +1546,12 @@
         </w:rPr>
         <w:t xml:space="preserve"> </w:t>
       </w:r>
-      <w:commentRangeEnd w:id="7"/>
+      <w:commentRangeEnd w:id="8"/>
       <w:r>
         <w:rPr>
           <w:rStyle w:val="CommentReference"/>
         </w:rPr>
-        <w:commentReference w:id="7"/>
+        <w:commentReference w:id="8"/>
       </w:r>
       <w:r>
         <w:rPr>
@@ -1592,7 +1600,7 @@
         </w:rPr>
         <w:t xml:space="preserve">Proporción de la población graduada de la universidad pública por sexo, según </w:t>
       </w:r>
-      <w:commentRangeStart w:id="8"/>
+      <w:commentRangeStart w:id="9"/>
       <w:r>
         <w:rPr>
           <w:rFonts w:asciiTheme="majorHAnsi" w:hAnsiTheme="majorHAnsi" w:cstheme="majorHAnsi"/>
@@ -1609,12 +1617,12 @@
         </w:rPr>
         <w:t xml:space="preserve"> </w:t>
       </w:r>
-      <w:commentRangeEnd w:id="8"/>
+      <w:commentRangeEnd w:id="9"/>
       <w:r>
         <w:rPr>
           <w:rStyle w:val="CommentReference"/>
         </w:rPr>
-        <w:commentReference w:id="8"/>
+        <w:commentReference w:id="9"/>
       </w:r>
       <w:r>
         <w:rPr>
@@ -1643,7 +1651,7 @@
         </w:rPr>
         <w:t xml:space="preserve">Proporción de la población graduada de universidades privadas por sexo, según </w:t>
       </w:r>
-      <w:commentRangeStart w:id="9"/>
+      <w:commentRangeStart w:id="10"/>
       <w:r>
         <w:rPr>
           <w:rFonts w:asciiTheme="majorHAnsi" w:hAnsiTheme="majorHAnsi" w:cstheme="majorHAnsi"/>
@@ -1652,12 +1660,12 @@
         </w:rPr>
         <w:t xml:space="preserve">campo de estudio </w:t>
       </w:r>
-      <w:commentRangeEnd w:id="9"/>
+      <w:commentRangeEnd w:id="10"/>
       <w:r>
         <w:rPr>
           <w:rStyle w:val="CommentReference"/>
         </w:rPr>
-        <w:commentReference w:id="9"/>
+        <w:commentReference w:id="10"/>
       </w:r>
       <w:r>
         <w:rPr>
@@ -1694,7 +1702,7 @@
         </w:rPr>
         <w:t xml:space="preserve"> </w:t>
       </w:r>
-      <w:commentRangeStart w:id="10"/>
+      <w:commentRangeStart w:id="11"/>
       <w:r>
         <w:rPr>
           <w:rFonts w:asciiTheme="majorHAnsi" w:hAnsiTheme="majorHAnsi" w:cstheme="majorHAnsi"/>
@@ -1702,14 +1710,14 @@
         </w:rPr>
         <w:t xml:space="preserve">Uso de teléfono celular por sexo </w:t>
       </w:r>
-      <w:commentRangeEnd w:id="10"/>
+      <w:commentRangeEnd w:id="11"/>
       <w:r>
         <w:rPr>
           <w:rStyle w:val="CommentReference"/>
         </w:rPr>
-        <w:commentReference w:id="10"/>
-      </w:r>
-      <w:commentRangeStart w:id="11"/>
+        <w:commentReference w:id="11"/>
+      </w:r>
+      <w:commentRangeStart w:id="12"/>
       <w:r>
         <w:rPr>
           <w:rFonts w:asciiTheme="majorHAnsi" w:hAnsiTheme="majorHAnsi" w:cstheme="majorHAnsi"/>
@@ -1719,12 +1727,12 @@
         </w:rPr>
         <w:t>(ODS)</w:t>
       </w:r>
-      <w:commentRangeEnd w:id="11"/>
+      <w:commentRangeEnd w:id="12"/>
       <w:r>
         <w:rPr>
           <w:rStyle w:val="CommentReference"/>
         </w:rPr>
-        <w:commentReference w:id="11"/>
+        <w:commentReference w:id="12"/>
       </w:r>
     </w:p>
     <w:p>
@@ -3217,7 +3225,7 @@
 
 <file path=word/comments.xml><?xml version="1.0" encoding="utf-8"?>
 <w:comments xmlns:wpc="http://schemas.microsoft.com/office/word/2010/wordprocessingCanvas" xmlns:cx="http://schemas.microsoft.com/office/drawing/2014/chartex" xmlns:cx1="http://schemas.microsoft.com/office/drawing/2015/9/8/chartex" xmlns:cx2="http://schemas.microsoft.com/office/drawing/2015/10/21/chartex" xmlns:cx3="http://schemas.microsoft.com/office/drawing/2016/5/9/chartex" xmlns:cx4="http://schemas.microsoft.com/office/drawing/2016/5/10/chartex" xmlns:cx5="http://schemas.microsoft.com/office/drawing/2016/5/11/chartex" xmlns:cx6="http://schemas.microsoft.com/office/drawing/2016/5/12/chartex" xmlns:cx7="http://schemas.microsoft.com/office/drawing/2016/5/13/chartex" xmlns:cx8="http://schemas.microsoft.com/office/drawing/2016/5/14/chartex" xmlns:mc="http://schemas.openxmlformats.org/markup-compatibility/2006" xmlns:aink="http://schemas.microsoft.com/office/drawing/2016/ink" xmlns:am3d="http://schemas.microsoft.com/office/drawing/2017/model3d" xmlns:o="urn:schemas-microsoft-com:office:office" xmlns:oel="http://schemas.microsoft.com/office/2019/extlst" xmlns:r="http://schemas.openxmlformats.org/officeDocument/2006/relationships" xmlns:m="http://schemas.openxmlformats.org/officeDocument/2006/math" xmlns:v="urn:schemas-microsoft-com:vml" xmlns:wp14="http://schemas.microsoft.com/office/word/2010/wordprocessingDrawing" xmlns:wp="http://schemas.openxmlformats.org/drawingml/2006/wordprocessingDrawing" xmlns:w10="urn:schemas-microsoft-com:office:word" xmlns:w="http://schemas.openxmlformats.org/wordprocessingml/2006/main" xmlns:w14="http://schemas.microsoft.com/office/word/2010/wordml" xmlns:w15="http://schemas.microsoft.com/office/word/2012/wordml" xmlns:w16cex="http://schemas.microsoft.com/office/word/2018/wordml/cex" xmlns:w16cid="http://schemas.microsoft.com/office/word/2016/wordml/cid" xmlns:w16="http://schemas.microsoft.com/office/word/2018/wordml" xmlns:w16du="http://schemas.microsoft.com/office/word/2023/wordml/word16du" xmlns:w16sdtdh="http://schemas.microsoft.com/office/word/2020/wordml/sdtdatahash" xmlns:w16se="http://schemas.microsoft.com/office/word/2015/wordml/symex" xmlns:wpg="http://schemas.microsoft.com/office/word/2010/wordprocessingGroup" xmlns:wpi="http://schemas.microsoft.com/office/word/2010/wordprocessingInk" xmlns:wne="http://schemas.microsoft.com/office/word/2006/wordml" xmlns:wps="http://schemas.microsoft.com/office/word/2010/wordprocessingShape" mc:Ignorable="w14 w15 w16se w16cid w16 w16cex w16sdtdh wp14">
-  <w:comment w:id="0" w:author="Paula Natalia" w:date="2023-05-08T09:26:00Z" w:initials="PN">
+  <w:comment w:id="0" w:author="Paula Natalia Galvez Molina" w:date="2023-05-23T14:01:00Z" w:initials="PG">
     <w:p>
       <w:pPr>
         <w:pStyle w:val="CommentText"/>
@@ -3229,11 +3237,27 @@
         <w:annotationRef/>
       </w:r>
       <w:r>
+        <w:t>No se puede sacar esta pirámide de la ENEI porque Mujeres de 95-99 solo tiene 4 casos.</w:t>
+      </w:r>
+    </w:p>
+  </w:comment>
+  <w:comment w:id="1" w:author="Paula Natalia" w:date="2023-05-08T09:26:00Z" w:initials="PN">
+    <w:p>
+      <w:pPr>
+        <w:pStyle w:val="CommentText"/>
+      </w:pPr>
+      <w:r>
+        <w:rPr>
+          <w:rStyle w:val="CommentReference"/>
+        </w:rPr>
+        <w:annotationRef/>
+      </w:r>
+      <w:r>
         <w:t>Indicador imputado porque algunas desagregación no contaban con el mínimo de casos para ser estadísticamente significativo.</w:t>
       </w:r>
     </w:p>
   </w:comment>
-  <w:comment w:id="1" w:author="Paula Natalia" w:date="2023-05-08T09:27:00Z" w:initials="PN">
+  <w:comment w:id="2" w:author="Paula Natalia" w:date="2023-05-08T09:27:00Z" w:initials="PN">
     <w:p>
       <w:pPr>
         <w:pStyle w:val="CommentText"/>
@@ -3249,7 +3273,7 @@
       </w:r>
     </w:p>
   </w:comment>
-  <w:comment w:id="2" w:author="Paula Natalia" w:date="2023-05-08T09:33:00Z" w:initials="PN">
+  <w:comment w:id="3" w:author="Paula Natalia" w:date="2023-05-08T09:33:00Z" w:initials="PN">
     <w:p>
       <w:pPr>
         <w:pStyle w:val="CommentText"/>
@@ -3265,7 +3289,7 @@
       </w:r>
     </w:p>
   </w:comment>
-  <w:comment w:id="3" w:author="Paula Natalia" w:date="2023-05-10T09:10:00Z" w:initials="PN">
+  <w:comment w:id="4" w:author="Paula Natalia" w:date="2023-05-10T09:10:00Z" w:initials="PN">
     <w:p>
       <w:pPr>
         <w:pStyle w:val="CommentText"/>
@@ -3281,7 +3305,7 @@
       </w:r>
     </w:p>
   </w:comment>
-  <w:comment w:id="4" w:author="Paula Natalia Galvez Molina" w:date="2023-05-16T12:35:00Z" w:initials="PG">
+  <w:comment w:id="5" w:author="Paula Natalia Galvez Molina" w:date="2023-05-16T12:35:00Z" w:initials="PG">
     <w:p>
       <w:pPr>
         <w:pStyle w:val="CommentText"/>
@@ -3297,7 +3321,7 @@
       </w:r>
     </w:p>
   </w:comment>
-  <w:comment w:id="6" w:author="Paula Natalia Galvez Molina" w:date="2023-05-22T13:29:00Z" w:initials="PG">
+  <w:comment w:id="7" w:author="Paula Natalia Galvez Molina" w:date="2023-05-22T13:29:00Z" w:initials="PG">
     <w:p>
       <w:pPr>
         <w:pStyle w:val="CommentText"/>
@@ -3313,23 +3337,7 @@
       </w:r>
     </w:p>
   </w:comment>
-  <w:comment w:id="7" w:author="Paula Natalia" w:date="2023-05-22T13:51:00Z" w:initials="PN">
-    <w:p>
-      <w:pPr>
-        <w:pStyle w:val="CommentText"/>
-      </w:pPr>
-      <w:r>
-        <w:rPr>
-          <w:rStyle w:val="CommentReference"/>
-        </w:rPr>
-        <w:annotationRef/>
-      </w:r>
-      <w:r>
-        <w:t>Información socializada por DIEC era por nivel no por campo de estudio.</w:t>
-      </w:r>
-    </w:p>
-  </w:comment>
-  <w:comment w:id="8" w:author="Paula Natalia" w:date="2023-05-22T15:01:00Z" w:initials="PN">
+  <w:comment w:id="8" w:author="Paula Natalia" w:date="2023-05-22T13:51:00Z" w:initials="PN">
     <w:p>
       <w:pPr>
         <w:pStyle w:val="CommentText"/>
@@ -3361,7 +3369,7 @@
       </w:r>
     </w:p>
   </w:comment>
-  <w:comment w:id="10" w:author="Paula Natalia Galvez Molina" w:date="2023-05-23T10:37:00Z" w:initials="PG">
+  <w:comment w:id="10" w:author="Paula Natalia" w:date="2023-05-22T15:01:00Z" w:initials="PN">
     <w:p>
       <w:pPr>
         <w:pStyle w:val="CommentText"/>
@@ -3373,11 +3381,27 @@
         <w:annotationRef/>
       </w:r>
       <w:r>
+        <w:t>Información socializada por DIEC era por nivel no por campo de estudio.</w:t>
+      </w:r>
+    </w:p>
+  </w:comment>
+  <w:comment w:id="11" w:author="Paula Natalia Galvez Molina" w:date="2023-05-23T10:37:00Z" w:initials="PG">
+    <w:p>
+      <w:pPr>
+        <w:pStyle w:val="CommentText"/>
+      </w:pPr>
+      <w:r>
+        <w:rPr>
+          <w:rStyle w:val="CommentReference"/>
+        </w:rPr>
+        <w:annotationRef/>
+      </w:r>
+      <w:r>
         <w:t>Se acopla mejor con lo que indica el ODS.</w:t>
       </w:r>
     </w:p>
   </w:comment>
-  <w:comment w:id="11" w:author="Paula Natalia Galvez Molina" w:date="2023-05-23T08:41:00Z" w:initials="PG">
+  <w:comment w:id="12" w:author="Paula Natalia Galvez Molina" w:date="2023-05-23T08:41:00Z" w:initials="PG">
     <w:p>
       <w:pPr>
         <w:pStyle w:val="CommentText"/>
@@ -3398,6 +3422,7 @@
 
 <file path=word/commentsExtended.xml><?xml version="1.0" encoding="utf-8"?>
 <w15:commentsEx xmlns:wpc="http://schemas.microsoft.com/office/word/2010/wordprocessingCanvas" xmlns:cx="http://schemas.microsoft.com/office/drawing/2014/chartex" xmlns:cx1="http://schemas.microsoft.com/office/drawing/2015/9/8/chartex" xmlns:cx2="http://schemas.microsoft.com/office/drawing/2015/10/21/chartex" xmlns:cx3="http://schemas.microsoft.com/office/drawing/2016/5/9/chartex" xmlns:cx4="http://schemas.microsoft.com/office/drawing/2016/5/10/chartex" xmlns:cx5="http://schemas.microsoft.com/office/drawing/2016/5/11/chartex" xmlns:cx6="http://schemas.microsoft.com/office/drawing/2016/5/12/chartex" xmlns:cx7="http://schemas.microsoft.com/office/drawing/2016/5/13/chartex" xmlns:cx8="http://schemas.microsoft.com/office/drawing/2016/5/14/chartex" xmlns:mc="http://schemas.openxmlformats.org/markup-compatibility/2006" xmlns:aink="http://schemas.microsoft.com/office/drawing/2016/ink" xmlns:am3d="http://schemas.microsoft.com/office/drawing/2017/model3d" xmlns:o="urn:schemas-microsoft-com:office:office" xmlns:oel="http://schemas.microsoft.com/office/2019/extlst" xmlns:r="http://schemas.openxmlformats.org/officeDocument/2006/relationships" xmlns:m="http://schemas.openxmlformats.org/officeDocument/2006/math" xmlns:v="urn:schemas-microsoft-com:vml" xmlns:wp14="http://schemas.microsoft.com/office/word/2010/wordprocessingDrawing" xmlns:wp="http://schemas.openxmlformats.org/drawingml/2006/wordprocessingDrawing" xmlns:w10="urn:schemas-microsoft-com:office:word" xmlns:w="http://schemas.openxmlformats.org/wordprocessingml/2006/main" xmlns:w14="http://schemas.microsoft.com/office/word/2010/wordml" xmlns:w15="http://schemas.microsoft.com/office/word/2012/wordml" xmlns:w16cex="http://schemas.microsoft.com/office/word/2018/wordml/cex" xmlns:w16cid="http://schemas.microsoft.com/office/word/2016/wordml/cid" xmlns:w16="http://schemas.microsoft.com/office/word/2018/wordml" xmlns:w16du="http://schemas.microsoft.com/office/word/2023/wordml/word16du" xmlns:w16sdtdh="http://schemas.microsoft.com/office/word/2020/wordml/sdtdatahash" xmlns:w16se="http://schemas.microsoft.com/office/word/2015/wordml/symex" xmlns:wpg="http://schemas.microsoft.com/office/word/2010/wordprocessingGroup" xmlns:wpi="http://schemas.microsoft.com/office/word/2010/wordprocessingInk" xmlns:wne="http://schemas.microsoft.com/office/word/2006/wordml" xmlns:wps="http://schemas.microsoft.com/office/word/2010/wordprocessingShape" mc:Ignorable="w14 w15 w16se w16cid w16 w16cex w16sdtdh wp14">
+  <w15:commentEx w15:paraId="56E1F4EB" w15:done="0"/>
   <w15:commentEx w15:paraId="57A4A603" w15:done="0"/>
   <w15:commentEx w15:paraId="4709A56A" w15:done="0"/>
   <w15:commentEx w15:paraId="632EE4F2" w15:done="0"/>
@@ -3414,6 +3439,7 @@
 
 <file path=word/commentsExtensible.xml><?xml version="1.0" encoding="utf-8"?>
 <w16cex:commentsExtensible xmlns:wpc="http://schemas.microsoft.com/office/word/2010/wordprocessingCanvas" xmlns:cx="http://schemas.microsoft.com/office/drawing/2014/chartex" xmlns:cx1="http://schemas.microsoft.com/office/drawing/2015/9/8/chartex" xmlns:cx2="http://schemas.microsoft.com/office/drawing/2015/10/21/chartex" xmlns:cx3="http://schemas.microsoft.com/office/drawing/2016/5/9/chartex" xmlns:cx4="http://schemas.microsoft.com/office/drawing/2016/5/10/chartex" xmlns:cx5="http://schemas.microsoft.com/office/drawing/2016/5/11/chartex" xmlns:cx6="http://schemas.microsoft.com/office/drawing/2016/5/12/chartex" xmlns:cx7="http://schemas.microsoft.com/office/drawing/2016/5/13/chartex" xmlns:cx8="http://schemas.microsoft.com/office/drawing/2016/5/14/chartex" xmlns:mc="http://schemas.openxmlformats.org/markup-compatibility/2006" xmlns:aink="http://schemas.microsoft.com/office/drawing/2016/ink" xmlns:am3d="http://schemas.microsoft.com/office/drawing/2017/model3d" xmlns:o="urn:schemas-microsoft-com:office:office" xmlns:oel="http://schemas.microsoft.com/office/2019/extlst" xmlns:r="http://schemas.openxmlformats.org/officeDocument/2006/relationships" xmlns:m="http://schemas.openxmlformats.org/officeDocument/2006/math" xmlns:v="urn:schemas-microsoft-com:vml" xmlns:wp14="http://schemas.microsoft.com/office/word/2010/wordprocessingDrawing" xmlns:wp="http://schemas.openxmlformats.org/drawingml/2006/wordprocessingDrawing" xmlns:w10="urn:schemas-microsoft-com:office:word" xmlns:w="http://schemas.openxmlformats.org/wordprocessingml/2006/main" xmlns:w14="http://schemas.microsoft.com/office/word/2010/wordml" xmlns:w15="http://schemas.microsoft.com/office/word/2012/wordml" xmlns:w16cex="http://schemas.microsoft.com/office/word/2018/wordml/cex" xmlns:w16cid="http://schemas.microsoft.com/office/word/2016/wordml/cid" xmlns:w16="http://schemas.microsoft.com/office/word/2018/wordml" xmlns:w16du="http://schemas.microsoft.com/office/word/2023/wordml/word16du" xmlns:w16sdtdh="http://schemas.microsoft.com/office/word/2020/wordml/sdtdatahash" xmlns:w16se="http://schemas.microsoft.com/office/word/2015/wordml/symex" xmlns:wpg="http://schemas.microsoft.com/office/word/2010/wordprocessingGroup" xmlns:wpi="http://schemas.microsoft.com/office/word/2010/wordprocessingInk" xmlns:wne="http://schemas.microsoft.com/office/word/2006/wordml" xmlns:wps="http://schemas.microsoft.com/office/word/2010/wordprocessingShape" mc:Ignorable="w14 w15 w16se w16cid w16 w16cex w16sdtdh wp14">
+  <w16cex:commentExtensible w16cex:durableId="281745A9" w16cex:dateUtc="2023-05-23T20:01:00Z"/>
   <w16cex:commentExtensible w16cex:durableId="28033EC2" w16cex:dateUtc="2023-05-08T15:26:00Z"/>
   <w16cex:commentExtensible w16cex:durableId="28033F17" w16cex:dateUtc="2023-05-08T15:27:00Z"/>
   <w16cex:commentExtensible w16cex:durableId="28034074" w16cex:dateUtc="2023-05-08T15:33:00Z"/>
@@ -3430,6 +3456,7 @@
 
 <file path=word/commentsIds.xml><?xml version="1.0" encoding="utf-8"?>
 <w16cid:commentsIds xmlns:wpc="http://schemas.microsoft.com/office/word/2010/wordprocessingCanvas" xmlns:cx="http://schemas.microsoft.com/office/drawing/2014/chartex" xmlns:cx1="http://schemas.microsoft.com/office/drawing/2015/9/8/chartex" xmlns:cx2="http://schemas.microsoft.com/office/drawing/2015/10/21/chartex" xmlns:cx3="http://schemas.microsoft.com/office/drawing/2016/5/9/chartex" xmlns:cx4="http://schemas.microsoft.com/office/drawing/2016/5/10/chartex" xmlns:cx5="http://schemas.microsoft.com/office/drawing/2016/5/11/chartex" xmlns:cx6="http://schemas.microsoft.com/office/drawing/2016/5/12/chartex" xmlns:cx7="http://schemas.microsoft.com/office/drawing/2016/5/13/chartex" xmlns:cx8="http://schemas.microsoft.com/office/drawing/2016/5/14/chartex" xmlns:mc="http://schemas.openxmlformats.org/markup-compatibility/2006" xmlns:aink="http://schemas.microsoft.com/office/drawing/2016/ink" xmlns:am3d="http://schemas.microsoft.com/office/drawing/2017/model3d" xmlns:o="urn:schemas-microsoft-com:office:office" xmlns:oel="http://schemas.microsoft.com/office/2019/extlst" xmlns:r="http://schemas.openxmlformats.org/officeDocument/2006/relationships" xmlns:m="http://schemas.openxmlformats.org/officeDocument/2006/math" xmlns:v="urn:schemas-microsoft-com:vml" xmlns:wp14="http://schemas.microsoft.com/office/word/2010/wordprocessingDrawing" xmlns:wp="http://schemas.openxmlformats.org/drawingml/2006/wordprocessingDrawing" xmlns:w10="urn:schemas-microsoft-com:office:word" xmlns:w="http://schemas.openxmlformats.org/wordprocessingml/2006/main" xmlns:w14="http://schemas.microsoft.com/office/word/2010/wordml" xmlns:w15="http://schemas.microsoft.com/office/word/2012/wordml" xmlns:w16cex="http://schemas.microsoft.com/office/word/2018/wordml/cex" xmlns:w16cid="http://schemas.microsoft.com/office/word/2016/wordml/cid" xmlns:w16="http://schemas.microsoft.com/office/word/2018/wordml" xmlns:w16du="http://schemas.microsoft.com/office/word/2023/wordml/word16du" xmlns:w16sdtdh="http://schemas.microsoft.com/office/word/2020/wordml/sdtdatahash" xmlns:w16se="http://schemas.microsoft.com/office/word/2015/wordml/symex" xmlns:wpg="http://schemas.microsoft.com/office/word/2010/wordprocessingGroup" xmlns:wpi="http://schemas.microsoft.com/office/word/2010/wordprocessingInk" xmlns:wne="http://schemas.microsoft.com/office/word/2006/wordml" xmlns:wps="http://schemas.microsoft.com/office/word/2010/wordprocessingShape" mc:Ignorable="w14 w15 w16se w16cid w16 w16cex w16sdtdh wp14">
+  <w16cid:commentId w16cid:paraId="56E1F4EB" w16cid:durableId="281745A9"/>
   <w16cid:commentId w16cid:paraId="57A4A603" w16cid:durableId="28033EC2"/>
   <w16cid:commentId w16cid:paraId="4709A56A" w16cid:durableId="28033F17"/>
   <w16cid:commentId w16cid:paraId="632EE4F2" w16cid:durableId="28034074"/>
@@ -3832,10 +3859,10 @@
 
 <file path=word/people.xml><?xml version="1.0" encoding="utf-8"?>
 <w15:people xmlns:wpc="http://schemas.microsoft.com/office/word/2010/wordprocessingCanvas" xmlns:cx="http://schemas.microsoft.com/office/drawing/2014/chartex" xmlns:cx1="http://schemas.microsoft.com/office/drawing/2015/9/8/chartex" xmlns:cx2="http://schemas.microsoft.com/office/drawing/2015/10/21/chartex" xmlns:cx3="http://schemas.microsoft.com/office/drawing/2016/5/9/chartex" xmlns:cx4="http://schemas.microsoft.com/office/drawing/2016/5/10/chartex" xmlns:cx5="http://schemas.microsoft.com/office/drawing/2016/5/11/chartex" xmlns:cx6="http://schemas.microsoft.com/office/drawing/2016/5/12/chartex" xmlns:cx7="http://schemas.microsoft.com/office/drawing/2016/5/13/chartex" xmlns:cx8="http://schemas.microsoft.com/office/drawing/2016/5/14/chartex" xmlns:mc="http://schemas.openxmlformats.org/markup-compatibility/2006" xmlns:aink="http://schemas.microsoft.com/office/drawing/2016/ink" xmlns:am3d="http://schemas.microsoft.com/office/drawing/2017/model3d" xmlns:o="urn:schemas-microsoft-com:office:office" xmlns:oel="http://schemas.microsoft.com/office/2019/extlst" xmlns:r="http://schemas.openxmlformats.org/officeDocument/2006/relationships" xmlns:m="http://schemas.openxmlformats.org/officeDocument/2006/math" xmlns:v="urn:schemas-microsoft-com:vml" xmlns:wp14="http://schemas.microsoft.com/office/word/2010/wordprocessingDrawing" xmlns:wp="http://schemas.openxmlformats.org/drawingml/2006/wordprocessingDrawing" xmlns:w10="urn:schemas-microsoft-com:office:word" xmlns:w="http://schemas.openxmlformats.org/wordprocessingml/2006/main" xmlns:w14="http://schemas.microsoft.com/office/word/2010/wordml" xmlns:w15="http://schemas.microsoft.com/office/word/2012/wordml" xmlns:w16cex="http://schemas.microsoft.com/office/word/2018/wordml/cex" xmlns:w16cid="http://schemas.microsoft.com/office/word/2016/wordml/cid" xmlns:w16="http://schemas.microsoft.com/office/word/2018/wordml" xmlns:w16du="http://schemas.microsoft.com/office/word/2023/wordml/word16du" xmlns:w16sdtdh="http://schemas.microsoft.com/office/word/2020/wordml/sdtdatahash" xmlns:w16se="http://schemas.microsoft.com/office/word/2015/wordml/symex" xmlns:wpg="http://schemas.microsoft.com/office/word/2010/wordprocessingGroup" xmlns:wpi="http://schemas.microsoft.com/office/word/2010/wordprocessingInk" xmlns:wne="http://schemas.microsoft.com/office/word/2006/wordml" xmlns:wps="http://schemas.microsoft.com/office/word/2010/wordprocessingShape" mc:Ignorable="w14 w15 w16se w16cid w16 w16cex w16sdtdh wp14">
-  <w15:person w15:author="Paula Natalia">
+  <w15:person w15:author="Paula Natalia Galvez Molina">
     <w15:presenceInfo w15:providerId="AD" w15:userId="S::pgalvez@ine.gob.gt::e1363451-9591-41c8-88a7-c4a6720b010a"/>
   </w15:person>
-  <w15:person w15:author="Paula Natalia Galvez Molina">
+  <w15:person w15:author="Paula Natalia">
     <w15:presenceInfo w15:providerId="AD" w15:userId="S::pgalvez@ine.gob.gt::e1363451-9591-41c8-88a7-c4a6720b010a"/>
   </w15:person>
 </w15:people>

</xml_diff>

<commit_message>
Agrega des6_01 y cambia orden Anexo
</commit_message>
<xml_diff>
--- a/Listado Indicadores/Propuesta Compendio Estadístico Con Enfoque de Género 2022.docx
+++ b/Listado Indicadores/Propuesta Compendio Estadístico Con Enfoque de Género 2022.docx
@@ -2936,7 +2936,30 @@
           <w:rFonts w:asciiTheme="majorHAnsi" w:hAnsiTheme="majorHAnsi" w:cstheme="majorHAnsi"/>
           <w:lang w:val="es-MX"/>
         </w:rPr>
-        <w:t xml:space="preserve">Participación en los Consejos de Desarrollo por sexo, según cargo </w:t>
+        <w:t>Participación en los Consejos de Desarrollo por sexo</w:t>
+      </w:r>
+      <w:commentRangeStart w:id="13"/>
+      <w:r>
+        <w:rPr>
+          <w:rFonts w:asciiTheme="majorHAnsi" w:hAnsiTheme="majorHAnsi" w:cstheme="majorHAnsi"/>
+          <w:strike/>
+          <w:lang w:val="es-MX"/>
+        </w:rPr>
+        <w:t>, según cargo</w:t>
+      </w:r>
+      <w:r>
+        <w:rPr>
+          <w:rFonts w:asciiTheme="majorHAnsi" w:hAnsiTheme="majorHAnsi" w:cstheme="majorHAnsi"/>
+          <w:lang w:val="es-MX"/>
+        </w:rPr>
+        <w:t xml:space="preserve"> </w:t>
+      </w:r>
+      <w:commentRangeEnd w:id="13"/>
+      <w:r>
+        <w:rPr>
+          <w:rStyle w:val="CommentReference"/>
+        </w:rPr>
+        <w:commentReference w:id="13"/>
       </w:r>
       <w:r>
         <w:rPr>
@@ -3126,7 +3149,7 @@
         </w:rPr>
         <w:t xml:space="preserve"> </w:t>
       </w:r>
-      <w:commentRangeStart w:id="13"/>
+      <w:commentRangeStart w:id="14"/>
       <w:r>
         <w:rPr>
           <w:rFonts w:asciiTheme="majorHAnsi" w:hAnsiTheme="majorHAnsi" w:cstheme="majorHAnsi"/>
@@ -3142,12 +3165,12 @@
         </w:rPr>
         <w:t xml:space="preserve"> </w:t>
       </w:r>
-      <w:commentRangeEnd w:id="13"/>
+      <w:commentRangeEnd w:id="14"/>
       <w:r>
         <w:rPr>
           <w:rStyle w:val="CommentReference"/>
         </w:rPr>
-        <w:commentReference w:id="13"/>
+        <w:commentReference w:id="14"/>
       </w:r>
       <w:r>
         <w:rPr>
@@ -3462,7 +3485,23 @@
       </w:r>
     </w:p>
   </w:comment>
-  <w:comment w:id="13" w:author="Paula Natalia Galvez Molina" w:date="2023-05-24T13:23:00Z" w:initials="PG">
+  <w:comment w:id="13" w:author="Paula Natalia Galvez Molina" w:date="2023-05-29T10:08:00Z" w:initials="PG">
+    <w:p>
+      <w:pPr>
+        <w:pStyle w:val="CommentText"/>
+      </w:pPr>
+      <w:r>
+        <w:rPr>
+          <w:rStyle w:val="CommentReference"/>
+        </w:rPr>
+        <w:annotationRef/>
+      </w:r>
+      <w:r>
+        <w:t>Según cargo está en información ampliada, ya que por espacio no cabía en una sola tabla.</w:t>
+      </w:r>
+    </w:p>
+  </w:comment>
+  <w:comment w:id="14" w:author="Paula Natalia Galvez Molina" w:date="2023-05-24T13:23:00Z" w:initials="PG">
     <w:p>
       <w:pPr>
         <w:pStyle w:val="CommentText"/>
@@ -3495,6 +3534,7 @@
   <w15:commentEx w15:paraId="31830EE9" w15:done="0"/>
   <w15:commentEx w15:paraId="37EDF7AD" w15:done="0"/>
   <w15:commentEx w15:paraId="5B803364" w15:done="0"/>
+  <w15:commentEx w15:paraId="2AC67481" w15:done="0"/>
   <w15:commentEx w15:paraId="2E432FA8" w15:done="0"/>
 </w15:commentsEx>
 </file>
@@ -3513,6 +3553,7 @@
   <w16cex:commentExtensible w16cex:durableId="2816023C" w16cex:dateUtc="2023-05-22T21:01:00Z"/>
   <w16cex:commentExtensible w16cex:durableId="281715F4" w16cex:dateUtc="2023-05-23T16:37:00Z"/>
   <w16cex:commentExtensible w16cex:durableId="2816FAAF" w16cex:dateUtc="2023-05-23T14:41:00Z"/>
+  <w16cex:commentExtensible w16cex:durableId="281EF821" w16cex:dateUtc="2023-05-29T16:08:00Z"/>
   <w16cex:commentExtensible w16cex:durableId="28188E63" w16cex:dateUtc="2023-05-24T19:23:00Z"/>
 </w16cex:commentsExtensible>
 </file>
@@ -3531,6 +3572,7 @@
   <w16cid:commentId w16cid:paraId="31830EE9" w16cid:durableId="2816023C"/>
   <w16cid:commentId w16cid:paraId="37EDF7AD" w16cid:durableId="281715F4"/>
   <w16cid:commentId w16cid:paraId="5B803364" w16cid:durableId="2816FAAF"/>
+  <w16cid:commentId w16cid:paraId="2AC67481" w16cid:durableId="281EF821"/>
   <w16cid:commentId w16cid:paraId="2E432FA8" w16cid:durableId="28188E63"/>
 </w16cid:commentsIds>
 </file>

</xml_diff>